<commit_message>
updated independent variables for regression examples
</commit_message>
<xml_diff>
--- a/categorical/count-regression/count-regression.docx
+++ b/categorical/count-regression/count-regression.docx
@@ -35,7 +35,7 @@
         <w:pStyle w:val="Date"/>
       </w:pPr>
       <w:r>
-        <w:t xml:space="preserve">3</w:t>
+        <w:t xml:space="preserve">14</w:t>
       </w:r>
       <w:r>
         <w:t xml:space="preserve"> </w:t>
@@ -368,7 +368,7 @@
       </w:pPr>
       <w:bookmarkStart w:id="24" w:name="other-canonical-examples-of-count-data"/>
       <w:r>
-        <w:t xml:space="preserve">Other Canonical Examples of Count Data 🌴 💉</w:t>
+        <w:t xml:space="preserve">Other Canonical Examples of Count Data 🌳 🤒</w:t>
       </w:r>
       <w:bookmarkEnd w:id="24"/>
     </w:p>
@@ -381,7 +381,7 @@
         </w:numPr>
       </w:pPr>
       <w:r>
-        <w:t xml:space="preserve">🌱 🎋 🏵 Plants / trees in a field</w:t>
+        <w:t xml:space="preserve">🌵 🎄 🏵 Plants / trees in a field</w:t>
       </w:r>
     </w:p>
     <w:p>
@@ -393,7 +393,7 @@
         </w:numPr>
       </w:pPr>
       <w:r>
-        <w:t xml:space="preserve">😷 💉 💉 Cases of disease / unit area</w:t>
+        <w:t xml:space="preserve">😷 🤧 🤮 Cases of disease / unit area</w:t>
       </w:r>
     </w:p>
     <w:p>
@@ -1020,7 +1020,7 @@
         <w:rPr>
           <w:rStyle w:val="NormalTok"/>
         </w:rPr>
-        <w:t xml:space="preserve">=-3.0796595, </w:t>
+        <w:t xml:space="preserve">=-3.3779824, </w:t>
       </w:r>
       <w:r>
         <w:rPr>
@@ -1032,7 +1032,7 @@
         <w:rPr>
           <w:rStyle w:val="NormalTok"/>
         </w:rPr>
-        <w:t xml:space="preserve">=.24185289)</w:t>
+        <w:t xml:space="preserve">=.21597276)</w:t>
       </w:r>
     </w:p>
     <w:p>
@@ -1567,7 +1567,7 @@
       </w:pPr>
       <w:bookmarkStart w:id="31" w:name="X357e98edc6cd1ad732137669d768bce34022f26"/>
       <w:r>
-        <w:t xml:space="preserve">Poisson is the Natural Form for Observations Distributed in Time or Space 🏨 🏫 🏨 ⏳ ⏳ ⏳</w:t>
+        <w:t xml:space="preserve">Poisson is the Natural Form for Observations Distributed in Time or Space 🏦 🏦 🏦 ⏳ ⏳ ⏳</w:t>
       </w:r>
       <w:bookmarkEnd w:id="31"/>
     </w:p>
@@ -1819,7 +1819,7 @@
         <w:rPr>
           <w:rStyle w:val="NormalTok"/>
         </w:rPr>
-        <w:t xml:space="preserve">(9 </w:t>
+        <w:t xml:space="preserve">(6 </w:t>
       </w:r>
       <w:r>
         <w:rPr>
@@ -1852,7 +1852,7 @@
         <w:rPr>
           <w:rStyle w:val="NormalTok"/>
         </w:rPr>
-        <w:t xml:space="preserve">(9 observations created)</w:t>
+        <w:t xml:space="preserve">(7 observations created)</w:t>
       </w:r>
     </w:p>
     <w:p>
@@ -2467,16 +2467,13 @@
         <w:rPr>
           <w:rStyle w:val="NormalTok"/>
         </w:rPr>
-        <w:t xml:space="preserve">, cle</w:t>
-      </w:r>
-      <w:r>
-        <w:br/>
-      </w:r>
-      <w:r>
-        <w:rPr>
-          <w:rStyle w:val="NormalTok"/>
-        </w:rPr>
-        <w:t xml:space="preserve">&gt; ar</w:t>
+        <w:t xml:space="preserve">, </w:t>
+      </w:r>
+      <w:r>
+        <w:rPr>
+          <w:rStyle w:val="KeywordTok"/>
+        </w:rPr>
+        <w:t xml:space="preserve">clear</w:t>
       </w:r>
     </w:p>
     <w:p>
@@ -2517,16 +2514,16 @@
         <w:rPr>
           <w:rStyle w:val="NormalTok"/>
         </w:rPr>
-        <w:t xml:space="preserve">────────────────────────────────────────────────────────────────────────────────────────</w:t>
-      </w:r>
-      <w:r>
-        <w:br/>
-      </w:r>
-      <w:r>
-        <w:rPr>
-          <w:rStyle w:val="NormalTok"/>
-        </w:rPr>
-        <w:t xml:space="preserve">numprobs                                     how many friends </w:t>
+        <w:t xml:space="preserve">─────────────────────────────────────────────────────────────────────────────────────────────</w:t>
+      </w:r>
+      <w:r>
+        <w:br/>
+      </w:r>
+      <w:r>
+        <w:rPr>
+          <w:rStyle w:val="NormalTok"/>
+        </w:rPr>
+        <w:t xml:space="preserve">numprobs                                          how many friends </w:t>
       </w:r>
       <w:r>
         <w:rPr>
@@ -2547,7 +2544,7 @@
         <w:rPr>
           <w:rStyle w:val="NormalTok"/>
         </w:rPr>
-        <w:t xml:space="preserve">────────────────────────────────────────────────────────────────────────────────────────</w:t>
+        <w:t xml:space="preserve">─────────────────────────────────────────────────────────────────────────────────────────────</w:t>
       </w:r>
       <w:r>
         <w:br/>
@@ -2866,7 +2863,7 @@
         <w:rPr>
           <w:rStyle w:val="NormalTok"/>
         </w:rPr>
-        <w:t xml:space="preserve"> numprobs coninc sex age</w:t>
+        <w:t xml:space="preserve"> numprobs coninc_10K i.race sex age</w:t>
       </w:r>
       <w:r>
         <w:br/>
@@ -2890,7 +2887,7 @@
         <w:rPr>
           <w:rStyle w:val="NormalTok"/>
         </w:rPr>
-        <w:t xml:space="preserve"> likelihood = -14062.177  </w:t>
+        <w:t xml:space="preserve"> likelihood = -13850.015  </w:t>
       </w:r>
       <w:r>
         <w:br/>
@@ -2911,7 +2908,28 @@
         <w:rPr>
           <w:rStyle w:val="NormalTok"/>
         </w:rPr>
-        <w:t xml:space="preserve"> likelihood = -14062.176  </w:t>
+        <w:t xml:space="preserve"> likelihood = -13850.011  </w:t>
+      </w:r>
+      <w:r>
+        <w:br/>
+      </w:r>
+      <w:r>
+        <w:rPr>
+          <w:rStyle w:val="NormalTok"/>
+        </w:rPr>
+        <w:t xml:space="preserve">Iteration 2:   </w:t>
+      </w:r>
+      <w:r>
+        <w:rPr>
+          <w:rStyle w:val="FunctionTok"/>
+        </w:rPr>
+        <w:t xml:space="preserve">log</w:t>
+      </w:r>
+      <w:r>
+        <w:rPr>
+          <w:rStyle w:val="NormalTok"/>
+        </w:rPr>
+        <w:t xml:space="preserve"> likelihood = -13850.011  </w:t>
       </w:r>
       <w:r>
         <w:br/>
@@ -2968,7 +2986,7 @@
         <w:rPr>
           <w:rStyle w:val="NormalTok"/>
         </w:rPr>
-        <w:t xml:space="preserve">(3)        =     611.55</w:t>
+        <w:t xml:space="preserve">(5)        =    1035.88</w:t>
       </w:r>
       <w:r>
         <w:br/>
@@ -2998,7 +3016,7 @@
         <w:rPr>
           <w:rStyle w:val="NormalTok"/>
         </w:rPr>
-        <w:t xml:space="preserve">Log likelihood = -14062.176                     Pseudo R2         =     0.0213</w:t>
+        <w:t xml:space="preserve">Log likelihood = -13850.011                     Pseudo R2         =     0.0360</w:t>
       </w:r>
       <w:r>
         <w:br/>
@@ -3037,25 +3055,82 @@
         <w:rPr>
           <w:rStyle w:val="NormalTok"/>
         </w:rPr>
-        <w:t xml:space="preserve">      coninc │   3.71e-06   1.50e-07    24.66   0.000     3.41e-06    4.00e-06</w:t>
-      </w:r>
-      <w:r>
-        <w:br/>
-      </w:r>
-      <w:r>
-        <w:rPr>
-          <w:rStyle w:val="NormalTok"/>
-        </w:rPr>
-        <w:t xml:space="preserve">         sex │   .1222805   .0145482     8.41   0.000     .0937666    .1507943</w:t>
-      </w:r>
-      <w:r>
-        <w:br/>
-      </w:r>
-      <w:r>
-        <w:rPr>
-          <w:rStyle w:val="NormalTok"/>
-        </w:rPr>
-        <w:t xml:space="preserve">         age │   .0005445   .0004342     1.25   0.210    -.0003066    .0013956</w:t>
+        <w:t xml:space="preserve">  coninc_10K │   .0319119   .0015338    20.81   0.000     .0289058     .034918</w:t>
+      </w:r>
+      <w:r>
+        <w:br/>
+      </w:r>
+      <w:r>
+        <w:rPr>
+          <w:rStyle w:val="NormalTok"/>
+        </w:rPr>
+        <w:t xml:space="preserve">             │</w:t>
+      </w:r>
+      <w:r>
+        <w:br/>
+      </w:r>
+      <w:r>
+        <w:rPr>
+          <w:rStyle w:val="NormalTok"/>
+        </w:rPr>
+        <w:t xml:space="preserve">        race │</w:t>
+      </w:r>
+      <w:r>
+        <w:br/>
+      </w:r>
+      <w:r>
+        <w:rPr>
+          <w:rStyle w:val="NormalTok"/>
+        </w:rPr>
+        <w:t xml:space="preserve">      </w:t>
+      </w:r>
+      <w:r>
+        <w:rPr>
+          <w:rStyle w:val="BaseNTok"/>
+        </w:rPr>
+        <w:t xml:space="preserve">black</w:t>
+      </w:r>
+      <w:r>
+        <w:rPr>
+          <w:rStyle w:val="NormalTok"/>
+        </w:rPr>
+        <w:t xml:space="preserve">  │  -.4359226   .0254022   -17.16   0.000    -.4857101   -.3861351</w:t>
+      </w:r>
+      <w:r>
+        <w:br/>
+      </w:r>
+      <w:r>
+        <w:rPr>
+          <w:rStyle w:val="NormalTok"/>
+        </w:rPr>
+        <w:t xml:space="preserve">      other  │  -.3791775   .0344591   -11.00   0.000    -.4467161   -.3116389</w:t>
+      </w:r>
+      <w:r>
+        <w:br/>
+      </w:r>
+      <w:r>
+        <w:rPr>
+          <w:rStyle w:val="NormalTok"/>
+        </w:rPr>
+        <w:t xml:space="preserve">             │</w:t>
+      </w:r>
+      <w:r>
+        <w:br/>
+      </w:r>
+      <w:r>
+        <w:rPr>
+          <w:rStyle w:val="NormalTok"/>
+        </w:rPr>
+        <w:t xml:space="preserve">         sex │   .1335163   .0145586     9.17   0.000      .104982    .1620507</w:t>
+      </w:r>
+      <w:r>
+        <w:br/>
+      </w:r>
+      <w:r>
+        <w:rPr>
+          <w:rStyle w:val="NormalTok"/>
+        </w:rPr>
+        <w:t xml:space="preserve">         age │  -.0007319   .0004376    -1.67   0.094    -.0015895    .0001257</w:t>
       </w:r>
       <w:r>
         <w:br/>
@@ -3076,7 +3151,7 @@
         <w:rPr>
           <w:rStyle w:val="NormalTok"/>
         </w:rPr>
-        <w:t xml:space="preserve"> │   1.674127    .032771    51.09   0.000     1.609897    1.738357</w:t>
+        <w:t xml:space="preserve"> │   1.812817   .0332514    54.52   0.000     1.747646    1.877989</w:t>
       </w:r>
       <w:r>
         <w:br/>
@@ -3181,7 +3256,7 @@
         <w:rPr>
           <w:rStyle w:val="NormalTok"/>
         </w:rPr>
-        <w:t xml:space="preserve">(3)        =     611.55</w:t>
+        <w:t xml:space="preserve">(5)        =    1035.88</w:t>
       </w:r>
       <w:r>
         <w:br/>
@@ -3211,7 +3286,7 @@
         <w:rPr>
           <w:rStyle w:val="NormalTok"/>
         </w:rPr>
-        <w:t xml:space="preserve">Log likelihood = -14062.176                     Pseudo R2         =     0.0213</w:t>
+        <w:t xml:space="preserve">Log likelihood = -13850.011                     Pseudo R2         =     0.0360</w:t>
       </w:r>
       <w:r>
         <w:br/>
@@ -3250,25 +3325,82 @@
         <w:rPr>
           <w:rStyle w:val="NormalTok"/>
         </w:rPr>
-        <w:t xml:space="preserve">      coninc │   1.000004   1.50e-07    24.66   0.000     1.000003    1.000004</w:t>
-      </w:r>
-      <w:r>
-        <w:br/>
-      </w:r>
-      <w:r>
-        <w:rPr>
-          <w:rStyle w:val="NormalTok"/>
-        </w:rPr>
-        <w:t xml:space="preserve">         sex │   1.130071   .0164405     8.41   0.000     1.098303    1.162757</w:t>
-      </w:r>
-      <w:r>
-        <w:br/>
-      </w:r>
-      <w:r>
-        <w:rPr>
-          <w:rStyle w:val="NormalTok"/>
-        </w:rPr>
-        <w:t xml:space="preserve">         age │   1.000545   .0004345     1.25   0.210     .9996935    1.001397</w:t>
+        <w:t xml:space="preserve">  coninc_10K │   1.032427   .0015835    20.81   0.000     1.029328    1.035535</w:t>
+      </w:r>
+      <w:r>
+        <w:br/>
+      </w:r>
+      <w:r>
+        <w:rPr>
+          <w:rStyle w:val="NormalTok"/>
+        </w:rPr>
+        <w:t xml:space="preserve">             │</w:t>
+      </w:r>
+      <w:r>
+        <w:br/>
+      </w:r>
+      <w:r>
+        <w:rPr>
+          <w:rStyle w:val="NormalTok"/>
+        </w:rPr>
+        <w:t xml:space="preserve">        race │</w:t>
+      </w:r>
+      <w:r>
+        <w:br/>
+      </w:r>
+      <w:r>
+        <w:rPr>
+          <w:rStyle w:val="NormalTok"/>
+        </w:rPr>
+        <w:t xml:space="preserve">      </w:t>
+      </w:r>
+      <w:r>
+        <w:rPr>
+          <w:rStyle w:val="BaseNTok"/>
+        </w:rPr>
+        <w:t xml:space="preserve">black</w:t>
+      </w:r>
+      <w:r>
+        <w:rPr>
+          <w:rStyle w:val="NormalTok"/>
+        </w:rPr>
+        <w:t xml:space="preserve">  │   .6466678   .0164268   -17.16   0.000     .6152602    .6796787</w:t>
+      </w:r>
+      <w:r>
+        <w:br/>
+      </w:r>
+      <w:r>
+        <w:rPr>
+          <w:rStyle w:val="NormalTok"/>
+        </w:rPr>
+        <w:t xml:space="preserve">      other  │   .6844241   .0235846   -11.00   0.000     .6397255    .7322459</w:t>
+      </w:r>
+      <w:r>
+        <w:br/>
+      </w:r>
+      <w:r>
+        <w:rPr>
+          <w:rStyle w:val="NormalTok"/>
+        </w:rPr>
+        <w:t xml:space="preserve">             │</w:t>
+      </w:r>
+      <w:r>
+        <w:br/>
+      </w:r>
+      <w:r>
+        <w:rPr>
+          <w:rStyle w:val="NormalTok"/>
+        </w:rPr>
+        <w:t xml:space="preserve">         sex │    1.14284   .0166382     9.17   0.000     1.110691     1.17592</w:t>
+      </w:r>
+      <w:r>
+        <w:br/>
+      </w:r>
+      <w:r>
+        <w:rPr>
+          <w:rStyle w:val="NormalTok"/>
+        </w:rPr>
+        <w:t xml:space="preserve">         age │   .9992684   .0004372    -1.67   0.094     .9984118    1.000126</w:t>
       </w:r>
       <w:r>
         <w:br/>
@@ -3289,7 +3421,7 @@
         <w:rPr>
           <w:rStyle w:val="NormalTok"/>
         </w:rPr>
-        <w:t xml:space="preserve"> │   5.334136   .1748051    51.09   0.000     5.002296    5.687991</w:t>
+        <w:t xml:space="preserve"> │   6.127687   .2037541    54.52   0.000     5.741071    6.540338</w:t>
       </w:r>
       <w:r>
         <w:br/>
@@ -3597,7 +3729,7 @@
         <w:rPr>
           <w:rStyle w:val="NormalTok"/>
         </w:rPr>
-        <w:t xml:space="preserve"> numprobs coninc sex age</w:t>
+        <w:t xml:space="preserve"> numprobs coninc_10K i.race sex age</w:t>
       </w:r>
       <w:r>
         <w:br/>
@@ -3645,7 +3777,7 @@
         <w:rPr>
           <w:rStyle w:val="NormalTok"/>
         </w:rPr>
-        <w:t xml:space="preserve"> likelihood = -14062.177  </w:t>
+        <w:t xml:space="preserve"> likelihood = -13850.015  </w:t>
       </w:r>
       <w:r>
         <w:br/>
@@ -3666,7 +3798,28 @@
         <w:rPr>
           <w:rStyle w:val="NormalTok"/>
         </w:rPr>
-        <w:t xml:space="preserve"> likelihood = -14062.176  </w:t>
+        <w:t xml:space="preserve"> likelihood = -13850.011  </w:t>
+      </w:r>
+      <w:r>
+        <w:br/>
+      </w:r>
+      <w:r>
+        <w:rPr>
+          <w:rStyle w:val="NormalTok"/>
+        </w:rPr>
+        <w:t xml:space="preserve">Iteration 2:   </w:t>
+      </w:r>
+      <w:r>
+        <w:rPr>
+          <w:rStyle w:val="FunctionTok"/>
+        </w:rPr>
+        <w:t xml:space="preserve">log</w:t>
+      </w:r>
+      <w:r>
+        <w:rPr>
+          <w:rStyle w:val="NormalTok"/>
+        </w:rPr>
+        <w:t xml:space="preserve"> likelihood = -13850.011  </w:t>
       </w:r>
       <w:r>
         <w:br/>
@@ -3825,7 +3978,7 @@
         <w:rPr>
           <w:rStyle w:val="NormalTok"/>
         </w:rPr>
-        <w:t xml:space="preserve"> likelihood = -7526.2732  </w:t>
+        <w:t xml:space="preserve"> likelihood = -7496.5295  </w:t>
       </w:r>
       <w:r>
         <w:br/>
@@ -3846,7 +3999,7 @@
         <w:rPr>
           <w:rStyle w:val="NormalTok"/>
         </w:rPr>
-        <w:t xml:space="preserve"> likelihood = -7525.4144  </w:t>
+        <w:t xml:space="preserve"> likelihood = -7493.7917  </w:t>
       </w:r>
       <w:r>
         <w:br/>
@@ -3867,7 +4020,28 @@
         <w:rPr>
           <w:rStyle w:val="NormalTok"/>
         </w:rPr>
-        <w:t xml:space="preserve"> likelihood = -7525.4138  </w:t>
+        <w:t xml:space="preserve"> likelihood = -7493.7857  </w:t>
+      </w:r>
+      <w:r>
+        <w:br/>
+      </w:r>
+      <w:r>
+        <w:rPr>
+          <w:rStyle w:val="NormalTok"/>
+        </w:rPr>
+        <w:t xml:space="preserve">Iteration 3:   </w:t>
+      </w:r>
+      <w:r>
+        <w:rPr>
+          <w:rStyle w:val="FunctionTok"/>
+        </w:rPr>
+        <w:t xml:space="preserve">log</w:t>
+      </w:r>
+      <w:r>
+        <w:rPr>
+          <w:rStyle w:val="NormalTok"/>
+        </w:rPr>
+        <w:t xml:space="preserve"> likelihood = -7493.7857  </w:t>
       </w:r>
       <w:r>
         <w:br/>
@@ -3924,7 +4098,7 @@
         <w:rPr>
           <w:rStyle w:val="NormalTok"/>
         </w:rPr>
-        <w:t xml:space="preserve">(3)        =      72.83</w:t>
+        <w:t xml:space="preserve">(5)        =     136.09</w:t>
       </w:r>
       <w:r>
         <w:br/>
@@ -3966,7 +4140,7 @@
         <w:rPr>
           <w:rStyle w:val="NormalTok"/>
         </w:rPr>
-        <w:t xml:space="preserve">Log likelihood = -7525.4138                     Pseudo R2         =     0.0048</w:t>
+        <w:t xml:space="preserve">Log likelihood = -7493.7857                     Pseudo R2         =     0.0090</w:t>
       </w:r>
       <w:r>
         <w:br/>
@@ -4005,25 +4179,82 @@
         <w:rPr>
           <w:rStyle w:val="NormalTok"/>
         </w:rPr>
-        <w:t xml:space="preserve">      coninc │   3.61e-06   4.50e-07     8.02   0.000     2.73e-06    4.49e-06</w:t>
-      </w:r>
-      <w:r>
-        <w:br/>
-      </w:r>
-      <w:r>
-        <w:rPr>
-          <w:rStyle w:val="NormalTok"/>
-        </w:rPr>
-        <w:t xml:space="preserve">         sex │   .1087046   .0397403     2.74   0.006      .030815    .1865941</w:t>
-      </w:r>
-      <w:r>
-        <w:br/>
-      </w:r>
-      <w:r>
-        <w:rPr>
-          <w:rStyle w:val="NormalTok"/>
-        </w:rPr>
-        <w:t xml:space="preserve">         age │   .0003074   .0011387     0.27   0.787    -.0019243    .0025392</w:t>
+        <w:t xml:space="preserve">  coninc_10K │   .0306399   .0045093     6.79   0.000     .0218017     .039478</w:t>
+      </w:r>
+      <w:r>
+        <w:br/>
+      </w:r>
+      <w:r>
+        <w:rPr>
+          <w:rStyle w:val="NormalTok"/>
+        </w:rPr>
+        <w:t xml:space="preserve">             │</w:t>
+      </w:r>
+      <w:r>
+        <w:br/>
+      </w:r>
+      <w:r>
+        <w:rPr>
+          <w:rStyle w:val="NormalTok"/>
+        </w:rPr>
+        <w:t xml:space="preserve">        race │</w:t>
+      </w:r>
+      <w:r>
+        <w:br/>
+      </w:r>
+      <w:r>
+        <w:rPr>
+          <w:rStyle w:val="NormalTok"/>
+        </w:rPr>
+        <w:t xml:space="preserve">      </w:t>
+      </w:r>
+      <w:r>
+        <w:rPr>
+          <w:rStyle w:val="BaseNTok"/>
+        </w:rPr>
+        <w:t xml:space="preserve">black</w:t>
+      </w:r>
+      <w:r>
+        <w:rPr>
+          <w:rStyle w:val="NormalTok"/>
+        </w:rPr>
+        <w:t xml:space="preserve">  │   -.432147   .0596002    -7.25   0.000    -.5489613   -.3153328</w:t>
+      </w:r>
+      <w:r>
+        <w:br/>
+      </w:r>
+      <w:r>
+        <w:rPr>
+          <w:rStyle w:val="NormalTok"/>
+        </w:rPr>
+        <w:t xml:space="preserve">      other  │  -.3843031   .0830998    -4.62   0.000    -.5471758   -.2214304</w:t>
+      </w:r>
+      <w:r>
+        <w:br/>
+      </w:r>
+      <w:r>
+        <w:rPr>
+          <w:rStyle w:val="NormalTok"/>
+        </w:rPr>
+        <w:t xml:space="preserve">             │</w:t>
+      </w:r>
+      <w:r>
+        <w:br/>
+      </w:r>
+      <w:r>
+        <w:rPr>
+          <w:rStyle w:val="NormalTok"/>
+        </w:rPr>
+        <w:t xml:space="preserve">         sex │   .1154665   .0393671     2.93   0.003     .0383084    .1926246</w:t>
+      </w:r>
+      <w:r>
+        <w:br/>
+      </w:r>
+      <w:r>
+        <w:rPr>
+          <w:rStyle w:val="NormalTok"/>
+        </w:rPr>
+        <w:t xml:space="preserve">         age │  -.0009527   .0011445    -0.83   0.405    -.0031958    .0012904</w:t>
       </w:r>
       <w:r>
         <w:br/>
@@ -4044,7 +4275,7 @@
         <w:rPr>
           <w:rStyle w:val="NormalTok"/>
         </w:rPr>
-        <w:t xml:space="preserve"> │   1.711584   .0856428    19.99   0.000     1.543728    1.879441</w:t>
+        <w:t xml:space="preserve"> │   1.857757   .0873184    21.28   0.000     1.686616    2.028898</w:t>
       </w:r>
       <w:r>
         <w:br/>
@@ -4062,7 +4293,7 @@
         <w:rPr>
           <w:rStyle w:val="NormalTok"/>
         </w:rPr>
-        <w:t xml:space="preserve">    /lnalpha │  -.2109088   .0315816                     -.2728077   -.1490099</w:t>
+        <w:t xml:space="preserve">    /lnalpha │  -.2378643   .0317921                     -.3001755    -.175553</w:t>
       </w:r>
       <w:r>
         <w:br/>
@@ -4092,7 +4323,7 @@
         <w:rPr>
           <w:rStyle w:val="NormalTok"/>
         </w:rPr>
-        <w:t xml:space="preserve"> │   .8098479   .0255763                      .7612392    .8615606</w:t>
+        <w:t xml:space="preserve"> │   .7883097    .025062                      .7406882    .8389929</w:t>
       </w:r>
       <w:r>
         <w:br/>

</xml_diff>

<commit_message>
re-render; added fire graph; emoji no longer work?
</commit_message>
<xml_diff>
--- a/categorical/count-regression/count-regression.docx
+++ b/categorical/count-regression/count-regression.docx
@@ -35,13 +35,13 @@
         <w:pStyle w:val="Date"/>
       </w:pPr>
       <w:r>
-        <w:t xml:space="preserve">14</w:t>
+        <w:t xml:space="preserve">7</w:t>
       </w:r>
       <w:r>
         <w:t xml:space="preserve"> </w:t>
       </w:r>
       <w:r>
-        <w:t xml:space="preserve">Jun</w:t>
+        <w:t xml:space="preserve">Jul</w:t>
       </w:r>
       <w:r>
         <w:t xml:space="preserve"> </w:t>
@@ -320,9 +320,9 @@
       <w:pPr>
         <w:pStyle w:val="Heading1"/>
       </w:pPr>
-      <w:bookmarkStart w:id="23" w:name="historical-examples-of-count-data-️"/>
-      <w:r>
-        <w:t xml:space="preserve">Historical Examples of Count Data 🐴 ☎️ 🏥</w:t>
+      <w:bookmarkStart w:id="23" w:name="Xcfd2fa17eac67878489844349f4c4f8f362ffd5"/>
+      <w:r>
+        <w:t xml:space="preserve">Historical Examples of Count Data &lt;U+0001F434&gt; &lt;U+260E&gt;&lt;U+FE0F&gt; &lt;U+0001F3E5&gt;</w:t>
       </w:r>
       <w:bookmarkEnd w:id="23"/>
     </w:p>
@@ -335,7 +335,7 @@
         </w:numPr>
       </w:pPr>
       <w:r>
-        <w:t xml:space="preserve">🐴 Deaths from horsekicks in the Prussian Army</w:t>
+        <w:t xml:space="preserve">&lt;U+0001F434&gt; Deaths from horsekicks in the Prussian Army</w:t>
       </w:r>
     </w:p>
     <w:p>
@@ -347,7 +347,7 @@
         </w:numPr>
       </w:pPr>
       <w:r>
-        <w:t xml:space="preserve">☎️ Calls to a call center (business, crisis hotline, etc.)</w:t>
+        <w:t xml:space="preserve">&lt;U+260E&gt;&lt;U+FE0F&gt; Calls to a call center (business, crisis hotline, etc.)</w:t>
       </w:r>
     </w:p>
     <w:p>
@@ -359,16 +359,16 @@
         </w:numPr>
       </w:pPr>
       <w:r>
-        <w:t xml:space="preserve">🏥 Arrivals at the Emergency Room</w:t>
+        <w:t xml:space="preserve">&lt;U+0001F3E5&gt; Arrivals at the Emergency Room</w:t>
       </w:r>
     </w:p>
     <w:p>
       <w:pPr>
         <w:pStyle w:val="Heading1"/>
       </w:pPr>
-      <w:bookmarkStart w:id="24" w:name="other-canonical-examples-of-count-data"/>
-      <w:r>
-        <w:t xml:space="preserve">Other Canonical Examples of Count Data 🌳 🤒</w:t>
+      <w:bookmarkStart w:id="24" w:name="X88db9ea705d2237d88692a92e91dd7c76f2b7ac"/>
+      <w:r>
+        <w:t xml:space="preserve">Other Canonical Examples of Count Data &lt;U+0001F38B&gt; &lt;U+0001F48A&gt;</w:t>
       </w:r>
       <w:bookmarkEnd w:id="24"/>
     </w:p>
@@ -381,7 +381,7 @@
         </w:numPr>
       </w:pPr>
       <w:r>
-        <w:t xml:space="preserve">🌵 🎄 🏵 Plants / trees in a field</w:t>
+        <w:t xml:space="preserve">&lt;U+0001F331&gt; &lt;U+0001F333&gt; &lt;U+0001F331&gt; Plants / trees in a field</w:t>
       </w:r>
     </w:p>
     <w:p>
@@ -393,7 +393,7 @@
         </w:numPr>
       </w:pPr>
       <w:r>
-        <w:t xml:space="preserve">😷 🤧 🤮 Cases of disease / unit area</w:t>
+        <w:t xml:space="preserve">&lt;U+0001F927&gt; &lt;U+0001F48A&gt; &lt;U+0001F637&gt; Cases of disease / unit area</w:t>
       </w:r>
     </w:p>
     <w:p>
@@ -410,9 +410,9 @@
       <w:pPr>
         <w:pStyle w:val="Heading2"/>
       </w:pPr>
-      <w:bookmarkStart w:id="26" w:name="theorizing-about-the-poisson"/>
-      <w:r>
-        <w:t xml:space="preserve">Theorizing about the Poisson 🐟 🐟 🐟 🌴 🌲 🌳</w:t>
+      <w:bookmarkStart w:id="26" w:name="X34343ef7e40b0db2849a72177119829f065dee5"/>
+      <w:r>
+        <w:t xml:space="preserve">Theorizing about the Poisson &lt;U+0001F41F&gt; &lt;U+0001F41F&gt; &lt;U+0001F41F&gt; &lt;U+0001F334&gt; &lt;U+0001F332&gt; &lt;U+0001F333&gt;</w:t>
       </w:r>
       <w:bookmarkEnd w:id="26"/>
     </w:p>
@@ -526,19 +526,24 @@
       <w:pPr>
         <w:pStyle w:val="FirstParagraph"/>
       </w:pPr>
-      <w:r>
-        <w:t xml:space="preserve">http://www.mun.ca/biology/scarr/smcPoisson_distributions.html</w:t>
-      </w:r>
+      <w:hyperlink r:id="rId27">
+        <w:r>
+          <w:rPr>
+            <w:rStyle w:val="Hyperlink"/>
+          </w:rPr>
+          <w:t xml:space="preserve">http://www.mun.ca/biology/scarr/smcPoisson_distributions.html</w:t>
+        </w:r>
+      </w:hyperlink>
     </w:p>
     <w:p>
       <w:pPr>
         <w:pStyle w:val="Heading2"/>
       </w:pPr>
-      <w:bookmarkStart w:id="27" w:name="reprise-of-normal-distribution"/>
+      <w:bookmarkStart w:id="28" w:name="reprise-of-normal-distribution"/>
       <w:r>
         <w:t xml:space="preserve">Reprise of Normal Distribution</w:t>
       </w:r>
-      <w:bookmarkEnd w:id="27"/>
+      <w:bookmarkEnd w:id="28"/>
     </w:p>
     <w:p>
       <w:pPr>
@@ -1020,7 +1025,7 @@
         <w:rPr>
           <w:rStyle w:val="NormalTok"/>
         </w:rPr>
-        <w:t xml:space="preserve">=-3.3779824, </w:t>
+        <w:t xml:space="preserve">=-3.0796595, </w:t>
       </w:r>
       <w:r>
         <w:rPr>
@@ -1032,7 +1037,7 @@
         <w:rPr>
           <w:rStyle w:val="NormalTok"/>
         </w:rPr>
-        <w:t xml:space="preserve">=.21597276)</w:t>
+        <w:t xml:space="preserve">=.24185289)</w:t>
       </w:r>
     </w:p>
     <w:p>
@@ -1141,7 +1146,7 @@
                     </pic:cNvPicPr>
                   </pic:nvPicPr>
                   <pic:blipFill>
-                    <a:blip r:embed="rId28"/>
+                    <a:blip r:embed="rId29"/>
                     <a:stretch>
                       <a:fillRect/>
                     </a:stretch>
@@ -1180,11 +1185,11 @@
       <w:pPr>
         <w:pStyle w:val="Heading2"/>
       </w:pPr>
-      <w:bookmarkStart w:id="29" w:name="poisson-distribution-1"/>
+      <w:bookmarkStart w:id="30" w:name="poisson-distribution-1"/>
       <w:r>
         <w:t xml:space="preserve">Poisson Distribution</w:t>
       </w:r>
-      <w:bookmarkEnd w:id="29"/>
+      <w:bookmarkEnd w:id="30"/>
     </w:p>
     <w:p>
       <w:pPr>
@@ -1526,7 +1531,7 @@
                     </pic:cNvPicPr>
                   </pic:nvPicPr>
                   <pic:blipFill>
-                    <a:blip r:embed="rId30"/>
+                    <a:blip r:embed="rId31"/>
                     <a:stretch>
                       <a:fillRect/>
                     </a:stretch>
@@ -1565,11 +1570,11 @@
       <w:pPr>
         <w:pStyle w:val="Heading2"/>
       </w:pPr>
-      <w:bookmarkStart w:id="31" w:name="X357e98edc6cd1ad732137669d768bce34022f26"/>
-      <w:r>
-        <w:t xml:space="preserve">Poisson is the Natural Form for Observations Distributed in Time or Space 🏦 🏦 🏦 ⏳ ⏳ ⏳</w:t>
-      </w:r>
-      <w:bookmarkEnd w:id="31"/>
+      <w:bookmarkStart w:id="32" w:name="X77d4974f488ba374e131fea0fb1da3e5522a32a"/>
+      <w:r>
+        <w:t xml:space="preserve">Poisson is the Natural Form for Observations Distributed in Time or Space &lt;U+0001F3ED&gt; &lt;U+0001F3E2&gt; &lt;U+0001F3E8&gt; &lt;U+23F3&gt; &lt;U+23F3&gt; &lt;U+23F3&gt;</w:t>
+      </w:r>
+      <w:bookmarkEnd w:id="32"/>
     </w:p>
     <w:p>
       <w:pPr>
@@ -1852,7 +1857,7 @@
         <w:rPr>
           <w:rStyle w:val="NormalTok"/>
         </w:rPr>
-        <w:t xml:space="preserve">(7 observations created)</w:t>
+        <w:t xml:space="preserve">(8 observations created)</w:t>
       </w:r>
     </w:p>
     <w:p>
@@ -2326,7 +2331,7 @@
                     </pic:cNvPicPr>
                   </pic:nvPicPr>
                   <pic:blipFill>
-                    <a:blip r:embed="rId32"/>
+                    <a:blip r:embed="rId33"/>
                     <a:stretch>
                       <a:fillRect/>
                     </a:stretch>
@@ -2363,13 +2368,761 @@
     </w:p>
     <w:p>
       <w:pPr>
+        <w:pStyle w:val="SourceCode"/>
+      </w:pPr>
+      <w:r>
+        <w:rPr>
+          <w:rStyle w:val="NormalTok"/>
+        </w:rPr>
+        <w:t xml:space="preserve">. </w:t>
+      </w:r>
+      <w:r>
+        <w:rPr>
+          <w:rStyle w:val="KeywordTok"/>
+        </w:rPr>
+        <w:t xml:space="preserve">generate</w:t>
+      </w:r>
+      <w:r>
+        <w:rPr>
+          <w:rStyle w:val="NormalTok"/>
+        </w:rPr>
+        <w:t xml:space="preserve"> t = runiform(1,10) </w:t>
+      </w:r>
+      <w:r>
+        <w:rPr>
+          <w:rStyle w:val="CommentTok"/>
+        </w:rPr>
+        <w:t xml:space="preserve">// random time coordinate</w:t>
+      </w:r>
+    </w:p>
+    <w:p>
+      <w:pPr>
+        <w:pStyle w:val="SourceCode"/>
+      </w:pPr>
+      <w:r>
+        <w:rPr>
+          <w:rStyle w:val="NormalTok"/>
+        </w:rPr>
+        <w:t xml:space="preserve">. </w:t>
+      </w:r>
+      <w:r>
+        <w:rPr>
+          <w:rStyle w:val="KeywordTok"/>
+        </w:rPr>
+        <w:t xml:space="preserve">generate</w:t>
+      </w:r>
+      <w:r>
+        <w:rPr>
+          <w:rStyle w:val="NormalTok"/>
+        </w:rPr>
+        <w:t xml:space="preserve"> y2 = runiform(1,2) </w:t>
+      </w:r>
+      <w:r>
+        <w:rPr>
+          <w:rStyle w:val="CommentTok"/>
+        </w:rPr>
+        <w:t xml:space="preserve">// random y coordinate</w:t>
+      </w:r>
+    </w:p>
+    <w:p>
+      <w:pPr>
+        <w:pStyle w:val="SourceCode"/>
+      </w:pPr>
+      <w:r>
+        <w:rPr>
+          <w:rStyle w:val="NormalTok"/>
+        </w:rPr>
+        <w:t xml:space="preserve">. </w:t>
+      </w:r>
+      <w:r>
+        <w:rPr>
+          <w:rStyle w:val="KeywordTok"/>
+        </w:rPr>
+        <w:t xml:space="preserve">generate</w:t>
+      </w:r>
+      <w:r>
+        <w:rPr>
+          <w:rStyle w:val="NormalTok"/>
+        </w:rPr>
+        <w:t xml:space="preserve"> mylabel2 = </w:t>
+      </w:r>
+      <w:r>
+        <w:rPr>
+          <w:rStyle w:val="StringTok"/>
+        </w:rPr>
+        <w:t xml:space="preserve">"🔥"</w:t>
+      </w:r>
+    </w:p>
+    <w:p>
+      <w:pPr>
+        <w:pStyle w:val="SourceCode"/>
+      </w:pPr>
+      <w:r>
+        <w:rPr>
+          <w:rStyle w:val="NormalTok"/>
+        </w:rPr>
+        <w:t xml:space="preserve">. </w:t>
+      </w:r>
+      <w:r>
+        <w:rPr>
+          <w:rStyle w:val="KeywordTok"/>
+        </w:rPr>
+        <w:t xml:space="preserve">generate</w:t>
+      </w:r>
+      <w:r>
+        <w:rPr>
+          <w:rStyle w:val="NormalTok"/>
+        </w:rPr>
+        <w:t xml:space="preserve"> timeperiod = </w:t>
+      </w:r>
+      <w:r>
+        <w:rPr>
+          <w:rStyle w:val="FunctionTok"/>
+        </w:rPr>
+        <w:t xml:space="preserve">field</w:t>
+      </w:r>
+    </w:p>
+    <w:p>
+      <w:pPr>
+        <w:pStyle w:val="SourceCode"/>
+      </w:pPr>
+      <w:r>
+        <w:rPr>
+          <w:rStyle w:val="NormalTok"/>
+        </w:rPr>
+        <w:t xml:space="preserve">. </w:t>
+      </w:r>
+      <w:r>
+        <w:rPr>
+          <w:rStyle w:val="KeywordTok"/>
+        </w:rPr>
+        <w:t xml:space="preserve">twoway</w:t>
+      </w:r>
+      <w:r>
+        <w:rPr>
+          <w:rStyle w:val="NormalTok"/>
+        </w:rPr>
+        <w:t xml:space="preserve"> </w:t>
+      </w:r>
+      <w:r>
+        <w:rPr>
+          <w:rStyle w:val="KeywordTok"/>
+        </w:rPr>
+        <w:t xml:space="preserve">scatter</w:t>
+      </w:r>
+      <w:r>
+        <w:rPr>
+          <w:rStyle w:val="NormalTok"/>
+        </w:rPr>
+        <w:t xml:space="preserve"> y2 t, </w:t>
+      </w:r>
+      <w:r>
+        <w:rPr>
+          <w:rStyle w:val="CommentTok"/>
+        </w:rPr>
+        <w:t xml:space="preserve">///</w:t>
+      </w:r>
+      <w:r>
+        <w:br/>
+      </w:r>
+      <w:r>
+        <w:rPr>
+          <w:rStyle w:val="NormalTok"/>
+        </w:rPr>
+        <w:t xml:space="preserve">&gt; </w:t>
+      </w:r>
+      <w:r>
+        <w:rPr>
+          <w:rStyle w:val="KeywordTok"/>
+        </w:rPr>
+        <w:t xml:space="preserve">by</w:t>
+      </w:r>
+      <w:r>
+        <w:rPr>
+          <w:rStyle w:val="NormalTok"/>
+        </w:rPr>
+        <w:t xml:space="preserve">(timeperiod, </w:t>
+      </w:r>
+      <w:r>
+        <w:rPr>
+          <w:rStyle w:val="BaseNTok"/>
+        </w:rPr>
+        <w:t xml:space="preserve">title</w:t>
+      </w:r>
+      <w:r>
+        <w:rPr>
+          <w:rStyle w:val="NormalTok"/>
+        </w:rPr>
+        <w:t xml:space="preserve">(</w:t>
+      </w:r>
+      <w:r>
+        <w:rPr>
+          <w:rStyle w:val="StringTok"/>
+        </w:rPr>
+        <w:t xml:space="preserve">"Forest Fires At Random Times"</w:t>
+      </w:r>
+      <w:r>
+        <w:rPr>
+          <w:rStyle w:val="NormalTok"/>
+        </w:rPr>
+        <w:t xml:space="preserve">, </w:t>
+      </w:r>
+      <w:r>
+        <w:rPr>
+          <w:rStyle w:val="KeywordTok"/>
+        </w:rPr>
+        <w:t xml:space="preserve">size</w:t>
+      </w:r>
+      <w:r>
+        <w:rPr>
+          <w:rStyle w:val="NormalTok"/>
+        </w:rPr>
+        <w:t xml:space="preserve">(vhuge)) </w:t>
+      </w:r>
+      <w:r>
+        <w:rPr>
+          <w:rStyle w:val="BaseNTok"/>
+        </w:rPr>
+        <w:t xml:space="preserve">cols</w:t>
+      </w:r>
+      <w:r>
+        <w:rPr>
+          <w:rStyle w:val="NormalTok"/>
+        </w:rPr>
+        <w:t xml:space="preserve">(10)) </w:t>
+      </w:r>
+      <w:r>
+        <w:rPr>
+          <w:rStyle w:val="CommentTok"/>
+        </w:rPr>
+        <w:t xml:space="preserve">///</w:t>
+      </w:r>
+      <w:r>
+        <w:br/>
+      </w:r>
+      <w:r>
+        <w:rPr>
+          <w:rStyle w:val="NormalTok"/>
+        </w:rPr>
+        <w:t xml:space="preserve">&gt; </w:t>
+      </w:r>
+      <w:r>
+        <w:rPr>
+          <w:rStyle w:val="BaseNTok"/>
+        </w:rPr>
+        <w:t xml:space="preserve">ytitle</w:t>
+      </w:r>
+      <w:r>
+        <w:rPr>
+          <w:rStyle w:val="NormalTok"/>
+        </w:rPr>
+        <w:t xml:space="preserve">(</w:t>
+      </w:r>
+      <w:r>
+        <w:rPr>
+          <w:rStyle w:val="StringTok"/>
+        </w:rPr>
+        <w:t xml:space="preserve">""</w:t>
+      </w:r>
+      <w:r>
+        <w:rPr>
+          <w:rStyle w:val="NormalTok"/>
+        </w:rPr>
+        <w:t xml:space="preserve">, </w:t>
+      </w:r>
+      <w:r>
+        <w:rPr>
+          <w:rStyle w:val="KeywordTok"/>
+        </w:rPr>
+        <w:t xml:space="preserve">size</w:t>
+      </w:r>
+      <w:r>
+        <w:rPr>
+          <w:rStyle w:val="NormalTok"/>
+        </w:rPr>
+        <w:t xml:space="preserve">(</w:t>
+      </w:r>
+      <w:r>
+        <w:rPr>
+          <w:rStyle w:val="BaseNTok"/>
+        </w:rPr>
+        <w:t xml:space="preserve">zero</w:t>
+      </w:r>
+      <w:r>
+        <w:rPr>
+          <w:rStyle w:val="NormalTok"/>
+        </w:rPr>
+        <w:t xml:space="preserve">)) </w:t>
+      </w:r>
+      <w:r>
+        <w:rPr>
+          <w:rStyle w:val="KeywordTok"/>
+        </w:rPr>
+        <w:t xml:space="preserve">ylabel</w:t>
+      </w:r>
+      <w:r>
+        <w:rPr>
+          <w:rStyle w:val="NormalTok"/>
+        </w:rPr>
+        <w:t xml:space="preserve">(</w:t>
+      </w:r>
+      <w:r>
+        <w:rPr>
+          <w:rStyle w:val="KeywordTok"/>
+        </w:rPr>
+        <w:t xml:space="preserve">none</w:t>
+      </w:r>
+      <w:r>
+        <w:rPr>
+          <w:rStyle w:val="NormalTok"/>
+        </w:rPr>
+        <w:t xml:space="preserve">) </w:t>
+      </w:r>
+      <w:r>
+        <w:rPr>
+          <w:rStyle w:val="BaseNTok"/>
+        </w:rPr>
+        <w:t xml:space="preserve">xtitle</w:t>
+      </w:r>
+      <w:r>
+        <w:rPr>
+          <w:rStyle w:val="NormalTok"/>
+        </w:rPr>
+        <w:t xml:space="preserve">(</w:t>
+      </w:r>
+      <w:r>
+        <w:rPr>
+          <w:rStyle w:val="StringTok"/>
+        </w:rPr>
+        <w:t xml:space="preserve">""</w:t>
+      </w:r>
+      <w:r>
+        <w:rPr>
+          <w:rStyle w:val="NormalTok"/>
+        </w:rPr>
+        <w:t xml:space="preserve">, </w:t>
+      </w:r>
+      <w:r>
+        <w:rPr>
+          <w:rStyle w:val="KeywordTok"/>
+        </w:rPr>
+        <w:t xml:space="preserve">size</w:t>
+      </w:r>
+      <w:r>
+        <w:rPr>
+          <w:rStyle w:val="NormalTok"/>
+        </w:rPr>
+        <w:t xml:space="preserve">(</w:t>
+      </w:r>
+      <w:r>
+        <w:rPr>
+          <w:rStyle w:val="BaseNTok"/>
+        </w:rPr>
+        <w:t xml:space="preserve">zero</w:t>
+      </w:r>
+      <w:r>
+        <w:rPr>
+          <w:rStyle w:val="NormalTok"/>
+        </w:rPr>
+        <w:t xml:space="preserve">)) </w:t>
+      </w:r>
+      <w:r>
+        <w:rPr>
+          <w:rStyle w:val="KeywordTok"/>
+        </w:rPr>
+        <w:t xml:space="preserve">xlabel</w:t>
+      </w:r>
+      <w:r>
+        <w:rPr>
+          <w:rStyle w:val="NormalTok"/>
+        </w:rPr>
+        <w:t xml:space="preserve">(</w:t>
+      </w:r>
+      <w:r>
+        <w:rPr>
+          <w:rStyle w:val="KeywordTok"/>
+        </w:rPr>
+        <w:t xml:space="preserve">none</w:t>
+      </w:r>
+      <w:r>
+        <w:rPr>
+          <w:rStyle w:val="NormalTok"/>
+        </w:rPr>
+        <w:t xml:space="preserve">) </w:t>
+      </w:r>
+      <w:r>
+        <w:rPr>
+          <w:rStyle w:val="CommentTok"/>
+        </w:rPr>
+        <w:t xml:space="preserve">///</w:t>
+      </w:r>
+      <w:r>
+        <w:br/>
+      </w:r>
+      <w:r>
+        <w:rPr>
+          <w:rStyle w:val="NormalTok"/>
+        </w:rPr>
+        <w:t xml:space="preserve">&gt; </w:t>
+      </w:r>
+      <w:r>
+        <w:rPr>
+          <w:rStyle w:val="BaseNTok"/>
+        </w:rPr>
+        <w:t xml:space="preserve">subtitle</w:t>
+      </w:r>
+      <w:r>
+        <w:rPr>
+          <w:rStyle w:val="NormalTok"/>
+        </w:rPr>
+        <w:t xml:space="preserve">(, </w:t>
+      </w:r>
+      <w:r>
+        <w:rPr>
+          <w:rStyle w:val="KeywordTok"/>
+        </w:rPr>
+        <w:t xml:space="preserve">size</w:t>
+      </w:r>
+      <w:r>
+        <w:rPr>
+          <w:rStyle w:val="NormalTok"/>
+        </w:rPr>
+        <w:t xml:space="preserve">(vhuge)) </w:t>
+      </w:r>
+      <w:r>
+        <w:rPr>
+          <w:rStyle w:val="CommentTok"/>
+        </w:rPr>
+        <w:t xml:space="preserve">///</w:t>
+      </w:r>
+      <w:r>
+        <w:br/>
+      </w:r>
+      <w:r>
+        <w:rPr>
+          <w:rStyle w:val="NormalTok"/>
+        </w:rPr>
+        <w:t xml:space="preserve">&gt; mlab(mylabel2) </w:t>
+      </w:r>
+      <w:r>
+        <w:rPr>
+          <w:rStyle w:val="BaseNTok"/>
+        </w:rPr>
+        <w:t xml:space="preserve">mlabsize</w:t>
+      </w:r>
+      <w:r>
+        <w:rPr>
+          <w:rStyle w:val="NormalTok"/>
+        </w:rPr>
+        <w:t xml:space="preserve">(vhuge) </w:t>
+      </w:r>
+      <w:r>
+        <w:rPr>
+          <w:rStyle w:val="CommentTok"/>
+        </w:rPr>
+        <w:t xml:space="preserve">///</w:t>
+      </w:r>
+      <w:r>
+        <w:br/>
+      </w:r>
+      <w:r>
+        <w:rPr>
+          <w:rStyle w:val="NormalTok"/>
+        </w:rPr>
+        <w:t xml:space="preserve">&gt; </w:t>
+      </w:r>
+      <w:r>
+        <w:rPr>
+          <w:rStyle w:val="BaseNTok"/>
+        </w:rPr>
+        <w:t xml:space="preserve">msymbol</w:t>
+      </w:r>
+      <w:r>
+        <w:rPr>
+          <w:rStyle w:val="NormalTok"/>
+        </w:rPr>
+        <w:t xml:space="preserve">(</w:t>
+      </w:r>
+      <w:r>
+        <w:rPr>
+          <w:rStyle w:val="KeywordTok"/>
+        </w:rPr>
+        <w:t xml:space="preserve">none</w:t>
+      </w:r>
+      <w:r>
+        <w:rPr>
+          <w:rStyle w:val="NormalTok"/>
+        </w:rPr>
+        <w:t xml:space="preserve">)  </w:t>
+      </w:r>
+      <w:r>
+        <w:rPr>
+          <w:rStyle w:val="CommentTok"/>
+        </w:rPr>
+        <w:t xml:space="preserve">///</w:t>
+      </w:r>
+      <w:r>
+        <w:br/>
+      </w:r>
+      <w:r>
+        <w:rPr>
+          <w:rStyle w:val="NormalTok"/>
+        </w:rPr>
+        <w:t xml:space="preserve">&gt; </w:t>
+      </w:r>
+      <w:r>
+        <w:rPr>
+          <w:rStyle w:val="BaseNTok"/>
+        </w:rPr>
+        <w:t xml:space="preserve">legend</w:t>
+      </w:r>
+      <w:r>
+        <w:rPr>
+          <w:rStyle w:val="NormalTok"/>
+        </w:rPr>
+        <w:t xml:space="preserve">(</w:t>
+      </w:r>
+      <w:r>
+        <w:rPr>
+          <w:rStyle w:val="KeywordTok"/>
+        </w:rPr>
+        <w:t xml:space="preserve">order</w:t>
+      </w:r>
+      <w:r>
+        <w:rPr>
+          <w:rStyle w:val="NormalTok"/>
+        </w:rPr>
+        <w:t xml:space="preserve">(1 </w:t>
+      </w:r>
+      <w:r>
+        <w:rPr>
+          <w:rStyle w:val="StringTok"/>
+        </w:rPr>
+        <w:t xml:space="preserve">"🔥 Forest Fire"</w:t>
+      </w:r>
+      <w:r>
+        <w:rPr>
+          <w:rStyle w:val="NormalTok"/>
+        </w:rPr>
+        <w:t xml:space="preserve">)) </w:t>
+      </w:r>
+      <w:r>
+        <w:rPr>
+          <w:rStyle w:val="CommentTok"/>
+        </w:rPr>
+        <w:t xml:space="preserve">///</w:t>
+      </w:r>
+      <w:r>
+        <w:br/>
+      </w:r>
+      <w:r>
+        <w:rPr>
+          <w:rStyle w:val="NormalTok"/>
+        </w:rPr>
+        <w:t xml:space="preserve">&gt; </w:t>
+      </w:r>
+      <w:r>
+        <w:rPr>
+          <w:rStyle w:val="DecValTok"/>
+        </w:rPr>
+        <w:t xml:space="preserve">scheme</w:t>
+      </w:r>
+      <w:r>
+        <w:rPr>
+          <w:rStyle w:val="NormalTok"/>
+        </w:rPr>
+        <w:t xml:space="preserve">(burd) plotr(fcolor(gs14)) </w:t>
+      </w:r>
+      <w:r>
+        <w:rPr>
+          <w:rStyle w:val="CommentTok"/>
+        </w:rPr>
+        <w:t xml:space="preserve">///</w:t>
+      </w:r>
+      <w:r>
+        <w:br/>
+      </w:r>
+      <w:r>
+        <w:rPr>
+          <w:rStyle w:val="NormalTok"/>
+        </w:rPr>
+        <w:t xml:space="preserve">&gt; </w:t>
+      </w:r>
+      <w:r>
+        <w:rPr>
+          <w:rStyle w:val="BaseNTok"/>
+        </w:rPr>
+        <w:t xml:space="preserve">xsize</w:t>
+      </w:r>
+      <w:r>
+        <w:rPr>
+          <w:rStyle w:val="NormalTok"/>
+        </w:rPr>
+        <w:t xml:space="preserve">(5) </w:t>
+      </w:r>
+      <w:r>
+        <w:rPr>
+          <w:rStyle w:val="BaseNTok"/>
+        </w:rPr>
+        <w:t xml:space="preserve">ysize</w:t>
+      </w:r>
+      <w:r>
+        <w:rPr>
+          <w:rStyle w:val="NormalTok"/>
+        </w:rPr>
+        <w:t xml:space="preserve">(1)</w:t>
+      </w:r>
+    </w:p>
+    <w:p>
+      <w:pPr>
+        <w:pStyle w:val="SourceCode"/>
+      </w:pPr>
+      <w:r>
+        <w:rPr>
+          <w:rStyle w:val="NormalTok"/>
+        </w:rPr>
+        <w:t xml:space="preserve">. </w:t>
+      </w:r>
+      <w:r>
+        <w:rPr>
+          <w:rStyle w:val="KeywordTok"/>
+        </w:rPr>
+        <w:t xml:space="preserve">graph</w:t>
+      </w:r>
+      <w:r>
+        <w:rPr>
+          <w:rStyle w:val="NormalTok"/>
+        </w:rPr>
+        <w:t xml:space="preserve"> </w:t>
+      </w:r>
+      <w:r>
+        <w:rPr>
+          <w:rStyle w:val="KeywordTok"/>
+        </w:rPr>
+        <w:t xml:space="preserve">export</w:t>
+      </w:r>
+      <w:r>
+        <w:rPr>
+          <w:rStyle w:val="NormalTok"/>
+        </w:rPr>
+        <w:t xml:space="preserve"> fires.png, </w:t>
+      </w:r>
+      <w:r>
+        <w:rPr>
+          <w:rStyle w:val="KeywordTok"/>
+        </w:rPr>
+        <w:t xml:space="preserve">width</w:t>
+      </w:r>
+      <w:r>
+        <w:rPr>
+          <w:rStyle w:val="NormalTok"/>
+        </w:rPr>
+        <w:t xml:space="preserve">(1000) </w:t>
+      </w:r>
+      <w:r>
+        <w:rPr>
+          <w:rStyle w:val="KeywordTok"/>
+        </w:rPr>
+        <w:t xml:space="preserve">replace</w:t>
+      </w:r>
+      <w:r>
+        <w:br/>
+      </w:r>
+      <w:r>
+        <w:rPr>
+          <w:rStyle w:val="NormalTok"/>
+        </w:rPr>
+        <w:t xml:space="preserve">(file fires.png written </w:t>
+      </w:r>
+      <w:r>
+        <w:rPr>
+          <w:rStyle w:val="KeywordTok"/>
+        </w:rPr>
+        <w:t xml:space="preserve">in</w:t>
+      </w:r>
+      <w:r>
+        <w:rPr>
+          <w:rStyle w:val="NormalTok"/>
+        </w:rPr>
+        <w:t xml:space="preserve"> PNG </w:t>
+      </w:r>
+      <w:r>
+        <w:rPr>
+          <w:rStyle w:val="KeywordTok"/>
+        </w:rPr>
+        <w:t xml:space="preserve">format</w:t>
+      </w:r>
+      <w:r>
+        <w:rPr>
+          <w:rStyle w:val="NormalTok"/>
+        </w:rPr>
+        <w:t xml:space="preserve">)</w:t>
+      </w:r>
+    </w:p>
+    <w:p>
+      <w:pPr>
+        <w:pStyle w:val="CaptionedFigure"/>
+      </w:pPr>
+      <w:r>
+        <w:drawing>
+          <wp:inline>
+            <wp:extent cx="5943600" cy="1188720"/>
+            <wp:effectExtent b="0" l="0" r="0" t="0"/>
+            <wp:docPr descr="Forest Fires At Random Times" title="" id="1" name="Picture"/>
+            <a:graphic>
+              <a:graphicData uri="http://schemas.openxmlformats.org/drawingml/2006/picture">
+                <pic:pic>
+                  <pic:nvPicPr>
+                    <pic:cNvPr descr="fires.png" id="0" name="Picture"/>
+                    <pic:cNvPicPr>
+                      <a:picLocks noChangeArrowheads="1" noChangeAspect="1"/>
+                    </pic:cNvPicPr>
+                  </pic:nvPicPr>
+                  <pic:blipFill>
+                    <a:blip r:embed="rId34"/>
+                    <a:stretch>
+                      <a:fillRect/>
+                    </a:stretch>
+                  </pic:blipFill>
+                  <pic:spPr bwMode="auto">
+                    <a:xfrm>
+                      <a:off x="0" y="0"/>
+                      <a:ext cx="5943600" cy="1188720"/>
+                    </a:xfrm>
+                    <a:prstGeom prst="rect">
+                      <a:avLst/>
+                    </a:prstGeom>
+                    <a:noFill/>
+                    <a:ln w="9525">
+                      <a:noFill/>
+                      <a:headEnd/>
+                      <a:tailEnd/>
+                    </a:ln>
+                  </pic:spPr>
+                </pic:pic>
+              </a:graphicData>
+            </a:graphic>
+          </wp:inline>
+        </w:drawing>
+      </w:r>
+    </w:p>
+    <w:p>
+      <w:pPr>
+        <w:pStyle w:val="ImageCaption"/>
+      </w:pPr>
+      <w:r>
+        <w:t xml:space="preserve">Forest Fires At Random Times</w:t>
+      </w:r>
+    </w:p>
+    <w:p>
+      <w:pPr>
         <w:pStyle w:val="Heading1"/>
       </w:pPr>
-      <w:bookmarkStart w:id="33" w:name="poisson-regression"/>
+      <w:bookmarkStart w:id="35" w:name="poisson-regression"/>
       <w:r>
         <w:t xml:space="preserve">Poisson Regression</w:t>
       </w:r>
-      <w:bookmarkEnd w:id="33"/>
+      <w:bookmarkEnd w:id="35"/>
     </w:p>
     <w:p>
       <w:pPr>
@@ -2467,201 +3220,1146 @@
         <w:rPr>
           <w:rStyle w:val="NormalTok"/>
         </w:rPr>
+        <w:t xml:space="preserve">, clea</w:t>
+      </w:r>
+      <w:r>
+        <w:br/>
+      </w:r>
+      <w:r>
+        <w:rPr>
+          <w:rStyle w:val="NormalTok"/>
+        </w:rPr>
+        <w:t xml:space="preserve">&gt; </w:t>
+      </w:r>
+      <w:r>
+        <w:rPr>
+          <w:rStyle w:val="FunctionTok"/>
+        </w:rPr>
+        <w:t xml:space="preserve">r</w:t>
+      </w:r>
+    </w:p>
+    <w:p>
+      <w:pPr>
+        <w:pStyle w:val="SourceCode"/>
+      </w:pPr>
+      <w:r>
+        <w:rPr>
+          <w:rStyle w:val="NormalTok"/>
+        </w:rPr>
+        <w:t xml:space="preserve">. </w:t>
+      </w:r>
+      <w:r>
+        <w:rPr>
+          <w:rStyle w:val="KeywordTok"/>
+        </w:rPr>
+        <w:t xml:space="preserve">codebook</w:t>
+      </w:r>
+      <w:r>
+        <w:rPr>
+          <w:rStyle w:val="NormalTok"/>
+        </w:rPr>
+        <w:t xml:space="preserve"> numprobs </w:t>
+      </w:r>
+      <w:r>
+        <w:rPr>
+          <w:rStyle w:val="CommentTok"/>
+        </w:rPr>
+        <w:t xml:space="preserve">// data from 2002</w:t>
+      </w:r>
+      <w:r>
+        <w:br/>
+      </w:r>
+      <w:r>
+        <w:br/>
+      </w:r>
+      <w:r>
+        <w:rPr>
+          <w:rStyle w:val="NormalTok"/>
+        </w:rPr>
+        <w:t xml:space="preserve">─────────────────────────────────────────────────────────────────────────────────────────</w:t>
+      </w:r>
+      <w:r>
+        <w:br/>
+      </w:r>
+      <w:r>
+        <w:rPr>
+          <w:rStyle w:val="NormalTok"/>
+        </w:rPr>
+        <w:t xml:space="preserve">numprobs                                      how many friends </w:t>
+      </w:r>
+      <w:r>
+        <w:rPr>
+          <w:rStyle w:val="KeywordTok"/>
+        </w:rPr>
+        <w:t xml:space="preserve">close</w:t>
+      </w:r>
+      <w:r>
+        <w:rPr>
+          <w:rStyle w:val="NormalTok"/>
+        </w:rPr>
+        <w:t xml:space="preserve"> to discuss problems </w:t>
+      </w:r>
+      <w:r>
+        <w:br/>
+      </w:r>
+      <w:r>
+        <w:rPr>
+          <w:rStyle w:val="NormalTok"/>
+        </w:rPr>
+        <w:t xml:space="preserve">─────────────────────────────────────────────────────────────────────────────────────────</w:t>
+      </w:r>
+      <w:r>
+        <w:br/>
+      </w:r>
+      <w:r>
+        <w:br/>
+      </w:r>
+      <w:r>
+        <w:rPr>
+          <w:rStyle w:val="NormalTok"/>
+        </w:rPr>
+        <w:t xml:space="preserve">                  </w:t>
+      </w:r>
+      <w:r>
+        <w:rPr>
+          <w:rStyle w:val="DecValTok"/>
+        </w:rPr>
+        <w:t xml:space="preserve">type</w:t>
+      </w:r>
+      <w:r>
+        <w:rPr>
+          <w:rStyle w:val="NormalTok"/>
+        </w:rPr>
+        <w:t xml:space="preserve">:  </w:t>
+      </w:r>
+      <w:r>
+        <w:rPr>
+          <w:rStyle w:val="KeywordTok"/>
+        </w:rPr>
+        <w:t xml:space="preserve">numeric</w:t>
+      </w:r>
+      <w:r>
+        <w:rPr>
+          <w:rStyle w:val="NormalTok"/>
+        </w:rPr>
+        <w:t xml:space="preserve"> (</w:t>
+      </w:r>
+      <w:r>
+        <w:rPr>
+          <w:rStyle w:val="KeywordTok"/>
+        </w:rPr>
+        <w:t xml:space="preserve">byte</w:t>
+      </w:r>
+      <w:r>
+        <w:rPr>
+          <w:rStyle w:val="NormalTok"/>
+        </w:rPr>
+        <w:t xml:space="preserve">)</w:t>
+      </w:r>
+      <w:r>
+        <w:br/>
+      </w:r>
+      <w:r>
+        <w:rPr>
+          <w:rStyle w:val="NormalTok"/>
+        </w:rPr>
+        <w:t xml:space="preserve">                 </w:t>
+      </w:r>
+      <w:r>
+        <w:rPr>
+          <w:rStyle w:val="KeywordTok"/>
+        </w:rPr>
+        <w:t xml:space="preserve">label</w:t>
+      </w:r>
+      <w:r>
+        <w:rPr>
+          <w:rStyle w:val="NormalTok"/>
+        </w:rPr>
+        <w:t xml:space="preserve">:  LABJP, but 33 nonmissing </w:t>
+      </w:r>
+      <w:r>
+        <w:rPr>
+          <w:rStyle w:val="KeywordTok"/>
+        </w:rPr>
+        <w:t xml:space="preserve">values</w:t>
+      </w:r>
+      <w:r>
+        <w:rPr>
+          <w:rStyle w:val="NormalTok"/>
+        </w:rPr>
+        <w:t xml:space="preserve"> are </w:t>
+      </w:r>
+      <w:r>
+        <w:rPr>
+          <w:rStyle w:val="KeywordTok"/>
+        </w:rPr>
+        <w:t xml:space="preserve">not</w:t>
+      </w:r>
+      <w:r>
+        <w:rPr>
+          <w:rStyle w:val="NormalTok"/>
+        </w:rPr>
+        <w:t xml:space="preserve"> labeled</w:t>
+      </w:r>
+      <w:r>
+        <w:br/>
+      </w:r>
+      <w:r>
+        <w:br/>
+      </w:r>
+      <w:r>
+        <w:rPr>
+          <w:rStyle w:val="NormalTok"/>
+        </w:rPr>
+        <w:t xml:space="preserve">                 </w:t>
+      </w:r>
+      <w:r>
+        <w:rPr>
+          <w:rStyle w:val="KeywordTok"/>
+        </w:rPr>
+        <w:t xml:space="preserve">range</w:t>
+      </w:r>
+      <w:r>
+        <w:rPr>
+          <w:rStyle w:val="NormalTok"/>
+        </w:rPr>
+        <w:t xml:space="preserve">:  [0,96]                       units:  1</w:t>
+      </w:r>
+      <w:r>
+        <w:br/>
+      </w:r>
+      <w:r>
+        <w:rPr>
+          <w:rStyle w:val="NormalTok"/>
+        </w:rPr>
+        <w:t xml:space="preserve">         </w:t>
+      </w:r>
+      <w:r>
+        <w:rPr>
+          <w:rStyle w:val="KeywordTok"/>
+        </w:rPr>
+        <w:t xml:space="preserve">unique</w:t>
+      </w:r>
+      <w:r>
+        <w:rPr>
+          <w:rStyle w:val="NormalTok"/>
+        </w:rPr>
+        <w:t xml:space="preserve"> </w:t>
+      </w:r>
+      <w:r>
+        <w:rPr>
+          <w:rStyle w:val="KeywordTok"/>
+        </w:rPr>
+        <w:t xml:space="preserve">values</w:t>
+      </w:r>
+      <w:r>
+        <w:rPr>
+          <w:rStyle w:val="NormalTok"/>
+        </w:rPr>
+        <w:t xml:space="preserve">:  34                       </w:t>
+      </w:r>
+      <w:r>
+        <w:rPr>
+          <w:rStyle w:val="FunctionTok"/>
+        </w:rPr>
+        <w:t xml:space="preserve">missing</w:t>
+      </w:r>
+      <w:r>
+        <w:rPr>
+          <w:rStyle w:val="NormalTok"/>
+        </w:rPr>
+        <w:t xml:space="preserve"> .:  0/64,814</w:t>
+      </w:r>
+      <w:r>
+        <w:br/>
+      </w:r>
+      <w:r>
+        <w:rPr>
+          <w:rStyle w:val="NormalTok"/>
+        </w:rPr>
+        <w:t xml:space="preserve">       </w:t>
+      </w:r>
+      <w:r>
+        <w:rPr>
+          <w:rStyle w:val="KeywordTok"/>
+        </w:rPr>
+        <w:t xml:space="preserve">unique</w:t>
+      </w:r>
+      <w:r>
+        <w:rPr>
+          <w:rStyle w:val="NormalTok"/>
+        </w:rPr>
+        <w:t xml:space="preserve"> mv codes:  3                       </w:t>
+      </w:r>
+      <w:r>
+        <w:rPr>
+          <w:rStyle w:val="FunctionTok"/>
+        </w:rPr>
+        <w:t xml:space="preserve">missing</w:t>
+      </w:r>
+      <w:r>
+        <w:rPr>
+          <w:rStyle w:val="NormalTok"/>
+        </w:rPr>
+        <w:t xml:space="preserve"> .*:  62,141/64,814</w:t>
+      </w:r>
+      <w:r>
+        <w:br/>
+      </w:r>
+      <w:r>
+        <w:br/>
+      </w:r>
+      <w:r>
+        <w:rPr>
+          <w:rStyle w:val="NormalTok"/>
+        </w:rPr>
+        <w:t xml:space="preserve">              examples:  .i    IAP</w:t>
+      </w:r>
+      <w:r>
+        <w:br/>
+      </w:r>
+      <w:r>
+        <w:rPr>
+          <w:rStyle w:val="NormalTok"/>
+        </w:rPr>
+        <w:t xml:space="preserve">                         .i    IAP</w:t>
+      </w:r>
+      <w:r>
+        <w:br/>
+      </w:r>
+      <w:r>
+        <w:rPr>
+          <w:rStyle w:val="NormalTok"/>
+        </w:rPr>
+        <w:t xml:space="preserve">                         .i    IAP</w:t>
+      </w:r>
+      <w:r>
+        <w:br/>
+      </w:r>
+      <w:r>
+        <w:rPr>
+          <w:rStyle w:val="NormalTok"/>
+        </w:rPr>
+        <w:t xml:space="preserve">                         .i    IAP</w:t>
+      </w:r>
+    </w:p>
+    <w:p>
+      <w:pPr>
+        <w:pStyle w:val="SourceCode"/>
+      </w:pPr>
+      <w:r>
+        <w:rPr>
+          <w:rStyle w:val="NormalTok"/>
+        </w:rPr>
+        <w:t xml:space="preserve">. </w:t>
+      </w:r>
+      <w:r>
+        <w:rPr>
+          <w:rStyle w:val="KeywordTok"/>
+        </w:rPr>
+        <w:t xml:space="preserve">recode</w:t>
+      </w:r>
+      <w:r>
+        <w:rPr>
+          <w:rStyle w:val="NormalTok"/>
+        </w:rPr>
+        <w:t xml:space="preserve"> hispanic (1=0)(2/</w:t>
+      </w:r>
+      <w:r>
+        <w:rPr>
+          <w:rStyle w:val="FunctionTok"/>
+        </w:rPr>
+        <w:t xml:space="preserve">max</w:t>
+      </w:r>
+      <w:r>
+        <w:rPr>
+          <w:rStyle w:val="NormalTok"/>
+        </w:rPr>
+        <w:t xml:space="preserve"> = 1), </w:t>
+      </w:r>
+      <w:r>
+        <w:rPr>
+          <w:rStyle w:val="KeywordTok"/>
+        </w:rPr>
+        <w:t xml:space="preserve">generate</w:t>
+      </w:r>
+      <w:r>
+        <w:rPr>
+          <w:rStyle w:val="NormalTok"/>
+        </w:rPr>
+        <w:t xml:space="preserve">(hisp) </w:t>
+      </w:r>
+      <w:r>
+        <w:rPr>
+          <w:rStyle w:val="CommentTok"/>
+        </w:rPr>
+        <w:t xml:space="preserve">// dichotomous variable</w:t>
+      </w:r>
+      <w:r>
+        <w:br/>
+      </w:r>
+      <w:r>
+        <w:rPr>
+          <w:rStyle w:val="NormalTok"/>
+        </w:rPr>
+        <w:t xml:space="preserve">(26650 differences between hispanic and hisp)</w:t>
+      </w:r>
+    </w:p>
+    <w:p>
+      <w:pPr>
+        <w:pStyle w:val="SourceCode"/>
+      </w:pPr>
+      <w:r>
+        <w:rPr>
+          <w:rStyle w:val="NormalTok"/>
+        </w:rPr>
+        <w:t xml:space="preserve">. </w:t>
+      </w:r>
+      <w:r>
+        <w:rPr>
+          <w:rStyle w:val="KeywordTok"/>
+        </w:rPr>
+        <w:t xml:space="preserve">generate</w:t>
+      </w:r>
+      <w:r>
+        <w:rPr>
+          <w:rStyle w:val="NormalTok"/>
+        </w:rPr>
+        <w:t xml:space="preserve"> coninc_10K = coninc / 10000 </w:t>
+      </w:r>
+      <w:r>
+        <w:rPr>
+          <w:rStyle w:val="CommentTok"/>
+        </w:rPr>
+        <w:t xml:space="preserve">// $10K chunks</w:t>
+      </w:r>
+      <w:r>
+        <w:br/>
+      </w:r>
+      <w:r>
+        <w:rPr>
+          <w:rStyle w:val="NormalTok"/>
+        </w:rPr>
+        <w:t xml:space="preserve">(6,520 </w:t>
+      </w:r>
+      <w:r>
+        <w:rPr>
+          <w:rStyle w:val="FunctionTok"/>
+        </w:rPr>
+        <w:t xml:space="preserve">missing</w:t>
+      </w:r>
+      <w:r>
+        <w:rPr>
+          <w:rStyle w:val="NormalTok"/>
+        </w:rPr>
+        <w:t xml:space="preserve"> </w:t>
+      </w:r>
+      <w:r>
+        <w:rPr>
+          <w:rStyle w:val="KeywordTok"/>
+        </w:rPr>
+        <w:t xml:space="preserve">values</w:t>
+      </w:r>
+      <w:r>
+        <w:rPr>
+          <w:rStyle w:val="NormalTok"/>
+        </w:rPr>
+        <w:t xml:space="preserve"> generated)</w:t>
+      </w:r>
+    </w:p>
+    <w:p>
+      <w:pPr>
+        <w:pStyle w:val="SourceCode"/>
+      </w:pPr>
+      <w:r>
+        <w:rPr>
+          <w:rStyle w:val="NormalTok"/>
+        </w:rPr>
+        <w:t xml:space="preserve">. </w:t>
+      </w:r>
+      <w:r>
+        <w:rPr>
+          <w:rStyle w:val="KeywordTok"/>
+        </w:rPr>
+        <w:t xml:space="preserve">poisson</w:t>
+      </w:r>
+      <w:r>
+        <w:rPr>
+          <w:rStyle w:val="NormalTok"/>
+        </w:rPr>
+        <w:t xml:space="preserve"> numprobs coninc_10K i.race hisp i.</w:t>
+      </w:r>
+      <w:r>
+        <w:rPr>
+          <w:rStyle w:val="KeywordTok"/>
+        </w:rPr>
+        <w:t xml:space="preserve">class</w:t>
+      </w:r>
+      <w:r>
+        <w:rPr>
+          <w:rStyle w:val="NormalTok"/>
+        </w:rPr>
+        <w:t xml:space="preserve"> sex age</w:t>
+      </w:r>
+      <w:r>
+        <w:br/>
+      </w:r>
+      <w:r>
+        <w:br/>
+      </w:r>
+      <w:r>
+        <w:rPr>
+          <w:rStyle w:val="NormalTok"/>
+        </w:rPr>
+        <w:t xml:space="preserve">Iteration 0:   </w:t>
+      </w:r>
+      <w:r>
+        <w:rPr>
+          <w:rStyle w:val="FunctionTok"/>
+        </w:rPr>
+        <w:t xml:space="preserve">log</w:t>
+      </w:r>
+      <w:r>
+        <w:rPr>
+          <w:rStyle w:val="NormalTok"/>
+        </w:rPr>
+        <w:t xml:space="preserve"> likelihood =  -13723.05  </w:t>
+      </w:r>
+      <w:r>
+        <w:br/>
+      </w:r>
+      <w:r>
+        <w:rPr>
+          <w:rStyle w:val="NormalTok"/>
+        </w:rPr>
+        <w:t xml:space="preserve">Iteration 1:   </w:t>
+      </w:r>
+      <w:r>
+        <w:rPr>
+          <w:rStyle w:val="FunctionTok"/>
+        </w:rPr>
+        <w:t xml:space="preserve">log</w:t>
+      </w:r>
+      <w:r>
+        <w:rPr>
+          <w:rStyle w:val="NormalTok"/>
+        </w:rPr>
+        <w:t xml:space="preserve"> likelihood = -13723.046  </w:t>
+      </w:r>
+      <w:r>
+        <w:br/>
+      </w:r>
+      <w:r>
+        <w:rPr>
+          <w:rStyle w:val="NormalTok"/>
+        </w:rPr>
+        <w:t xml:space="preserve">Iteration 2:   </w:t>
+      </w:r>
+      <w:r>
+        <w:rPr>
+          <w:rStyle w:val="FunctionTok"/>
+        </w:rPr>
+        <w:t xml:space="preserve">log</w:t>
+      </w:r>
+      <w:r>
+        <w:rPr>
+          <w:rStyle w:val="NormalTok"/>
+        </w:rPr>
+        <w:t xml:space="preserve"> likelihood = -13723.046  </w:t>
+      </w:r>
+      <w:r>
+        <w:br/>
+      </w:r>
+      <w:r>
+        <w:br/>
+      </w:r>
+      <w:r>
+        <w:rPr>
+          <w:rStyle w:val="NormalTok"/>
+        </w:rPr>
+        <w:t xml:space="preserve">Poisson regression                              Number </w:t>
+      </w:r>
+      <w:r>
+        <w:rPr>
+          <w:rStyle w:val="KeywordTok"/>
+        </w:rPr>
+        <w:t xml:space="preserve">of</w:t>
+      </w:r>
+      <w:r>
+        <w:rPr>
+          <w:rStyle w:val="NormalTok"/>
+        </w:rPr>
+        <w:t xml:space="preserve"> </w:t>
+      </w:r>
+      <w:r>
+        <w:rPr>
+          <w:rStyle w:val="KeywordTok"/>
+        </w:rPr>
+        <w:t xml:space="preserve">obs</w:t>
+      </w:r>
+      <w:r>
+        <w:rPr>
+          <w:rStyle w:val="NormalTok"/>
+        </w:rPr>
+        <w:t xml:space="preserve">     =      2,399</w:t>
+      </w:r>
+      <w:r>
+        <w:br/>
+      </w:r>
+      <w:r>
+        <w:rPr>
+          <w:rStyle w:val="NormalTok"/>
+        </w:rPr>
+        <w:t xml:space="preserve">                                                LR </w:t>
+      </w:r>
+      <w:r>
+        <w:rPr>
+          <w:rStyle w:val="FunctionTok"/>
+        </w:rPr>
+        <w:t xml:space="preserve">chi2</w:t>
+      </w:r>
+      <w:r>
+        <w:rPr>
+          <w:rStyle w:val="NormalTok"/>
+        </w:rPr>
+        <w:t xml:space="preserve">(9)        =    1125.86</w:t>
+      </w:r>
+      <w:r>
+        <w:br/>
+      </w:r>
+      <w:r>
+        <w:rPr>
+          <w:rStyle w:val="NormalTok"/>
+        </w:rPr>
+        <w:t xml:space="preserve">                                                Prob &gt; </w:t>
+      </w:r>
+      <w:r>
+        <w:rPr>
+          <w:rStyle w:val="FunctionTok"/>
+        </w:rPr>
+        <w:t xml:space="preserve">chi2</w:t>
+      </w:r>
+      <w:r>
+        <w:rPr>
+          <w:rStyle w:val="NormalTok"/>
+        </w:rPr>
+        <w:t xml:space="preserve">       =     0.0000</w:t>
+      </w:r>
+      <w:r>
+        <w:br/>
+      </w:r>
+      <w:r>
+        <w:rPr>
+          <w:rStyle w:val="NormalTok"/>
+        </w:rPr>
+        <w:t xml:space="preserve">Log likelihood = -13723.046                     Pseudo R2         =     0.0394</w:t>
+      </w:r>
+      <w:r>
+        <w:br/>
+      </w:r>
+      <w:r>
+        <w:br/>
+      </w:r>
+      <w:r>
+        <w:rPr>
+          <w:rStyle w:val="NormalTok"/>
+        </w:rPr>
+        <w:t xml:space="preserve">───────────────┬────────────────────────────────────────────────────────────────</w:t>
+      </w:r>
+      <w:r>
+        <w:br/>
+      </w:r>
+      <w:r>
+        <w:rPr>
+          <w:rStyle w:val="NormalTok"/>
+        </w:rPr>
+        <w:t xml:space="preserve">      numprobs │      Coef.   Std. Err.      z    P&gt;|z|     [95% Conf. Interval]</w:t>
+      </w:r>
+      <w:r>
+        <w:br/>
+      </w:r>
+      <w:r>
+        <w:rPr>
+          <w:rStyle w:val="NormalTok"/>
+        </w:rPr>
+        <w:t xml:space="preserve">───────────────┼────────────────────────────────────────────────────────────────</w:t>
+      </w:r>
+      <w:r>
+        <w:br/>
+      </w:r>
+      <w:r>
+        <w:rPr>
+          <w:rStyle w:val="NormalTok"/>
+        </w:rPr>
+        <w:t xml:space="preserve">    coninc_10K │   .0288957   .0017165    16.83   0.000     .0255315    .0322599</w:t>
+      </w:r>
+      <w:r>
+        <w:br/>
+      </w:r>
+      <w:r>
+        <w:rPr>
+          <w:rStyle w:val="NormalTok"/>
+        </w:rPr>
+        <w:t xml:space="preserve">               │</w:t>
+      </w:r>
+      <w:r>
+        <w:br/>
+      </w:r>
+      <w:r>
+        <w:rPr>
+          <w:rStyle w:val="NormalTok"/>
+        </w:rPr>
+        <w:t xml:space="preserve">          race │</w:t>
+      </w:r>
+      <w:r>
+        <w:br/>
+      </w:r>
+      <w:r>
+        <w:rPr>
+          <w:rStyle w:val="NormalTok"/>
+        </w:rPr>
+        <w:t xml:space="preserve">        </w:t>
+      </w:r>
+      <w:r>
+        <w:rPr>
+          <w:rStyle w:val="BaseNTok"/>
+        </w:rPr>
+        <w:t xml:space="preserve">black</w:t>
+      </w:r>
+      <w:r>
+        <w:rPr>
+          <w:rStyle w:val="NormalTok"/>
+        </w:rPr>
+        <w:t xml:space="preserve">  │  -.4409339   .0256346   -17.20   0.000    -.4911767    -.390691</w:t>
+      </w:r>
+      <w:r>
+        <w:br/>
+      </w:r>
+      <w:r>
+        <w:rPr>
+          <w:rStyle w:val="NormalTok"/>
+        </w:rPr>
+        <w:t xml:space="preserve">        other  │  -.2608266    .037588    -6.94   0.000    -.3344978   -.1871555</w:t>
+      </w:r>
+      <w:r>
+        <w:br/>
+      </w:r>
+      <w:r>
+        <w:rPr>
+          <w:rStyle w:val="NormalTok"/>
+        </w:rPr>
+        <w:t xml:space="preserve">               │</w:t>
+      </w:r>
+      <w:r>
+        <w:br/>
+      </w:r>
+      <w:r>
+        <w:rPr>
+          <w:rStyle w:val="NormalTok"/>
+        </w:rPr>
+        <w:t xml:space="preserve">          hisp │  -.2247009    .033778    -6.65   0.000    -.2909047   -.1584972</w:t>
+      </w:r>
+      <w:r>
+        <w:br/>
+      </w:r>
+      <w:r>
+        <w:rPr>
+          <w:rStyle w:val="NormalTok"/>
+        </w:rPr>
+        <w:t xml:space="preserve">               │</w:t>
+      </w:r>
+      <w:r>
+        <w:br/>
+      </w:r>
+      <w:r>
+        <w:rPr>
+          <w:rStyle w:val="NormalTok"/>
+        </w:rPr>
+        <w:t xml:space="preserve">         </w:t>
+      </w:r>
+      <w:r>
+        <w:rPr>
+          <w:rStyle w:val="KeywordTok"/>
+        </w:rPr>
+        <w:t xml:space="preserve">class</w:t>
+      </w:r>
+      <w:r>
+        <w:rPr>
+          <w:rStyle w:val="NormalTok"/>
+        </w:rPr>
+        <w:t xml:space="preserve"> │</w:t>
+      </w:r>
+      <w:r>
+        <w:br/>
+      </w:r>
+      <w:r>
+        <w:rPr>
+          <w:rStyle w:val="NormalTok"/>
+        </w:rPr>
+        <w:t xml:space="preserve">working </w:t>
+      </w:r>
+      <w:r>
+        <w:rPr>
+          <w:rStyle w:val="KeywordTok"/>
+        </w:rPr>
+        <w:t xml:space="preserve">class</w:t>
+      </w:r>
+      <w:r>
+        <w:rPr>
+          <w:rStyle w:val="NormalTok"/>
+        </w:rPr>
+        <w:t xml:space="preserve">  │  -.1267131   .0342909    -3.70   0.000    -.1939219   -.0595042</w:t>
+      </w:r>
+      <w:r>
+        <w:br/>
+      </w:r>
+      <w:r>
+        <w:rPr>
+          <w:rStyle w:val="NormalTok"/>
+        </w:rPr>
+        <w:t xml:space="preserve"> middle </w:t>
+      </w:r>
+      <w:r>
+        <w:rPr>
+          <w:rStyle w:val="KeywordTok"/>
+        </w:rPr>
+        <w:t xml:space="preserve">class</w:t>
+      </w:r>
+      <w:r>
+        <w:rPr>
+          <w:rStyle w:val="NormalTok"/>
+        </w:rPr>
+        <w:t xml:space="preserve">  │  -.0173452   .0349358    -0.50   0.620    -.0858182    .0511278</w:t>
+      </w:r>
+      <w:r>
+        <w:br/>
+      </w:r>
+      <w:r>
+        <w:rPr>
+          <w:rStyle w:val="NormalTok"/>
+        </w:rPr>
+        <w:t xml:space="preserve">  </w:t>
+      </w:r>
+      <w:r>
+        <w:rPr>
+          <w:rStyle w:val="FunctionTok"/>
+        </w:rPr>
+        <w:t xml:space="preserve">upper</w:t>
+      </w:r>
+      <w:r>
+        <w:rPr>
+          <w:rStyle w:val="NormalTok"/>
+        </w:rPr>
+        <w:t xml:space="preserve"> </w:t>
+      </w:r>
+      <w:r>
+        <w:rPr>
+          <w:rStyle w:val="KeywordTok"/>
+        </w:rPr>
+        <w:t xml:space="preserve">class</w:t>
+      </w:r>
+      <w:r>
+        <w:rPr>
+          <w:rStyle w:val="NormalTok"/>
+        </w:rPr>
+        <w:t xml:space="preserve">  │  -.0300967    .049953    -0.60   0.547    -.1280028    .0678095</w:t>
+      </w:r>
+      <w:r>
+        <w:br/>
+      </w:r>
+      <w:r>
+        <w:rPr>
+          <w:rStyle w:val="NormalTok"/>
+        </w:rPr>
+        <w:t xml:space="preserve">               │</w:t>
+      </w:r>
+      <w:r>
+        <w:br/>
+      </w:r>
+      <w:r>
+        <w:rPr>
+          <w:rStyle w:val="NormalTok"/>
+        </w:rPr>
+        <w:t xml:space="preserve">           sex │   .1291068   .0146144     8.83   0.000     .1004631    .1577506</w:t>
+      </w:r>
+      <w:r>
+        <w:br/>
+      </w:r>
+      <w:r>
+        <w:rPr>
+          <w:rStyle w:val="NormalTok"/>
+        </w:rPr>
+        <w:t xml:space="preserve">           age │  -.0013719   .0004456    -3.08   0.002    -.0022453   -.0004986</w:t>
+      </w:r>
+      <w:r>
+        <w:br/>
+      </w:r>
+      <w:r>
+        <w:rPr>
+          <w:rStyle w:val="NormalTok"/>
+        </w:rPr>
+        <w:t xml:space="preserve">         </w:t>
+      </w:r>
+      <w:r>
+        <w:rPr>
+          <w:rStyle w:val="DataTypeTok"/>
+        </w:rPr>
+        <w:t xml:space="preserve">_cons</w:t>
+      </w:r>
+      <w:r>
+        <w:rPr>
+          <w:rStyle w:val="NormalTok"/>
+        </w:rPr>
+        <w:t xml:space="preserve"> │   1.935927   .0457132    42.35   0.000     1.846331    2.025523</w:t>
+      </w:r>
+      <w:r>
+        <w:br/>
+      </w:r>
+      <w:r>
+        <w:rPr>
+          <w:rStyle w:val="NormalTok"/>
+        </w:rPr>
+        <w:t xml:space="preserve">───────────────┴────────────────────────────────────────────────────────────────</w:t>
+      </w:r>
+    </w:p>
+    <w:p>
+      <w:pPr>
+        <w:pStyle w:val="Heading1"/>
+      </w:pPr>
+      <w:bookmarkStart w:id="36" w:name="incidence-rate-ratios"/>
+      <w:r>
+        <w:t xml:space="preserve">Incidence Rate Ratios</w:t>
+      </w:r>
+      <w:bookmarkEnd w:id="36"/>
+    </w:p>
+    <w:p>
+      <w:pPr>
+        <w:pStyle w:val="SourceCode"/>
+      </w:pPr>
+      <w:r>
+        <w:rPr>
+          <w:rStyle w:val="NormalTok"/>
+        </w:rPr>
+        <w:t xml:space="preserve">. </w:t>
+      </w:r>
+      <w:r>
+        <w:rPr>
+          <w:rStyle w:val="KeywordTok"/>
+        </w:rPr>
+        <w:t xml:space="preserve">poisson</w:t>
+      </w:r>
+      <w:r>
+        <w:rPr>
+          <w:rStyle w:val="NormalTok"/>
+        </w:rPr>
         <w:t xml:space="preserve">, </w:t>
       </w:r>
       <w:r>
         <w:rPr>
           <w:rStyle w:val="KeywordTok"/>
         </w:rPr>
-        <w:t xml:space="preserve">clear</w:t>
-      </w:r>
-    </w:p>
-    <w:p>
-      <w:pPr>
-        <w:pStyle w:val="SourceCode"/>
-      </w:pPr>
-      <w:r>
-        <w:rPr>
-          <w:rStyle w:val="NormalTok"/>
-        </w:rPr>
-        <w:t xml:space="preserve">. </w:t>
-      </w:r>
-      <w:r>
-        <w:rPr>
-          <w:rStyle w:val="KeywordTok"/>
-        </w:rPr>
-        <w:t xml:space="preserve">codebook</w:t>
-      </w:r>
-      <w:r>
-        <w:rPr>
-          <w:rStyle w:val="NormalTok"/>
-        </w:rPr>
-        <w:t xml:space="preserve"> numprobs </w:t>
-      </w:r>
-      <w:r>
-        <w:rPr>
-          <w:rStyle w:val="CommentTok"/>
-        </w:rPr>
-        <w:t xml:space="preserve">// data from 2002</w:t>
-      </w:r>
-      <w:r>
-        <w:br/>
-      </w:r>
-      <w:r>
-        <w:br/>
-      </w:r>
-      <w:r>
-        <w:rPr>
-          <w:rStyle w:val="NormalTok"/>
-        </w:rPr>
-        <w:t xml:space="preserve">─────────────────────────────────────────────────────────────────────────────────────────────</w:t>
-      </w:r>
-      <w:r>
-        <w:br/>
-      </w:r>
-      <w:r>
-        <w:rPr>
-          <w:rStyle w:val="NormalTok"/>
-        </w:rPr>
-        <w:t xml:space="preserve">numprobs                                          how many friends </w:t>
-      </w:r>
-      <w:r>
-        <w:rPr>
-          <w:rStyle w:val="KeywordTok"/>
-        </w:rPr>
-        <w:t xml:space="preserve">close</w:t>
-      </w:r>
-      <w:r>
-        <w:rPr>
-          <w:rStyle w:val="NormalTok"/>
-        </w:rPr>
-        <w:t xml:space="preserve"> to discuss problems </w:t>
-      </w:r>
-      <w:r>
-        <w:br/>
-      </w:r>
-      <w:r>
-        <w:rPr>
-          <w:rStyle w:val="NormalTok"/>
-        </w:rPr>
-        <w:t xml:space="preserve">─────────────────────────────────────────────────────────────────────────────────────────────</w:t>
-      </w:r>
-      <w:r>
-        <w:br/>
-      </w:r>
-      <w:r>
-        <w:br/>
-      </w:r>
-      <w:r>
-        <w:rPr>
-          <w:rStyle w:val="NormalTok"/>
-        </w:rPr>
-        <w:t xml:space="preserve">                  </w:t>
-      </w:r>
-      <w:r>
-        <w:rPr>
-          <w:rStyle w:val="DecValTok"/>
-        </w:rPr>
-        <w:t xml:space="preserve">type</w:t>
-      </w:r>
-      <w:r>
-        <w:rPr>
-          <w:rStyle w:val="NormalTok"/>
-        </w:rPr>
-        <w:t xml:space="preserve">:  </w:t>
-      </w:r>
-      <w:r>
-        <w:rPr>
-          <w:rStyle w:val="KeywordTok"/>
-        </w:rPr>
-        <w:t xml:space="preserve">numeric</w:t>
-      </w:r>
-      <w:r>
-        <w:rPr>
-          <w:rStyle w:val="NormalTok"/>
-        </w:rPr>
-        <w:t xml:space="preserve"> (</w:t>
-      </w:r>
-      <w:r>
-        <w:rPr>
-          <w:rStyle w:val="KeywordTok"/>
-        </w:rPr>
-        <w:t xml:space="preserve">byte</w:t>
-      </w:r>
-      <w:r>
-        <w:rPr>
-          <w:rStyle w:val="NormalTok"/>
-        </w:rPr>
-        <w:t xml:space="preserve">)</w:t>
-      </w:r>
-      <w:r>
-        <w:br/>
-      </w:r>
-      <w:r>
-        <w:rPr>
-          <w:rStyle w:val="NormalTok"/>
-        </w:rPr>
-        <w:t xml:space="preserve">                 </w:t>
-      </w:r>
-      <w:r>
-        <w:rPr>
-          <w:rStyle w:val="KeywordTok"/>
-        </w:rPr>
-        <w:t xml:space="preserve">label</w:t>
-      </w:r>
-      <w:r>
-        <w:rPr>
-          <w:rStyle w:val="NormalTok"/>
-        </w:rPr>
-        <w:t xml:space="preserve">:  LABJP, but 33 nonmissing </w:t>
-      </w:r>
-      <w:r>
-        <w:rPr>
-          <w:rStyle w:val="KeywordTok"/>
-        </w:rPr>
-        <w:t xml:space="preserve">values</w:t>
-      </w:r>
-      <w:r>
-        <w:rPr>
-          <w:rStyle w:val="NormalTok"/>
-        </w:rPr>
-        <w:t xml:space="preserve"> are </w:t>
-      </w:r>
-      <w:r>
-        <w:rPr>
-          <w:rStyle w:val="KeywordTok"/>
-        </w:rPr>
-        <w:t xml:space="preserve">not</w:t>
-      </w:r>
-      <w:r>
-        <w:rPr>
-          <w:rStyle w:val="NormalTok"/>
-        </w:rPr>
-        <w:t xml:space="preserve"> labeled</w:t>
-      </w:r>
-      <w:r>
-        <w:br/>
-      </w:r>
-      <w:r>
-        <w:br/>
-      </w:r>
-      <w:r>
-        <w:rPr>
-          <w:rStyle w:val="NormalTok"/>
-        </w:rPr>
-        <w:t xml:space="preserve">                 </w:t>
-      </w:r>
-      <w:r>
-        <w:rPr>
-          <w:rStyle w:val="KeywordTok"/>
-        </w:rPr>
-        <w:t xml:space="preserve">range</w:t>
-      </w:r>
-      <w:r>
-        <w:rPr>
-          <w:rStyle w:val="NormalTok"/>
-        </w:rPr>
-        <w:t xml:space="preserve">:  [0,96]                       units:  1</w:t>
+        <w:t xml:space="preserve">irr</w:t>
+      </w:r>
+      <w:r>
+        <w:br/>
+      </w:r>
+      <w:r>
+        <w:br/>
+      </w:r>
+      <w:r>
+        <w:rPr>
+          <w:rStyle w:val="NormalTok"/>
+        </w:rPr>
+        <w:t xml:space="preserve">Poisson regression                              Number </w:t>
+      </w:r>
+      <w:r>
+        <w:rPr>
+          <w:rStyle w:val="KeywordTok"/>
+        </w:rPr>
+        <w:t xml:space="preserve">of</w:t>
+      </w:r>
+      <w:r>
+        <w:rPr>
+          <w:rStyle w:val="NormalTok"/>
+        </w:rPr>
+        <w:t xml:space="preserve"> </w:t>
+      </w:r>
+      <w:r>
+        <w:rPr>
+          <w:rStyle w:val="KeywordTok"/>
+        </w:rPr>
+        <w:t xml:space="preserve">obs</w:t>
+      </w:r>
+      <w:r>
+        <w:rPr>
+          <w:rStyle w:val="NormalTok"/>
+        </w:rPr>
+        <w:t xml:space="preserve">     =      2,399</w:t>
+      </w:r>
+      <w:r>
+        <w:br/>
+      </w:r>
+      <w:r>
+        <w:rPr>
+          <w:rStyle w:val="NormalTok"/>
+        </w:rPr>
+        <w:t xml:space="preserve">                                                LR </w:t>
+      </w:r>
+      <w:r>
+        <w:rPr>
+          <w:rStyle w:val="FunctionTok"/>
+        </w:rPr>
+        <w:t xml:space="preserve">chi2</w:t>
+      </w:r>
+      <w:r>
+        <w:rPr>
+          <w:rStyle w:val="NormalTok"/>
+        </w:rPr>
+        <w:t xml:space="preserve">(9)        =    1125.86</w:t>
+      </w:r>
+      <w:r>
+        <w:br/>
+      </w:r>
+      <w:r>
+        <w:rPr>
+          <w:rStyle w:val="NormalTok"/>
+        </w:rPr>
+        <w:t xml:space="preserve">                                                Prob &gt; </w:t>
+      </w:r>
+      <w:r>
+        <w:rPr>
+          <w:rStyle w:val="FunctionTok"/>
+        </w:rPr>
+        <w:t xml:space="preserve">chi2</w:t>
+      </w:r>
+      <w:r>
+        <w:rPr>
+          <w:rStyle w:val="NormalTok"/>
+        </w:rPr>
+        <w:t xml:space="preserve">       =     0.0000</w:t>
+      </w:r>
+      <w:r>
+        <w:br/>
+      </w:r>
+      <w:r>
+        <w:rPr>
+          <w:rStyle w:val="NormalTok"/>
+        </w:rPr>
+        <w:t xml:space="preserve">Log likelihood = -13723.046                     Pseudo R2         =     0.0394</w:t>
+      </w:r>
+      <w:r>
+        <w:br/>
+      </w:r>
+      <w:r>
+        <w:br/>
+      </w:r>
+      <w:r>
+        <w:rPr>
+          <w:rStyle w:val="NormalTok"/>
+        </w:rPr>
+        <w:t xml:space="preserve">───────────────┬────────────────────────────────────────────────────────────────</w:t>
+      </w:r>
+      <w:r>
+        <w:br/>
+      </w:r>
+      <w:r>
+        <w:rPr>
+          <w:rStyle w:val="NormalTok"/>
+        </w:rPr>
+        <w:t xml:space="preserve">      numprobs │        IRR   Std. Err.      z    P&gt;|z|     [95% Conf. Interval]</w:t>
+      </w:r>
+      <w:r>
+        <w:br/>
+      </w:r>
+      <w:r>
+        <w:rPr>
+          <w:rStyle w:val="NormalTok"/>
+        </w:rPr>
+        <w:t xml:space="preserve">───────────────┼────────────────────────────────────────────────────────────────</w:t>
+      </w:r>
+      <w:r>
+        <w:br/>
+      </w:r>
+      <w:r>
+        <w:rPr>
+          <w:rStyle w:val="NormalTok"/>
+        </w:rPr>
+        <w:t xml:space="preserve">    coninc_10K │   1.029317   .0017668    16.83   0.000      1.02586    1.032786</w:t>
+      </w:r>
+      <w:r>
+        <w:br/>
+      </w:r>
+      <w:r>
+        <w:rPr>
+          <w:rStyle w:val="NormalTok"/>
+        </w:rPr>
+        <w:t xml:space="preserve">               │</w:t>
+      </w:r>
+      <w:r>
+        <w:br/>
+      </w:r>
+      <w:r>
+        <w:rPr>
+          <w:rStyle w:val="NormalTok"/>
+        </w:rPr>
+        <w:t xml:space="preserve">          race │</w:t>
+      </w:r>
+      <w:r>
+        <w:br/>
+      </w:r>
+      <w:r>
+        <w:rPr>
+          <w:rStyle w:val="NormalTok"/>
+        </w:rPr>
+        <w:t xml:space="preserve">        </w:t>
+      </w:r>
+      <w:r>
+        <w:rPr>
+          <w:rStyle w:val="BaseNTok"/>
+        </w:rPr>
+        <w:t xml:space="preserve">black</w:t>
+      </w:r>
+      <w:r>
+        <w:rPr>
+          <w:rStyle w:val="NormalTok"/>
+        </w:rPr>
+        <w:t xml:space="preserve">  │   .6434353   .0164942   -17.20   0.000      .611906    .6765892</w:t>
+      </w:r>
+      <w:r>
+        <w:br/>
+      </w:r>
+      <w:r>
+        <w:rPr>
+          <w:rStyle w:val="NormalTok"/>
+        </w:rPr>
+        <w:t xml:space="preserve">        other  │   .7704145   .0289583    -6.94   0.000     .7156974    .8293148</w:t>
+      </w:r>
+      <w:r>
+        <w:br/>
+      </w:r>
+      <w:r>
+        <w:rPr>
+          <w:rStyle w:val="NormalTok"/>
+        </w:rPr>
+        <w:t xml:space="preserve">               │</w:t>
+      </w:r>
+      <w:r>
+        <w:br/>
+      </w:r>
+      <w:r>
+        <w:rPr>
+          <w:rStyle w:val="NormalTok"/>
+        </w:rPr>
+        <w:t xml:space="preserve">          hisp │   .7987551   .0269804    -6.65   0.000     .7475869    .8534254</w:t>
+      </w:r>
+      <w:r>
+        <w:br/>
+      </w:r>
+      <w:r>
+        <w:rPr>
+          <w:rStyle w:val="NormalTok"/>
+        </w:rPr>
+        <w:t xml:space="preserve">               │</w:t>
       </w:r>
       <w:r>
         <w:br/>
@@ -2676,7 +4374,70 @@
         <w:rPr>
           <w:rStyle w:val="KeywordTok"/>
         </w:rPr>
-        <w:t xml:space="preserve">unique</w:t>
+        <w:t xml:space="preserve">class</w:t>
+      </w:r>
+      <w:r>
+        <w:rPr>
+          <w:rStyle w:val="NormalTok"/>
+        </w:rPr>
+        <w:t xml:space="preserve"> │</w:t>
+      </w:r>
+      <w:r>
+        <w:br/>
+      </w:r>
+      <w:r>
+        <w:rPr>
+          <w:rStyle w:val="NormalTok"/>
+        </w:rPr>
+        <w:t xml:space="preserve">working </w:t>
+      </w:r>
+      <w:r>
+        <w:rPr>
+          <w:rStyle w:val="KeywordTok"/>
+        </w:rPr>
+        <w:t xml:space="preserve">class</w:t>
+      </w:r>
+      <w:r>
+        <w:rPr>
+          <w:rStyle w:val="NormalTok"/>
+        </w:rPr>
+        <w:t xml:space="preserve">  │   .8809864   .0302098    -3.70   0.000     .8237222    .9422316</w:t>
+      </w:r>
+      <w:r>
+        <w:br/>
+      </w:r>
+      <w:r>
+        <w:rPr>
+          <w:rStyle w:val="NormalTok"/>
+        </w:rPr>
+        <w:t xml:space="preserve"> middle </w:t>
+      </w:r>
+      <w:r>
+        <w:rPr>
+          <w:rStyle w:val="KeywordTok"/>
+        </w:rPr>
+        <w:t xml:space="preserve">class</w:t>
+      </w:r>
+      <w:r>
+        <w:rPr>
+          <w:rStyle w:val="NormalTok"/>
+        </w:rPr>
+        <w:t xml:space="preserve">  │   .9828044   .0343351    -0.50   0.620     .9177611    1.052457</w:t>
+      </w:r>
+      <w:r>
+        <w:br/>
+      </w:r>
+      <w:r>
+        <w:rPr>
+          <w:rStyle w:val="NormalTok"/>
+        </w:rPr>
+        <w:t xml:space="preserve">  </w:t>
+      </w:r>
+      <w:r>
+        <w:rPr>
+          <w:rStyle w:val="FunctionTok"/>
+        </w:rPr>
+        <w:t xml:space="preserve">upper</w:t>
       </w:r>
       <w:r>
         <w:rPr>
@@ -2688,141 +4449,85 @@
         <w:rPr>
           <w:rStyle w:val="KeywordTok"/>
         </w:rPr>
-        <w:t xml:space="preserve">values</w:t>
-      </w:r>
-      <w:r>
-        <w:rPr>
-          <w:rStyle w:val="NormalTok"/>
-        </w:rPr>
-        <w:t xml:space="preserve">:  34                       </w:t>
-      </w:r>
-      <w:r>
-        <w:rPr>
-          <w:rStyle w:val="FunctionTok"/>
-        </w:rPr>
-        <w:t xml:space="preserve">missing</w:t>
-      </w:r>
-      <w:r>
-        <w:rPr>
-          <w:rStyle w:val="NormalTok"/>
-        </w:rPr>
-        <w:t xml:space="preserve"> .:  0/64,814</w:t>
-      </w:r>
-      <w:r>
-        <w:br/>
-      </w:r>
-      <w:r>
-        <w:rPr>
-          <w:rStyle w:val="NormalTok"/>
-        </w:rPr>
-        <w:t xml:space="preserve">       </w:t>
-      </w:r>
-      <w:r>
-        <w:rPr>
-          <w:rStyle w:val="KeywordTok"/>
-        </w:rPr>
-        <w:t xml:space="preserve">unique</w:t>
-      </w:r>
-      <w:r>
-        <w:rPr>
-          <w:rStyle w:val="NormalTok"/>
-        </w:rPr>
-        <w:t xml:space="preserve"> mv codes:  3                       </w:t>
-      </w:r>
-      <w:r>
-        <w:rPr>
-          <w:rStyle w:val="FunctionTok"/>
-        </w:rPr>
-        <w:t xml:space="preserve">missing</w:t>
-      </w:r>
-      <w:r>
-        <w:rPr>
-          <w:rStyle w:val="NormalTok"/>
-        </w:rPr>
-        <w:t xml:space="preserve"> .*:  62,141/64,814</w:t>
-      </w:r>
-      <w:r>
-        <w:br/>
-      </w:r>
-      <w:r>
-        <w:br/>
-      </w:r>
-      <w:r>
-        <w:rPr>
-          <w:rStyle w:val="NormalTok"/>
-        </w:rPr>
-        <w:t xml:space="preserve">              examples:  .i    IAP</w:t>
-      </w:r>
-      <w:r>
-        <w:br/>
-      </w:r>
-      <w:r>
-        <w:rPr>
-          <w:rStyle w:val="NormalTok"/>
-        </w:rPr>
-        <w:t xml:space="preserve">                         .i    IAP</w:t>
-      </w:r>
-      <w:r>
-        <w:br/>
-      </w:r>
-      <w:r>
-        <w:rPr>
-          <w:rStyle w:val="NormalTok"/>
-        </w:rPr>
-        <w:t xml:space="preserve">                         .i    IAP</w:t>
-      </w:r>
-      <w:r>
-        <w:br/>
-      </w:r>
-      <w:r>
-        <w:rPr>
-          <w:rStyle w:val="NormalTok"/>
-        </w:rPr>
-        <w:t xml:space="preserve">                         .i    IAP</w:t>
-      </w:r>
-    </w:p>
-    <w:p>
-      <w:pPr>
-        <w:pStyle w:val="SourceCode"/>
-      </w:pPr>
-      <w:r>
-        <w:rPr>
-          <w:rStyle w:val="NormalTok"/>
-        </w:rPr>
-        <w:t xml:space="preserve">. </w:t>
-      </w:r>
-      <w:r>
-        <w:rPr>
-          <w:rStyle w:val="KeywordTok"/>
-        </w:rPr>
-        <w:t xml:space="preserve">generate</w:t>
-      </w:r>
-      <w:r>
-        <w:rPr>
-          <w:rStyle w:val="NormalTok"/>
-        </w:rPr>
-        <w:t xml:space="preserve"> coninc_10K = coninc / 10000 </w:t>
-      </w:r>
-      <w:r>
-        <w:rPr>
-          <w:rStyle w:val="CommentTok"/>
-        </w:rPr>
-        <w:t xml:space="preserve">// $10K chunks</w:t>
-      </w:r>
-      <w:r>
-        <w:br/>
-      </w:r>
-      <w:r>
-        <w:rPr>
-          <w:rStyle w:val="NormalTok"/>
-        </w:rPr>
-        <w:t xml:space="preserve">(6,520 </w:t>
-      </w:r>
-      <w:r>
-        <w:rPr>
-          <w:rStyle w:val="FunctionTok"/>
-        </w:rPr>
-        <w:t xml:space="preserve">missing</w:t>
+        <w:t xml:space="preserve">class</w:t>
+      </w:r>
+      <w:r>
+        <w:rPr>
+          <w:rStyle w:val="NormalTok"/>
+        </w:rPr>
+        <w:t xml:space="preserve">  │   .9703517    .048472    -0.60   0.547     .8798509    1.070161</w:t>
+      </w:r>
+      <w:r>
+        <w:br/>
+      </w:r>
+      <w:r>
+        <w:rPr>
+          <w:rStyle w:val="NormalTok"/>
+        </w:rPr>
+        <w:t xml:space="preserve">               │</w:t>
+      </w:r>
+      <w:r>
+        <w:br/>
+      </w:r>
+      <w:r>
+        <w:rPr>
+          <w:rStyle w:val="NormalTok"/>
+        </w:rPr>
+        <w:t xml:space="preserve">           sex │   1.137812   .0166285     8.83   0.000     1.105683    1.170874</w:t>
+      </w:r>
+      <w:r>
+        <w:br/>
+      </w:r>
+      <w:r>
+        <w:rPr>
+          <w:rStyle w:val="NormalTok"/>
+        </w:rPr>
+        <w:t xml:space="preserve">           age │    .998629    .000445    -3.08   0.002     .9977572    .9995015</w:t>
+      </w:r>
+      <w:r>
+        <w:br/>
+      </w:r>
+      <w:r>
+        <w:rPr>
+          <w:rStyle w:val="NormalTok"/>
+        </w:rPr>
+        <w:t xml:space="preserve">         </w:t>
+      </w:r>
+      <w:r>
+        <w:rPr>
+          <w:rStyle w:val="DataTypeTok"/>
+        </w:rPr>
+        <w:t xml:space="preserve">_cons</w:t>
+      </w:r>
+      <w:r>
+        <w:rPr>
+          <w:rStyle w:val="NormalTok"/>
+        </w:rPr>
+        <w:t xml:space="preserve"> │   6.930466   .3168141    42.35   0.000     6.336526    7.580077</w:t>
+      </w:r>
+      <w:r>
+        <w:br/>
+      </w:r>
+      <w:r>
+        <w:rPr>
+          <w:rStyle w:val="NormalTok"/>
+        </w:rPr>
+        <w:t xml:space="preserve">───────────────┴────────────────────────────────────────────────────────────────</w:t>
+      </w:r>
+      <w:r>
+        <w:br/>
+      </w:r>
+      <w:r>
+        <w:rPr>
+          <w:rStyle w:val="NormalTok"/>
+        </w:rPr>
+        <w:t xml:space="preserve">Note: </w:t>
+      </w:r>
+      <w:r>
+        <w:rPr>
+          <w:rStyle w:val="DataTypeTok"/>
+        </w:rPr>
+        <w:t xml:space="preserve">_cons</w:t>
       </w:r>
       <w:r>
         <w:rPr>
@@ -2834,657 +4539,34 @@
         <w:rPr>
           <w:rStyle w:val="KeywordTok"/>
         </w:rPr>
-        <w:t xml:space="preserve">values</w:t>
-      </w:r>
-      <w:r>
-        <w:rPr>
-          <w:rStyle w:val="NormalTok"/>
-        </w:rPr>
-        <w:t xml:space="preserve"> generated)</w:t>
-      </w:r>
-    </w:p>
-    <w:p>
-      <w:pPr>
-        <w:pStyle w:val="SourceCode"/>
-      </w:pPr>
-      <w:r>
-        <w:rPr>
-          <w:rStyle w:val="NormalTok"/>
-        </w:rPr>
-        <w:t xml:space="preserve">. </w:t>
-      </w:r>
-      <w:r>
-        <w:rPr>
-          <w:rStyle w:val="KeywordTok"/>
-        </w:rPr>
-        <w:t xml:space="preserve">poisson</w:t>
-      </w:r>
-      <w:r>
-        <w:rPr>
-          <w:rStyle w:val="NormalTok"/>
-        </w:rPr>
-        <w:t xml:space="preserve"> numprobs coninc_10K i.race sex age</w:t>
-      </w:r>
-      <w:r>
-        <w:br/>
-      </w:r>
-      <w:r>
-        <w:br/>
-      </w:r>
-      <w:r>
-        <w:rPr>
-          <w:rStyle w:val="NormalTok"/>
-        </w:rPr>
-        <w:t xml:space="preserve">Iteration 0:   </w:t>
-      </w:r>
-      <w:r>
-        <w:rPr>
-          <w:rStyle w:val="FunctionTok"/>
-        </w:rPr>
-        <w:t xml:space="preserve">log</w:t>
-      </w:r>
-      <w:r>
-        <w:rPr>
-          <w:rStyle w:val="NormalTok"/>
-        </w:rPr>
-        <w:t xml:space="preserve"> likelihood = -13850.015  </w:t>
-      </w:r>
-      <w:r>
-        <w:br/>
-      </w:r>
-      <w:r>
-        <w:rPr>
-          <w:rStyle w:val="NormalTok"/>
-        </w:rPr>
-        <w:t xml:space="preserve">Iteration 1:   </w:t>
-      </w:r>
-      <w:r>
-        <w:rPr>
-          <w:rStyle w:val="FunctionTok"/>
-        </w:rPr>
-        <w:t xml:space="preserve">log</w:t>
-      </w:r>
-      <w:r>
-        <w:rPr>
-          <w:rStyle w:val="NormalTok"/>
-        </w:rPr>
-        <w:t xml:space="preserve"> likelihood = -13850.011  </w:t>
-      </w:r>
-      <w:r>
-        <w:br/>
-      </w:r>
-      <w:r>
-        <w:rPr>
-          <w:rStyle w:val="NormalTok"/>
-        </w:rPr>
-        <w:t xml:space="preserve">Iteration 2:   </w:t>
-      </w:r>
-      <w:r>
-        <w:rPr>
-          <w:rStyle w:val="FunctionTok"/>
-        </w:rPr>
-        <w:t xml:space="preserve">log</w:t>
-      </w:r>
-      <w:r>
-        <w:rPr>
-          <w:rStyle w:val="NormalTok"/>
-        </w:rPr>
-        <w:t xml:space="preserve"> likelihood = -13850.011  </w:t>
-      </w:r>
-      <w:r>
-        <w:br/>
-      </w:r>
-      <w:r>
-        <w:br/>
-      </w:r>
-      <w:r>
-        <w:rPr>
-          <w:rStyle w:val="NormalTok"/>
-        </w:rPr>
-        <w:t xml:space="preserve">Poisson regression                              Number </w:t>
-      </w:r>
-      <w:r>
-        <w:rPr>
-          <w:rStyle w:val="KeywordTok"/>
-        </w:rPr>
-        <w:t xml:space="preserve">of</w:t>
-      </w:r>
-      <w:r>
-        <w:rPr>
-          <w:rStyle w:val="NormalTok"/>
-        </w:rPr>
-        <w:t xml:space="preserve"> </w:t>
-      </w:r>
-      <w:r>
-        <w:rPr>
-          <w:rStyle w:val="KeywordTok"/>
-        </w:rPr>
-        <w:t xml:space="preserve">obs</w:t>
-      </w:r>
-      <w:r>
-        <w:rPr>
-          <w:rStyle w:val="NormalTok"/>
-        </w:rPr>
-        <w:t xml:space="preserve">     =      2,406</w:t>
-      </w:r>
-      <w:r>
-        <w:br/>
-      </w:r>
-      <w:r>
-        <w:rPr>
-          <w:rStyle w:val="NormalTok"/>
-        </w:rPr>
-        <w:t xml:space="preserve">                                                LR </w:t>
-      </w:r>
-      <w:r>
-        <w:rPr>
-          <w:rStyle w:val="FunctionTok"/>
-        </w:rPr>
-        <w:t xml:space="preserve">chi2</w:t>
-      </w:r>
-      <w:r>
-        <w:rPr>
-          <w:rStyle w:val="NormalTok"/>
-        </w:rPr>
-        <w:t xml:space="preserve">(5)        =    1035.88</w:t>
-      </w:r>
-      <w:r>
-        <w:br/>
-      </w:r>
-      <w:r>
-        <w:rPr>
-          <w:rStyle w:val="NormalTok"/>
-        </w:rPr>
-        <w:t xml:space="preserve">                                                Prob &gt; </w:t>
-      </w:r>
-      <w:r>
-        <w:rPr>
-          <w:rStyle w:val="FunctionTok"/>
-        </w:rPr>
-        <w:t xml:space="preserve">chi2</w:t>
-      </w:r>
-      <w:r>
-        <w:rPr>
-          <w:rStyle w:val="NormalTok"/>
-        </w:rPr>
-        <w:t xml:space="preserve">       =     0.0000</w:t>
-      </w:r>
-      <w:r>
-        <w:br/>
-      </w:r>
-      <w:r>
-        <w:rPr>
-          <w:rStyle w:val="NormalTok"/>
-        </w:rPr>
-        <w:t xml:space="preserve">Log likelihood = -13850.011                     Pseudo R2         =     0.0360</w:t>
-      </w:r>
-      <w:r>
-        <w:br/>
-      </w:r>
-      <w:r>
-        <w:br/>
-      </w:r>
-      <w:r>
-        <w:rPr>
-          <w:rStyle w:val="NormalTok"/>
-        </w:rPr>
-        <w:t xml:space="preserve">─────────────┬────────────────────────────────────────────────────────────────</w:t>
-      </w:r>
-      <w:r>
-        <w:br/>
-      </w:r>
-      <w:r>
-        <w:rPr>
-          <w:rStyle w:val="NormalTok"/>
-        </w:rPr>
-        <w:t xml:space="preserve">    numprobs │      Coef.   Std. Err.      z    P&gt;|z|     [95% Conf. Interval]</w:t>
-      </w:r>
-      <w:r>
-        <w:br/>
-      </w:r>
-      <w:r>
-        <w:rPr>
-          <w:rStyle w:val="NormalTok"/>
-        </w:rPr>
-        <w:t xml:space="preserve">─────────────┼────────────────────────────────────────────────────────────────</w:t>
-      </w:r>
-      <w:r>
-        <w:br/>
-      </w:r>
-      <w:r>
-        <w:rPr>
-          <w:rStyle w:val="NormalTok"/>
-        </w:rPr>
-        <w:t xml:space="preserve">  coninc_10K │   .0319119   .0015338    20.81   0.000     .0289058     .034918</w:t>
-      </w:r>
-      <w:r>
-        <w:br/>
-      </w:r>
-      <w:r>
-        <w:rPr>
-          <w:rStyle w:val="NormalTok"/>
-        </w:rPr>
-        <w:t xml:space="preserve">             │</w:t>
-      </w:r>
-      <w:r>
-        <w:br/>
-      </w:r>
-      <w:r>
-        <w:rPr>
-          <w:rStyle w:val="NormalTok"/>
-        </w:rPr>
-        <w:t xml:space="preserve">        race │</w:t>
-      </w:r>
-      <w:r>
-        <w:br/>
-      </w:r>
-      <w:r>
-        <w:rPr>
-          <w:rStyle w:val="NormalTok"/>
-        </w:rPr>
-        <w:t xml:space="preserve">      </w:t>
-      </w:r>
-      <w:r>
-        <w:rPr>
-          <w:rStyle w:val="BaseNTok"/>
-        </w:rPr>
-        <w:t xml:space="preserve">black</w:t>
-      </w:r>
-      <w:r>
-        <w:rPr>
-          <w:rStyle w:val="NormalTok"/>
-        </w:rPr>
-        <w:t xml:space="preserve">  │  -.4359226   .0254022   -17.16   0.000    -.4857101   -.3861351</w:t>
-      </w:r>
-      <w:r>
-        <w:br/>
-      </w:r>
-      <w:r>
-        <w:rPr>
-          <w:rStyle w:val="NormalTok"/>
-        </w:rPr>
-        <w:t xml:space="preserve">      other  │  -.3791775   .0344591   -11.00   0.000    -.4467161   -.3116389</w:t>
-      </w:r>
-      <w:r>
-        <w:br/>
-      </w:r>
-      <w:r>
-        <w:rPr>
-          <w:rStyle w:val="NormalTok"/>
-        </w:rPr>
-        <w:t xml:space="preserve">             │</w:t>
-      </w:r>
-      <w:r>
-        <w:br/>
-      </w:r>
-      <w:r>
-        <w:rPr>
-          <w:rStyle w:val="NormalTok"/>
-        </w:rPr>
-        <w:t xml:space="preserve">         sex │   .1335163   .0145586     9.17   0.000      .104982    .1620507</w:t>
-      </w:r>
-      <w:r>
-        <w:br/>
-      </w:r>
-      <w:r>
-        <w:rPr>
-          <w:rStyle w:val="NormalTok"/>
-        </w:rPr>
-        <w:t xml:space="preserve">         age │  -.0007319   .0004376    -1.67   0.094    -.0015895    .0001257</w:t>
-      </w:r>
-      <w:r>
-        <w:br/>
-      </w:r>
-      <w:r>
-        <w:rPr>
-          <w:rStyle w:val="NormalTok"/>
-        </w:rPr>
-        <w:t xml:space="preserve">       </w:t>
-      </w:r>
-      <w:r>
-        <w:rPr>
-          <w:rStyle w:val="DataTypeTok"/>
-        </w:rPr>
-        <w:t xml:space="preserve">_cons</w:t>
-      </w:r>
-      <w:r>
-        <w:rPr>
-          <w:rStyle w:val="NormalTok"/>
-        </w:rPr>
-        <w:t xml:space="preserve"> │   1.812817   .0332514    54.52   0.000     1.747646    1.877989</w:t>
-      </w:r>
-      <w:r>
-        <w:br/>
-      </w:r>
-      <w:r>
-        <w:rPr>
-          <w:rStyle w:val="NormalTok"/>
-        </w:rPr>
-        <w:t xml:space="preserve">─────────────┴────────────────────────────────────────────────────────────────</w:t>
+        <w:t xml:space="preserve">estimates</w:t>
+      </w:r>
+      <w:r>
+        <w:rPr>
+          <w:rStyle w:val="NormalTok"/>
+        </w:rPr>
+        <w:t xml:space="preserve"> baseline incidence rate.</w:t>
       </w:r>
     </w:p>
     <w:p>
       <w:pPr>
         <w:pStyle w:val="Heading1"/>
       </w:pPr>
-      <w:bookmarkStart w:id="34" w:name="incidence-rate-ratios"/>
-      <w:r>
-        <w:t xml:space="preserve">Incidence Rate Ratios</w:t>
-      </w:r>
-      <w:bookmarkEnd w:id="34"/>
-    </w:p>
-    <w:p>
-      <w:pPr>
-        <w:pStyle w:val="SourceCode"/>
-      </w:pPr>
-      <w:r>
-        <w:rPr>
-          <w:rStyle w:val="NormalTok"/>
-        </w:rPr>
-        <w:t xml:space="preserve">. </w:t>
-      </w:r>
-      <w:r>
-        <w:rPr>
-          <w:rStyle w:val="KeywordTok"/>
-        </w:rPr>
-        <w:t xml:space="preserve">poisson</w:t>
-      </w:r>
-      <w:r>
-        <w:rPr>
-          <w:rStyle w:val="NormalTok"/>
-        </w:rPr>
-        <w:t xml:space="preserve">, </w:t>
-      </w:r>
-      <w:r>
-        <w:rPr>
-          <w:rStyle w:val="KeywordTok"/>
-        </w:rPr>
-        <w:t xml:space="preserve">irr</w:t>
-      </w:r>
-      <w:r>
-        <w:br/>
-      </w:r>
-      <w:r>
-        <w:br/>
-      </w:r>
-      <w:r>
-        <w:rPr>
-          <w:rStyle w:val="NormalTok"/>
-        </w:rPr>
-        <w:t xml:space="preserve">Poisson regression                              Number </w:t>
-      </w:r>
-      <w:r>
-        <w:rPr>
-          <w:rStyle w:val="KeywordTok"/>
-        </w:rPr>
-        <w:t xml:space="preserve">of</w:t>
-      </w:r>
-      <w:r>
-        <w:rPr>
-          <w:rStyle w:val="NormalTok"/>
-        </w:rPr>
-        <w:t xml:space="preserve"> </w:t>
-      </w:r>
-      <w:r>
-        <w:rPr>
-          <w:rStyle w:val="KeywordTok"/>
-        </w:rPr>
-        <w:t xml:space="preserve">obs</w:t>
-      </w:r>
-      <w:r>
-        <w:rPr>
-          <w:rStyle w:val="NormalTok"/>
-        </w:rPr>
-        <w:t xml:space="preserve">     =      2,406</w:t>
-      </w:r>
-      <w:r>
-        <w:br/>
-      </w:r>
-      <w:r>
-        <w:rPr>
-          <w:rStyle w:val="NormalTok"/>
-        </w:rPr>
-        <w:t xml:space="preserve">                                                LR </w:t>
-      </w:r>
-      <w:r>
-        <w:rPr>
-          <w:rStyle w:val="FunctionTok"/>
-        </w:rPr>
-        <w:t xml:space="preserve">chi2</w:t>
-      </w:r>
-      <w:r>
-        <w:rPr>
-          <w:rStyle w:val="NormalTok"/>
-        </w:rPr>
-        <w:t xml:space="preserve">(5)        =    1035.88</w:t>
-      </w:r>
-      <w:r>
-        <w:br/>
-      </w:r>
-      <w:r>
-        <w:rPr>
-          <w:rStyle w:val="NormalTok"/>
-        </w:rPr>
-        <w:t xml:space="preserve">                                                Prob &gt; </w:t>
-      </w:r>
-      <w:r>
-        <w:rPr>
-          <w:rStyle w:val="FunctionTok"/>
-        </w:rPr>
-        <w:t xml:space="preserve">chi2</w:t>
-      </w:r>
-      <w:r>
-        <w:rPr>
-          <w:rStyle w:val="NormalTok"/>
-        </w:rPr>
-        <w:t xml:space="preserve">       =     0.0000</w:t>
-      </w:r>
-      <w:r>
-        <w:br/>
-      </w:r>
-      <w:r>
-        <w:rPr>
-          <w:rStyle w:val="NormalTok"/>
-        </w:rPr>
-        <w:t xml:space="preserve">Log likelihood = -13850.011                     Pseudo R2         =     0.0360</w:t>
-      </w:r>
-      <w:r>
-        <w:br/>
-      </w:r>
-      <w:r>
-        <w:br/>
-      </w:r>
-      <w:r>
-        <w:rPr>
-          <w:rStyle w:val="NormalTok"/>
-        </w:rPr>
-        <w:t xml:space="preserve">─────────────┬────────────────────────────────────────────────────────────────</w:t>
-      </w:r>
-      <w:r>
-        <w:br/>
-      </w:r>
-      <w:r>
-        <w:rPr>
-          <w:rStyle w:val="NormalTok"/>
-        </w:rPr>
-        <w:t xml:space="preserve">    numprobs │        IRR   Std. Err.      z    P&gt;|z|     [95% Conf. Interval]</w:t>
-      </w:r>
-      <w:r>
-        <w:br/>
-      </w:r>
-      <w:r>
-        <w:rPr>
-          <w:rStyle w:val="NormalTok"/>
-        </w:rPr>
-        <w:t xml:space="preserve">─────────────┼────────────────────────────────────────────────────────────────</w:t>
-      </w:r>
-      <w:r>
-        <w:br/>
-      </w:r>
-      <w:r>
-        <w:rPr>
-          <w:rStyle w:val="NormalTok"/>
-        </w:rPr>
-        <w:t xml:space="preserve">  coninc_10K │   1.032427   .0015835    20.81   0.000     1.029328    1.035535</w:t>
-      </w:r>
-      <w:r>
-        <w:br/>
-      </w:r>
-      <w:r>
-        <w:rPr>
-          <w:rStyle w:val="NormalTok"/>
-        </w:rPr>
-        <w:t xml:space="preserve">             │</w:t>
-      </w:r>
-      <w:r>
-        <w:br/>
-      </w:r>
-      <w:r>
-        <w:rPr>
-          <w:rStyle w:val="NormalTok"/>
-        </w:rPr>
-        <w:t xml:space="preserve">        race │</w:t>
-      </w:r>
-      <w:r>
-        <w:br/>
-      </w:r>
-      <w:r>
-        <w:rPr>
-          <w:rStyle w:val="NormalTok"/>
-        </w:rPr>
-        <w:t xml:space="preserve">      </w:t>
-      </w:r>
-      <w:r>
-        <w:rPr>
-          <w:rStyle w:val="BaseNTok"/>
-        </w:rPr>
-        <w:t xml:space="preserve">black</w:t>
-      </w:r>
-      <w:r>
-        <w:rPr>
-          <w:rStyle w:val="NormalTok"/>
-        </w:rPr>
-        <w:t xml:space="preserve">  │   .6466678   .0164268   -17.16   0.000     .6152602    .6796787</w:t>
-      </w:r>
-      <w:r>
-        <w:br/>
-      </w:r>
-      <w:r>
-        <w:rPr>
-          <w:rStyle w:val="NormalTok"/>
-        </w:rPr>
-        <w:t xml:space="preserve">      other  │   .6844241   .0235846   -11.00   0.000     .6397255    .7322459</w:t>
-      </w:r>
-      <w:r>
-        <w:br/>
-      </w:r>
-      <w:r>
-        <w:rPr>
-          <w:rStyle w:val="NormalTok"/>
-        </w:rPr>
-        <w:t xml:space="preserve">             │</w:t>
-      </w:r>
-      <w:r>
-        <w:br/>
-      </w:r>
-      <w:r>
-        <w:rPr>
-          <w:rStyle w:val="NormalTok"/>
-        </w:rPr>
-        <w:t xml:space="preserve">         sex │    1.14284   .0166382     9.17   0.000     1.110691     1.17592</w:t>
-      </w:r>
-      <w:r>
-        <w:br/>
-      </w:r>
-      <w:r>
-        <w:rPr>
-          <w:rStyle w:val="NormalTok"/>
-        </w:rPr>
-        <w:t xml:space="preserve">         age │   .9992684   .0004372    -1.67   0.094     .9984118    1.000126</w:t>
-      </w:r>
-      <w:r>
-        <w:br/>
-      </w:r>
-      <w:r>
-        <w:rPr>
-          <w:rStyle w:val="NormalTok"/>
-        </w:rPr>
-        <w:t xml:space="preserve">       </w:t>
-      </w:r>
-      <w:r>
-        <w:rPr>
-          <w:rStyle w:val="DataTypeTok"/>
-        </w:rPr>
-        <w:t xml:space="preserve">_cons</w:t>
-      </w:r>
-      <w:r>
-        <w:rPr>
-          <w:rStyle w:val="NormalTok"/>
-        </w:rPr>
-        <w:t xml:space="preserve"> │   6.127687   .2037541    54.52   0.000     5.741071    6.540338</w:t>
-      </w:r>
-      <w:r>
-        <w:br/>
-      </w:r>
-      <w:r>
-        <w:rPr>
-          <w:rStyle w:val="NormalTok"/>
-        </w:rPr>
-        <w:t xml:space="preserve">─────────────┴────────────────────────────────────────────────────────────────</w:t>
-      </w:r>
-      <w:r>
-        <w:br/>
-      </w:r>
-      <w:r>
-        <w:rPr>
-          <w:rStyle w:val="NormalTok"/>
-        </w:rPr>
-        <w:t xml:space="preserve">Note: </w:t>
-      </w:r>
-      <w:r>
-        <w:rPr>
-          <w:rStyle w:val="DataTypeTok"/>
-        </w:rPr>
-        <w:t xml:space="preserve">_cons</w:t>
-      </w:r>
-      <w:r>
-        <w:rPr>
-          <w:rStyle w:val="NormalTok"/>
-        </w:rPr>
-        <w:t xml:space="preserve"> </w:t>
-      </w:r>
-      <w:r>
-        <w:rPr>
-          <w:rStyle w:val="KeywordTok"/>
-        </w:rPr>
-        <w:t xml:space="preserve">estimates</w:t>
-      </w:r>
-      <w:r>
-        <w:rPr>
-          <w:rStyle w:val="NormalTok"/>
-        </w:rPr>
-        <w:t xml:space="preserve"> baseline incidence rate.</w:t>
-      </w:r>
-    </w:p>
-    <w:p>
-      <w:pPr>
-        <w:pStyle w:val="Heading1"/>
-      </w:pPr>
-      <w:bookmarkStart w:id="35" w:name="negative-binomial-distribution"/>
+      <w:bookmarkStart w:id="37" w:name="negative-binomial-distribution"/>
       <w:r>
         <w:t xml:space="preserve">Negative Binomial Distribution</w:t>
       </w:r>
-      <w:bookmarkEnd w:id="35"/>
+      <w:bookmarkEnd w:id="37"/>
     </w:p>
     <w:p>
       <w:pPr>
         <w:pStyle w:val="Heading2"/>
       </w:pPr>
-      <w:bookmarkStart w:id="36" w:name="over-dispersion"/>
+      <w:bookmarkStart w:id="38" w:name="over-dispersion"/>
       <w:r>
         <w:t xml:space="preserve">Over-Dispersion</w:t>
       </w:r>
-      <w:bookmarkEnd w:id="36"/>
+      <w:bookmarkEnd w:id="38"/>
     </w:p>
     <w:p>
       <w:pPr>
@@ -3703,11 +4785,11 @@
       <w:pPr>
         <w:pStyle w:val="Heading2"/>
       </w:pPr>
-      <w:bookmarkStart w:id="37" w:name="regression"/>
+      <w:bookmarkStart w:id="39" w:name="regression"/>
       <w:r>
         <w:t xml:space="preserve">Regression</w:t>
       </w:r>
-      <w:bookmarkEnd w:id="37"/>
+      <w:bookmarkEnd w:id="39"/>
     </w:p>
     <w:p>
       <w:pPr>
@@ -3729,7 +4811,19 @@
         <w:rPr>
           <w:rStyle w:val="NormalTok"/>
         </w:rPr>
-        <w:t xml:space="preserve"> numprobs coninc_10K i.race sex age</w:t>
+        <w:t xml:space="preserve"> numprobs coninc_10K i.race hisp i.</w:t>
+      </w:r>
+      <w:r>
+        <w:rPr>
+          <w:rStyle w:val="KeywordTok"/>
+        </w:rPr>
+        <w:t xml:space="preserve">class</w:t>
+      </w:r>
+      <w:r>
+        <w:rPr>
+          <w:rStyle w:val="NormalTok"/>
+        </w:rPr>
+        <w:t xml:space="preserve"> sex age</w:t>
       </w:r>
       <w:r>
         <w:br/>
@@ -3777,7 +4871,7 @@
         <w:rPr>
           <w:rStyle w:val="NormalTok"/>
         </w:rPr>
-        <w:t xml:space="preserve"> likelihood = -13850.015  </w:t>
+        <w:t xml:space="preserve"> likelihood =  -13723.05  </w:t>
       </w:r>
       <w:r>
         <w:br/>
@@ -3798,7 +4892,7 @@
         <w:rPr>
           <w:rStyle w:val="NormalTok"/>
         </w:rPr>
-        <w:t xml:space="preserve"> likelihood = -13850.011  </w:t>
+        <w:t xml:space="preserve"> likelihood = -13723.046  </w:t>
       </w:r>
       <w:r>
         <w:br/>
@@ -3819,7 +4913,7 @@
         <w:rPr>
           <w:rStyle w:val="NormalTok"/>
         </w:rPr>
-        <w:t xml:space="preserve"> likelihood = -13850.011  </w:t>
+        <w:t xml:space="preserve"> likelihood = -13723.046  </w:t>
       </w:r>
       <w:r>
         <w:br/>
@@ -3867,7 +4961,7 @@
         <w:rPr>
           <w:rStyle w:val="NormalTok"/>
         </w:rPr>
-        <w:t xml:space="preserve"> likelihood =  -7577.985  </w:t>
+        <w:t xml:space="preserve"> likelihood = -7550.8728  </w:t>
       </w:r>
       <w:r>
         <w:br/>
@@ -3888,7 +4982,7 @@
         <w:rPr>
           <w:rStyle w:val="NormalTok"/>
         </w:rPr>
-        <w:t xml:space="preserve"> likelihood = -7561.8388  </w:t>
+        <w:t xml:space="preserve"> likelihood = -7534.4222  </w:t>
       </w:r>
       <w:r>
         <w:br/>
@@ -3909,7 +5003,7 @@
         <w:rPr>
           <w:rStyle w:val="NormalTok"/>
         </w:rPr>
-        <w:t xml:space="preserve"> likelihood =   -7561.83  </w:t>
+        <w:t xml:space="preserve"> likelihood = -7534.4131  </w:t>
       </w:r>
       <w:r>
         <w:br/>
@@ -3930,7 +5024,7 @@
         <w:rPr>
           <w:rStyle w:val="NormalTok"/>
         </w:rPr>
-        <w:t xml:space="preserve"> likelihood =   -7561.83  </w:t>
+        <w:t xml:space="preserve"> likelihood = -7534.4131  </w:t>
       </w:r>
       <w:r>
         <w:br/>
@@ -3978,7 +5072,7 @@
         <w:rPr>
           <w:rStyle w:val="NormalTok"/>
         </w:rPr>
-        <w:t xml:space="preserve"> likelihood = -7496.5295  </w:t>
+        <w:t xml:space="preserve"> likelihood = -7461.8838  </w:t>
       </w:r>
       <w:r>
         <w:br/>
@@ -3999,7 +5093,7 @@
         <w:rPr>
           <w:rStyle w:val="NormalTok"/>
         </w:rPr>
-        <w:t xml:space="preserve"> likelihood = -7493.7917  </w:t>
+        <w:t xml:space="preserve"> likelihood = -7458.4673  </w:t>
       </w:r>
       <w:r>
         <w:br/>
@@ -4020,7 +5114,7 @@
         <w:rPr>
           <w:rStyle w:val="NormalTok"/>
         </w:rPr>
-        <w:t xml:space="preserve"> likelihood = -7493.7857  </w:t>
+        <w:t xml:space="preserve"> likelihood = -7458.4576  </w:t>
       </w:r>
       <w:r>
         <w:br/>
@@ -4041,7 +5135,7 @@
         <w:rPr>
           <w:rStyle w:val="NormalTok"/>
         </w:rPr>
-        <w:t xml:space="preserve"> likelihood = -7493.7857  </w:t>
+        <w:t xml:space="preserve"> likelihood = -7458.4576  </w:t>
       </w:r>
       <w:r>
         <w:br/>
@@ -4077,7 +5171,7 @@
         <w:rPr>
           <w:rStyle w:val="NormalTok"/>
         </w:rPr>
-        <w:t xml:space="preserve">     =      2,406</w:t>
+        <w:t xml:space="preserve">     =      2,399</w:t>
       </w:r>
       <w:r>
         <w:br/>
@@ -4098,7 +5192,7 @@
         <w:rPr>
           <w:rStyle w:val="NormalTok"/>
         </w:rPr>
-        <w:t xml:space="preserve">(5)        =     136.09</w:t>
+        <w:t xml:space="preserve">(9)        =     151.91</w:t>
       </w:r>
       <w:r>
         <w:br/>
@@ -4140,73 +5234,73 @@
         <w:rPr>
           <w:rStyle w:val="NormalTok"/>
         </w:rPr>
-        <w:t xml:space="preserve">Log likelihood = -7493.7857                     Pseudo R2         =     0.0090</w:t>
-      </w:r>
-      <w:r>
-        <w:br/>
-      </w:r>
-      <w:r>
-        <w:br/>
-      </w:r>
-      <w:r>
-        <w:rPr>
-          <w:rStyle w:val="NormalTok"/>
-        </w:rPr>
-        <w:t xml:space="preserve">─────────────┬────────────────────────────────────────────────────────────────</w:t>
-      </w:r>
-      <w:r>
-        <w:br/>
-      </w:r>
-      <w:r>
-        <w:rPr>
-          <w:rStyle w:val="NormalTok"/>
-        </w:rPr>
-        <w:t xml:space="preserve">    numprobs │      Coef.   Std. Err.      z    P&gt;|z|     [95% Conf. Interval]</w:t>
-      </w:r>
-      <w:r>
-        <w:br/>
-      </w:r>
-      <w:r>
-        <w:rPr>
-          <w:rStyle w:val="NormalTok"/>
-        </w:rPr>
-        <w:t xml:space="preserve">─────────────┼────────────────────────────────────────────────────────────────</w:t>
-      </w:r>
-      <w:r>
-        <w:br/>
-      </w:r>
-      <w:r>
-        <w:rPr>
-          <w:rStyle w:val="NormalTok"/>
-        </w:rPr>
-        <w:t xml:space="preserve">  coninc_10K │   .0306399   .0045093     6.79   0.000     .0218017     .039478</w:t>
-      </w:r>
-      <w:r>
-        <w:br/>
-      </w:r>
-      <w:r>
-        <w:rPr>
-          <w:rStyle w:val="NormalTok"/>
-        </w:rPr>
-        <w:t xml:space="preserve">             │</w:t>
-      </w:r>
-      <w:r>
-        <w:br/>
-      </w:r>
-      <w:r>
-        <w:rPr>
-          <w:rStyle w:val="NormalTok"/>
-        </w:rPr>
-        <w:t xml:space="preserve">        race │</w:t>
-      </w:r>
-      <w:r>
-        <w:br/>
-      </w:r>
-      <w:r>
-        <w:rPr>
-          <w:rStyle w:val="NormalTok"/>
-        </w:rPr>
-        <w:t xml:space="preserve">      </w:t>
+        <w:t xml:space="preserve">Log likelihood = -7458.4576                     Pseudo R2         =     0.0101</w:t>
+      </w:r>
+      <w:r>
+        <w:br/>
+      </w:r>
+      <w:r>
+        <w:br/>
+      </w:r>
+      <w:r>
+        <w:rPr>
+          <w:rStyle w:val="NormalTok"/>
+        </w:rPr>
+        <w:t xml:space="preserve">───────────────┬────────────────────────────────────────────────────────────────</w:t>
+      </w:r>
+      <w:r>
+        <w:br/>
+      </w:r>
+      <w:r>
+        <w:rPr>
+          <w:rStyle w:val="NormalTok"/>
+        </w:rPr>
+        <w:t xml:space="preserve">      numprobs │      Coef.   Std. Err.      z    P&gt;|z|     [95% Conf. Interval]</w:t>
+      </w:r>
+      <w:r>
+        <w:br/>
+      </w:r>
+      <w:r>
+        <w:rPr>
+          <w:rStyle w:val="NormalTok"/>
+        </w:rPr>
+        <w:t xml:space="preserve">───────────────┼────────────────────────────────────────────────────────────────</w:t>
+      </w:r>
+      <w:r>
+        <w:br/>
+      </w:r>
+      <w:r>
+        <w:rPr>
+          <w:rStyle w:val="NormalTok"/>
+        </w:rPr>
+        <w:t xml:space="preserve">    coninc_10K │   .0286549   .0049747     5.76   0.000     .0189047    .0384052</w:t>
+      </w:r>
+      <w:r>
+        <w:br/>
+      </w:r>
+      <w:r>
+        <w:rPr>
+          <w:rStyle w:val="NormalTok"/>
+        </w:rPr>
+        <w:t xml:space="preserve">               │</w:t>
+      </w:r>
+      <w:r>
+        <w:br/>
+      </w:r>
+      <w:r>
+        <w:rPr>
+          <w:rStyle w:val="NormalTok"/>
+        </w:rPr>
+        <w:t xml:space="preserve">          race │</w:t>
+      </w:r>
+      <w:r>
+        <w:br/>
+      </w:r>
+      <w:r>
+        <w:rPr>
+          <w:rStyle w:val="NormalTok"/>
+        </w:rPr>
+        <w:t xml:space="preserve">        </w:t>
       </w:r>
       <w:r>
         <w:rPr>
@@ -4218,52 +5312,175 @@
         <w:rPr>
           <w:rStyle w:val="NormalTok"/>
         </w:rPr>
-        <w:t xml:space="preserve">  │   -.432147   .0596002    -7.25   0.000    -.5489613   -.3153328</w:t>
-      </w:r>
-      <w:r>
-        <w:br/>
-      </w:r>
-      <w:r>
-        <w:rPr>
-          <w:rStyle w:val="NormalTok"/>
-        </w:rPr>
-        <w:t xml:space="preserve">      other  │  -.3843031   .0830998    -4.62   0.000    -.5471758   -.2214304</w:t>
-      </w:r>
-      <w:r>
-        <w:br/>
-      </w:r>
-      <w:r>
-        <w:rPr>
-          <w:rStyle w:val="NormalTok"/>
-        </w:rPr>
-        <w:t xml:space="preserve">             │</w:t>
-      </w:r>
-      <w:r>
-        <w:br/>
-      </w:r>
-      <w:r>
-        <w:rPr>
-          <w:rStyle w:val="NormalTok"/>
-        </w:rPr>
-        <w:t xml:space="preserve">         sex │   .1154665   .0393671     2.93   0.003     .0383084    .1926246</w:t>
-      </w:r>
-      <w:r>
-        <w:br/>
-      </w:r>
-      <w:r>
-        <w:rPr>
-          <w:rStyle w:val="NormalTok"/>
-        </w:rPr>
-        <w:t xml:space="preserve">         age │  -.0009527   .0011445    -0.83   0.405    -.0031958    .0012904</w:t>
-      </w:r>
-      <w:r>
-        <w:br/>
-      </w:r>
-      <w:r>
-        <w:rPr>
-          <w:rStyle w:val="NormalTok"/>
-        </w:rPr>
-        <w:t xml:space="preserve">       </w:t>
+        <w:t xml:space="preserve">  │  -.4378139   .0599275    -7.31   0.000    -.5552697    -.320358</w:t>
+      </w:r>
+      <w:r>
+        <w:br/>
+      </w:r>
+      <w:r>
+        <w:rPr>
+          <w:rStyle w:val="NormalTok"/>
+        </w:rPr>
+        <w:t xml:space="preserve">        other  │   -.248534   .0944197    -2.63   0.008    -.4335933   -.0634747</w:t>
+      </w:r>
+      <w:r>
+        <w:br/>
+      </w:r>
+      <w:r>
+        <w:rPr>
+          <w:rStyle w:val="NormalTok"/>
+        </w:rPr>
+        <w:t xml:space="preserve">               │</w:t>
+      </w:r>
+      <w:r>
+        <w:br/>
+      </w:r>
+      <w:r>
+        <w:rPr>
+          <w:rStyle w:val="NormalTok"/>
+        </w:rPr>
+        <w:t xml:space="preserve">          hisp │  -.2523914   .0861951    -2.93   0.003    -.4213307    -.083452</w:t>
+      </w:r>
+      <w:r>
+        <w:br/>
+      </w:r>
+      <w:r>
+        <w:rPr>
+          <w:rStyle w:val="NormalTok"/>
+        </w:rPr>
+        <w:t xml:space="preserve">               │</w:t>
+      </w:r>
+      <w:r>
+        <w:br/>
+      </w:r>
+      <w:r>
+        <w:rPr>
+          <w:rStyle w:val="NormalTok"/>
+        </w:rPr>
+        <w:t xml:space="preserve">         </w:t>
+      </w:r>
+      <w:r>
+        <w:rPr>
+          <w:rStyle w:val="KeywordTok"/>
+        </w:rPr>
+        <w:t xml:space="preserve">class</w:t>
+      </w:r>
+      <w:r>
+        <w:rPr>
+          <w:rStyle w:val="NormalTok"/>
+        </w:rPr>
+        <w:t xml:space="preserve"> │</w:t>
+      </w:r>
+      <w:r>
+        <w:br/>
+      </w:r>
+      <w:r>
+        <w:rPr>
+          <w:rStyle w:val="NormalTok"/>
+        </w:rPr>
+        <w:t xml:space="preserve">working </w:t>
+      </w:r>
+      <w:r>
+        <w:rPr>
+          <w:rStyle w:val="KeywordTok"/>
+        </w:rPr>
+        <w:t xml:space="preserve">class</w:t>
+      </w:r>
+      <w:r>
+        <w:rPr>
+          <w:rStyle w:val="NormalTok"/>
+        </w:rPr>
+        <w:t xml:space="preserve">  │  -.1323204   .0890544    -1.49   0.137    -.3068639     .042223</w:t>
+      </w:r>
+      <w:r>
+        <w:br/>
+      </w:r>
+      <w:r>
+        <w:rPr>
+          <w:rStyle w:val="NormalTok"/>
+        </w:rPr>
+        <w:t xml:space="preserve"> middle </w:t>
+      </w:r>
+      <w:r>
+        <w:rPr>
+          <w:rStyle w:val="KeywordTok"/>
+        </w:rPr>
+        <w:t xml:space="preserve">class</w:t>
+      </w:r>
+      <w:r>
+        <w:rPr>
+          <w:rStyle w:val="NormalTok"/>
+        </w:rPr>
+        <w:t xml:space="preserve">  │  -.0193732    .091597    -0.21   0.832       -.1989    .1601535</w:t>
+      </w:r>
+      <w:r>
+        <w:br/>
+      </w:r>
+      <w:r>
+        <w:rPr>
+          <w:rStyle w:val="NormalTok"/>
+        </w:rPr>
+        <w:t xml:space="preserve">  </w:t>
+      </w:r>
+      <w:r>
+        <w:rPr>
+          <w:rStyle w:val="FunctionTok"/>
+        </w:rPr>
+        <w:t xml:space="preserve">upper</w:t>
+      </w:r>
+      <w:r>
+        <w:rPr>
+          <w:rStyle w:val="NormalTok"/>
+        </w:rPr>
+        <w:t xml:space="preserve"> </w:t>
+      </w:r>
+      <w:r>
+        <w:rPr>
+          <w:rStyle w:val="KeywordTok"/>
+        </w:rPr>
+        <w:t xml:space="preserve">class</w:t>
+      </w:r>
+      <w:r>
+        <w:rPr>
+          <w:rStyle w:val="NormalTok"/>
+        </w:rPr>
+        <w:t xml:space="preserve">  │   -.066233   .1389252    -0.48   0.634    -.3385213    .2060554</w:t>
+      </w:r>
+      <w:r>
+        <w:br/>
+      </w:r>
+      <w:r>
+        <w:rPr>
+          <w:rStyle w:val="NormalTok"/>
+        </w:rPr>
+        <w:t xml:space="preserve">               │</w:t>
+      </w:r>
+      <w:r>
+        <w:br/>
+      </w:r>
+      <w:r>
+        <w:rPr>
+          <w:rStyle w:val="NormalTok"/>
+        </w:rPr>
+        <w:t xml:space="preserve">           sex │   .1082123   .0393212     2.75   0.006     .0311442    .1852805</w:t>
+      </w:r>
+      <w:r>
+        <w:br/>
+      </w:r>
+      <w:r>
+        <w:rPr>
+          <w:rStyle w:val="NormalTok"/>
+        </w:rPr>
+        <w:t xml:space="preserve">           age │  -.0013676   .0011595    -1.18   0.238    -.0036401    .0009049</w:t>
+      </w:r>
+      <w:r>
+        <w:br/>
+      </w:r>
+      <w:r>
+        <w:rPr>
+          <w:rStyle w:val="NormalTok"/>
+        </w:rPr>
+        <w:t xml:space="preserve">         </w:t>
       </w:r>
       <w:r>
         <w:rPr>
@@ -4275,43 +5492,43 @@
         <w:rPr>
           <w:rStyle w:val="NormalTok"/>
         </w:rPr>
-        <w:t xml:space="preserve"> │   1.857757   .0873184    21.28   0.000     1.686616    2.028898</w:t>
-      </w:r>
-      <w:r>
-        <w:br/>
-      </w:r>
-      <w:r>
-        <w:rPr>
-          <w:rStyle w:val="NormalTok"/>
-        </w:rPr>
-        <w:t xml:space="preserve">─────────────┼────────────────────────────────────────────────────────────────</w:t>
-      </w:r>
-      <w:r>
-        <w:br/>
-      </w:r>
-      <w:r>
-        <w:rPr>
-          <w:rStyle w:val="NormalTok"/>
-        </w:rPr>
-        <w:t xml:space="preserve">    /lnalpha │  -.2378643   .0317921                     -.3001755    -.175553</w:t>
-      </w:r>
-      <w:r>
-        <w:br/>
-      </w:r>
-      <w:r>
-        <w:rPr>
-          <w:rStyle w:val="NormalTok"/>
-        </w:rPr>
-        <w:t xml:space="preserve">─────────────┼────────────────────────────────────────────────────────────────</w:t>
-      </w:r>
-      <w:r>
-        <w:br/>
-      </w:r>
-      <w:r>
-        <w:rPr>
-          <w:rStyle w:val="NormalTok"/>
-        </w:rPr>
-        <w:t xml:space="preserve">       </w:t>
+        <w:t xml:space="preserve"> │   1.975325   .1187731    16.63   0.000     1.742534    2.208116</w:t>
+      </w:r>
+      <w:r>
+        <w:br/>
+      </w:r>
+      <w:r>
+        <w:rPr>
+          <w:rStyle w:val="NormalTok"/>
+        </w:rPr>
+        <w:t xml:space="preserve">───────────────┼────────────────────────────────────────────────────────────────</w:t>
+      </w:r>
+      <w:r>
+        <w:br/>
+      </w:r>
+      <w:r>
+        <w:rPr>
+          <w:rStyle w:val="NormalTok"/>
+        </w:rPr>
+        <w:t xml:space="preserve">      /lnalpha │   -.246852   .0319159                      -.309406    -.184298</w:t>
+      </w:r>
+      <w:r>
+        <w:br/>
+      </w:r>
+      <w:r>
+        <w:rPr>
+          <w:rStyle w:val="NormalTok"/>
+        </w:rPr>
+        <w:t xml:space="preserve">───────────────┼────────────────────────────────────────────────────────────────</w:t>
+      </w:r>
+      <w:r>
+        <w:br/>
+      </w:r>
+      <w:r>
+        <w:rPr>
+          <w:rStyle w:val="NormalTok"/>
+        </w:rPr>
+        <w:t xml:space="preserve">         </w:t>
       </w:r>
       <w:r>
         <w:rPr>
@@ -4323,16 +5540,16 @@
         <w:rPr>
           <w:rStyle w:val="NormalTok"/>
         </w:rPr>
-        <w:t xml:space="preserve"> │   .7883097    .025062                      .7406882    .8389929</w:t>
-      </w:r>
-      <w:r>
-        <w:br/>
-      </w:r>
-      <w:r>
-        <w:rPr>
-          <w:rStyle w:val="NormalTok"/>
-        </w:rPr>
-        <w:t xml:space="preserve">─────────────┴────────────────────────────────────────────────────────────────</w:t>
+        <w:t xml:space="preserve"> │   .7812563   .0249345                      .7338827    .8316879</w:t>
+      </w:r>
+      <w:r>
+        <w:br/>
+      </w:r>
+      <w:r>
+        <w:rPr>
+          <w:rStyle w:val="NormalTok"/>
+        </w:rPr>
+        <w:t xml:space="preserve">───────────────┴────────────────────────────────────────────────────────────────</w:t>
       </w:r>
       <w:r>
         <w:br/>
@@ -4384,21 +5601,21 @@
       <w:pPr>
         <w:pStyle w:val="Heading2"/>
       </w:pPr>
-      <w:bookmarkStart w:id="38" w:name="predicted-values"/>
+      <w:bookmarkStart w:id="40" w:name="predicted-values"/>
       <w:r>
         <w:t xml:space="preserve">Predicted Values</w:t>
       </w:r>
-      <w:bookmarkEnd w:id="38"/>
+      <w:bookmarkEnd w:id="40"/>
     </w:p>
     <w:p>
       <w:pPr>
         <w:pStyle w:val="Heading2"/>
       </w:pPr>
-      <w:bookmarkStart w:id="39" w:name="exposure"/>
+      <w:bookmarkStart w:id="41" w:name="exposure"/>
       <w:r>
         <w:t xml:space="preserve">Exposure</w:t>
       </w:r>
-      <w:bookmarkEnd w:id="39"/>
+      <w:bookmarkEnd w:id="41"/>
     </w:p>
     <w:p>
       <w:pPr>
@@ -4442,13 +5659,15 @@
       <w:pPr>
         <w:pStyle w:val="Heading1"/>
       </w:pPr>
-      <w:bookmarkStart w:id="40" w:name="zero-inflated-models"/>
+      <w:bookmarkStart w:id="42" w:name="zero-inflated-models"/>
       <w:r>
         <w:t xml:space="preserve">Zero-Inflated Models</w:t>
       </w:r>
-      <w:bookmarkEnd w:id="40"/>
+      <w:bookmarkEnd w:id="42"/>
     </w:p>
     <w:sectPr>
+      <w:footerReference w:type="even" r:id="rId10"/>
+      <w:footerReference w:type="default" r:id="rId9"/>
       <w:pgSz w:w="12240" w:h="15840"/>
       <w:pgMar w:top="1440" w:right="1440" w:bottom="1440" w:left="1440" w:header="720" w:footer="720" w:gutter="0"/>
       <w:cols w:space="720"/>
@@ -4462,6 +5681,121 @@
 <w:comments xmlns:w="http://schemas.openxmlformats.org/wordprocessingml/2006/main" xmlns:m="http://schemas.openxmlformats.org/officeDocument/2006/math" xmlns:r="http://schemas.openxmlformats.org/officeDocument/2006/relationships" xmlns:o="urn:schemas-microsoft-com:office:office" xmlns:v="urn:schemas-microsoft-com:vml" xmlns:w10="urn:schemas-microsoft-com:office:word" xmlns:a="http://schemas.openxmlformats.org/drawingml/2006/main" xmlns:pic="http://schemas.openxmlformats.org/drawingml/2006/picture" xmlns:wp="http://schemas.openxmlformats.org/drawingml/2006/wordprocessingDrawing"/>
 </file>
 
+<file path=word/footer1.xml><?xml version="1.0" encoding="utf-8"?>
+<w:ftr xmlns:wpc="http://schemas.microsoft.com/office/word/2010/wordprocessingCanvas" xmlns:cx="http://schemas.microsoft.com/office/drawing/2014/chartex" xmlns:cx1="http://schemas.microsoft.com/office/drawing/2015/9/8/chartex" xmlns:cx2="http://schemas.microsoft.com/office/drawing/2015/10/21/chartex" xmlns:cx3="http://schemas.microsoft.com/office/drawing/2016/5/9/chartex" xmlns:cx4="http://schemas.microsoft.com/office/drawing/2016/5/10/chartex" xmlns:cx5="http://schemas.microsoft.com/office/drawing/2016/5/11/chartex" xmlns:cx6="http://schemas.microsoft.com/office/drawing/2016/5/12/chartex" xmlns:cx7="http://schemas.microsoft.com/office/drawing/2016/5/13/chartex" xmlns:cx8="http://schemas.microsoft.com/office/drawing/2016/5/14/chartex" xmlns:mc="http://schemas.openxmlformats.org/markup-compatibility/2006" xmlns:aink="http://schemas.microsoft.com/office/drawing/2016/ink" xmlns:am3d="http://schemas.microsoft.com/office/drawing/2017/model3d" xmlns:o="urn:schemas-microsoft-com:office:office" xmlns:r="http://schemas.openxmlformats.org/officeDocument/2006/relationships" xmlns:m="http://schemas.openxmlformats.org/officeDocument/2006/math" xmlns:v="urn:schemas-microsoft-com:vml" xmlns:wp14="http://schemas.microsoft.com/office/word/2010/wordprocessingDrawing" xmlns:wp="http://schemas.openxmlformats.org/drawingml/2006/wordprocessingDrawing" xmlns:w10="urn:schemas-microsoft-com:office:word" xmlns:w="http://schemas.openxmlformats.org/wordprocessingml/2006/main" xmlns:w14="http://schemas.microsoft.com/office/word/2010/wordml" xmlns:w15="http://schemas.microsoft.com/office/word/2012/wordml" xmlns:w16cex="http://schemas.microsoft.com/office/word/2018/wordml/cex" xmlns:w16cid="http://schemas.microsoft.com/office/word/2016/wordml/cid" xmlns:w16="http://schemas.microsoft.com/office/word/2018/wordml" xmlns:w16se="http://schemas.microsoft.com/office/word/2015/wordml/symex" xmlns:wpg="http://schemas.microsoft.com/office/word/2010/wordprocessingGroup" xmlns:wpi="http://schemas.microsoft.com/office/word/2010/wordprocessingInk" xmlns:wne="http://schemas.microsoft.com/office/word/2006/wordml" xmlns:wps="http://schemas.microsoft.com/office/word/2010/wordprocessingShape" mc:Ignorable="w14 w15 w16se w16cid w16 w16cex wp14">
+  <w:sdt>
+    <w:sdtPr>
+      <w:rPr>
+        <w:rStyle w:val="PageNumber"/>
+      </w:rPr>
+      <w:id w:val="-1114834620"/>
+      <w:docPartObj>
+        <w:docPartGallery w:val="Page Numbers (Bottom of Page)"/>
+        <w:docPartUnique/>
+      </w:docPartObj>
+    </w:sdtPr>
+    <w:sdtContent>
+      <w:p>
+        <w:pPr>
+          <w:pStyle w:val="Footer"/>
+          <w:framePr w:wrap="none" w:vAnchor="text" w:hAnchor="margin" w:xAlign="center" w:y="1"/>
+          <w:rPr>
+            <w:rStyle w:val="PageNumber"/>
+          </w:rPr>
+        </w:pPr>
+        <w:r>
+          <w:rPr>
+            <w:rStyle w:val="PageNumber"/>
+          </w:rPr>
+          <w:fldChar w:fldCharType="begin"/>
+        </w:r>
+        <w:r>
+          <w:rPr>
+            <w:rStyle w:val="PageNumber"/>
+          </w:rPr>
+          <w:instrText xml:space="preserve"> PAGE </w:instrText>
+        </w:r>
+        <w:r>
+          <w:rPr>
+            <w:rStyle w:val="PageNumber"/>
+          </w:rPr>
+          <w:fldChar w:fldCharType="end"/>
+        </w:r>
+      </w:p>
+    </w:sdtContent>
+  </w:sdt>
+  <w:p>
+    <w:pPr>
+      <w:pStyle w:val="Footer"/>
+    </w:pPr>
+  </w:p>
+</w:ftr>
+</file>
+
+<file path=word/footer2.xml><?xml version="1.0" encoding="utf-8"?>
+<w:ftr xmlns:wpc="http://schemas.microsoft.com/office/word/2010/wordprocessingCanvas" xmlns:cx="http://schemas.microsoft.com/office/drawing/2014/chartex" xmlns:cx1="http://schemas.microsoft.com/office/drawing/2015/9/8/chartex" xmlns:cx2="http://schemas.microsoft.com/office/drawing/2015/10/21/chartex" xmlns:cx3="http://schemas.microsoft.com/office/drawing/2016/5/9/chartex" xmlns:cx4="http://schemas.microsoft.com/office/drawing/2016/5/10/chartex" xmlns:cx5="http://schemas.microsoft.com/office/drawing/2016/5/11/chartex" xmlns:cx6="http://schemas.microsoft.com/office/drawing/2016/5/12/chartex" xmlns:cx7="http://schemas.microsoft.com/office/drawing/2016/5/13/chartex" xmlns:cx8="http://schemas.microsoft.com/office/drawing/2016/5/14/chartex" xmlns:mc="http://schemas.openxmlformats.org/markup-compatibility/2006" xmlns:aink="http://schemas.microsoft.com/office/drawing/2016/ink" xmlns:am3d="http://schemas.microsoft.com/office/drawing/2017/model3d" xmlns:o="urn:schemas-microsoft-com:office:office" xmlns:r="http://schemas.openxmlformats.org/officeDocument/2006/relationships" xmlns:m="http://schemas.openxmlformats.org/officeDocument/2006/math" xmlns:v="urn:schemas-microsoft-com:vml" xmlns:wp14="http://schemas.microsoft.com/office/word/2010/wordprocessingDrawing" xmlns:wp="http://schemas.openxmlformats.org/drawingml/2006/wordprocessingDrawing" xmlns:w10="urn:schemas-microsoft-com:office:word" xmlns:w="http://schemas.openxmlformats.org/wordprocessingml/2006/main" xmlns:w14="http://schemas.microsoft.com/office/word/2010/wordml" xmlns:w15="http://schemas.microsoft.com/office/word/2012/wordml" xmlns:w16cex="http://schemas.microsoft.com/office/word/2018/wordml/cex" xmlns:w16cid="http://schemas.microsoft.com/office/word/2016/wordml/cid" xmlns:w16="http://schemas.microsoft.com/office/word/2018/wordml" xmlns:w16se="http://schemas.microsoft.com/office/word/2015/wordml/symex" xmlns:wpg="http://schemas.microsoft.com/office/word/2010/wordprocessingGroup" xmlns:wpi="http://schemas.microsoft.com/office/word/2010/wordprocessingInk" xmlns:wne="http://schemas.microsoft.com/office/word/2006/wordml" xmlns:wps="http://schemas.microsoft.com/office/word/2010/wordprocessingShape" mc:Ignorable="w14 w15 w16se w16cid w16 w16cex wp14">
+  <w:sdt>
+    <w:sdtPr>
+      <w:rPr>
+        <w:rStyle w:val="PageNumber"/>
+      </w:rPr>
+      <w:id w:val="-11543370"/>
+      <w:docPartObj>
+        <w:docPartGallery w:val="Page Numbers (Bottom of Page)"/>
+        <w:docPartUnique/>
+      </w:docPartObj>
+    </w:sdtPr>
+    <w:sdtContent>
+      <w:p>
+        <w:pPr>
+          <w:pStyle w:val="Footer"/>
+          <w:framePr w:wrap="none" w:vAnchor="text" w:hAnchor="margin" w:xAlign="center" w:y="1"/>
+          <w:rPr>
+            <w:rStyle w:val="PageNumber"/>
+          </w:rPr>
+        </w:pPr>
+        <w:r>
+          <w:rPr>
+            <w:rStyle w:val="PageNumber"/>
+          </w:rPr>
+          <w:fldChar w:fldCharType="begin"/>
+        </w:r>
+        <w:r>
+          <w:rPr>
+            <w:rStyle w:val="PageNumber"/>
+          </w:rPr>
+          <w:instrText xml:space="preserve"> PAGE </w:instrText>
+        </w:r>
+        <w:r>
+          <w:rPr>
+            <w:rStyle w:val="PageNumber"/>
+          </w:rPr>
+          <w:fldChar w:fldCharType="separate"/>
+        </w:r>
+        <w:r>
+          <w:rPr>
+            <w:rStyle w:val="PageNumber"/>
+            <w:noProof/>
+          </w:rPr>
+          <w:t>1</w:t>
+        </w:r>
+        <w:r>
+          <w:rPr>
+            <w:rStyle w:val="PageNumber"/>
+          </w:rPr>
+          <w:fldChar w:fldCharType="end"/>
+        </w:r>
+      </w:p>
+    </w:sdtContent>
+  </w:sdt>
+  <w:p>
+    <w:pPr>
+      <w:pStyle w:val="Footer"/>
+    </w:pPr>
+  </w:p>
+</w:ftr>
+</file>
+
 <file path=word/footnotes.xml><?xml version="1.0" encoding="utf-8"?>
 <w:footnotes xmlns:w="http://schemas.openxmlformats.org/wordprocessingml/2006/main" xmlns:m="http://schemas.openxmlformats.org/officeDocument/2006/math" xmlns:r="http://schemas.openxmlformats.org/officeDocument/2006/relationships" xmlns:o="urn:schemas-microsoft-com:office:office" xmlns:v="urn:schemas-microsoft-com:vml" xmlns:w10="urn:schemas-microsoft-com:office:word" xmlns:a="http://schemas.openxmlformats.org/drawingml/2006/main" xmlns:pic="http://schemas.openxmlformats.org/drawingml/2006/picture" xmlns:wp="http://schemas.openxmlformats.org/drawingml/2006/wordprocessingDrawing">
   <w:footnote w:type="continuationSeparator" w:id="0">
@@ -4482,7 +5816,7 @@
 </file>
 
 <file path=word/numbering.xml><?xml version="1.0" encoding="utf-8"?>
-<w:numbering xmlns:wpc="http://schemas.microsoft.com/office/word/2010/wordprocessingCanvas" xmlns:cx="http://schemas.microsoft.com/office/drawing/2014/chartex" xmlns:cx1="http://schemas.microsoft.com/office/drawing/2015/9/8/chartex" xmlns:mc="http://schemas.openxmlformats.org/markup-compatibility/2006" xmlns:o="urn:schemas-microsoft-com:office:office" xmlns:r="http://schemas.openxmlformats.org/officeDocument/2006/relationships" xmlns:m="http://schemas.openxmlformats.org/officeDocument/2006/math" xmlns:v="urn:schemas-microsoft-com:vml" xmlns:wp14="http://schemas.microsoft.com/office/word/2010/wordprocessingDrawing" xmlns:wp="http://schemas.openxmlformats.org/drawingml/2006/wordprocessingDrawing" xmlns:w10="urn:schemas-microsoft-com:office:word" xmlns:w="http://schemas.openxmlformats.org/wordprocessingml/2006/main" xmlns:w14="http://schemas.microsoft.com/office/word/2010/wordml" xmlns:w15="http://schemas.microsoft.com/office/word/2012/wordml" xmlns:w16se="http://schemas.microsoft.com/office/word/2015/wordml/symex" xmlns:wpg="http://schemas.microsoft.com/office/word/2010/wordprocessingGroup" xmlns:wpi="http://schemas.microsoft.com/office/word/2010/wordprocessingInk" xmlns:wne="http://schemas.microsoft.com/office/word/2006/wordml" xmlns:wps="http://schemas.microsoft.com/office/word/2010/wordprocessingShape" mc:Ignorable="w14 w15 w16se wp14">
+<w:numbering xmlns:wpc="http://schemas.microsoft.com/office/word/2010/wordprocessingCanvas" xmlns:cx="http://schemas.microsoft.com/office/drawing/2014/chartex" xmlns:cx1="http://schemas.microsoft.com/office/drawing/2015/9/8/chartex" xmlns:cx2="http://schemas.microsoft.com/office/drawing/2015/10/21/chartex" xmlns:cx3="http://schemas.microsoft.com/office/drawing/2016/5/9/chartex" xmlns:cx4="http://schemas.microsoft.com/office/drawing/2016/5/10/chartex" xmlns:cx5="http://schemas.microsoft.com/office/drawing/2016/5/11/chartex" xmlns:cx6="http://schemas.microsoft.com/office/drawing/2016/5/12/chartex" xmlns:cx7="http://schemas.microsoft.com/office/drawing/2016/5/13/chartex" xmlns:cx8="http://schemas.microsoft.com/office/drawing/2016/5/14/chartex" xmlns:mc="http://schemas.openxmlformats.org/markup-compatibility/2006" xmlns:aink="http://schemas.microsoft.com/office/drawing/2016/ink" xmlns:am3d="http://schemas.microsoft.com/office/drawing/2017/model3d" xmlns:o="urn:schemas-microsoft-com:office:office" xmlns:r="http://schemas.openxmlformats.org/officeDocument/2006/relationships" xmlns:m="http://schemas.openxmlformats.org/officeDocument/2006/math" xmlns:v="urn:schemas-microsoft-com:vml" xmlns:wp14="http://schemas.microsoft.com/office/word/2010/wordprocessingDrawing" xmlns:wp="http://schemas.openxmlformats.org/drawingml/2006/wordprocessingDrawing" xmlns:w10="urn:schemas-microsoft-com:office:word" xmlns:w="http://schemas.openxmlformats.org/wordprocessingml/2006/main" xmlns:w14="http://schemas.microsoft.com/office/word/2010/wordml" xmlns:w15="http://schemas.microsoft.com/office/word/2012/wordml" xmlns:w16cex="http://schemas.microsoft.com/office/word/2018/wordml/cex" xmlns:w16cid="http://schemas.microsoft.com/office/word/2016/wordml/cid" xmlns:w16="http://schemas.microsoft.com/office/word/2018/wordml" xmlns:w16se="http://schemas.microsoft.com/office/word/2015/wordml/symex" xmlns:wpg="http://schemas.microsoft.com/office/word/2010/wordprocessingGroup" xmlns:wpi="http://schemas.microsoft.com/office/word/2010/wordprocessingInk" xmlns:wne="http://schemas.microsoft.com/office/word/2006/wordml" xmlns:wps="http://schemas.microsoft.com/office/word/2010/wordprocessingShape" mc:Ignorable="w14 w15 w16se w16cid w16 w16cex wp14">
   <w:abstractNum w:abstractNumId="0" w15:restartNumberingAfterBreak="0">
     <w:nsid w:val="FFFFFF7C"/>
     <w:multiLevelType w:val="singleLevel"/>
@@ -4923,7 +6257,7 @@
 </file>
 
 <file path=word/styles.xml><?xml version="1.0" encoding="utf-8"?>
-<w:styles xmlns:mc="http://schemas.openxmlformats.org/markup-compatibility/2006" xmlns:r="http://schemas.openxmlformats.org/officeDocument/2006/relationships" xmlns:w="http://schemas.openxmlformats.org/wordprocessingml/2006/main" xmlns:w14="http://schemas.microsoft.com/office/word/2010/wordml" xmlns:w15="http://schemas.microsoft.com/office/word/2012/wordml" xmlns:w16se="http://schemas.microsoft.com/office/word/2015/wordml/symex" mc:Ignorable="w14 w15 w16se">
+<w:styles xmlns:mc="http://schemas.openxmlformats.org/markup-compatibility/2006" xmlns:r="http://schemas.openxmlformats.org/officeDocument/2006/relationships" xmlns:w="http://schemas.openxmlformats.org/wordprocessingml/2006/main" xmlns:w14="http://schemas.microsoft.com/office/word/2010/wordml" xmlns:w15="http://schemas.microsoft.com/office/word/2012/wordml" xmlns:w16cex="http://schemas.microsoft.com/office/word/2018/wordml/cex" xmlns:w16cid="http://schemas.microsoft.com/office/word/2016/wordml/cid" xmlns:w16="http://schemas.microsoft.com/office/word/2018/wordml" xmlns:w16se="http://schemas.microsoft.com/office/word/2015/wordml/symex" mc:Ignorable="w14 w15 w16se w16cid w16 w16cex">
   <w:docDefaults>
     <w:rPrDefault>
       <w:rPr>
@@ -4939,7 +6273,7 @@
       </w:pPr>
     </w:pPrDefault>
   </w:docDefaults>
-  <w:latentStyles w:defLockedState="0" w:defUIPriority="0" w:defSemiHidden="0" w:defUnhideWhenUsed="0" w:defQFormat="0" w:count="371">
+  <w:latentStyles w:defLockedState="0" w:defUIPriority="0" w:defSemiHidden="0" w:defUnhideWhenUsed="0" w:defQFormat="0" w:count="376">
     <w:lsdException w:name="index 1" w:semiHidden="1" w:unhideWhenUsed="1"/>
     <w:lsdException w:name="index 7" w:semiHidden="1" w:unhideWhenUsed="1"/>
     <w:lsdException w:name="index 8" w:semiHidden="1" w:unhideWhenUsed="1"/>
@@ -5267,10 +6601,19 @@
     <w:lsdException w:name="List Table 5 Dark Accent 6" w:uiPriority="50"/>
     <w:lsdException w:name="List Table 6 Colorful Accent 6" w:uiPriority="51"/>
     <w:lsdException w:name="List Table 7 Colorful Accent 6" w:uiPriority="52"/>
+    <w:lsdException w:name="Mention" w:semiHidden="1" w:uiPriority="99" w:unhideWhenUsed="1"/>
+    <w:lsdException w:name="Smart Hyperlink" w:semiHidden="1" w:uiPriority="99" w:unhideWhenUsed="1"/>
+    <w:lsdException w:name="Hashtag" w:semiHidden="1" w:uiPriority="99" w:unhideWhenUsed="1"/>
+    <w:lsdException w:name="Unresolved Mention" w:semiHidden="1" w:uiPriority="99" w:unhideWhenUsed="1"/>
+    <w:lsdException w:name="Smart Link" w:semiHidden="1" w:uiPriority="99" w:unhideWhenUsed="1"/>
   </w:latentStyles>
   <w:style w:type="paragraph" w:default="1" w:styleId="Normal">
     <w:name w:val="Normal"/>
     <w:qFormat/>
+    <w:rsid w:val="005033EB"/>
+    <w:rPr>
+      <w:rFonts w:ascii="Tw Cen MT" w:hAnsi="Tw Cen MT"/>
+    </w:rPr>
   </w:style>
   <w:style w:type="paragraph" w:styleId="Heading1">
     <w:name w:val="heading 1"/>
@@ -5278,18 +6621,19 @@
     <w:next w:val="BodyText"/>
     <w:uiPriority w:val="9"/>
     <w:qFormat/>
+    <w:rsid w:val="002763BC"/>
     <w:pPr>
       <w:keepNext/>
       <w:keepLines/>
-      <w:spacing w:before="480" w:after="0"/>
+      <w:spacing w:before="480" w:after="120"/>
       <w:outlineLvl w:val="0"/>
     </w:pPr>
     <w:rPr>
-      <w:rFonts w:asciiTheme="majorHAnsi" w:eastAsiaTheme="majorEastAsia" w:hAnsiTheme="majorHAnsi" w:cstheme="majorBidi"/>
+      <w:rFonts w:eastAsiaTheme="majorEastAsia" w:cstheme="majorBidi"/>
       <w:b/>
       <w:bCs/>
-      <w:color w:val="345A8A" w:themeColor="accent1" w:themeShade="B5"/>
-      <w:sz w:val="32"/>
+      <w:color w:val="002060"/>
+      <w:sz w:val="36"/>
       <w:szCs w:val="32"/>
     </w:rPr>
   </w:style>
@@ -5300,17 +6644,18 @@
     <w:uiPriority w:val="9"/>
     <w:unhideWhenUsed/>
     <w:qFormat/>
+    <w:rsid w:val="00A763A9"/>
     <w:pPr>
       <w:keepNext/>
       <w:keepLines/>
-      <w:spacing w:before="200" w:after="0"/>
+      <w:spacing w:before="200" w:after="120"/>
       <w:outlineLvl w:val="1"/>
     </w:pPr>
     <w:rPr>
-      <w:rFonts w:asciiTheme="majorHAnsi" w:eastAsiaTheme="majorEastAsia" w:hAnsiTheme="majorHAnsi" w:cstheme="majorBidi"/>
+      <w:rFonts w:eastAsiaTheme="majorEastAsia" w:cstheme="majorBidi"/>
       <w:b/>
       <w:bCs/>
-      <w:color w:val="4F81BD" w:themeColor="accent1"/>
+      <w:color w:val="0070C0"/>
       <w:sz w:val="32"/>
       <w:szCs w:val="32"/>
     </w:rPr>
@@ -5322,6 +6667,7 @@
     <w:uiPriority w:val="9"/>
     <w:unhideWhenUsed/>
     <w:qFormat/>
+    <w:rsid w:val="005033EB"/>
     <w:pPr>
       <w:keepNext/>
       <w:keepLines/>
@@ -5329,7 +6675,7 @@
       <w:outlineLvl w:val="2"/>
     </w:pPr>
     <w:rPr>
-      <w:rFonts w:asciiTheme="majorHAnsi" w:eastAsiaTheme="majorEastAsia" w:hAnsiTheme="majorHAnsi" w:cstheme="majorBidi"/>
+      <w:rFonts w:eastAsiaTheme="majorEastAsia" w:cstheme="majorBidi"/>
       <w:b/>
       <w:bCs/>
       <w:color w:val="4F81BD" w:themeColor="accent1"/>
@@ -5481,6 +6827,7 @@
     <w:basedOn w:val="Normal"/>
     <w:link w:val="BodyTextChar"/>
     <w:qFormat/>
+    <w:rsid w:val="005033EB"/>
     <w:pPr>
       <w:spacing w:before="180" w:after="180"/>
     </w:pPr>
@@ -5504,6 +6851,7 @@
     <w:basedOn w:val="Normal"/>
     <w:next w:val="BodyText"/>
     <w:qFormat/>
+    <w:rsid w:val="00702B8F"/>
     <w:pPr>
       <w:keepNext/>
       <w:keepLines/>
@@ -5511,11 +6859,11 @@
       <w:jc w:val="center"/>
     </w:pPr>
     <w:rPr>
-      <w:rFonts w:asciiTheme="majorHAnsi" w:eastAsiaTheme="majorEastAsia" w:hAnsiTheme="majorHAnsi" w:cstheme="majorBidi"/>
+      <w:rFonts w:eastAsiaTheme="majorEastAsia" w:cstheme="majorBidi"/>
       <w:b/>
       <w:bCs/>
-      <w:color w:val="345A8A" w:themeColor="accent1" w:themeShade="B5"/>
-      <w:sz w:val="36"/>
+      <w:color w:val="002060"/>
+      <w:sz w:val="40"/>
       <w:szCs w:val="36"/>
     </w:rPr>
   </w:style>
@@ -5536,21 +6884,30 @@
     <w:name w:val="Author"/>
     <w:next w:val="BodyText"/>
     <w:qFormat/>
+    <w:rsid w:val="005033EB"/>
     <w:pPr>
       <w:keepNext/>
       <w:keepLines/>
       <w:jc w:val="center"/>
     </w:pPr>
+    <w:rPr>
+      <w:rFonts w:ascii="Tw Cen MT" w:hAnsi="Tw Cen MT"/>
+    </w:rPr>
   </w:style>
   <w:style w:type="paragraph" w:styleId="Date">
     <w:name w:val="Date"/>
     <w:next w:val="BodyText"/>
     <w:qFormat/>
+    <w:rsid w:val="006829EE"/>
     <w:pPr>
       <w:keepNext/>
       <w:keepLines/>
       <w:jc w:val="center"/>
     </w:pPr>
+    <w:rPr>
+      <w:rFonts w:ascii="Tw Cen MT" w:hAnsi="Tw Cen MT"/>
+      <w:color w:val="002060"/>
+    </w:rPr>
   </w:style>
   <w:style w:type="paragraph" w:customStyle="1" w:styleId="Abstract">
     <w:name w:val="Abstract"/>
@@ -5579,13 +6936,17 @@
     <w:uiPriority w:val="9"/>
     <w:unhideWhenUsed/>
     <w:qFormat/>
+    <w:rsid w:val="003218DB"/>
     <w:pPr>
-      <w:spacing w:before="100" w:after="100"/>
+      <w:pBdr>
+        <w:left w:val="single" w:sz="24" w:space="4" w:color="FFC000"/>
+      </w:pBdr>
+      <w:spacing w:before="240" w:after="240"/>
+      <w:ind w:left="720"/>
     </w:pPr>
     <w:rPr>
-      <w:rFonts w:asciiTheme="majorHAnsi" w:eastAsiaTheme="majorEastAsia" w:hAnsiTheme="majorHAnsi" w:cstheme="majorBidi"/>
+      <w:rFonts w:eastAsiaTheme="majorEastAsia" w:cstheme="majorBidi"/>
       <w:bCs/>
-      <w:sz w:val="20"/>
       <w:szCs w:val="20"/>
     </w:rPr>
   </w:style>
@@ -5731,7 +7092,10 @@
     <w:name w:val="Body Text Char"/>
     <w:basedOn w:val="DefaultParagraphFont"/>
     <w:link w:val="BodyText"/>
-    <w:rsid w:val="004331FF"/>
+    <w:rsid w:val="005033EB"/>
+    <w:rPr>
+      <w:rFonts w:ascii="Tw Cen MT" w:hAnsi="Tw Cen MT"/>
+    </w:rPr>
   </w:style>
   <w:style w:type="character" w:customStyle="1" w:styleId="Highlight">
     <w:name w:val="Highlight"/>
@@ -5743,6 +7107,59 @@
       <w:u w:val="none"/>
       <w:bdr w:val="none" w:sz="0" w:space="0" w:color="auto"/>
       <w:shd w:val="clear" w:color="auto" w:fill="FFFF00"/>
+    </w:rPr>
+  </w:style>
+  <w:style w:type="paragraph" w:styleId="Footer">
+    <w:name w:val="footer"/>
+    <w:basedOn w:val="Normal"/>
+    <w:link w:val="FooterChar"/>
+    <w:unhideWhenUsed/>
+    <w:rsid w:val="002763BC"/>
+    <w:pPr>
+      <w:tabs>
+        <w:tab w:val="center" w:pos="4680"/>
+        <w:tab w:val="right" w:pos="9360"/>
+      </w:tabs>
+      <w:spacing w:after="0"/>
+    </w:pPr>
+  </w:style>
+  <w:style w:type="character" w:customStyle="1" w:styleId="FooterChar">
+    <w:name w:val="Footer Char"/>
+    <w:basedOn w:val="DefaultParagraphFont"/>
+    <w:link w:val="Footer"/>
+    <w:rsid w:val="002763BC"/>
+    <w:rPr>
+      <w:rFonts w:ascii="Tw Cen MT" w:hAnsi="Tw Cen MT"/>
+    </w:rPr>
+  </w:style>
+  <w:style w:type="character" w:styleId="PageNumber">
+    <w:name w:val="page number"/>
+    <w:basedOn w:val="DefaultParagraphFont"/>
+    <w:semiHidden/>
+    <w:unhideWhenUsed/>
+    <w:rsid w:val="002763BC"/>
+  </w:style>
+  <w:style w:type="paragraph" w:styleId="Header">
+    <w:name w:val="header"/>
+    <w:basedOn w:val="Normal"/>
+    <w:link w:val="HeaderChar"/>
+    <w:unhideWhenUsed/>
+    <w:rsid w:val="002763BC"/>
+    <w:pPr>
+      <w:tabs>
+        <w:tab w:val="center" w:pos="4680"/>
+        <w:tab w:val="right" w:pos="9360"/>
+      </w:tabs>
+      <w:spacing w:after="0"/>
+    </w:pPr>
+  </w:style>
+  <w:style w:type="character" w:customStyle="1" w:styleId="HeaderChar">
+    <w:name w:val="Header Char"/>
+    <w:basedOn w:val="DefaultParagraphFont"/>
+    <w:link w:val="Header"/>
+    <w:rsid w:val="002763BC"/>
+    <w:rPr>
+      <w:rFonts w:ascii="Tw Cen MT" w:hAnsi="Tw Cen MT"/>
     </w:rPr>
   </w:style>
   <w:style w:type="paragraph" w:customStyle="1" w:styleId="SourceCode">

</xml_diff>

<commit_message>
re-render now that emojis are working
</commit_message>
<xml_diff>
--- a/categorical/count-regression/count-regression.docx
+++ b/categorical/count-regression/count-regression.docx
@@ -35,7 +35,7 @@
         <w:pStyle w:val="Date"/>
       </w:pPr>
       <w:r>
-        <w:t xml:space="preserve">7</w:t>
+        <w:t xml:space="preserve">8</w:t>
       </w:r>
       <w:r>
         <w:t xml:space="preserve"> </w:t>
@@ -320,9 +320,9 @@
       <w:pPr>
         <w:pStyle w:val="Heading1"/>
       </w:pPr>
-      <w:bookmarkStart w:id="23" w:name="Xcfd2fa17eac67878489844349f4c4f8f362ffd5"/>
-      <w:r>
-        <w:t xml:space="preserve">Historical Examples of Count Data &lt;U+0001F434&gt; &lt;U+260E&gt;&lt;U+FE0F&gt; &lt;U+0001F3E5&gt;</w:t>
+      <w:bookmarkStart w:id="23" w:name="historical-examples-of-count-data-️"/>
+      <w:r>
+        <w:t xml:space="preserve">Historical Examples of Count Data 🐴 ☎️ 🏥</w:t>
       </w:r>
       <w:bookmarkEnd w:id="23"/>
     </w:p>
@@ -335,7 +335,7 @@
         </w:numPr>
       </w:pPr>
       <w:r>
-        <w:t xml:space="preserve">&lt;U+0001F434&gt; Deaths from horsekicks in the Prussian Army</w:t>
+        <w:t xml:space="preserve">🐴 Deaths from horsekicks in the Prussian Army</w:t>
       </w:r>
     </w:p>
     <w:p>
@@ -347,7 +347,7 @@
         </w:numPr>
       </w:pPr>
       <w:r>
-        <w:t xml:space="preserve">&lt;U+260E&gt;&lt;U+FE0F&gt; Calls to a call center (business, crisis hotline, etc.)</w:t>
+        <w:t xml:space="preserve">☎️ Calls to a call center (business, crisis hotline, etc.)</w:t>
       </w:r>
     </w:p>
     <w:p>
@@ -359,16 +359,16 @@
         </w:numPr>
       </w:pPr>
       <w:r>
-        <w:t xml:space="preserve">&lt;U+0001F3E5&gt; Arrivals at the Emergency Room</w:t>
+        <w:t xml:space="preserve">🏥 Arrivals at the Emergency Room</w:t>
       </w:r>
     </w:p>
     <w:p>
       <w:pPr>
         <w:pStyle w:val="Heading1"/>
       </w:pPr>
-      <w:bookmarkStart w:id="24" w:name="X88db9ea705d2237d88692a92e91dd7c76f2b7ac"/>
-      <w:r>
-        <w:t xml:space="preserve">Other Canonical Examples of Count Data &lt;U+0001F38B&gt; &lt;U+0001F48A&gt;</w:t>
+      <w:bookmarkStart w:id="24" w:name="other-canonical-examples-of-count-data"/>
+      <w:r>
+        <w:t xml:space="preserve">Other Canonical Examples of Count Data 🎄 🤧</w:t>
       </w:r>
       <w:bookmarkEnd w:id="24"/>
     </w:p>
@@ -381,7 +381,7 @@
         </w:numPr>
       </w:pPr>
       <w:r>
-        <w:t xml:space="preserve">&lt;U+0001F331&gt; &lt;U+0001F333&gt; &lt;U+0001F331&gt; Plants / trees in a field</w:t>
+        <w:t xml:space="preserve">🏵 🎄 🏵 Plants / trees in a field</w:t>
       </w:r>
     </w:p>
     <w:p>
@@ -393,7 +393,7 @@
         </w:numPr>
       </w:pPr>
       <w:r>
-        <w:t xml:space="preserve">&lt;U+0001F927&gt; &lt;U+0001F48A&gt; &lt;U+0001F637&gt; Cases of disease / unit area</w:t>
+        <w:t xml:space="preserve">🤒 💊 🤢 Cases of disease / unit area</w:t>
       </w:r>
     </w:p>
     <w:p>
@@ -410,9 +410,9 @@
       <w:pPr>
         <w:pStyle w:val="Heading2"/>
       </w:pPr>
-      <w:bookmarkStart w:id="26" w:name="X34343ef7e40b0db2849a72177119829f065dee5"/>
-      <w:r>
-        <w:t xml:space="preserve">Theorizing about the Poisson &lt;U+0001F41F&gt; &lt;U+0001F41F&gt; &lt;U+0001F41F&gt; &lt;U+0001F334&gt; &lt;U+0001F332&gt; &lt;U+0001F333&gt;</w:t>
+      <w:bookmarkStart w:id="26" w:name="theorizing-about-the-poisson"/>
+      <w:r>
+        <w:t xml:space="preserve">Theorizing about the Poisson 🐟 🐟 🐟 🌴 🌲 🌳</w:t>
       </w:r>
       <w:bookmarkEnd w:id="26"/>
     </w:p>
@@ -1025,7 +1025,7 @@
         <w:rPr>
           <w:rStyle w:val="NormalTok"/>
         </w:rPr>
-        <w:t xml:space="preserve">=-3.0796595, </w:t>
+        <w:t xml:space="preserve">=-3.0031285, </w:t>
       </w:r>
       <w:r>
         <w:rPr>
@@ -1037,7 +1037,7 @@
         <w:rPr>
           <w:rStyle w:val="NormalTok"/>
         </w:rPr>
-        <w:t xml:space="preserve">=.24185289)</w:t>
+        <w:t xml:space="preserve">=.20304677)</w:t>
       </w:r>
     </w:p>
     <w:p>
@@ -1570,9 +1570,9 @@
       <w:pPr>
         <w:pStyle w:val="Heading2"/>
       </w:pPr>
-      <w:bookmarkStart w:id="32" w:name="X77d4974f488ba374e131fea0fb1da3e5522a32a"/>
-      <w:r>
-        <w:t xml:space="preserve">Poisson is the Natural Form for Observations Distributed in Time or Space &lt;U+0001F3ED&gt; &lt;U+0001F3E2&gt; &lt;U+0001F3E8&gt; &lt;U+23F3&gt; &lt;U+23F3&gt; &lt;U+23F3&gt;</w:t>
+      <w:bookmarkStart w:id="32" w:name="X357e98edc6cd1ad732137669d768bce34022f26"/>
+      <w:r>
+        <w:t xml:space="preserve">Poisson is the Natural Form for Observations Distributed in Time or Space 🏦 🏭 🏨 ⏳ ⏳ ⏳</w:t>
       </w:r>
       <w:bookmarkEnd w:id="32"/>
     </w:p>
@@ -1824,7 +1824,7 @@
         <w:rPr>
           <w:rStyle w:val="NormalTok"/>
         </w:rPr>
-        <w:t xml:space="preserve">(6 </w:t>
+        <w:t xml:space="preserve">(9 </w:t>
       </w:r>
       <w:r>
         <w:rPr>
@@ -1857,7 +1857,7 @@
         <w:rPr>
           <w:rStyle w:val="NormalTok"/>
         </w:rPr>
-        <w:t xml:space="preserve">(8 observations created)</w:t>
+        <w:t xml:space="preserve">(7 observations created)</w:t>
       </w:r>
     </w:p>
     <w:p>

</xml_diff>

<commit_message>
major content revision: NSCH ACES data
</commit_message>
<xml_diff>
--- a/categorical/count-regression/count-regression.docx
+++ b/categorical/count-regression/count-regression.docx
@@ -368,7 +368,7 @@
       </w:pPr>
       <w:bookmarkStart w:id="24" w:name="other-canonical-examples-of-count-data"/>
       <w:r>
-        <w:t xml:space="preserve">Other Canonical Examples of Count Data 🌴 🤧</w:t>
+        <w:t xml:space="preserve">Other Canonical Examples of Count Data 🌳 🤧</w:t>
       </w:r>
       <w:bookmarkEnd w:id="24"/>
     </w:p>
@@ -381,7 +381,7 @@
         </w:numPr>
       </w:pPr>
       <w:r>
-        <w:t xml:space="preserve">🏵 🌴 🌰 Plants / trees in a field</w:t>
+        <w:t xml:space="preserve">🏵 🎄 🌵 Plants / trees in a field</w:t>
       </w:r>
     </w:p>
     <w:p>
@@ -393,7 +393,7 @@
         </w:numPr>
       </w:pPr>
       <w:r>
-        <w:t xml:space="preserve">😷 💉 💊 Cases of disease / unit area</w:t>
+        <w:t xml:space="preserve">🤧 🤧 🤢 Cases of disease / unit area</w:t>
       </w:r>
     </w:p>
     <w:p>
@@ -992,7 +992,7 @@
         <w:rPr>
           <w:rStyle w:val="NormalTok"/>
         </w:rPr>
-        <w:t xml:space="preserve">(burd)</w:t>
+        <w:t xml:space="preserve">(michigan)</w:t>
       </w:r>
       <w:r>
         <w:br/>
@@ -1025,7 +1025,7 @@
         <w:rPr>
           <w:rStyle w:val="NormalTok"/>
         </w:rPr>
-        <w:t xml:space="preserve">=-3.0031285, </w:t>
+        <w:t xml:space="preserve">=-2.9297853, </w:t>
       </w:r>
       <w:r>
         <w:rPr>
@@ -1037,7 +1037,7 @@
         <w:rPr>
           <w:rStyle w:val="NormalTok"/>
         </w:rPr>
-        <w:t xml:space="preserve">=.20304677)</w:t>
+        <w:t xml:space="preserve">=.2228604)</w:t>
       </w:r>
     </w:p>
     <w:p>
@@ -1133,7 +1133,7 @@
       <w:r>
         <w:drawing>
           <wp:inline>
-            <wp:extent cx="5943600" cy="4326940"/>
+            <wp:extent cx="5943600" cy="3958437"/>
             <wp:effectExtent b="0" l="0" r="0" t="0"/>
             <wp:docPr descr="histogram of random normal variable" title="" id="1" name="Picture"/>
             <a:graphic>
@@ -1154,7 +1154,7 @@
                   <pic:spPr bwMode="auto">
                     <a:xfrm>
                       <a:off x="0" y="0"/>
-                      <a:ext cx="5943600" cy="4326940"/>
+                      <a:ext cx="5943600" cy="3958437"/>
                     </a:xfrm>
                     <a:prstGeom prst="rect">
                       <a:avLst/>
@@ -1377,7 +1377,7 @@
         <w:rPr>
           <w:rStyle w:val="NormalTok"/>
         </w:rPr>
-        <w:t xml:space="preserve">(burd)</w:t>
+        <w:t xml:space="preserve">(michigan)</w:t>
       </w:r>
       <w:r>
         <w:br/>
@@ -1422,7 +1422,7 @@
         <w:rPr>
           <w:rStyle w:val="NormalTok"/>
         </w:rPr>
-        <w:t xml:space="preserve">=.13793103)</w:t>
+        <w:t xml:space="preserve">=.17241379)</w:t>
       </w:r>
     </w:p>
     <w:p>
@@ -1518,7 +1518,7 @@
       <w:r>
         <w:drawing>
           <wp:inline>
-            <wp:extent cx="5943600" cy="4326940"/>
+            <wp:extent cx="5943600" cy="3958437"/>
             <wp:effectExtent b="0" l="0" r="0" t="0"/>
             <wp:docPr descr="histogram of random Poisson variable" title="" id="1" name="Picture"/>
             <a:graphic>
@@ -1539,7 +1539,7 @@
                   <pic:spPr bwMode="auto">
                     <a:xfrm>
                       <a:off x="0" y="0"/>
-                      <a:ext cx="5943600" cy="4326940"/>
+                      <a:ext cx="5943600" cy="3958437"/>
                     </a:xfrm>
                     <a:prstGeom prst="rect">
                       <a:avLst/>
@@ -1572,7 +1572,7 @@
       </w:pPr>
       <w:bookmarkStart w:id="32" w:name="X357e98edc6cd1ad732137669d768bce34022f26"/>
       <w:r>
-        <w:t xml:space="preserve">Poisson is the Natural Form for Observations Distributed in Time or Space 🏫 🏫 🏨 ⏳ ⏳ ⏳</w:t>
+        <w:t xml:space="preserve">Poisson is the Natural Form for Observations Distributed in Time or Space 🏢 🏨 🏫 ⏳ ⏳ ⏳</w:t>
       </w:r>
       <w:bookmarkEnd w:id="32"/>
     </w:p>
@@ -1824,7 +1824,7 @@
         <w:rPr>
           <w:rStyle w:val="NormalTok"/>
         </w:rPr>
-        <w:t xml:space="preserve">(9 </w:t>
+        <w:t xml:space="preserve">(11 </w:t>
       </w:r>
       <w:r>
         <w:rPr>
@@ -1857,7 +1857,7 @@
         <w:rPr>
           <w:rStyle w:val="NormalTok"/>
         </w:rPr>
-        <w:t xml:space="preserve">(7 observations created)</w:t>
+        <w:t xml:space="preserve">(5 observations created)</w:t>
       </w:r>
     </w:p>
     <w:p>
@@ -2210,7 +2210,7 @@
         <w:rPr>
           <w:rStyle w:val="NormalTok"/>
         </w:rPr>
-        <w:t xml:space="preserve">(burd) plotr(fcolor(</w:t>
+        <w:t xml:space="preserve">(michigan) plotr(fcolor(</w:t>
       </w:r>
       <w:r>
         <w:rPr>
@@ -2318,7 +2318,7 @@
       <w:r>
         <w:drawing>
           <wp:inline>
-            <wp:extent cx="5943600" cy="4326940"/>
+            <wp:extent cx="5943600" cy="3964381"/>
             <wp:effectExtent b="0" l="0" r="0" t="0"/>
             <wp:docPr descr="Randomly Located Ducks" title="" id="1" name="Picture"/>
             <a:graphic>
@@ -2339,7 +2339,7 @@
                   <pic:spPr bwMode="auto">
                     <a:xfrm>
                       <a:off x="0" y="0"/>
-                      <a:ext cx="5943600" cy="4326940"/>
+                      <a:ext cx="5943600" cy="3964381"/>
                     </a:xfrm>
                     <a:prstGeom prst="rect">
                       <a:avLst/>
@@ -2940,7 +2940,7 @@
         <w:rPr>
           <w:rStyle w:val="NormalTok"/>
         </w:rPr>
-        <w:t xml:space="preserve">(burd) plotr(fcolor(gs14)) </w:t>
+        <w:t xml:space="preserve">(michigan) plotr(fcolor(gs14)) </w:t>
       </w:r>
       <w:r>
         <w:rPr>
@@ -3127,14 +3127,49 @@
       <w:pPr>
         <w:pStyle w:val="Heading1"/>
       </w:pPr>
-      <w:bookmarkStart w:id="35" w:name="poisson-regression"/>
-      <w:r>
-        <w:t xml:space="preserve">Poisson Regression</w:t>
+      <w:bookmarkStart w:id="35" w:name="Xf1df536e50b060ded54861f736eb7b85f6b57a9"/>
+      <w:r>
+        <w:t xml:space="preserve">Poisson Regression (National Survey Of Children’s Health)</w:t>
       </w:r>
       <w:bookmarkEnd w:id="35"/>
     </w:p>
     <w:p>
       <w:pPr>
+        <w:pStyle w:val="FirstParagraph"/>
+      </w:pPr>
+      <w:r>
+        <w:t xml:space="preserve">The data are an extract of the</w:t>
+      </w:r>
+      <w:r>
+        <w:t xml:space="preserve"> </w:t>
+      </w:r>
+      <w:r>
+        <w:rPr>
+          <w:i/>
+        </w:rPr>
+        <w:t xml:space="preserve">National Survey of Children’s Health, 2018</w:t>
+      </w:r>
+      <w:r>
+        <w:t xml:space="preserve">. The data contain information on children’s exposure to various</w:t>
+      </w:r>
+      <w:r>
+        <w:t xml:space="preserve"> </w:t>
+      </w:r>
+      <w:r>
+        <w:rPr>
+          <w:i/>
+        </w:rPr>
+        <w:t xml:space="preserve">Adverse Childhood Experiences</w:t>
+      </w:r>
+      <w:r>
+        <w:t xml:space="preserve"> </w:t>
+      </w:r>
+      <w:r>
+        <w:t xml:space="preserve">(ACEs) and their demographic characteristics.</w:t>
+      </w:r>
+    </w:p>
+    <w:p>
+      <w:pPr>
         <w:pStyle w:val="SourceCode"/>
       </w:pPr>
       <w:r>
@@ -3176,7 +3211,7 @@
         <w:rPr>
           <w:rStyle w:val="KeywordTok"/>
         </w:rPr>
-        <w:t xml:space="preserve">set</w:t>
+        <w:t xml:space="preserve">use</w:t>
       </w:r>
       <w:r>
         <w:rPr>
@@ -3186,15 +3221,1367 @@
       </w:r>
       <w:r>
         <w:rPr>
+          <w:rStyle w:val="StringTok"/>
+        </w:rPr>
+        <w:t xml:space="preserve">"../predict-and-margins/NSCH_ACES.dta"</w:t>
+      </w:r>
+      <w:r>
+        <w:rPr>
+          <w:rStyle w:val="NormalTok"/>
+        </w:rPr>
+        <w:t xml:space="preserve">, </w:t>
+      </w:r>
+      <w:r>
+        <w:rPr>
+          <w:rStyle w:val="KeywordTok"/>
+        </w:rPr>
+        <w:t xml:space="preserve">clear</w:t>
+      </w:r>
+    </w:p>
+    <w:p>
+      <w:pPr>
+        <w:pStyle w:val="SourceCode"/>
+      </w:pPr>
+      <w:r>
+        <w:rPr>
+          <w:rStyle w:val="NormalTok"/>
+        </w:rPr>
+        <w:t xml:space="preserve">. </w:t>
+      </w:r>
+      <w:r>
+        <w:rPr>
+          <w:rStyle w:val="KeywordTok"/>
+        </w:rPr>
+        <w:t xml:space="preserve">describe</w:t>
+      </w:r>
+      <w:r>
+        <w:br/>
+      </w:r>
+      <w:r>
+        <w:br/>
+      </w:r>
+      <w:r>
+        <w:rPr>
+          <w:rStyle w:val="NormalTok"/>
+        </w:rPr>
+        <w:t xml:space="preserve">Contains </w:t>
+      </w:r>
+      <w:r>
+        <w:rPr>
+          <w:rStyle w:val="KeywordTok"/>
+        </w:rPr>
+        <w:t xml:space="preserve">data</w:t>
+      </w:r>
+      <w:r>
+        <w:rPr>
+          <w:rStyle w:val="NormalTok"/>
+        </w:rPr>
+        <w:t xml:space="preserve"> from ../</w:t>
+      </w:r>
+      <w:r>
+        <w:rPr>
+          <w:rStyle w:val="KeywordTok"/>
+        </w:rPr>
+        <w:t xml:space="preserve">predict</w:t>
+      </w:r>
+      <w:r>
+        <w:rPr>
+          <w:rStyle w:val="NormalTok"/>
+        </w:rPr>
+        <w:t xml:space="preserve">-and-margins/NSCH_ACES.dta</w:t>
+      </w:r>
+      <w:r>
+        <w:br/>
+      </w:r>
+      <w:r>
+        <w:rPr>
+          <w:rStyle w:val="NormalTok"/>
+        </w:rPr>
+        <w:t xml:space="preserve">  </w:t>
+      </w:r>
+      <w:r>
+        <w:rPr>
+          <w:rStyle w:val="KeywordTok"/>
+        </w:rPr>
+        <w:t xml:space="preserve">obs</w:t>
+      </w:r>
+      <w:r>
+        <w:rPr>
+          <w:rStyle w:val="NormalTok"/>
+        </w:rPr>
+        <w:t xml:space="preserve">:        30,530                          </w:t>
+      </w:r>
+      <w:r>
+        <w:br/>
+      </w:r>
+      <w:r>
+        <w:rPr>
+          <w:rStyle w:val="NormalTok"/>
+        </w:rPr>
+        <w:t xml:space="preserve"> vars:            23                          20 Oct 2020 14:50</w:t>
+      </w:r>
+      <w:r>
+        <w:br/>
+      </w:r>
+      <w:r>
+        <w:rPr>
+          <w:rStyle w:val="NormalTok"/>
+        </w:rPr>
+        <w:t xml:space="preserve"> </w:t>
+      </w:r>
+      <w:r>
+        <w:rPr>
+          <w:rStyle w:val="KeywordTok"/>
+        </w:rPr>
+        <w:t xml:space="preserve">size</w:t>
+      </w:r>
+      <w:r>
+        <w:rPr>
+          <w:rStyle w:val="NormalTok"/>
+        </w:rPr>
+        <w:t xml:space="preserve">:       702,190                          </w:t>
+      </w:r>
+      <w:r>
+        <w:br/>
+      </w:r>
+      <w:r>
+        <w:rPr>
+          <w:rStyle w:val="NormalTok"/>
+        </w:rPr>
+        <w:t xml:space="preserve">──────────────────────────────────────────────────────────────────────────────</w:t>
+      </w:r>
+      <w:r>
+        <w:br/>
+      </w:r>
+      <w:r>
+        <w:rPr>
+          <w:rStyle w:val="NormalTok"/>
+        </w:rPr>
+        <w:t xml:space="preserve">              storage   </w:t>
+      </w:r>
+      <w:r>
+        <w:rPr>
+          <w:rStyle w:val="KeywordTok"/>
+        </w:rPr>
+        <w:t xml:space="preserve">display</w:t>
+      </w:r>
+      <w:r>
+        <w:rPr>
+          <w:rStyle w:val="NormalTok"/>
+        </w:rPr>
+        <w:t xml:space="preserve">    </w:t>
+      </w:r>
+      <w:r>
+        <w:rPr>
+          <w:rStyle w:val="OtherTok"/>
+        </w:rPr>
+        <w:t xml:space="preserve">value</w:t>
+      </w:r>
+      <w:r>
+        <w:br/>
+      </w:r>
+      <w:r>
+        <w:rPr>
+          <w:rStyle w:val="KeywordTok"/>
+        </w:rPr>
+        <w:t xml:space="preserve">variable</w:t>
+      </w:r>
+      <w:r>
+        <w:rPr>
+          <w:rStyle w:val="NormalTok"/>
+        </w:rPr>
+        <w:t xml:space="preserve"> </w:t>
+      </w:r>
+      <w:r>
+        <w:rPr>
+          <w:rStyle w:val="BaseNTok"/>
+        </w:rPr>
+        <w:t xml:space="preserve">name</w:t>
+      </w:r>
+      <w:r>
+        <w:rPr>
+          <w:rStyle w:val="NormalTok"/>
+        </w:rPr>
+        <w:t xml:space="preserve">   </w:t>
+      </w:r>
+      <w:r>
+        <w:rPr>
           <w:rStyle w:val="DecValTok"/>
         </w:rPr>
-        <w:t xml:space="preserve">maxvar</w:t>
-      </w:r>
-      <w:r>
-        <w:rPr>
-          <w:rStyle w:val="NormalTok"/>
-        </w:rPr>
-        <w:t xml:space="preserve"> 10000</w:t>
+        <w:t xml:space="preserve">type</w:t>
+      </w:r>
+      <w:r>
+        <w:rPr>
+          <w:rStyle w:val="NormalTok"/>
+        </w:rPr>
+        <w:t xml:space="preserve">    </w:t>
+      </w:r>
+      <w:r>
+        <w:rPr>
+          <w:rStyle w:val="KeywordTok"/>
+        </w:rPr>
+        <w:t xml:space="preserve">format</w:t>
+      </w:r>
+      <w:r>
+        <w:rPr>
+          <w:rStyle w:val="NormalTok"/>
+        </w:rPr>
+        <w:t xml:space="preserve">     </w:t>
+      </w:r>
+      <w:r>
+        <w:rPr>
+          <w:rStyle w:val="KeywordTok"/>
+        </w:rPr>
+        <w:t xml:space="preserve">label</w:t>
+      </w:r>
+      <w:r>
+        <w:rPr>
+          <w:rStyle w:val="NormalTok"/>
+        </w:rPr>
+        <w:t xml:space="preserve">      </w:t>
+      </w:r>
+      <w:r>
+        <w:rPr>
+          <w:rStyle w:val="KeywordTok"/>
+        </w:rPr>
+        <w:t xml:space="preserve">variable</w:t>
+      </w:r>
+      <w:r>
+        <w:rPr>
+          <w:rStyle w:val="NormalTok"/>
+        </w:rPr>
+        <w:t xml:space="preserve"> </w:t>
+      </w:r>
+      <w:r>
+        <w:rPr>
+          <w:rStyle w:val="KeywordTok"/>
+        </w:rPr>
+        <w:t xml:space="preserve">label</w:t>
+      </w:r>
+      <w:r>
+        <w:br/>
+      </w:r>
+      <w:r>
+        <w:rPr>
+          <w:rStyle w:val="NormalTok"/>
+        </w:rPr>
+        <w:t xml:space="preserve">──────────────────────────────────────────────────────────────────────────────</w:t>
+      </w:r>
+      <w:r>
+        <w:br/>
+      </w:r>
+      <w:r>
+        <w:rPr>
+          <w:rStyle w:val="NormalTok"/>
+        </w:rPr>
+        <w:t xml:space="preserve">sc_sex          </w:t>
+      </w:r>
+      <w:r>
+        <w:rPr>
+          <w:rStyle w:val="KeywordTok"/>
+        </w:rPr>
+        <w:t xml:space="preserve">byte</w:t>
+      </w:r>
+      <w:r>
+        <w:rPr>
+          <w:rStyle w:val="NormalTok"/>
+        </w:rPr>
+        <w:t xml:space="preserve">    %30.0g     sc_sex_lab</w:t>
+      </w:r>
+      <w:r>
+        <w:br/>
+      </w:r>
+      <w:r>
+        <w:rPr>
+          <w:rStyle w:val="NormalTok"/>
+        </w:rPr>
+        <w:t xml:space="preserve">                                              Sex </w:t>
+      </w:r>
+      <w:r>
+        <w:rPr>
+          <w:rStyle w:val="KeywordTok"/>
+        </w:rPr>
+        <w:t xml:space="preserve">of</w:t>
+      </w:r>
+      <w:r>
+        <w:rPr>
+          <w:rStyle w:val="NormalTok"/>
+        </w:rPr>
+        <w:t xml:space="preserve"> Selected Child</w:t>
+      </w:r>
+      <w:r>
+        <w:br/>
+      </w:r>
+      <w:r>
+        <w:rPr>
+          <w:rStyle w:val="NormalTok"/>
+        </w:rPr>
+        <w:t xml:space="preserve">ace3            </w:t>
+      </w:r>
+      <w:r>
+        <w:rPr>
+          <w:rStyle w:val="KeywordTok"/>
+        </w:rPr>
+        <w:t xml:space="preserve">byte</w:t>
+      </w:r>
+      <w:r>
+        <w:rPr>
+          <w:rStyle w:val="NormalTok"/>
+        </w:rPr>
+        <w:t xml:space="preserve">    %30.0g     ace3_lab   Child Experienced - Parent </w:t>
+      </w:r>
+      <w:r>
+        <w:rPr>
+          <w:rStyle w:val="KeywordTok"/>
+        </w:rPr>
+        <w:t xml:space="preserve">or</w:t>
+      </w:r>
+      <w:r>
+        <w:br/>
+      </w:r>
+      <w:r>
+        <w:rPr>
+          <w:rStyle w:val="NormalTok"/>
+        </w:rPr>
+        <w:t xml:space="preserve">                                                Guardian Divorced</w:t>
+      </w:r>
+      <w:r>
+        <w:br/>
+      </w:r>
+      <w:r>
+        <w:rPr>
+          <w:rStyle w:val="NormalTok"/>
+        </w:rPr>
+        <w:t xml:space="preserve">ace4            </w:t>
+      </w:r>
+      <w:r>
+        <w:rPr>
+          <w:rStyle w:val="KeywordTok"/>
+        </w:rPr>
+        <w:t xml:space="preserve">byte</w:t>
+      </w:r>
+      <w:r>
+        <w:rPr>
+          <w:rStyle w:val="NormalTok"/>
+        </w:rPr>
+        <w:t xml:space="preserve">    %30.0g     ace4_lab   Child Experienced - Parent </w:t>
+      </w:r>
+      <w:r>
+        <w:rPr>
+          <w:rStyle w:val="KeywordTok"/>
+        </w:rPr>
+        <w:t xml:space="preserve">or</w:t>
+      </w:r>
+      <w:r>
+        <w:br/>
+      </w:r>
+      <w:r>
+        <w:rPr>
+          <w:rStyle w:val="NormalTok"/>
+        </w:rPr>
+        <w:t xml:space="preserve">                                                Guardian Died</w:t>
+      </w:r>
+      <w:r>
+        <w:br/>
+      </w:r>
+      <w:r>
+        <w:rPr>
+          <w:rStyle w:val="NormalTok"/>
+        </w:rPr>
+        <w:t xml:space="preserve">ace5            </w:t>
+      </w:r>
+      <w:r>
+        <w:rPr>
+          <w:rStyle w:val="KeywordTok"/>
+        </w:rPr>
+        <w:t xml:space="preserve">byte</w:t>
+      </w:r>
+      <w:r>
+        <w:rPr>
+          <w:rStyle w:val="NormalTok"/>
+        </w:rPr>
+        <w:t xml:space="preserve">    %30.0g     ace5_lab   Child Experienced - Parent </w:t>
+      </w:r>
+      <w:r>
+        <w:rPr>
+          <w:rStyle w:val="KeywordTok"/>
+        </w:rPr>
+        <w:t xml:space="preserve">or</w:t>
+      </w:r>
+      <w:r>
+        <w:br/>
+      </w:r>
+      <w:r>
+        <w:rPr>
+          <w:rStyle w:val="NormalTok"/>
+        </w:rPr>
+        <w:t xml:space="preserve">                                                Guardian Time </w:t>
+      </w:r>
+      <w:r>
+        <w:rPr>
+          <w:rStyle w:val="KeywordTok"/>
+        </w:rPr>
+        <w:t xml:space="preserve">in</w:t>
+      </w:r>
+      <w:r>
+        <w:rPr>
+          <w:rStyle w:val="NormalTok"/>
+        </w:rPr>
+        <w:t xml:space="preserve"> Jail</w:t>
+      </w:r>
+      <w:r>
+        <w:br/>
+      </w:r>
+      <w:r>
+        <w:rPr>
+          <w:rStyle w:val="NormalTok"/>
+        </w:rPr>
+        <w:t xml:space="preserve">ace6            </w:t>
+      </w:r>
+      <w:r>
+        <w:rPr>
+          <w:rStyle w:val="KeywordTok"/>
+        </w:rPr>
+        <w:t xml:space="preserve">byte</w:t>
+      </w:r>
+      <w:r>
+        <w:rPr>
+          <w:rStyle w:val="NormalTok"/>
+        </w:rPr>
+        <w:t xml:space="preserve">    %30.0g     ace6_lab   Child Experienced - Adults Slap,</w:t>
+      </w:r>
+      <w:r>
+        <w:br/>
+      </w:r>
+      <w:r>
+        <w:rPr>
+          <w:rStyle w:val="NormalTok"/>
+        </w:rPr>
+        <w:t xml:space="preserve">                                                Hit, Kick, Punch Others</w:t>
+      </w:r>
+      <w:r>
+        <w:br/>
+      </w:r>
+      <w:r>
+        <w:rPr>
+          <w:rStyle w:val="NormalTok"/>
+        </w:rPr>
+        <w:t xml:space="preserve">ace7            </w:t>
+      </w:r>
+      <w:r>
+        <w:rPr>
+          <w:rStyle w:val="KeywordTok"/>
+        </w:rPr>
+        <w:t xml:space="preserve">byte</w:t>
+      </w:r>
+      <w:r>
+        <w:rPr>
+          <w:rStyle w:val="NormalTok"/>
+        </w:rPr>
+        <w:t xml:space="preserve">    %30.0g     ace7_lab   Child Experienced - Victim </w:t>
+      </w:r>
+      <w:r>
+        <w:rPr>
+          <w:rStyle w:val="KeywordTok"/>
+        </w:rPr>
+        <w:t xml:space="preserve">of</w:t>
+      </w:r>
+      <w:r>
+        <w:br/>
+      </w:r>
+      <w:r>
+        <w:rPr>
+          <w:rStyle w:val="NormalTok"/>
+        </w:rPr>
+        <w:t xml:space="preserve">                                                Violence</w:t>
+      </w:r>
+      <w:r>
+        <w:br/>
+      </w:r>
+      <w:r>
+        <w:rPr>
+          <w:rStyle w:val="NormalTok"/>
+        </w:rPr>
+        <w:t xml:space="preserve">ace8            </w:t>
+      </w:r>
+      <w:r>
+        <w:rPr>
+          <w:rStyle w:val="KeywordTok"/>
+        </w:rPr>
+        <w:t xml:space="preserve">byte</w:t>
+      </w:r>
+      <w:r>
+        <w:rPr>
+          <w:rStyle w:val="NormalTok"/>
+        </w:rPr>
+        <w:t xml:space="preserve">    %30.0g     ace8_lab   Child Experienced - Lived with</w:t>
+      </w:r>
+      <w:r>
+        <w:br/>
+      </w:r>
+      <w:r>
+        <w:rPr>
+          <w:rStyle w:val="NormalTok"/>
+        </w:rPr>
+        <w:t xml:space="preserve">                                                Mentally Ill</w:t>
+      </w:r>
+      <w:r>
+        <w:br/>
+      </w:r>
+      <w:r>
+        <w:rPr>
+          <w:rStyle w:val="NormalTok"/>
+        </w:rPr>
+        <w:t xml:space="preserve">ace9            </w:t>
+      </w:r>
+      <w:r>
+        <w:rPr>
+          <w:rStyle w:val="KeywordTok"/>
+        </w:rPr>
+        <w:t xml:space="preserve">byte</w:t>
+      </w:r>
+      <w:r>
+        <w:rPr>
+          <w:rStyle w:val="NormalTok"/>
+        </w:rPr>
+        <w:t xml:space="preserve">    %30.0g     ace9_lab   Child Experienced - Lived with</w:t>
+      </w:r>
+      <w:r>
+        <w:br/>
+      </w:r>
+      <w:r>
+        <w:rPr>
+          <w:rStyle w:val="NormalTok"/>
+        </w:rPr>
+        <w:t xml:space="preserve">                                                Person with Alcohol/Drug</w:t>
+      </w:r>
+      <w:r>
+        <w:br/>
+      </w:r>
+      <w:r>
+        <w:rPr>
+          <w:rStyle w:val="NormalTok"/>
+        </w:rPr>
+        <w:t xml:space="preserve">                                                Problem</w:t>
+      </w:r>
+      <w:r>
+        <w:br/>
+      </w:r>
+      <w:r>
+        <w:rPr>
+          <w:rStyle w:val="NormalTok"/>
+        </w:rPr>
+        <w:t xml:space="preserve">ace10           </w:t>
+      </w:r>
+      <w:r>
+        <w:rPr>
+          <w:rStyle w:val="KeywordTok"/>
+        </w:rPr>
+        <w:t xml:space="preserve">byte</w:t>
+      </w:r>
+      <w:r>
+        <w:rPr>
+          <w:rStyle w:val="NormalTok"/>
+        </w:rPr>
+        <w:t xml:space="preserve">    %30.0g     ace10_lab</w:t>
+      </w:r>
+      <w:r>
+        <w:br/>
+      </w:r>
+      <w:r>
+        <w:rPr>
+          <w:rStyle w:val="NormalTok"/>
+        </w:rPr>
+        <w:t xml:space="preserve">                                              Child Experienced - Treated</w:t>
+      </w:r>
+      <w:r>
+        <w:br/>
+      </w:r>
+      <w:r>
+        <w:rPr>
+          <w:rStyle w:val="NormalTok"/>
+        </w:rPr>
+        <w:t xml:space="preserve">                                                Unfairly Because </w:t>
+      </w:r>
+      <w:r>
+        <w:rPr>
+          <w:rStyle w:val="KeywordTok"/>
+        </w:rPr>
+        <w:t xml:space="preserve">of</w:t>
+      </w:r>
+      <w:r>
+        <w:rPr>
+          <w:rStyle w:val="NormalTok"/>
+        </w:rPr>
+        <w:t xml:space="preserve"> Race</w:t>
+      </w:r>
+      <w:r>
+        <w:br/>
+      </w:r>
+      <w:r>
+        <w:rPr>
+          <w:rStyle w:val="NormalTok"/>
+        </w:rPr>
+        <w:t xml:space="preserve">ace1            </w:t>
+      </w:r>
+      <w:r>
+        <w:rPr>
+          <w:rStyle w:val="KeywordTok"/>
+        </w:rPr>
+        <w:t xml:space="preserve">byte</w:t>
+      </w:r>
+      <w:r>
+        <w:rPr>
+          <w:rStyle w:val="NormalTok"/>
+        </w:rPr>
+        <w:t xml:space="preserve">    %30.0g     ace1_lab   Hard to Cover Basics Like Food</w:t>
+      </w:r>
+      <w:r>
+        <w:br/>
+      </w:r>
+      <w:r>
+        <w:rPr>
+          <w:rStyle w:val="NormalTok"/>
+        </w:rPr>
+        <w:t xml:space="preserve">                                                </w:t>
+      </w:r>
+      <w:r>
+        <w:rPr>
+          <w:rStyle w:val="KeywordTok"/>
+        </w:rPr>
+        <w:t xml:space="preserve">or</w:t>
+      </w:r>
+      <w:r>
+        <w:rPr>
+          <w:rStyle w:val="NormalTok"/>
+        </w:rPr>
+        <w:t xml:space="preserve"> Housing</w:t>
+      </w:r>
+      <w:r>
+        <w:br/>
+      </w:r>
+      <w:r>
+        <w:rPr>
+          <w:rStyle w:val="NormalTok"/>
+        </w:rPr>
+        <w:t xml:space="preserve">sc_race_r       </w:t>
+      </w:r>
+      <w:r>
+        <w:rPr>
+          <w:rStyle w:val="KeywordTok"/>
+        </w:rPr>
+        <w:t xml:space="preserve">byte</w:t>
+      </w:r>
+      <w:r>
+        <w:rPr>
+          <w:rStyle w:val="NormalTok"/>
+        </w:rPr>
+        <w:t xml:space="preserve">    %48.0g     sc_race_r_lab</w:t>
+      </w:r>
+      <w:r>
+        <w:br/>
+      </w:r>
+      <w:r>
+        <w:rPr>
+          <w:rStyle w:val="NormalTok"/>
+        </w:rPr>
+        <w:t xml:space="preserve">                                              Race </w:t>
+      </w:r>
+      <w:r>
+        <w:rPr>
+          <w:rStyle w:val="KeywordTok"/>
+        </w:rPr>
+        <w:t xml:space="preserve">of</w:t>
+      </w:r>
+      <w:r>
+        <w:rPr>
+          <w:rStyle w:val="NormalTok"/>
+        </w:rPr>
+        <w:t xml:space="preserve"> Selected Child, Detailed</w:t>
+      </w:r>
+      <w:r>
+        <w:br/>
+      </w:r>
+      <w:r>
+        <w:rPr>
+          <w:rStyle w:val="NormalTok"/>
+        </w:rPr>
+        <w:t xml:space="preserve">sc_racer        </w:t>
+      </w:r>
+      <w:r>
+        <w:rPr>
+          <w:rStyle w:val="KeywordTok"/>
+        </w:rPr>
+        <w:t xml:space="preserve">byte</w:t>
+      </w:r>
+      <w:r>
+        <w:rPr>
+          <w:rStyle w:val="NormalTok"/>
+        </w:rPr>
+        <w:t xml:space="preserve">    %31.0g     sc_racer_lab</w:t>
+      </w:r>
+      <w:r>
+        <w:br/>
+      </w:r>
+      <w:r>
+        <w:rPr>
+          <w:rStyle w:val="NormalTok"/>
+        </w:rPr>
+        <w:t xml:space="preserve">                                              Race </w:t>
+      </w:r>
+      <w:r>
+        <w:rPr>
+          <w:rStyle w:val="KeywordTok"/>
+        </w:rPr>
+        <w:t xml:space="preserve">of</w:t>
+      </w:r>
+      <w:r>
+        <w:rPr>
+          <w:rStyle w:val="NormalTok"/>
+        </w:rPr>
+        <w:t xml:space="preserve"> Selected Child, Recode</w:t>
+      </w:r>
+      <w:r>
+        <w:br/>
+      </w:r>
+      <w:r>
+        <w:rPr>
+          <w:rStyle w:val="NormalTok"/>
+        </w:rPr>
+        <w:t xml:space="preserve">higrade         </w:t>
+      </w:r>
+      <w:r>
+        <w:rPr>
+          <w:rStyle w:val="KeywordTok"/>
+        </w:rPr>
+        <w:t xml:space="preserve">byte</w:t>
+      </w:r>
+      <w:r>
+        <w:rPr>
+          <w:rStyle w:val="NormalTok"/>
+        </w:rPr>
+        <w:t xml:space="preserve">    %61.0g     higrade_lab</w:t>
+      </w:r>
+      <w:r>
+        <w:br/>
+      </w:r>
+      <w:r>
+        <w:rPr>
+          <w:rStyle w:val="NormalTok"/>
+        </w:rPr>
+        <w:t xml:space="preserve">                                              Highest Level </w:t>
+      </w:r>
+      <w:r>
+        <w:rPr>
+          <w:rStyle w:val="KeywordTok"/>
+        </w:rPr>
+        <w:t xml:space="preserve">of</w:t>
+      </w:r>
+      <w:r>
+        <w:rPr>
+          <w:rStyle w:val="NormalTok"/>
+        </w:rPr>
+        <w:t xml:space="preserve"> Education among</w:t>
+      </w:r>
+      <w:r>
+        <w:br/>
+      </w:r>
+      <w:r>
+        <w:rPr>
+          <w:rStyle w:val="NormalTok"/>
+        </w:rPr>
+        <w:t xml:space="preserve">                                                Reported Adults</w:t>
+      </w:r>
+      <w:r>
+        <w:br/>
+      </w:r>
+      <w:r>
+        <w:rPr>
+          <w:rStyle w:val="NormalTok"/>
+        </w:rPr>
+        <w:t xml:space="preserve">depress         </w:t>
+      </w:r>
+      <w:r>
+        <w:rPr>
+          <w:rStyle w:val="KeywordTok"/>
+        </w:rPr>
+        <w:t xml:space="preserve">byte</w:t>
+      </w:r>
+      <w:r>
+        <w:rPr>
+          <w:rStyle w:val="NormalTok"/>
+        </w:rPr>
+        <w:t xml:space="preserve">    %9.0g                 RECODE </w:t>
+      </w:r>
+      <w:r>
+        <w:rPr>
+          <w:rStyle w:val="KeywordTok"/>
+        </w:rPr>
+        <w:t xml:space="preserve">of</w:t>
+      </w:r>
+      <w:r>
+        <w:rPr>
+          <w:rStyle w:val="NormalTok"/>
+        </w:rPr>
+        <w:t xml:space="preserve"> k2q32b (Depression</w:t>
+      </w:r>
+      <w:r>
+        <w:br/>
+      </w:r>
+      <w:r>
+        <w:rPr>
+          <w:rStyle w:val="NormalTok"/>
+        </w:rPr>
+        <w:t xml:space="preserve">                                                Currently)</w:t>
+      </w:r>
+      <w:r>
+        <w:br/>
+      </w:r>
+      <w:r>
+        <w:rPr>
+          <w:rStyle w:val="NormalTok"/>
+        </w:rPr>
+        <w:t xml:space="preserve">ace1R           </w:t>
+      </w:r>
+      <w:r>
+        <w:rPr>
+          <w:rStyle w:val="KeywordTok"/>
+        </w:rPr>
+        <w:t xml:space="preserve">byte</w:t>
+      </w:r>
+      <w:r>
+        <w:rPr>
+          <w:rStyle w:val="NormalTok"/>
+        </w:rPr>
+        <w:t xml:space="preserve">    %9.0g                 RECODE </w:t>
+      </w:r>
+      <w:r>
+        <w:rPr>
+          <w:rStyle w:val="KeywordTok"/>
+        </w:rPr>
+        <w:t xml:space="preserve">of</w:t>
+      </w:r>
+      <w:r>
+        <w:rPr>
+          <w:rStyle w:val="NormalTok"/>
+        </w:rPr>
+        <w:t xml:space="preserve"> ace1 (Hard to Cover</w:t>
+      </w:r>
+      <w:r>
+        <w:br/>
+      </w:r>
+      <w:r>
+        <w:rPr>
+          <w:rStyle w:val="NormalTok"/>
+        </w:rPr>
+        <w:t xml:space="preserve">                                                Basics Like Food </w:t>
+      </w:r>
+      <w:r>
+        <w:rPr>
+          <w:rStyle w:val="KeywordTok"/>
+        </w:rPr>
+        <w:t xml:space="preserve">or</w:t>
+      </w:r>
+      <w:r>
+        <w:rPr>
+          <w:rStyle w:val="NormalTok"/>
+        </w:rPr>
+        <w:t xml:space="preserve"> Housing)</w:t>
+      </w:r>
+      <w:r>
+        <w:br/>
+      </w:r>
+      <w:r>
+        <w:rPr>
+          <w:rStyle w:val="NormalTok"/>
+        </w:rPr>
+        <w:t xml:space="preserve">ace3R           </w:t>
+      </w:r>
+      <w:r>
+        <w:rPr>
+          <w:rStyle w:val="KeywordTok"/>
+        </w:rPr>
+        <w:t xml:space="preserve">byte</w:t>
+      </w:r>
+      <w:r>
+        <w:rPr>
+          <w:rStyle w:val="NormalTok"/>
+        </w:rPr>
+        <w:t xml:space="preserve">    %9.0g                 RECODE </w:t>
+      </w:r>
+      <w:r>
+        <w:rPr>
+          <w:rStyle w:val="KeywordTok"/>
+        </w:rPr>
+        <w:t xml:space="preserve">of</w:t>
+      </w:r>
+      <w:r>
+        <w:rPr>
+          <w:rStyle w:val="NormalTok"/>
+        </w:rPr>
+        <w:t xml:space="preserve"> ace3 (Child</w:t>
+      </w:r>
+      <w:r>
+        <w:br/>
+      </w:r>
+      <w:r>
+        <w:rPr>
+          <w:rStyle w:val="NormalTok"/>
+        </w:rPr>
+        <w:t xml:space="preserve">                                                Experienced - Parent </w:t>
+      </w:r>
+      <w:r>
+        <w:rPr>
+          <w:rStyle w:val="KeywordTok"/>
+        </w:rPr>
+        <w:t xml:space="preserve">or</w:t>
+      </w:r>
+      <w:r>
+        <w:br/>
+      </w:r>
+      <w:r>
+        <w:rPr>
+          <w:rStyle w:val="NormalTok"/>
+        </w:rPr>
+        <w:t xml:space="preserve">                                                Guardian Divorced)</w:t>
+      </w:r>
+      <w:r>
+        <w:br/>
+      </w:r>
+      <w:r>
+        <w:rPr>
+          <w:rStyle w:val="NormalTok"/>
+        </w:rPr>
+        <w:t xml:space="preserve">ace4R           </w:t>
+      </w:r>
+      <w:r>
+        <w:rPr>
+          <w:rStyle w:val="KeywordTok"/>
+        </w:rPr>
+        <w:t xml:space="preserve">byte</w:t>
+      </w:r>
+      <w:r>
+        <w:rPr>
+          <w:rStyle w:val="NormalTok"/>
+        </w:rPr>
+        <w:t xml:space="preserve">    %9.0g                 RECODE </w:t>
+      </w:r>
+      <w:r>
+        <w:rPr>
+          <w:rStyle w:val="KeywordTok"/>
+        </w:rPr>
+        <w:t xml:space="preserve">of</w:t>
+      </w:r>
+      <w:r>
+        <w:rPr>
+          <w:rStyle w:val="NormalTok"/>
+        </w:rPr>
+        <w:t xml:space="preserve"> ace4 (Child</w:t>
+      </w:r>
+      <w:r>
+        <w:br/>
+      </w:r>
+      <w:r>
+        <w:rPr>
+          <w:rStyle w:val="NormalTok"/>
+        </w:rPr>
+        <w:t xml:space="preserve">                                                Experienced - Parent </w:t>
+      </w:r>
+      <w:r>
+        <w:rPr>
+          <w:rStyle w:val="KeywordTok"/>
+        </w:rPr>
+        <w:t xml:space="preserve">or</w:t>
+      </w:r>
+      <w:r>
+        <w:br/>
+      </w:r>
+      <w:r>
+        <w:rPr>
+          <w:rStyle w:val="NormalTok"/>
+        </w:rPr>
+        <w:t xml:space="preserve">                                                Guardian Died)</w:t>
+      </w:r>
+      <w:r>
+        <w:br/>
+      </w:r>
+      <w:r>
+        <w:rPr>
+          <w:rStyle w:val="NormalTok"/>
+        </w:rPr>
+        <w:t xml:space="preserve">ace5R           </w:t>
+      </w:r>
+      <w:r>
+        <w:rPr>
+          <w:rStyle w:val="KeywordTok"/>
+        </w:rPr>
+        <w:t xml:space="preserve">byte</w:t>
+      </w:r>
+      <w:r>
+        <w:rPr>
+          <w:rStyle w:val="NormalTok"/>
+        </w:rPr>
+        <w:t xml:space="preserve">    %9.0g                 RECODE </w:t>
+      </w:r>
+      <w:r>
+        <w:rPr>
+          <w:rStyle w:val="KeywordTok"/>
+        </w:rPr>
+        <w:t xml:space="preserve">of</w:t>
+      </w:r>
+      <w:r>
+        <w:rPr>
+          <w:rStyle w:val="NormalTok"/>
+        </w:rPr>
+        <w:t xml:space="preserve"> ace5 (Child</w:t>
+      </w:r>
+      <w:r>
+        <w:br/>
+      </w:r>
+      <w:r>
+        <w:rPr>
+          <w:rStyle w:val="NormalTok"/>
+        </w:rPr>
+        <w:t xml:space="preserve">                                                Experienced - Parent </w:t>
+      </w:r>
+      <w:r>
+        <w:rPr>
+          <w:rStyle w:val="KeywordTok"/>
+        </w:rPr>
+        <w:t xml:space="preserve">or</w:t>
+      </w:r>
+      <w:r>
+        <w:br/>
+      </w:r>
+      <w:r>
+        <w:rPr>
+          <w:rStyle w:val="NormalTok"/>
+        </w:rPr>
+        <w:t xml:space="preserve">                                                Guardian Time </w:t>
+      </w:r>
+      <w:r>
+        <w:rPr>
+          <w:rStyle w:val="KeywordTok"/>
+        </w:rPr>
+        <w:t xml:space="preserve">in</w:t>
+      </w:r>
+      <w:r>
+        <w:rPr>
+          <w:rStyle w:val="NormalTok"/>
+        </w:rPr>
+        <w:t xml:space="preserve"> Jail)</w:t>
+      </w:r>
+      <w:r>
+        <w:br/>
+      </w:r>
+      <w:r>
+        <w:rPr>
+          <w:rStyle w:val="NormalTok"/>
+        </w:rPr>
+        <w:t xml:space="preserve">ace6R           </w:t>
+      </w:r>
+      <w:r>
+        <w:rPr>
+          <w:rStyle w:val="KeywordTok"/>
+        </w:rPr>
+        <w:t xml:space="preserve">byte</w:t>
+      </w:r>
+      <w:r>
+        <w:rPr>
+          <w:rStyle w:val="NormalTok"/>
+        </w:rPr>
+        <w:t xml:space="preserve">    %9.0g                 RECODE </w:t>
+      </w:r>
+      <w:r>
+        <w:rPr>
+          <w:rStyle w:val="KeywordTok"/>
+        </w:rPr>
+        <w:t xml:space="preserve">of</w:t>
+      </w:r>
+      <w:r>
+        <w:rPr>
+          <w:rStyle w:val="NormalTok"/>
+        </w:rPr>
+        <w:t xml:space="preserve"> ace6 (Child</w:t>
+      </w:r>
+      <w:r>
+        <w:br/>
+      </w:r>
+      <w:r>
+        <w:rPr>
+          <w:rStyle w:val="NormalTok"/>
+        </w:rPr>
+        <w:t xml:space="preserve">                                                Experienced - Adults Slap,</w:t>
+      </w:r>
+      <w:r>
+        <w:br/>
+      </w:r>
+      <w:r>
+        <w:rPr>
+          <w:rStyle w:val="NormalTok"/>
+        </w:rPr>
+        <w:t xml:space="preserve">                                                Hit, Kick, Punch Others)</w:t>
+      </w:r>
+      <w:r>
+        <w:br/>
+      </w:r>
+      <w:r>
+        <w:rPr>
+          <w:rStyle w:val="NormalTok"/>
+        </w:rPr>
+        <w:t xml:space="preserve">ace7R           </w:t>
+      </w:r>
+      <w:r>
+        <w:rPr>
+          <w:rStyle w:val="KeywordTok"/>
+        </w:rPr>
+        <w:t xml:space="preserve">byte</w:t>
+      </w:r>
+      <w:r>
+        <w:rPr>
+          <w:rStyle w:val="NormalTok"/>
+        </w:rPr>
+        <w:t xml:space="preserve">    %9.0g                 RECODE </w:t>
+      </w:r>
+      <w:r>
+        <w:rPr>
+          <w:rStyle w:val="KeywordTok"/>
+        </w:rPr>
+        <w:t xml:space="preserve">of</w:t>
+      </w:r>
+      <w:r>
+        <w:rPr>
+          <w:rStyle w:val="NormalTok"/>
+        </w:rPr>
+        <w:t xml:space="preserve"> ace7 (Child</w:t>
+      </w:r>
+      <w:r>
+        <w:br/>
+      </w:r>
+      <w:r>
+        <w:rPr>
+          <w:rStyle w:val="NormalTok"/>
+        </w:rPr>
+        <w:t xml:space="preserve">                                                Experienced - Victim </w:t>
+      </w:r>
+      <w:r>
+        <w:rPr>
+          <w:rStyle w:val="KeywordTok"/>
+        </w:rPr>
+        <w:t xml:space="preserve">of</w:t>
+      </w:r>
+      <w:r>
+        <w:br/>
+      </w:r>
+      <w:r>
+        <w:rPr>
+          <w:rStyle w:val="NormalTok"/>
+        </w:rPr>
+        <w:t xml:space="preserve">                                                Violence)</w:t>
+      </w:r>
+      <w:r>
+        <w:br/>
+      </w:r>
+      <w:r>
+        <w:rPr>
+          <w:rStyle w:val="NormalTok"/>
+        </w:rPr>
+        <w:t xml:space="preserve">ace8R           </w:t>
+      </w:r>
+      <w:r>
+        <w:rPr>
+          <w:rStyle w:val="KeywordTok"/>
+        </w:rPr>
+        <w:t xml:space="preserve">byte</w:t>
+      </w:r>
+      <w:r>
+        <w:rPr>
+          <w:rStyle w:val="NormalTok"/>
+        </w:rPr>
+        <w:t xml:space="preserve">    %9.0g                 RECODE </w:t>
+      </w:r>
+      <w:r>
+        <w:rPr>
+          <w:rStyle w:val="KeywordTok"/>
+        </w:rPr>
+        <w:t xml:space="preserve">of</w:t>
+      </w:r>
+      <w:r>
+        <w:rPr>
+          <w:rStyle w:val="NormalTok"/>
+        </w:rPr>
+        <w:t xml:space="preserve"> ace8 (Child</w:t>
+      </w:r>
+      <w:r>
+        <w:br/>
+      </w:r>
+      <w:r>
+        <w:rPr>
+          <w:rStyle w:val="NormalTok"/>
+        </w:rPr>
+        <w:t xml:space="preserve">                                                Experienced - Lived with</w:t>
+      </w:r>
+      <w:r>
+        <w:br/>
+      </w:r>
+      <w:r>
+        <w:rPr>
+          <w:rStyle w:val="NormalTok"/>
+        </w:rPr>
+        <w:t xml:space="preserve">                                                Mentally Ill)</w:t>
+      </w:r>
+      <w:r>
+        <w:br/>
+      </w:r>
+      <w:r>
+        <w:rPr>
+          <w:rStyle w:val="NormalTok"/>
+        </w:rPr>
+        <w:t xml:space="preserve">ace9R           </w:t>
+      </w:r>
+      <w:r>
+        <w:rPr>
+          <w:rStyle w:val="KeywordTok"/>
+        </w:rPr>
+        <w:t xml:space="preserve">byte</w:t>
+      </w:r>
+      <w:r>
+        <w:rPr>
+          <w:rStyle w:val="NormalTok"/>
+        </w:rPr>
+        <w:t xml:space="preserve">    %9.0g                 RECODE </w:t>
+      </w:r>
+      <w:r>
+        <w:rPr>
+          <w:rStyle w:val="KeywordTok"/>
+        </w:rPr>
+        <w:t xml:space="preserve">of</w:t>
+      </w:r>
+      <w:r>
+        <w:rPr>
+          <w:rStyle w:val="NormalTok"/>
+        </w:rPr>
+        <w:t xml:space="preserve"> ace9 (Child</w:t>
+      </w:r>
+      <w:r>
+        <w:br/>
+      </w:r>
+      <w:r>
+        <w:rPr>
+          <w:rStyle w:val="NormalTok"/>
+        </w:rPr>
+        <w:t xml:space="preserve">                                                Experienced - Lived with</w:t>
+      </w:r>
+      <w:r>
+        <w:br/>
+      </w:r>
+      <w:r>
+        <w:rPr>
+          <w:rStyle w:val="NormalTok"/>
+        </w:rPr>
+        <w:t xml:space="preserve">                                                Person with Alcohol/Drug</w:t>
+      </w:r>
+      <w:r>
+        <w:br/>
+      </w:r>
+      <w:r>
+        <w:rPr>
+          <w:rStyle w:val="NormalTok"/>
+        </w:rPr>
+        <w:t xml:space="preserve">                                                Problem)</w:t>
+      </w:r>
+      <w:r>
+        <w:br/>
+      </w:r>
+      <w:r>
+        <w:rPr>
+          <w:rStyle w:val="NormalTok"/>
+        </w:rPr>
+        <w:t xml:space="preserve">ace10R          </w:t>
+      </w:r>
+      <w:r>
+        <w:rPr>
+          <w:rStyle w:val="KeywordTok"/>
+        </w:rPr>
+        <w:t xml:space="preserve">byte</w:t>
+      </w:r>
+      <w:r>
+        <w:rPr>
+          <w:rStyle w:val="NormalTok"/>
+        </w:rPr>
+        <w:t xml:space="preserve">    %9.0g                 RECODE </w:t>
+      </w:r>
+      <w:r>
+        <w:rPr>
+          <w:rStyle w:val="KeywordTok"/>
+        </w:rPr>
+        <w:t xml:space="preserve">of</w:t>
+      </w:r>
+      <w:r>
+        <w:rPr>
+          <w:rStyle w:val="NormalTok"/>
+        </w:rPr>
+        <w:t xml:space="preserve"> ace10 (Child</w:t>
+      </w:r>
+      <w:r>
+        <w:br/>
+      </w:r>
+      <w:r>
+        <w:rPr>
+          <w:rStyle w:val="NormalTok"/>
+        </w:rPr>
+        <w:t xml:space="preserve">                                                Experienced - Treated Unfairly</w:t>
+      </w:r>
+      <w:r>
+        <w:br/>
+      </w:r>
+      <w:r>
+        <w:rPr>
+          <w:rStyle w:val="NormalTok"/>
+        </w:rPr>
+        <w:t xml:space="preserve">                                                Because </w:t>
+      </w:r>
+      <w:r>
+        <w:rPr>
+          <w:rStyle w:val="KeywordTok"/>
+        </w:rPr>
+        <w:t xml:space="preserve">of</w:t>
+      </w:r>
+      <w:r>
+        <w:rPr>
+          <w:rStyle w:val="NormalTok"/>
+        </w:rPr>
+        <w:t xml:space="preserve"> Race)</w:t>
+      </w:r>
+      <w:r>
+        <w:br/>
+      </w:r>
+      <w:r>
+        <w:rPr>
+          <w:rStyle w:val="NormalTok"/>
+        </w:rPr>
+        <w:t xml:space="preserve">──────────────────────────────────────────────────────────────────────────────</w:t>
+      </w:r>
+      <w:r>
+        <w:br/>
+      </w:r>
+      <w:r>
+        <w:rPr>
+          <w:rStyle w:val="NormalTok"/>
+        </w:rPr>
+        <w:t xml:space="preserve">Sorted </w:t>
+      </w:r>
+      <w:r>
+        <w:rPr>
+          <w:rStyle w:val="KeywordTok"/>
+        </w:rPr>
+        <w:t xml:space="preserve">by</w:t>
+      </w:r>
+      <w:r>
+        <w:rPr>
+          <w:rStyle w:val="NormalTok"/>
+        </w:rPr>
+        <w:t xml:space="preserve">: </w:t>
       </w:r>
     </w:p>
     <w:p>
@@ -3211,7 +4598,128 @@
         <w:rPr>
           <w:rStyle w:val="KeywordTok"/>
         </w:rPr>
-        <w:t xml:space="preserve">use</w:t>
+        <w:t xml:space="preserve">egen</w:t>
+      </w:r>
+      <w:r>
+        <w:rPr>
+          <w:rStyle w:val="NormalTok"/>
+        </w:rPr>
+        <w:t xml:space="preserve"> acecount = </w:t>
+      </w:r>
+      <w:r>
+        <w:rPr>
+          <w:rStyle w:val="FunctionTok"/>
+        </w:rPr>
+        <w:t xml:space="preserve">anycount</w:t>
+      </w:r>
+      <w:r>
+        <w:rPr>
+          <w:rStyle w:val="NormalTok"/>
+        </w:rPr>
+        <w:t xml:space="preserve">(ace*R), </w:t>
+      </w:r>
+      <w:r>
+        <w:rPr>
+          <w:rStyle w:val="KeywordTok"/>
+        </w:rPr>
+        <w:t xml:space="preserve">values</w:t>
+      </w:r>
+      <w:r>
+        <w:rPr>
+          <w:rStyle w:val="NormalTok"/>
+        </w:rPr>
+        <w:t xml:space="preserve">(1) </w:t>
+      </w:r>
+      <w:r>
+        <w:rPr>
+          <w:rStyle w:val="CommentTok"/>
+        </w:rPr>
+        <w:t xml:space="preserve">// generate count of ACES</w:t>
+      </w:r>
+    </w:p>
+    <w:p>
+      <w:pPr>
+        <w:pStyle w:val="SourceCode"/>
+      </w:pPr>
+      <w:r>
+        <w:rPr>
+          <w:rStyle w:val="NormalTok"/>
+        </w:rPr>
+        <w:t xml:space="preserve">. </w:t>
+      </w:r>
+      <w:r>
+        <w:rPr>
+          <w:rStyle w:val="KeywordTok"/>
+        </w:rPr>
+        <w:t xml:space="preserve">histogram</w:t>
+      </w:r>
+      <w:r>
+        <w:rPr>
+          <w:rStyle w:val="NormalTok"/>
+        </w:rPr>
+        <w:t xml:space="preserve"> acecount, discrete </w:t>
+      </w:r>
+      <w:r>
+        <w:rPr>
+          <w:rStyle w:val="DecValTok"/>
+        </w:rPr>
+        <w:t xml:space="preserve">scheme</w:t>
+      </w:r>
+      <w:r>
+        <w:rPr>
+          <w:rStyle w:val="NormalTok"/>
+        </w:rPr>
+        <w:t xml:space="preserve">(michigan)</w:t>
+      </w:r>
+      <w:r>
+        <w:br/>
+      </w:r>
+      <w:r>
+        <w:rPr>
+          <w:rStyle w:val="NormalTok"/>
+        </w:rPr>
+        <w:t xml:space="preserve">(</w:t>
+      </w:r>
+      <w:r>
+        <w:rPr>
+          <w:rStyle w:val="BaseNTok"/>
+        </w:rPr>
+        <w:t xml:space="preserve">start</w:t>
+      </w:r>
+      <w:r>
+        <w:rPr>
+          <w:rStyle w:val="NormalTok"/>
+        </w:rPr>
+        <w:t xml:space="preserve">=0, </w:t>
+      </w:r>
+      <w:r>
+        <w:rPr>
+          <w:rStyle w:val="KeywordTok"/>
+        </w:rPr>
+        <w:t xml:space="preserve">width</w:t>
+      </w:r>
+      <w:r>
+        <w:rPr>
+          <w:rStyle w:val="NormalTok"/>
+        </w:rPr>
+        <w:t xml:space="preserve">=1)</w:t>
+      </w:r>
+    </w:p>
+    <w:p>
+      <w:pPr>
+        <w:pStyle w:val="SourceCode"/>
+      </w:pPr>
+      <w:r>
+        <w:rPr>
+          <w:rStyle w:val="NormalTok"/>
+        </w:rPr>
+        <w:t xml:space="preserve">. </w:t>
+      </w:r>
+      <w:r>
+        <w:rPr>
+          <w:rStyle w:val="KeywordTok"/>
+        </w:rPr>
+        <w:t xml:space="preserve">graph</w:t>
       </w:r>
       <w:r>
         <w:rPr>
@@ -3221,18 +4729,534 @@
       </w:r>
       <w:r>
         <w:rPr>
-          <w:rStyle w:val="StringTok"/>
-        </w:rPr>
-        <w:t xml:space="preserve">"/Users/agrogan/Box Sync/DATA WAREHOUSE/General Social Survey/GSS7218_R1</w:t>
-      </w:r>
-      <w:r>
-        <w:br/>
-      </w:r>
-      <w:r>
-        <w:rPr>
-          <w:rStyle w:val="StringTok"/>
-        </w:rPr>
-        <w:t xml:space="preserve">&gt; .DTA"</w:t>
+          <w:rStyle w:val="KeywordTok"/>
+        </w:rPr>
+        <w:t xml:space="preserve">export</w:t>
+      </w:r>
+      <w:r>
+        <w:rPr>
+          <w:rStyle w:val="NormalTok"/>
+        </w:rPr>
+        <w:t xml:space="preserve"> myhistogram3.png, </w:t>
+      </w:r>
+      <w:r>
+        <w:rPr>
+          <w:rStyle w:val="KeywordTok"/>
+        </w:rPr>
+        <w:t xml:space="preserve">width</w:t>
+      </w:r>
+      <w:r>
+        <w:rPr>
+          <w:rStyle w:val="NormalTok"/>
+        </w:rPr>
+        <w:t xml:space="preserve">(1000) </w:t>
+      </w:r>
+      <w:r>
+        <w:rPr>
+          <w:rStyle w:val="KeywordTok"/>
+        </w:rPr>
+        <w:t xml:space="preserve">replace</w:t>
+      </w:r>
+      <w:r>
+        <w:br/>
+      </w:r>
+      <w:r>
+        <w:rPr>
+          <w:rStyle w:val="NormalTok"/>
+        </w:rPr>
+        <w:t xml:space="preserve">(file myhistogram3.png written </w:t>
+      </w:r>
+      <w:r>
+        <w:rPr>
+          <w:rStyle w:val="KeywordTok"/>
+        </w:rPr>
+        <w:t xml:space="preserve">in</w:t>
+      </w:r>
+      <w:r>
+        <w:rPr>
+          <w:rStyle w:val="NormalTok"/>
+        </w:rPr>
+        <w:t xml:space="preserve"> PNG </w:t>
+      </w:r>
+      <w:r>
+        <w:rPr>
+          <w:rStyle w:val="KeywordTok"/>
+        </w:rPr>
+        <w:t xml:space="preserve">format</w:t>
+      </w:r>
+      <w:r>
+        <w:rPr>
+          <w:rStyle w:val="NormalTok"/>
+        </w:rPr>
+        <w:t xml:space="preserve">)</w:t>
+      </w:r>
+    </w:p>
+    <w:p>
+      <w:pPr>
+        <w:pStyle w:val="CaptionedFigure"/>
+      </w:pPr>
+      <w:r>
+        <w:drawing>
+          <wp:inline>
+            <wp:extent cx="5943600" cy="3964381"/>
+            <wp:effectExtent b="0" l="0" r="0" t="0"/>
+            <wp:docPr descr="Count of ACEs" title="" id="1" name="Picture"/>
+            <a:graphic>
+              <a:graphicData uri="http://schemas.openxmlformats.org/drawingml/2006/picture">
+                <pic:pic>
+                  <pic:nvPicPr>
+                    <pic:cNvPr descr="myhistogram3.png" id="0" name="Picture"/>
+                    <pic:cNvPicPr>
+                      <a:picLocks noChangeArrowheads="1" noChangeAspect="1"/>
+                    </pic:cNvPicPr>
+                  </pic:nvPicPr>
+                  <pic:blipFill>
+                    <a:blip r:embed="rId36"/>
+                    <a:stretch>
+                      <a:fillRect/>
+                    </a:stretch>
+                  </pic:blipFill>
+                  <pic:spPr bwMode="auto">
+                    <a:xfrm>
+                      <a:off x="0" y="0"/>
+                      <a:ext cx="5943600" cy="3964381"/>
+                    </a:xfrm>
+                    <a:prstGeom prst="rect">
+                      <a:avLst/>
+                    </a:prstGeom>
+                    <a:noFill/>
+                    <a:ln w="9525">
+                      <a:noFill/>
+                      <a:headEnd/>
+                      <a:tailEnd/>
+                    </a:ln>
+                  </pic:spPr>
+                </pic:pic>
+              </a:graphicData>
+            </a:graphic>
+          </wp:inline>
+        </w:drawing>
+      </w:r>
+    </w:p>
+    <w:p>
+      <w:pPr>
+        <w:pStyle w:val="ImageCaption"/>
+      </w:pPr>
+      <w:r>
+        <w:t xml:space="preserve">Count of ACEs</w:t>
+      </w:r>
+    </w:p>
+    <w:p>
+      <w:pPr>
+        <w:pStyle w:val="SourceCode"/>
+      </w:pPr>
+      <w:r>
+        <w:rPr>
+          <w:rStyle w:val="NormalTok"/>
+        </w:rPr>
+        <w:t xml:space="preserve">. </w:t>
+      </w:r>
+      <w:r>
+        <w:rPr>
+          <w:rStyle w:val="KeywordTok"/>
+        </w:rPr>
+        <w:t xml:space="preserve">poisson</w:t>
+      </w:r>
+      <w:r>
+        <w:rPr>
+          <w:rStyle w:val="NormalTok"/>
+        </w:rPr>
+        <w:t xml:space="preserve"> acecount sc_sex i.sc_race_r i.higrade</w:t>
+      </w:r>
+      <w:r>
+        <w:br/>
+      </w:r>
+      <w:r>
+        <w:br/>
+      </w:r>
+      <w:r>
+        <w:rPr>
+          <w:rStyle w:val="NormalTok"/>
+        </w:rPr>
+        <w:t xml:space="preserve">Iteration 0:   </w:t>
+      </w:r>
+      <w:r>
+        <w:rPr>
+          <w:rStyle w:val="FunctionTok"/>
+        </w:rPr>
+        <w:t xml:space="preserve">log</w:t>
+      </w:r>
+      <w:r>
+        <w:rPr>
+          <w:rStyle w:val="NormalTok"/>
+        </w:rPr>
+        <w:t xml:space="preserve"> likelihood = -44759.253  </w:t>
+      </w:r>
+      <w:r>
+        <w:br/>
+      </w:r>
+      <w:r>
+        <w:rPr>
+          <w:rStyle w:val="NormalTok"/>
+        </w:rPr>
+        <w:t xml:space="preserve">Iteration 1:   </w:t>
+      </w:r>
+      <w:r>
+        <w:rPr>
+          <w:rStyle w:val="FunctionTok"/>
+        </w:rPr>
+        <w:t xml:space="preserve">log</w:t>
+      </w:r>
+      <w:r>
+        <w:rPr>
+          <w:rStyle w:val="NormalTok"/>
+        </w:rPr>
+        <w:t xml:space="preserve"> likelihood = -44758.999  </w:t>
+      </w:r>
+      <w:r>
+        <w:br/>
+      </w:r>
+      <w:r>
+        <w:rPr>
+          <w:rStyle w:val="NormalTok"/>
+        </w:rPr>
+        <w:t xml:space="preserve">Iteration 2:   </w:t>
+      </w:r>
+      <w:r>
+        <w:rPr>
+          <w:rStyle w:val="FunctionTok"/>
+        </w:rPr>
+        <w:t xml:space="preserve">log</w:t>
+      </w:r>
+      <w:r>
+        <w:rPr>
+          <w:rStyle w:val="NormalTok"/>
+        </w:rPr>
+        <w:t xml:space="preserve"> likelihood = -44758.999  </w:t>
+      </w:r>
+      <w:r>
+        <w:br/>
+      </w:r>
+      <w:r>
+        <w:br/>
+      </w:r>
+      <w:r>
+        <w:rPr>
+          <w:rStyle w:val="NormalTok"/>
+        </w:rPr>
+        <w:t xml:space="preserve">Poisson regression                              Number </w:t>
+      </w:r>
+      <w:r>
+        <w:rPr>
+          <w:rStyle w:val="KeywordTok"/>
+        </w:rPr>
+        <w:t xml:space="preserve">of</w:t>
+      </w:r>
+      <w:r>
+        <w:rPr>
+          <w:rStyle w:val="NormalTok"/>
+        </w:rPr>
+        <w:t xml:space="preserve"> </w:t>
+      </w:r>
+      <w:r>
+        <w:rPr>
+          <w:rStyle w:val="KeywordTok"/>
+        </w:rPr>
+        <w:t xml:space="preserve">obs</w:t>
+      </w:r>
+      <w:r>
+        <w:rPr>
+          <w:rStyle w:val="NormalTok"/>
+        </w:rPr>
+        <w:t xml:space="preserve">     =     30,530</w:t>
+      </w:r>
+      <w:r>
+        <w:br/>
+      </w:r>
+      <w:r>
+        <w:rPr>
+          <w:rStyle w:val="NormalTok"/>
+        </w:rPr>
+        <w:t xml:space="preserve">                                                LR </w:t>
+      </w:r>
+      <w:r>
+        <w:rPr>
+          <w:rStyle w:val="FunctionTok"/>
+        </w:rPr>
+        <w:t xml:space="preserve">chi2</w:t>
+      </w:r>
+      <w:r>
+        <w:rPr>
+          <w:rStyle w:val="NormalTok"/>
+        </w:rPr>
+        <w:t xml:space="preserve">(9)        =    2054.20</w:t>
+      </w:r>
+      <w:r>
+        <w:br/>
+      </w:r>
+      <w:r>
+        <w:rPr>
+          <w:rStyle w:val="NormalTok"/>
+        </w:rPr>
+        <w:t xml:space="preserve">                                                Prob &gt; </w:t>
+      </w:r>
+      <w:r>
+        <w:rPr>
+          <w:rStyle w:val="FunctionTok"/>
+        </w:rPr>
+        <w:t xml:space="preserve">chi2</w:t>
+      </w:r>
+      <w:r>
+        <w:rPr>
+          <w:rStyle w:val="NormalTok"/>
+        </w:rPr>
+        <w:t xml:space="preserve">       =     0.0000</w:t>
+      </w:r>
+      <w:r>
+        <w:br/>
+      </w:r>
+      <w:r>
+        <w:rPr>
+          <w:rStyle w:val="NormalTok"/>
+        </w:rPr>
+        <w:t xml:space="preserve">Log likelihood = -44758.999                     Pseudo R2         =     0.0224</w:t>
+      </w:r>
+      <w:r>
+        <w:br/>
+      </w:r>
+      <w:r>
+        <w:br/>
+      </w:r>
+      <w:r>
+        <w:rPr>
+          <w:rStyle w:val="NormalTok"/>
+        </w:rPr>
+        <w:t xml:space="preserve">─────────────┬────────────────────────────────────────────────────────────────</w:t>
+      </w:r>
+      <w:r>
+        <w:br/>
+      </w:r>
+      <w:r>
+        <w:rPr>
+          <w:rStyle w:val="NormalTok"/>
+        </w:rPr>
+        <w:t xml:space="preserve">    acecount │      Coef.   Std. Err.      z    P&gt;|z|     [95% Conf. Interval]</w:t>
+      </w:r>
+      <w:r>
+        <w:br/>
+      </w:r>
+      <w:r>
+        <w:rPr>
+          <w:rStyle w:val="NormalTok"/>
+        </w:rPr>
+        <w:t xml:space="preserve">─────────────┼────────────────────────────────────────────────────────────────</w:t>
+      </w:r>
+      <w:r>
+        <w:br/>
+      </w:r>
+      <w:r>
+        <w:rPr>
+          <w:rStyle w:val="NormalTok"/>
+        </w:rPr>
+        <w:t xml:space="preserve">      sc_sex │   -.012823   .0111291    -1.15   0.249    -.0346357    .0089897</w:t>
+      </w:r>
+      <w:r>
+        <w:br/>
+      </w:r>
+      <w:r>
+        <w:rPr>
+          <w:rStyle w:val="NormalTok"/>
+        </w:rPr>
+        <w:t xml:space="preserve">             │</w:t>
+      </w:r>
+      <w:r>
+        <w:br/>
+      </w:r>
+      <w:r>
+        <w:rPr>
+          <w:rStyle w:val="NormalTok"/>
+        </w:rPr>
+        <w:t xml:space="preserve">   sc_race_r │</w:t>
+      </w:r>
+      <w:r>
+        <w:br/>
+      </w:r>
+      <w:r>
+        <w:rPr>
+          <w:rStyle w:val="NormalTok"/>
+        </w:rPr>
+        <w:t xml:space="preserve">Black </w:t>
+      </w:r>
+      <w:r>
+        <w:rPr>
+          <w:rStyle w:val="KeywordTok"/>
+        </w:rPr>
+        <w:t xml:space="preserve">or</w:t>
+      </w:r>
+      <w:r>
+        <w:rPr>
+          <w:rStyle w:val="NormalTok"/>
+        </w:rPr>
+        <w:t xml:space="preserve"> ..  │   .2662761   .0196921    13.52   0.000     .2276802    .3048719</w:t>
+      </w:r>
+      <w:r>
+        <w:br/>
+      </w:r>
+      <w:r>
+        <w:rPr>
+          <w:rStyle w:val="NormalTok"/>
+        </w:rPr>
+        <w:t xml:space="preserve">American ..  │   .5971063   .0447201    13.35   0.000     .5094566     .684756</w:t>
+      </w:r>
+      <w:r>
+        <w:br/>
+      </w:r>
+      <w:r>
+        <w:rPr>
+          <w:rStyle w:val="NormalTok"/>
+        </w:rPr>
+        <w:t xml:space="preserve">Asian alone  │  -.6243821   .0358521   -17.42   0.000    -.6946509   -.5541134</w:t>
+      </w:r>
+      <w:r>
+        <w:br/>
+      </w:r>
+      <w:r>
+        <w:rPr>
+          <w:rStyle w:val="NormalTok"/>
+        </w:rPr>
+        <w:t xml:space="preserve">Native Ha..  │   .2067409   .0969415     2.13   0.033     .0167392    .3967427</w:t>
+      </w:r>
+      <w:r>
+        <w:br/>
+      </w:r>
+      <w:r>
+        <w:rPr>
+          <w:rStyle w:val="NormalTok"/>
+        </w:rPr>
+        <w:t xml:space="preserve">Some Othe..  │   .0675521   .0324881     2.08   0.038     .0038765    .1312277</w:t>
+      </w:r>
+      <w:r>
+        <w:br/>
+      </w:r>
+      <w:r>
+        <w:rPr>
+          <w:rStyle w:val="NormalTok"/>
+        </w:rPr>
+        <w:t xml:space="preserve">Two </w:t>
+      </w:r>
+      <w:r>
+        <w:rPr>
+          <w:rStyle w:val="KeywordTok"/>
+        </w:rPr>
+        <w:t xml:space="preserve">or</w:t>
+      </w:r>
+      <w:r>
+        <w:rPr>
+          <w:rStyle w:val="NormalTok"/>
+        </w:rPr>
+        <w:t xml:space="preserve"> Mo..  │   .2818125   .0190548    14.79   0.000     .2444658    .3191593</w:t>
+      </w:r>
+      <w:r>
+        <w:br/>
+      </w:r>
+      <w:r>
+        <w:rPr>
+          <w:rStyle w:val="NormalTok"/>
+        </w:rPr>
+        <w:t xml:space="preserve">             │</w:t>
+      </w:r>
+      <w:r>
+        <w:br/>
+      </w:r>
+      <w:r>
+        <w:rPr>
+          <w:rStyle w:val="NormalTok"/>
+        </w:rPr>
+        <w:t xml:space="preserve">     higrade │</w:t>
+      </w:r>
+      <w:r>
+        <w:br/>
+      </w:r>
+      <w:r>
+        <w:rPr>
+          <w:rStyle w:val="NormalTok"/>
+        </w:rPr>
+        <w:t xml:space="preserve">High sch..)  │   .0632486   .0322397     1.96   0.050       .00006    .1264372</w:t>
+      </w:r>
+      <w:r>
+        <w:br/>
+      </w:r>
+      <w:r>
+        <w:rPr>
+          <w:rStyle w:val="NormalTok"/>
+        </w:rPr>
+        <w:t xml:space="preserve">More than..  │  -.3786108    .030587   -12.38   0.000    -.4385602   -.3186615</w:t>
+      </w:r>
+      <w:r>
+        <w:br/>
+      </w:r>
+      <w:r>
+        <w:rPr>
+          <w:rStyle w:val="NormalTok"/>
+        </w:rPr>
+        <w:t xml:space="preserve">             │</w:t>
+      </w:r>
+      <w:r>
+        <w:br/>
+      </w:r>
+      <w:r>
+        <w:rPr>
+          <w:rStyle w:val="NormalTok"/>
+        </w:rPr>
+        <w:t xml:space="preserve">       </w:t>
+      </w:r>
+      <w:r>
+        <w:rPr>
+          <w:rStyle w:val="DataTypeTok"/>
+        </w:rPr>
+        <w:t xml:space="preserve">_cons</w:t>
+      </w:r>
+      <w:r>
+        <w:rPr>
+          <w:rStyle w:val="NormalTok"/>
+        </w:rPr>
+        <w:t xml:space="preserve"> │   .3399425   .0345283     9.85   0.000     .2722683    .4076166</w:t>
+      </w:r>
+      <w:r>
+        <w:br/>
+      </w:r>
+      <w:r>
+        <w:rPr>
+          <w:rStyle w:val="NormalTok"/>
+        </w:rPr>
+        <w:t xml:space="preserve">─────────────┴────────────────────────────────────────────────────────────────</w:t>
+      </w:r>
+    </w:p>
+    <w:p>
+      <w:pPr>
+        <w:pStyle w:val="Heading1"/>
+      </w:pPr>
+      <w:bookmarkStart w:id="37" w:name="incidence-rate-ratios"/>
+      <w:r>
+        <w:t xml:space="preserve">Incidence Rate Ratios</w:t>
+      </w:r>
+      <w:bookmarkEnd w:id="37"/>
+    </w:p>
+    <w:p>
+      <w:pPr>
+        <w:pStyle w:val="SourceCode"/>
+      </w:pPr>
+      <w:r>
+        <w:rPr>
+          <w:rStyle w:val="NormalTok"/>
+        </w:rPr>
+        <w:t xml:space="preserve">. </w:t>
+      </w:r>
+      <w:r>
+        <w:rPr>
+          <w:rStyle w:val="KeywordTok"/>
+        </w:rPr>
+        <w:t xml:space="preserve">poisson</w:t>
       </w:r>
       <w:r>
         <w:rPr>
@@ -3244,210 +5268,25 @@
         <w:rPr>
           <w:rStyle w:val="KeywordTok"/>
         </w:rPr>
-        <w:t xml:space="preserve">clear</w:t>
-      </w:r>
-    </w:p>
-    <w:p>
-      <w:pPr>
-        <w:pStyle w:val="SourceCode"/>
-      </w:pPr>
-      <w:r>
-        <w:rPr>
-          <w:rStyle w:val="NormalTok"/>
-        </w:rPr>
-        <w:t xml:space="preserve">. </w:t>
-      </w:r>
-      <w:r>
-        <w:rPr>
-          <w:rStyle w:val="KeywordTok"/>
-        </w:rPr>
-        <w:t xml:space="preserve">codebook</w:t>
-      </w:r>
-      <w:r>
-        <w:rPr>
-          <w:rStyle w:val="NormalTok"/>
-        </w:rPr>
-        <w:t xml:space="preserve"> numprobs </w:t>
-      </w:r>
-      <w:r>
-        <w:rPr>
-          <w:rStyle w:val="CommentTok"/>
-        </w:rPr>
-        <w:t xml:space="preserve">// data from 2002</w:t>
-      </w:r>
-      <w:r>
-        <w:br/>
-      </w:r>
-      <w:r>
-        <w:br/>
-      </w:r>
-      <w:r>
-        <w:rPr>
-          <w:rStyle w:val="NormalTok"/>
-        </w:rPr>
-        <w:t xml:space="preserve">──────────────────────────────────────────────────────────────────────────────</w:t>
-      </w:r>
-      <w:r>
-        <w:br/>
-      </w:r>
-      <w:r>
-        <w:rPr>
-          <w:rStyle w:val="NormalTok"/>
-        </w:rPr>
-        <w:t xml:space="preserve">numprobs                           how many friends </w:t>
-      </w:r>
-      <w:r>
-        <w:rPr>
-          <w:rStyle w:val="KeywordTok"/>
-        </w:rPr>
-        <w:t xml:space="preserve">close</w:t>
-      </w:r>
-      <w:r>
-        <w:rPr>
-          <w:rStyle w:val="NormalTok"/>
-        </w:rPr>
-        <w:t xml:space="preserve"> to discuss problems </w:t>
-      </w:r>
-      <w:r>
-        <w:br/>
-      </w:r>
-      <w:r>
-        <w:rPr>
-          <w:rStyle w:val="NormalTok"/>
-        </w:rPr>
-        <w:t xml:space="preserve">──────────────────────────────────────────────────────────────────────────────</w:t>
-      </w:r>
-      <w:r>
-        <w:br/>
-      </w:r>
-      <w:r>
-        <w:br/>
-      </w:r>
-      <w:r>
-        <w:rPr>
-          <w:rStyle w:val="NormalTok"/>
-        </w:rPr>
-        <w:t xml:space="preserve">                  </w:t>
-      </w:r>
-      <w:r>
-        <w:rPr>
-          <w:rStyle w:val="DecValTok"/>
-        </w:rPr>
-        <w:t xml:space="preserve">type</w:t>
-      </w:r>
-      <w:r>
-        <w:rPr>
-          <w:rStyle w:val="NormalTok"/>
-        </w:rPr>
-        <w:t xml:space="preserve">:  </w:t>
-      </w:r>
-      <w:r>
-        <w:rPr>
-          <w:rStyle w:val="KeywordTok"/>
-        </w:rPr>
-        <w:t xml:space="preserve">numeric</w:t>
-      </w:r>
-      <w:r>
-        <w:rPr>
-          <w:rStyle w:val="NormalTok"/>
-        </w:rPr>
-        <w:t xml:space="preserve"> (</w:t>
-      </w:r>
-      <w:r>
-        <w:rPr>
-          <w:rStyle w:val="KeywordTok"/>
-        </w:rPr>
-        <w:t xml:space="preserve">byte</w:t>
-      </w:r>
-      <w:r>
-        <w:rPr>
-          <w:rStyle w:val="NormalTok"/>
-        </w:rPr>
-        <w:t xml:space="preserve">)</w:t>
-      </w:r>
-      <w:r>
-        <w:br/>
-      </w:r>
-      <w:r>
-        <w:rPr>
-          <w:rStyle w:val="NormalTok"/>
-        </w:rPr>
-        <w:t xml:space="preserve">                 </w:t>
-      </w:r>
-      <w:r>
-        <w:rPr>
-          <w:rStyle w:val="KeywordTok"/>
-        </w:rPr>
-        <w:t xml:space="preserve">label</w:t>
-      </w:r>
-      <w:r>
-        <w:rPr>
-          <w:rStyle w:val="NormalTok"/>
-        </w:rPr>
-        <w:t xml:space="preserve">:  LABJP, but 33 nonmissing </w:t>
-      </w:r>
-      <w:r>
-        <w:rPr>
-          <w:rStyle w:val="KeywordTok"/>
-        </w:rPr>
-        <w:t xml:space="preserve">values</w:t>
-      </w:r>
-      <w:r>
-        <w:rPr>
-          <w:rStyle w:val="NormalTok"/>
-        </w:rPr>
-        <w:t xml:space="preserve"> are </w:t>
-      </w:r>
-      <w:r>
-        <w:rPr>
-          <w:rStyle w:val="KeywordTok"/>
-        </w:rPr>
-        <w:t xml:space="preserve">not</w:t>
-      </w:r>
-      <w:r>
-        <w:rPr>
-          <w:rStyle w:val="NormalTok"/>
-        </w:rPr>
-        <w:t xml:space="preserve"> labeled</w:t>
-      </w:r>
-      <w:r>
-        <w:br/>
-      </w:r>
-      <w:r>
-        <w:br/>
-      </w:r>
-      <w:r>
-        <w:rPr>
-          <w:rStyle w:val="NormalTok"/>
-        </w:rPr>
-        <w:t xml:space="preserve">                 </w:t>
-      </w:r>
-      <w:r>
-        <w:rPr>
-          <w:rStyle w:val="KeywordTok"/>
-        </w:rPr>
-        <w:t xml:space="preserve">range</w:t>
-      </w:r>
-      <w:r>
-        <w:rPr>
-          <w:rStyle w:val="NormalTok"/>
-        </w:rPr>
-        <w:t xml:space="preserve">:  [0,96]                       units:  1</w:t>
-      </w:r>
-      <w:r>
-        <w:br/>
-      </w:r>
-      <w:r>
-        <w:rPr>
-          <w:rStyle w:val="NormalTok"/>
-        </w:rPr>
-        <w:t xml:space="preserve">         </w:t>
-      </w:r>
-      <w:r>
-        <w:rPr>
-          <w:rStyle w:val="KeywordTok"/>
-        </w:rPr>
-        <w:t xml:space="preserve">unique</w:t>
+        <w:t xml:space="preserve">irr</w:t>
+      </w:r>
+      <w:r>
+        <w:br/>
+      </w:r>
+      <w:r>
+        <w:br/>
+      </w:r>
+      <w:r>
+        <w:rPr>
+          <w:rStyle w:val="NormalTok"/>
+        </w:rPr>
+        <w:t xml:space="preserve">Poisson regression                              Number </w:t>
+      </w:r>
+      <w:r>
+        <w:rPr>
+          <w:rStyle w:val="KeywordTok"/>
+        </w:rPr>
+        <w:t xml:space="preserve">of</w:t>
       </w:r>
       <w:r>
         <w:rPr>
@@ -3459,25 +5298,244 @@
         <w:rPr>
           <w:rStyle w:val="KeywordTok"/>
         </w:rPr>
-        <w:t xml:space="preserve">values</w:t>
-      </w:r>
-      <w:r>
-        <w:rPr>
-          <w:rStyle w:val="NormalTok"/>
-        </w:rPr>
-        <w:t xml:space="preserve">:  34                       </w:t>
+        <w:t xml:space="preserve">obs</w:t>
+      </w:r>
+      <w:r>
+        <w:rPr>
+          <w:rStyle w:val="NormalTok"/>
+        </w:rPr>
+        <w:t xml:space="preserve">     =     30,530</w:t>
+      </w:r>
+      <w:r>
+        <w:br/>
+      </w:r>
+      <w:r>
+        <w:rPr>
+          <w:rStyle w:val="NormalTok"/>
+        </w:rPr>
+        <w:t xml:space="preserve">                                                LR </w:t>
       </w:r>
       <w:r>
         <w:rPr>
           <w:rStyle w:val="FunctionTok"/>
         </w:rPr>
-        <w:t xml:space="preserve">missing</w:t>
-      </w:r>
-      <w:r>
-        <w:rPr>
-          <w:rStyle w:val="NormalTok"/>
-        </w:rPr>
-        <w:t xml:space="preserve"> .:  0/64,814</w:t>
+        <w:t xml:space="preserve">chi2</w:t>
+      </w:r>
+      <w:r>
+        <w:rPr>
+          <w:rStyle w:val="NormalTok"/>
+        </w:rPr>
+        <w:t xml:space="preserve">(9)        =    2054.20</w:t>
+      </w:r>
+      <w:r>
+        <w:br/>
+      </w:r>
+      <w:r>
+        <w:rPr>
+          <w:rStyle w:val="NormalTok"/>
+        </w:rPr>
+        <w:t xml:space="preserve">                                                Prob &gt; </w:t>
+      </w:r>
+      <w:r>
+        <w:rPr>
+          <w:rStyle w:val="FunctionTok"/>
+        </w:rPr>
+        <w:t xml:space="preserve">chi2</w:t>
+      </w:r>
+      <w:r>
+        <w:rPr>
+          <w:rStyle w:val="NormalTok"/>
+        </w:rPr>
+        <w:t xml:space="preserve">       =     0.0000</w:t>
+      </w:r>
+      <w:r>
+        <w:br/>
+      </w:r>
+      <w:r>
+        <w:rPr>
+          <w:rStyle w:val="NormalTok"/>
+        </w:rPr>
+        <w:t xml:space="preserve">Log likelihood = -44758.999                     Pseudo R2         =     0.0224</w:t>
+      </w:r>
+      <w:r>
+        <w:br/>
+      </w:r>
+      <w:r>
+        <w:br/>
+      </w:r>
+      <w:r>
+        <w:rPr>
+          <w:rStyle w:val="NormalTok"/>
+        </w:rPr>
+        <w:t xml:space="preserve">─────────────┬────────────────────────────────────────────────────────────────</w:t>
+      </w:r>
+      <w:r>
+        <w:br/>
+      </w:r>
+      <w:r>
+        <w:rPr>
+          <w:rStyle w:val="NormalTok"/>
+        </w:rPr>
+        <w:t xml:space="preserve">    acecount │        IRR   Std. Err.      z    P&gt;|z|     [95% Conf. Interval]</w:t>
+      </w:r>
+      <w:r>
+        <w:br/>
+      </w:r>
+      <w:r>
+        <w:rPr>
+          <w:rStyle w:val="NormalTok"/>
+        </w:rPr>
+        <w:t xml:space="preserve">─────────────┼────────────────────────────────────────────────────────────────</w:t>
+      </w:r>
+      <w:r>
+        <w:br/>
+      </w:r>
+      <w:r>
+        <w:rPr>
+          <w:rStyle w:val="NormalTok"/>
+        </w:rPr>
+        <w:t xml:space="preserve">      sc_sex │   .9872589   .0109873    -1.15   0.249     .9659573     1.00903</w:t>
+      </w:r>
+      <w:r>
+        <w:br/>
+      </w:r>
+      <w:r>
+        <w:rPr>
+          <w:rStyle w:val="NormalTok"/>
+        </w:rPr>
+        <w:t xml:space="preserve">             │</w:t>
+      </w:r>
+      <w:r>
+        <w:br/>
+      </w:r>
+      <w:r>
+        <w:rPr>
+          <w:rStyle w:val="NormalTok"/>
+        </w:rPr>
+        <w:t xml:space="preserve">   sc_race_r │</w:t>
+      </w:r>
+      <w:r>
+        <w:br/>
+      </w:r>
+      <w:r>
+        <w:rPr>
+          <w:rStyle w:val="NormalTok"/>
+        </w:rPr>
+        <w:t xml:space="preserve">Black </w:t>
+      </w:r>
+      <w:r>
+        <w:rPr>
+          <w:rStyle w:val="KeywordTok"/>
+        </w:rPr>
+        <w:t xml:space="preserve">or</w:t>
+      </w:r>
+      <w:r>
+        <w:rPr>
+          <w:rStyle w:val="NormalTok"/>
+        </w:rPr>
+        <w:t xml:space="preserve"> ..  │   1.305095   .0257001    13.52   0.000     1.255684    1.356451</w:t>
+      </w:r>
+      <w:r>
+        <w:br/>
+      </w:r>
+      <w:r>
+        <w:rPr>
+          <w:rStyle w:val="NormalTok"/>
+        </w:rPr>
+        <w:t xml:space="preserve">American ..  │   1.816854   .0812498    13.35   0.000     1.664386    1.983288</w:t>
+      </w:r>
+      <w:r>
+        <w:br/>
+      </w:r>
+      <w:r>
+        <w:rPr>
+          <w:rStyle w:val="NormalTok"/>
+        </w:rPr>
+        <w:t xml:space="preserve">Asian alone  │   .5355922   .0192021   -17.42   0.000     .4992487    .5745815</w:t>
+      </w:r>
+      <w:r>
+        <w:br/>
+      </w:r>
+      <w:r>
+        <w:rPr>
+          <w:rStyle w:val="NormalTok"/>
+        </w:rPr>
+        <w:t xml:space="preserve">Native Ha..  │   1.229664   .1192054     2.13   0.033      1.01688    1.486973</w:t>
+      </w:r>
+      <w:r>
+        <w:br/>
+      </w:r>
+      <w:r>
+        <w:rPr>
+          <w:rStyle w:val="NormalTok"/>
+        </w:rPr>
+        <w:t xml:space="preserve">Some Othe..  │   1.069886   .0347586     2.08   0.038     1.003884    1.140227</w:t>
+      </w:r>
+      <w:r>
+        <w:br/>
+      </w:r>
+      <w:r>
+        <w:rPr>
+          <w:rStyle w:val="NormalTok"/>
+        </w:rPr>
+        <w:t xml:space="preserve">Two </w:t>
+      </w:r>
+      <w:r>
+        <w:rPr>
+          <w:rStyle w:val="KeywordTok"/>
+        </w:rPr>
+        <w:t xml:space="preserve">or</w:t>
+      </w:r>
+      <w:r>
+        <w:rPr>
+          <w:rStyle w:val="NormalTok"/>
+        </w:rPr>
+        <w:t xml:space="preserve"> Mo..  │    1.32553   .0252577    14.79   0.000     1.276939     1.37597</w:t>
+      </w:r>
+      <w:r>
+        <w:br/>
+      </w:r>
+      <w:r>
+        <w:rPr>
+          <w:rStyle w:val="NormalTok"/>
+        </w:rPr>
+        <w:t xml:space="preserve">             │</w:t>
+      </w:r>
+      <w:r>
+        <w:br/>
+      </w:r>
+      <w:r>
+        <w:rPr>
+          <w:rStyle w:val="NormalTok"/>
+        </w:rPr>
+        <w:t xml:space="preserve">     higrade │</w:t>
+      </w:r>
+      <w:r>
+        <w:br/>
+      </w:r>
+      <w:r>
+        <w:rPr>
+          <w:rStyle w:val="NormalTok"/>
+        </w:rPr>
+        <w:t xml:space="preserve">High sch..)  │   1.065292   .0343446     1.96   0.050      1.00006    1.134778</w:t>
+      </w:r>
+      <w:r>
+        <w:br/>
+      </w:r>
+      <w:r>
+        <w:rPr>
+          <w:rStyle w:val="NormalTok"/>
+        </w:rPr>
+        <w:t xml:space="preserve">More than..  │   .6848121   .0209463   -12.38   0.000     .6449644    .7271216</w:t>
+      </w:r>
+      <w:r>
+        <w:br/>
+      </w:r>
+      <w:r>
+        <w:rPr>
+          <w:rStyle w:val="NormalTok"/>
+        </w:rPr>
+        <w:t xml:space="preserve">             │</w:t>
       </w:r>
       <w:r>
         <w:br/>
@@ -3490,172 +5548,39 @@
       </w:r>
       <w:r>
         <w:rPr>
-          <w:rStyle w:val="KeywordTok"/>
-        </w:rPr>
-        <w:t xml:space="preserve">unique</w:t>
-      </w:r>
-      <w:r>
-        <w:rPr>
-          <w:rStyle w:val="NormalTok"/>
-        </w:rPr>
-        <w:t xml:space="preserve"> mv codes:  3                       </w:t>
-      </w:r>
-      <w:r>
-        <w:rPr>
-          <w:rStyle w:val="FunctionTok"/>
-        </w:rPr>
-        <w:t xml:space="preserve">missing</w:t>
-      </w:r>
-      <w:r>
-        <w:rPr>
-          <w:rStyle w:val="NormalTok"/>
-        </w:rPr>
-        <w:t xml:space="preserve"> .*:  62,141/64,814</w:t>
-      </w:r>
-      <w:r>
-        <w:br/>
-      </w:r>
-      <w:r>
-        <w:br/>
-      </w:r>
-      <w:r>
-        <w:rPr>
-          <w:rStyle w:val="NormalTok"/>
-        </w:rPr>
-        <w:t xml:space="preserve">              examples:  .i    IAP</w:t>
-      </w:r>
-      <w:r>
-        <w:br/>
-      </w:r>
-      <w:r>
-        <w:rPr>
-          <w:rStyle w:val="NormalTok"/>
-        </w:rPr>
-        <w:t xml:space="preserve">                         .i    IAP</w:t>
-      </w:r>
-      <w:r>
-        <w:br/>
-      </w:r>
-      <w:r>
-        <w:rPr>
-          <w:rStyle w:val="NormalTok"/>
-        </w:rPr>
-        <w:t xml:space="preserve">                         .i    IAP</w:t>
-      </w:r>
-      <w:r>
-        <w:br/>
-      </w:r>
-      <w:r>
-        <w:rPr>
-          <w:rStyle w:val="NormalTok"/>
-        </w:rPr>
-        <w:t xml:space="preserve">                         .i    IAP</w:t>
-      </w:r>
-    </w:p>
-    <w:p>
-      <w:pPr>
-        <w:pStyle w:val="SourceCode"/>
-      </w:pPr>
-      <w:r>
-        <w:rPr>
-          <w:rStyle w:val="NormalTok"/>
-        </w:rPr>
-        <w:t xml:space="preserve">. </w:t>
-      </w:r>
-      <w:r>
-        <w:rPr>
-          <w:rStyle w:val="KeywordTok"/>
-        </w:rPr>
-        <w:t xml:space="preserve">recode</w:t>
-      </w:r>
-      <w:r>
-        <w:rPr>
-          <w:rStyle w:val="NormalTok"/>
-        </w:rPr>
-        <w:t xml:space="preserve"> hispanic (1=0)(2/</w:t>
-      </w:r>
-      <w:r>
-        <w:rPr>
-          <w:rStyle w:val="FunctionTok"/>
-        </w:rPr>
-        <w:t xml:space="preserve">max</w:t>
-      </w:r>
-      <w:r>
-        <w:rPr>
-          <w:rStyle w:val="NormalTok"/>
-        </w:rPr>
-        <w:t xml:space="preserve"> = 1), </w:t>
-      </w:r>
-      <w:r>
-        <w:rPr>
-          <w:rStyle w:val="KeywordTok"/>
-        </w:rPr>
-        <w:t xml:space="preserve">generate</w:t>
-      </w:r>
-      <w:r>
-        <w:rPr>
-          <w:rStyle w:val="NormalTok"/>
-        </w:rPr>
-        <w:t xml:space="preserve">(hisp) </w:t>
-      </w:r>
-      <w:r>
-        <w:rPr>
-          <w:rStyle w:val="CommentTok"/>
-        </w:rPr>
-        <w:t xml:space="preserve">// dichotomous variable</w:t>
-      </w:r>
-      <w:r>
-        <w:br/>
-      </w:r>
-      <w:r>
-        <w:rPr>
-          <w:rStyle w:val="NormalTok"/>
-        </w:rPr>
-        <w:t xml:space="preserve">(26650 differences between hispanic and hisp)</w:t>
-      </w:r>
-    </w:p>
-    <w:p>
-      <w:pPr>
-        <w:pStyle w:val="SourceCode"/>
-      </w:pPr>
-      <w:r>
-        <w:rPr>
-          <w:rStyle w:val="NormalTok"/>
-        </w:rPr>
-        <w:t xml:space="preserve">. </w:t>
-      </w:r>
-      <w:r>
-        <w:rPr>
-          <w:rStyle w:val="KeywordTok"/>
-        </w:rPr>
-        <w:t xml:space="preserve">generate</w:t>
-      </w:r>
-      <w:r>
-        <w:rPr>
-          <w:rStyle w:val="NormalTok"/>
-        </w:rPr>
-        <w:t xml:space="preserve"> coninc_10K = coninc / 10000 </w:t>
-      </w:r>
-      <w:r>
-        <w:rPr>
-          <w:rStyle w:val="CommentTok"/>
-        </w:rPr>
-        <w:t xml:space="preserve">// $10K chunks</w:t>
-      </w:r>
-      <w:r>
-        <w:br/>
-      </w:r>
-      <w:r>
-        <w:rPr>
-          <w:rStyle w:val="NormalTok"/>
-        </w:rPr>
-        <w:t xml:space="preserve">(6,520 </w:t>
-      </w:r>
-      <w:r>
-        <w:rPr>
-          <w:rStyle w:val="FunctionTok"/>
-        </w:rPr>
-        <w:t xml:space="preserve">missing</w:t>
+          <w:rStyle w:val="DataTypeTok"/>
+        </w:rPr>
+        <w:t xml:space="preserve">_cons</w:t>
+      </w:r>
+      <w:r>
+        <w:rPr>
+          <w:rStyle w:val="NormalTok"/>
+        </w:rPr>
+        <w:t xml:space="preserve"> │   1.404867   .0485076     9.85   0.000     1.312939    1.503231</w:t>
+      </w:r>
+      <w:r>
+        <w:br/>
+      </w:r>
+      <w:r>
+        <w:rPr>
+          <w:rStyle w:val="NormalTok"/>
+        </w:rPr>
+        <w:t xml:space="preserve">─────────────┴────────────────────────────────────────────────────────────────</w:t>
+      </w:r>
+      <w:r>
+        <w:br/>
+      </w:r>
+      <w:r>
+        <w:rPr>
+          <w:rStyle w:val="NormalTok"/>
+        </w:rPr>
+        <w:t xml:space="preserve">Note: </w:t>
+      </w:r>
+      <w:r>
+        <w:rPr>
+          <w:rStyle w:val="DataTypeTok"/>
+        </w:rPr>
+        <w:t xml:space="preserve">_cons</w:t>
       </w:r>
       <w:r>
         <w:rPr>
@@ -3667,855 +5592,34 @@
         <w:rPr>
           <w:rStyle w:val="KeywordTok"/>
         </w:rPr>
-        <w:t xml:space="preserve">values</w:t>
-      </w:r>
-      <w:r>
-        <w:rPr>
-          <w:rStyle w:val="NormalTok"/>
-        </w:rPr>
-        <w:t xml:space="preserve"> generated)</w:t>
-      </w:r>
-    </w:p>
-    <w:p>
-      <w:pPr>
-        <w:pStyle w:val="SourceCode"/>
-      </w:pPr>
-      <w:r>
-        <w:rPr>
-          <w:rStyle w:val="NormalTok"/>
-        </w:rPr>
-        <w:t xml:space="preserve">. </w:t>
-      </w:r>
-      <w:r>
-        <w:rPr>
-          <w:rStyle w:val="KeywordTok"/>
-        </w:rPr>
-        <w:t xml:space="preserve">poisson</w:t>
-      </w:r>
-      <w:r>
-        <w:rPr>
-          <w:rStyle w:val="NormalTok"/>
-        </w:rPr>
-        <w:t xml:space="preserve"> numprobs coninc_10K i.race hisp i.</w:t>
-      </w:r>
-      <w:r>
-        <w:rPr>
-          <w:rStyle w:val="KeywordTok"/>
-        </w:rPr>
-        <w:t xml:space="preserve">class</w:t>
-      </w:r>
-      <w:r>
-        <w:rPr>
-          <w:rStyle w:val="NormalTok"/>
-        </w:rPr>
-        <w:t xml:space="preserve"> sex age</w:t>
-      </w:r>
-      <w:r>
-        <w:br/>
-      </w:r>
-      <w:r>
-        <w:br/>
-      </w:r>
-      <w:r>
-        <w:rPr>
-          <w:rStyle w:val="NormalTok"/>
-        </w:rPr>
-        <w:t xml:space="preserve">Iteration 0:   </w:t>
-      </w:r>
-      <w:r>
-        <w:rPr>
-          <w:rStyle w:val="FunctionTok"/>
-        </w:rPr>
-        <w:t xml:space="preserve">log</w:t>
-      </w:r>
-      <w:r>
-        <w:rPr>
-          <w:rStyle w:val="NormalTok"/>
-        </w:rPr>
-        <w:t xml:space="preserve"> likelihood =  -13723.05  </w:t>
-      </w:r>
-      <w:r>
-        <w:br/>
-      </w:r>
-      <w:r>
-        <w:rPr>
-          <w:rStyle w:val="NormalTok"/>
-        </w:rPr>
-        <w:t xml:space="preserve">Iteration 1:   </w:t>
-      </w:r>
-      <w:r>
-        <w:rPr>
-          <w:rStyle w:val="FunctionTok"/>
-        </w:rPr>
-        <w:t xml:space="preserve">log</w:t>
-      </w:r>
-      <w:r>
-        <w:rPr>
-          <w:rStyle w:val="NormalTok"/>
-        </w:rPr>
-        <w:t xml:space="preserve"> likelihood = -13723.046  </w:t>
-      </w:r>
-      <w:r>
-        <w:br/>
-      </w:r>
-      <w:r>
-        <w:rPr>
-          <w:rStyle w:val="NormalTok"/>
-        </w:rPr>
-        <w:t xml:space="preserve">Iteration 2:   </w:t>
-      </w:r>
-      <w:r>
-        <w:rPr>
-          <w:rStyle w:val="FunctionTok"/>
-        </w:rPr>
-        <w:t xml:space="preserve">log</w:t>
-      </w:r>
-      <w:r>
-        <w:rPr>
-          <w:rStyle w:val="NormalTok"/>
-        </w:rPr>
-        <w:t xml:space="preserve"> likelihood = -13723.046  </w:t>
-      </w:r>
-      <w:r>
-        <w:br/>
-      </w:r>
-      <w:r>
-        <w:br/>
-      </w:r>
-      <w:r>
-        <w:rPr>
-          <w:rStyle w:val="NormalTok"/>
-        </w:rPr>
-        <w:t xml:space="preserve">Poisson regression                              Number </w:t>
-      </w:r>
-      <w:r>
-        <w:rPr>
-          <w:rStyle w:val="KeywordTok"/>
-        </w:rPr>
-        <w:t xml:space="preserve">of</w:t>
-      </w:r>
-      <w:r>
-        <w:rPr>
-          <w:rStyle w:val="NormalTok"/>
-        </w:rPr>
-        <w:t xml:space="preserve"> </w:t>
-      </w:r>
-      <w:r>
-        <w:rPr>
-          <w:rStyle w:val="KeywordTok"/>
-        </w:rPr>
-        <w:t xml:space="preserve">obs</w:t>
-      </w:r>
-      <w:r>
-        <w:rPr>
-          <w:rStyle w:val="NormalTok"/>
-        </w:rPr>
-        <w:t xml:space="preserve">     =      2,399</w:t>
-      </w:r>
-      <w:r>
-        <w:br/>
-      </w:r>
-      <w:r>
-        <w:rPr>
-          <w:rStyle w:val="NormalTok"/>
-        </w:rPr>
-        <w:t xml:space="preserve">                                                LR </w:t>
-      </w:r>
-      <w:r>
-        <w:rPr>
-          <w:rStyle w:val="FunctionTok"/>
-        </w:rPr>
-        <w:t xml:space="preserve">chi2</w:t>
-      </w:r>
-      <w:r>
-        <w:rPr>
-          <w:rStyle w:val="NormalTok"/>
-        </w:rPr>
-        <w:t xml:space="preserve">(9)        =    1125.86</w:t>
-      </w:r>
-      <w:r>
-        <w:br/>
-      </w:r>
-      <w:r>
-        <w:rPr>
-          <w:rStyle w:val="NormalTok"/>
-        </w:rPr>
-        <w:t xml:space="preserve">                                                Prob &gt; </w:t>
-      </w:r>
-      <w:r>
-        <w:rPr>
-          <w:rStyle w:val="FunctionTok"/>
-        </w:rPr>
-        <w:t xml:space="preserve">chi2</w:t>
-      </w:r>
-      <w:r>
-        <w:rPr>
-          <w:rStyle w:val="NormalTok"/>
-        </w:rPr>
-        <w:t xml:space="preserve">       =     0.0000</w:t>
-      </w:r>
-      <w:r>
-        <w:br/>
-      </w:r>
-      <w:r>
-        <w:rPr>
-          <w:rStyle w:val="NormalTok"/>
-        </w:rPr>
-        <w:t xml:space="preserve">Log likelihood = -13723.046                     Pseudo R2         =     0.0394</w:t>
-      </w:r>
-      <w:r>
-        <w:br/>
-      </w:r>
-      <w:r>
-        <w:br/>
-      </w:r>
-      <w:r>
-        <w:rPr>
-          <w:rStyle w:val="NormalTok"/>
-        </w:rPr>
-        <w:t xml:space="preserve">─────────────┬────────────────────────────────────────────────────────────────</w:t>
-      </w:r>
-      <w:r>
-        <w:br/>
-      </w:r>
-      <w:r>
-        <w:rPr>
-          <w:rStyle w:val="NormalTok"/>
-        </w:rPr>
-        <w:t xml:space="preserve">    numprobs │      Coef.   Std. Err.      z    P&gt;|z|     [95% Conf. Interval]</w:t>
-      </w:r>
-      <w:r>
-        <w:br/>
-      </w:r>
-      <w:r>
-        <w:rPr>
-          <w:rStyle w:val="NormalTok"/>
-        </w:rPr>
-        <w:t xml:space="preserve">─────────────┼────────────────────────────────────────────────────────────────</w:t>
-      </w:r>
-      <w:r>
-        <w:br/>
-      </w:r>
-      <w:r>
-        <w:rPr>
-          <w:rStyle w:val="NormalTok"/>
-        </w:rPr>
-        <w:t xml:space="preserve">  coninc_10K │   .0288957   .0017165    16.83   0.000     .0255315    .0322599</w:t>
-      </w:r>
-      <w:r>
-        <w:br/>
-      </w:r>
-      <w:r>
-        <w:rPr>
-          <w:rStyle w:val="NormalTok"/>
-        </w:rPr>
-        <w:t xml:space="preserve">             │</w:t>
-      </w:r>
-      <w:r>
-        <w:br/>
-      </w:r>
-      <w:r>
-        <w:rPr>
-          <w:rStyle w:val="NormalTok"/>
-        </w:rPr>
-        <w:t xml:space="preserve">        race │</w:t>
-      </w:r>
-      <w:r>
-        <w:br/>
-      </w:r>
-      <w:r>
-        <w:rPr>
-          <w:rStyle w:val="NormalTok"/>
-        </w:rPr>
-        <w:t xml:space="preserve">      </w:t>
-      </w:r>
-      <w:r>
-        <w:rPr>
-          <w:rStyle w:val="BaseNTok"/>
-        </w:rPr>
-        <w:t xml:space="preserve">black</w:t>
-      </w:r>
-      <w:r>
-        <w:rPr>
-          <w:rStyle w:val="NormalTok"/>
-        </w:rPr>
-        <w:t xml:space="preserve">  │  -.4409339   .0256346   -17.20   0.000    -.4911767    -.390691</w:t>
-      </w:r>
-      <w:r>
-        <w:br/>
-      </w:r>
-      <w:r>
-        <w:rPr>
-          <w:rStyle w:val="NormalTok"/>
-        </w:rPr>
-        <w:t xml:space="preserve">      other  │  -.2608266    .037588    -6.94   0.000    -.3344978   -.1871555</w:t>
-      </w:r>
-      <w:r>
-        <w:br/>
-      </w:r>
-      <w:r>
-        <w:rPr>
-          <w:rStyle w:val="NormalTok"/>
-        </w:rPr>
-        <w:t xml:space="preserve">             │</w:t>
-      </w:r>
-      <w:r>
-        <w:br/>
-      </w:r>
-      <w:r>
-        <w:rPr>
-          <w:rStyle w:val="NormalTok"/>
-        </w:rPr>
-        <w:t xml:space="preserve">        hisp │  -.2247009    .033778    -6.65   0.000    -.2909047   -.1584972</w:t>
-      </w:r>
-      <w:r>
-        <w:br/>
-      </w:r>
-      <w:r>
-        <w:rPr>
-          <w:rStyle w:val="NormalTok"/>
-        </w:rPr>
-        <w:t xml:space="preserve">             │</w:t>
-      </w:r>
-      <w:r>
-        <w:br/>
-      </w:r>
-      <w:r>
-        <w:rPr>
-          <w:rStyle w:val="NormalTok"/>
-        </w:rPr>
-        <w:t xml:space="preserve">       </w:t>
-      </w:r>
-      <w:r>
-        <w:rPr>
-          <w:rStyle w:val="KeywordTok"/>
-        </w:rPr>
-        <w:t xml:space="preserve">class</w:t>
-      </w:r>
-      <w:r>
-        <w:rPr>
-          <w:rStyle w:val="NormalTok"/>
-        </w:rPr>
-        <w:t xml:space="preserve"> │</w:t>
-      </w:r>
-      <w:r>
-        <w:br/>
-      </w:r>
-      <w:r>
-        <w:rPr>
-          <w:rStyle w:val="NormalTok"/>
-        </w:rPr>
-        <w:t xml:space="preserve">working c..  │  -.1267131   .0342909    -3.70   0.000    -.1939219   -.0595042</w:t>
-      </w:r>
-      <w:r>
-        <w:br/>
-      </w:r>
-      <w:r>
-        <w:rPr>
-          <w:rStyle w:val="NormalTok"/>
-        </w:rPr>
-        <w:t xml:space="preserve">middle cl..  │  -.0173452   .0349358    -0.50   0.620    -.0858182    .0511278</w:t>
-      </w:r>
-      <w:r>
-        <w:br/>
-      </w:r>
-      <w:r>
-        <w:rPr>
-          <w:rStyle w:val="FunctionTok"/>
-        </w:rPr>
-        <w:t xml:space="preserve">upper</w:t>
-      </w:r>
-      <w:r>
-        <w:rPr>
-          <w:rStyle w:val="NormalTok"/>
-        </w:rPr>
-        <w:t xml:space="preserve"> </w:t>
-      </w:r>
-      <w:r>
-        <w:rPr>
-          <w:rStyle w:val="KeywordTok"/>
-        </w:rPr>
-        <w:t xml:space="preserve">class</w:t>
-      </w:r>
-      <w:r>
-        <w:rPr>
-          <w:rStyle w:val="NormalTok"/>
-        </w:rPr>
-        <w:t xml:space="preserve">  │  -.0300967    .049953    -0.60   0.547    -.1280028    .0678095</w:t>
-      </w:r>
-      <w:r>
-        <w:br/>
-      </w:r>
-      <w:r>
-        <w:rPr>
-          <w:rStyle w:val="NormalTok"/>
-        </w:rPr>
-        <w:t xml:space="preserve">             │</w:t>
-      </w:r>
-      <w:r>
-        <w:br/>
-      </w:r>
-      <w:r>
-        <w:rPr>
-          <w:rStyle w:val="NormalTok"/>
-        </w:rPr>
-        <w:t xml:space="preserve">         sex │   .1291068   .0146144     8.83   0.000     .1004631    .1577506</w:t>
-      </w:r>
-      <w:r>
-        <w:br/>
-      </w:r>
-      <w:r>
-        <w:rPr>
-          <w:rStyle w:val="NormalTok"/>
-        </w:rPr>
-        <w:t xml:space="preserve">         age │  -.0013719   .0004456    -3.08   0.002    -.0022453   -.0004986</w:t>
-      </w:r>
-      <w:r>
-        <w:br/>
-      </w:r>
-      <w:r>
-        <w:rPr>
-          <w:rStyle w:val="NormalTok"/>
-        </w:rPr>
-        <w:t xml:space="preserve">       </w:t>
-      </w:r>
-      <w:r>
-        <w:rPr>
-          <w:rStyle w:val="DataTypeTok"/>
-        </w:rPr>
-        <w:t xml:space="preserve">_cons</w:t>
-      </w:r>
-      <w:r>
-        <w:rPr>
-          <w:rStyle w:val="NormalTok"/>
-        </w:rPr>
-        <w:t xml:space="preserve"> │   1.935927   .0457132    42.35   0.000     1.846331    2.025523</w:t>
-      </w:r>
-      <w:r>
-        <w:br/>
-      </w:r>
-      <w:r>
-        <w:rPr>
-          <w:rStyle w:val="NormalTok"/>
-        </w:rPr>
-        <w:t xml:space="preserve">─────────────┴────────────────────────────────────────────────────────────────</w:t>
+        <w:t xml:space="preserve">estimates</w:t>
+      </w:r>
+      <w:r>
+        <w:rPr>
+          <w:rStyle w:val="NormalTok"/>
+        </w:rPr>
+        <w:t xml:space="preserve"> baseline incidence rate.</w:t>
       </w:r>
     </w:p>
     <w:p>
       <w:pPr>
         <w:pStyle w:val="Heading1"/>
       </w:pPr>
-      <w:bookmarkStart w:id="36" w:name="incidence-rate-ratios"/>
-      <w:r>
-        <w:t xml:space="preserve">Incidence Rate Ratios</w:t>
-      </w:r>
-      <w:bookmarkEnd w:id="36"/>
-    </w:p>
-    <w:p>
-      <w:pPr>
-        <w:pStyle w:val="SourceCode"/>
-      </w:pPr>
-      <w:r>
-        <w:rPr>
-          <w:rStyle w:val="NormalTok"/>
-        </w:rPr>
-        <w:t xml:space="preserve">. </w:t>
-      </w:r>
-      <w:r>
-        <w:rPr>
-          <w:rStyle w:val="KeywordTok"/>
-        </w:rPr>
-        <w:t xml:space="preserve">poisson</w:t>
-      </w:r>
-      <w:r>
-        <w:rPr>
-          <w:rStyle w:val="NormalTok"/>
-        </w:rPr>
-        <w:t xml:space="preserve">, </w:t>
-      </w:r>
-      <w:r>
-        <w:rPr>
-          <w:rStyle w:val="KeywordTok"/>
-        </w:rPr>
-        <w:t xml:space="preserve">irr</w:t>
-      </w:r>
-      <w:r>
-        <w:br/>
-      </w:r>
-      <w:r>
-        <w:br/>
-      </w:r>
-      <w:r>
-        <w:rPr>
-          <w:rStyle w:val="NormalTok"/>
-        </w:rPr>
-        <w:t xml:space="preserve">Poisson regression                              Number </w:t>
-      </w:r>
-      <w:r>
-        <w:rPr>
-          <w:rStyle w:val="KeywordTok"/>
-        </w:rPr>
-        <w:t xml:space="preserve">of</w:t>
-      </w:r>
-      <w:r>
-        <w:rPr>
-          <w:rStyle w:val="NormalTok"/>
-        </w:rPr>
-        <w:t xml:space="preserve"> </w:t>
-      </w:r>
-      <w:r>
-        <w:rPr>
-          <w:rStyle w:val="KeywordTok"/>
-        </w:rPr>
-        <w:t xml:space="preserve">obs</w:t>
-      </w:r>
-      <w:r>
-        <w:rPr>
-          <w:rStyle w:val="NormalTok"/>
-        </w:rPr>
-        <w:t xml:space="preserve">     =      2,399</w:t>
-      </w:r>
-      <w:r>
-        <w:br/>
-      </w:r>
-      <w:r>
-        <w:rPr>
-          <w:rStyle w:val="NormalTok"/>
-        </w:rPr>
-        <w:t xml:space="preserve">                                                LR </w:t>
-      </w:r>
-      <w:r>
-        <w:rPr>
-          <w:rStyle w:val="FunctionTok"/>
-        </w:rPr>
-        <w:t xml:space="preserve">chi2</w:t>
-      </w:r>
-      <w:r>
-        <w:rPr>
-          <w:rStyle w:val="NormalTok"/>
-        </w:rPr>
-        <w:t xml:space="preserve">(9)        =    1125.86</w:t>
-      </w:r>
-      <w:r>
-        <w:br/>
-      </w:r>
-      <w:r>
-        <w:rPr>
-          <w:rStyle w:val="NormalTok"/>
-        </w:rPr>
-        <w:t xml:space="preserve">                                                Prob &gt; </w:t>
-      </w:r>
-      <w:r>
-        <w:rPr>
-          <w:rStyle w:val="FunctionTok"/>
-        </w:rPr>
-        <w:t xml:space="preserve">chi2</w:t>
-      </w:r>
-      <w:r>
-        <w:rPr>
-          <w:rStyle w:val="NormalTok"/>
-        </w:rPr>
-        <w:t xml:space="preserve">       =     0.0000</w:t>
-      </w:r>
-      <w:r>
-        <w:br/>
-      </w:r>
-      <w:r>
-        <w:rPr>
-          <w:rStyle w:val="NormalTok"/>
-        </w:rPr>
-        <w:t xml:space="preserve">Log likelihood = -13723.046                     Pseudo R2         =     0.0394</w:t>
-      </w:r>
-      <w:r>
-        <w:br/>
-      </w:r>
-      <w:r>
-        <w:br/>
-      </w:r>
-      <w:r>
-        <w:rPr>
-          <w:rStyle w:val="NormalTok"/>
-        </w:rPr>
-        <w:t xml:space="preserve">─────────────┬────────────────────────────────────────────────────────────────</w:t>
-      </w:r>
-      <w:r>
-        <w:br/>
-      </w:r>
-      <w:r>
-        <w:rPr>
-          <w:rStyle w:val="NormalTok"/>
-        </w:rPr>
-        <w:t xml:space="preserve">    numprobs │        IRR   Std. Err.      z    P&gt;|z|     [95% Conf. Interval]</w:t>
-      </w:r>
-      <w:r>
-        <w:br/>
-      </w:r>
-      <w:r>
-        <w:rPr>
-          <w:rStyle w:val="NormalTok"/>
-        </w:rPr>
-        <w:t xml:space="preserve">─────────────┼────────────────────────────────────────────────────────────────</w:t>
-      </w:r>
-      <w:r>
-        <w:br/>
-      </w:r>
-      <w:r>
-        <w:rPr>
-          <w:rStyle w:val="NormalTok"/>
-        </w:rPr>
-        <w:t xml:space="preserve">  coninc_10K │   1.029317   .0017668    16.83   0.000      1.02586    1.032786</w:t>
-      </w:r>
-      <w:r>
-        <w:br/>
-      </w:r>
-      <w:r>
-        <w:rPr>
-          <w:rStyle w:val="NormalTok"/>
-        </w:rPr>
-        <w:t xml:space="preserve">             │</w:t>
-      </w:r>
-      <w:r>
-        <w:br/>
-      </w:r>
-      <w:r>
-        <w:rPr>
-          <w:rStyle w:val="NormalTok"/>
-        </w:rPr>
-        <w:t xml:space="preserve">        race │</w:t>
-      </w:r>
-      <w:r>
-        <w:br/>
-      </w:r>
-      <w:r>
-        <w:rPr>
-          <w:rStyle w:val="NormalTok"/>
-        </w:rPr>
-        <w:t xml:space="preserve">      </w:t>
-      </w:r>
-      <w:r>
-        <w:rPr>
-          <w:rStyle w:val="BaseNTok"/>
-        </w:rPr>
-        <w:t xml:space="preserve">black</w:t>
-      </w:r>
-      <w:r>
-        <w:rPr>
-          <w:rStyle w:val="NormalTok"/>
-        </w:rPr>
-        <w:t xml:space="preserve">  │   .6434353   .0164942   -17.20   0.000      .611906    .6765892</w:t>
-      </w:r>
-      <w:r>
-        <w:br/>
-      </w:r>
-      <w:r>
-        <w:rPr>
-          <w:rStyle w:val="NormalTok"/>
-        </w:rPr>
-        <w:t xml:space="preserve">      other  │   .7704145   .0289583    -6.94   0.000     .7156974    .8293148</w:t>
-      </w:r>
-      <w:r>
-        <w:br/>
-      </w:r>
-      <w:r>
-        <w:rPr>
-          <w:rStyle w:val="NormalTok"/>
-        </w:rPr>
-        <w:t xml:space="preserve">             │</w:t>
-      </w:r>
-      <w:r>
-        <w:br/>
-      </w:r>
-      <w:r>
-        <w:rPr>
-          <w:rStyle w:val="NormalTok"/>
-        </w:rPr>
-        <w:t xml:space="preserve">        hisp │   .7987551   .0269804    -6.65   0.000     .7475869    .8534254</w:t>
-      </w:r>
-      <w:r>
-        <w:br/>
-      </w:r>
-      <w:r>
-        <w:rPr>
-          <w:rStyle w:val="NormalTok"/>
-        </w:rPr>
-        <w:t xml:space="preserve">             │</w:t>
-      </w:r>
-      <w:r>
-        <w:br/>
-      </w:r>
-      <w:r>
-        <w:rPr>
-          <w:rStyle w:val="NormalTok"/>
-        </w:rPr>
-        <w:t xml:space="preserve">       </w:t>
-      </w:r>
-      <w:r>
-        <w:rPr>
-          <w:rStyle w:val="KeywordTok"/>
-        </w:rPr>
-        <w:t xml:space="preserve">class</w:t>
-      </w:r>
-      <w:r>
-        <w:rPr>
-          <w:rStyle w:val="NormalTok"/>
-        </w:rPr>
-        <w:t xml:space="preserve"> │</w:t>
-      </w:r>
-      <w:r>
-        <w:br/>
-      </w:r>
-      <w:r>
-        <w:rPr>
-          <w:rStyle w:val="NormalTok"/>
-        </w:rPr>
-        <w:t xml:space="preserve">working c..  │   .8809864   .0302098    -3.70   0.000     .8237222    .9422316</w:t>
-      </w:r>
-      <w:r>
-        <w:br/>
-      </w:r>
-      <w:r>
-        <w:rPr>
-          <w:rStyle w:val="NormalTok"/>
-        </w:rPr>
-        <w:t xml:space="preserve">middle cl..  │   .9828044   .0343351    -0.50   0.620     .9177611    1.052457</w:t>
-      </w:r>
-      <w:r>
-        <w:br/>
-      </w:r>
-      <w:r>
-        <w:rPr>
-          <w:rStyle w:val="FunctionTok"/>
-        </w:rPr>
-        <w:t xml:space="preserve">upper</w:t>
-      </w:r>
-      <w:r>
-        <w:rPr>
-          <w:rStyle w:val="NormalTok"/>
-        </w:rPr>
-        <w:t xml:space="preserve"> </w:t>
-      </w:r>
-      <w:r>
-        <w:rPr>
-          <w:rStyle w:val="KeywordTok"/>
-        </w:rPr>
-        <w:t xml:space="preserve">class</w:t>
-      </w:r>
-      <w:r>
-        <w:rPr>
-          <w:rStyle w:val="NormalTok"/>
-        </w:rPr>
-        <w:t xml:space="preserve">  │   .9703517    .048472    -0.60   0.547     .8798509    1.070161</w:t>
-      </w:r>
-      <w:r>
-        <w:br/>
-      </w:r>
-      <w:r>
-        <w:rPr>
-          <w:rStyle w:val="NormalTok"/>
-        </w:rPr>
-        <w:t xml:space="preserve">             │</w:t>
-      </w:r>
-      <w:r>
-        <w:br/>
-      </w:r>
-      <w:r>
-        <w:rPr>
-          <w:rStyle w:val="NormalTok"/>
-        </w:rPr>
-        <w:t xml:space="preserve">         sex │   1.137812   .0166285     8.83   0.000     1.105683    1.170874</w:t>
-      </w:r>
-      <w:r>
-        <w:br/>
-      </w:r>
-      <w:r>
-        <w:rPr>
-          <w:rStyle w:val="NormalTok"/>
-        </w:rPr>
-        <w:t xml:space="preserve">         age │    .998629    .000445    -3.08   0.002     .9977572    .9995015</w:t>
-      </w:r>
-      <w:r>
-        <w:br/>
-      </w:r>
-      <w:r>
-        <w:rPr>
-          <w:rStyle w:val="NormalTok"/>
-        </w:rPr>
-        <w:t xml:space="preserve">       </w:t>
-      </w:r>
-      <w:r>
-        <w:rPr>
-          <w:rStyle w:val="DataTypeTok"/>
-        </w:rPr>
-        <w:t xml:space="preserve">_cons</w:t>
-      </w:r>
-      <w:r>
-        <w:rPr>
-          <w:rStyle w:val="NormalTok"/>
-        </w:rPr>
-        <w:t xml:space="preserve"> │   6.930466   .3168141    42.35   0.000     6.336526    7.580077</w:t>
-      </w:r>
-      <w:r>
-        <w:br/>
-      </w:r>
-      <w:r>
-        <w:rPr>
-          <w:rStyle w:val="NormalTok"/>
-        </w:rPr>
-        <w:t xml:space="preserve">─────────────┴────────────────────────────────────────────────────────────────</w:t>
-      </w:r>
-      <w:r>
-        <w:br/>
-      </w:r>
-      <w:r>
-        <w:rPr>
-          <w:rStyle w:val="NormalTok"/>
-        </w:rPr>
-        <w:t xml:space="preserve">Note: </w:t>
-      </w:r>
-      <w:r>
-        <w:rPr>
-          <w:rStyle w:val="DataTypeTok"/>
-        </w:rPr>
-        <w:t xml:space="preserve">_cons</w:t>
-      </w:r>
-      <w:r>
-        <w:rPr>
-          <w:rStyle w:val="NormalTok"/>
-        </w:rPr>
-        <w:t xml:space="preserve"> </w:t>
-      </w:r>
-      <w:r>
-        <w:rPr>
-          <w:rStyle w:val="KeywordTok"/>
-        </w:rPr>
-        <w:t xml:space="preserve">estimates</w:t>
-      </w:r>
-      <w:r>
-        <w:rPr>
-          <w:rStyle w:val="NormalTok"/>
-        </w:rPr>
-        <w:t xml:space="preserve"> baseline incidence rate.</w:t>
-      </w:r>
-    </w:p>
-    <w:p>
-      <w:pPr>
-        <w:pStyle w:val="Heading1"/>
-      </w:pPr>
-      <w:bookmarkStart w:id="37" w:name="negative-binomial-distribution"/>
+      <w:bookmarkStart w:id="38" w:name="negative-binomial-distribution"/>
       <w:r>
         <w:t xml:space="preserve">Negative Binomial Distribution</w:t>
       </w:r>
-      <w:bookmarkEnd w:id="37"/>
+      <w:bookmarkEnd w:id="38"/>
     </w:p>
     <w:p>
       <w:pPr>
         <w:pStyle w:val="Heading2"/>
       </w:pPr>
-      <w:bookmarkStart w:id="38" w:name="over-dispersion"/>
+      <w:bookmarkStart w:id="39" w:name="over-dispersion"/>
       <w:r>
         <w:t xml:space="preserve">Over-Dispersion</w:t>
       </w:r>
-      <w:bookmarkEnd w:id="38"/>
+      <w:bookmarkEnd w:id="39"/>
     </w:p>
     <w:p>
       <w:pPr>
@@ -4734,11 +5838,11 @@
       <w:pPr>
         <w:pStyle w:val="Heading2"/>
       </w:pPr>
-      <w:bookmarkStart w:id="39" w:name="regression"/>
-      <w:r>
-        <w:t xml:space="preserve">Regression</w:t>
-      </w:r>
-      <w:bookmarkEnd w:id="39"/>
+      <w:bookmarkStart w:id="40" w:name="negative-binomial-regression"/>
+      <w:r>
+        <w:t xml:space="preserve">Negative Binomial Regression</w:t>
+      </w:r>
+      <w:bookmarkEnd w:id="40"/>
     </w:p>
     <w:p>
       <w:pPr>
@@ -4760,19 +5864,13 @@
         <w:rPr>
           <w:rStyle w:val="NormalTok"/>
         </w:rPr>
-        <w:t xml:space="preserve"> numprobs coninc_10K i.race hisp i.</w:t>
-      </w:r>
-      <w:r>
-        <w:rPr>
-          <w:rStyle w:val="KeywordTok"/>
-        </w:rPr>
-        <w:t xml:space="preserve">class</w:t>
-      </w:r>
-      <w:r>
-        <w:rPr>
-          <w:rStyle w:val="NormalTok"/>
-        </w:rPr>
-        <w:t xml:space="preserve"> sex age</w:t>
+        <w:t xml:space="preserve"> acecount sc_sex i.sc_race_r i.higrade, </w:t>
+      </w:r>
+      <w:r>
+        <w:rPr>
+          <w:rStyle w:val="KeywordTok"/>
+        </w:rPr>
+        <w:t xml:space="preserve">irr</w:t>
       </w:r>
       <w:r>
         <w:br/>
@@ -4820,7 +5918,7 @@
         <w:rPr>
           <w:rStyle w:val="NormalTok"/>
         </w:rPr>
-        <w:t xml:space="preserve"> likelihood =  -13723.05  </w:t>
+        <w:t xml:space="preserve"> likelihood = -44759.253  </w:t>
       </w:r>
       <w:r>
         <w:br/>
@@ -4841,7 +5939,7 @@
         <w:rPr>
           <w:rStyle w:val="NormalTok"/>
         </w:rPr>
-        <w:t xml:space="preserve"> likelihood = -13723.046  </w:t>
+        <w:t xml:space="preserve"> likelihood = -44758.999  </w:t>
       </w:r>
       <w:r>
         <w:br/>
@@ -4862,7 +5960,7 @@
         <w:rPr>
           <w:rStyle w:val="NormalTok"/>
         </w:rPr>
-        <w:t xml:space="preserve"> likelihood = -13723.046  </w:t>
+        <w:t xml:space="preserve"> likelihood = -44758.999  </w:t>
       </w:r>
       <w:r>
         <w:br/>
@@ -4910,7 +6008,7 @@
         <w:rPr>
           <w:rStyle w:val="NormalTok"/>
         </w:rPr>
-        <w:t xml:space="preserve"> likelihood = -7550.8728  </w:t>
+        <w:t xml:space="preserve"> likelihood =   -43591.3  </w:t>
       </w:r>
       <w:r>
         <w:br/>
@@ -4931,7 +6029,7 @@
         <w:rPr>
           <w:rStyle w:val="NormalTok"/>
         </w:rPr>
-        <w:t xml:space="preserve"> likelihood = -7534.4222  </w:t>
+        <w:t xml:space="preserve"> likelihood = -43392.427  </w:t>
       </w:r>
       <w:r>
         <w:br/>
@@ -4952,7 +6050,7 @@
         <w:rPr>
           <w:rStyle w:val="NormalTok"/>
         </w:rPr>
-        <w:t xml:space="preserve"> likelihood = -7534.4131  </w:t>
+        <w:t xml:space="preserve"> likelihood = -43391.748  </w:t>
       </w:r>
       <w:r>
         <w:br/>
@@ -4973,7 +6071,7 @@
         <w:rPr>
           <w:rStyle w:val="NormalTok"/>
         </w:rPr>
-        <w:t xml:space="preserve"> likelihood = -7534.4131  </w:t>
+        <w:t xml:space="preserve"> likelihood = -43391.748  </w:t>
       </w:r>
       <w:r>
         <w:br/>
@@ -5021,7 +6119,7 @@
         <w:rPr>
           <w:rStyle w:val="NormalTok"/>
         </w:rPr>
-        <w:t xml:space="preserve"> likelihood = -7461.8838  </w:t>
+        <w:t xml:space="preserve"> likelihood = -42801.127  </w:t>
       </w:r>
       <w:r>
         <w:br/>
@@ -5042,7 +6140,7 @@
         <w:rPr>
           <w:rStyle w:val="NormalTok"/>
         </w:rPr>
-        <w:t xml:space="preserve"> likelihood = -7458.4673  </w:t>
+        <w:t xml:space="preserve"> likelihood = -42775.936  </w:t>
       </w:r>
       <w:r>
         <w:br/>
@@ -5063,7 +6161,7 @@
         <w:rPr>
           <w:rStyle w:val="NormalTok"/>
         </w:rPr>
-        <w:t xml:space="preserve"> likelihood = -7458.4576  </w:t>
+        <w:t xml:space="preserve"> likelihood = -42775.864  </w:t>
       </w:r>
       <w:r>
         <w:br/>
@@ -5084,7 +6182,7 @@
         <w:rPr>
           <w:rStyle w:val="NormalTok"/>
         </w:rPr>
-        <w:t xml:space="preserve"> likelihood = -7458.4576  </w:t>
+        <w:t xml:space="preserve"> likelihood = -42775.864  </w:t>
       </w:r>
       <w:r>
         <w:br/>
@@ -5120,7 +6218,7 @@
         <w:rPr>
           <w:rStyle w:val="NormalTok"/>
         </w:rPr>
-        <w:t xml:space="preserve">     =      2,399</w:t>
+        <w:t xml:space="preserve">     =     30,530</w:t>
       </w:r>
       <w:r>
         <w:br/>
@@ -5141,7 +6239,7 @@
         <w:rPr>
           <w:rStyle w:val="NormalTok"/>
         </w:rPr>
-        <w:t xml:space="preserve">(9)        =     151.91</w:t>
+        <w:t xml:space="preserve">(9)        =    1231.77</w:t>
       </w:r>
       <w:r>
         <w:br/>
@@ -5183,7 +6281,7 @@
         <w:rPr>
           <w:rStyle w:val="NormalTok"/>
         </w:rPr>
-        <w:t xml:space="preserve">Log likelihood = -7458.4576                     Pseudo R2         =     0.0101</w:t>
+        <w:t xml:space="preserve">Log likelihood = -42775.864                     Pseudo R2         =     0.0142</w:t>
       </w:r>
       <w:r>
         <w:br/>
@@ -5204,7 +6302,7 @@
         <w:rPr>
           <w:rStyle w:val="NormalTok"/>
         </w:rPr>
-        <w:t xml:space="preserve">    numprobs │      Coef.   Std. Err.      z    P&gt;|z|     [95% Conf. Interval]</w:t>
+        <w:t xml:space="preserve">    acecount │        IRR   Std. Err.      z    P&gt;|z|     [95% Conf. Interval]</w:t>
       </w:r>
       <w:r>
         <w:br/>
@@ -5222,7 +6320,7 @@
         <w:rPr>
           <w:rStyle w:val="NormalTok"/>
         </w:rPr>
-        <w:t xml:space="preserve">  coninc_10K │   .0286549   .0049747     5.76   0.000     .0189047    .0384052</w:t>
+        <w:t xml:space="preserve">      sc_sex │   .9873253   .0140708    -0.90   0.371     .9601287    1.015292</w:t>
       </w:r>
       <w:r>
         <w:br/>
@@ -5240,112 +6338,458 @@
         <w:rPr>
           <w:rStyle w:val="NormalTok"/>
         </w:rPr>
-        <w:t xml:space="preserve">        race │</w:t>
-      </w:r>
-      <w:r>
-        <w:br/>
-      </w:r>
-      <w:r>
-        <w:rPr>
-          <w:rStyle w:val="NormalTok"/>
-        </w:rPr>
-        <w:t xml:space="preserve">      </w:t>
+        <w:t xml:space="preserve">   sc_race_r │</w:t>
+      </w:r>
+      <w:r>
+        <w:br/>
+      </w:r>
+      <w:r>
+        <w:rPr>
+          <w:rStyle w:val="NormalTok"/>
+        </w:rPr>
+        <w:t xml:space="preserve">Black </w:t>
+      </w:r>
+      <w:r>
+        <w:rPr>
+          <w:rStyle w:val="KeywordTok"/>
+        </w:rPr>
+        <w:t xml:space="preserve">or</w:t>
+      </w:r>
+      <w:r>
+        <w:rPr>
+          <w:rStyle w:val="NormalTok"/>
+        </w:rPr>
+        <w:t xml:space="preserve"> ..  │   1.326253   .0350126    10.70   0.000     1.259374    1.396682</w:t>
+      </w:r>
+      <w:r>
+        <w:br/>
+      </w:r>
+      <w:r>
+        <w:rPr>
+          <w:rStyle w:val="NormalTok"/>
+        </w:rPr>
+        <w:t xml:space="preserve">American ..  │   1.864104   .1222717     9.49   0.000     1.639221    2.119839</w:t>
+      </w:r>
+      <w:r>
+        <w:br/>
+      </w:r>
+      <w:r>
+        <w:rPr>
+          <w:rStyle w:val="NormalTok"/>
+        </w:rPr>
+        <w:t xml:space="preserve">Asian alone  │   .5378757   .0222161   -15.01   0.000     .4960489    .5832294</w:t>
+      </w:r>
+      <w:r>
+        <w:br/>
+      </w:r>
+      <w:r>
+        <w:rPr>
+          <w:rStyle w:val="NormalTok"/>
+        </w:rPr>
+        <w:t xml:space="preserve">Native Ha..  │   1.244574   .1624972     1.68   0.094     .9635716    1.607524</w:t>
+      </w:r>
+      <w:r>
+        <w:br/>
+      </w:r>
+      <w:r>
+        <w:rPr>
+          <w:rStyle w:val="NormalTok"/>
+        </w:rPr>
+        <w:t xml:space="preserve">Some Othe..  │   1.083969   .0459946     1.90   0.057     .9974679    1.177971</w:t>
+      </w:r>
+      <w:r>
+        <w:br/>
+      </w:r>
+      <w:r>
+        <w:rPr>
+          <w:rStyle w:val="NormalTok"/>
+        </w:rPr>
+        <w:t xml:space="preserve">Two </w:t>
+      </w:r>
+      <w:r>
+        <w:rPr>
+          <w:rStyle w:val="KeywordTok"/>
+        </w:rPr>
+        <w:t xml:space="preserve">or</w:t>
+      </w:r>
+      <w:r>
+        <w:rPr>
+          <w:rStyle w:val="NormalTok"/>
+        </w:rPr>
+        <w:t xml:space="preserve"> Mo..  │   1.325755   .0336113    11.12   0.000     1.261488    1.393296</w:t>
+      </w:r>
+      <w:r>
+        <w:br/>
+      </w:r>
+      <w:r>
+        <w:rPr>
+          <w:rStyle w:val="NormalTok"/>
+        </w:rPr>
+        <w:t xml:space="preserve">             │</w:t>
+      </w:r>
+      <w:r>
+        <w:br/>
+      </w:r>
+      <w:r>
+        <w:rPr>
+          <w:rStyle w:val="NormalTok"/>
+        </w:rPr>
+        <w:t xml:space="preserve">     higrade │</w:t>
+      </w:r>
+      <w:r>
+        <w:br/>
+      </w:r>
+      <w:r>
+        <w:rPr>
+          <w:rStyle w:val="NormalTok"/>
+        </w:rPr>
+        <w:t xml:space="preserve">High sch..)  │    1.06806   .0468996     1.50   0.134      .979983    1.164053</w:t>
+      </w:r>
+      <w:r>
+        <w:br/>
+      </w:r>
+      <w:r>
+        <w:rPr>
+          <w:rStyle w:val="NormalTok"/>
+        </w:rPr>
+        <w:t xml:space="preserve">More than..  │   .6831897   .0282212    -9.22   0.000     .6300572     .740803</w:t>
+      </w:r>
+      <w:r>
+        <w:br/>
+      </w:r>
+      <w:r>
+        <w:rPr>
+          <w:rStyle w:val="NormalTok"/>
+        </w:rPr>
+        <w:t xml:space="preserve">             │</w:t>
+      </w:r>
+      <w:r>
+        <w:br/>
+      </w:r>
+      <w:r>
+        <w:rPr>
+          <w:rStyle w:val="NormalTok"/>
+        </w:rPr>
+        <w:t xml:space="preserve">       </w:t>
+      </w:r>
+      <w:r>
+        <w:rPr>
+          <w:rStyle w:val="DataTypeTok"/>
+        </w:rPr>
+        <w:t xml:space="preserve">_cons</w:t>
+      </w:r>
+      <w:r>
+        <w:rPr>
+          <w:rStyle w:val="NormalTok"/>
+        </w:rPr>
+        <w:t xml:space="preserve"> │   1.403757   .0647737     7.35   0.000     1.282374    1.536629</w:t>
+      </w:r>
+      <w:r>
+        <w:br/>
+      </w:r>
+      <w:r>
+        <w:rPr>
+          <w:rStyle w:val="NormalTok"/>
+        </w:rPr>
+        <w:t xml:space="preserve">─────────────┼────────────────────────────────────────────────────────────────</w:t>
+      </w:r>
+      <w:r>
+        <w:br/>
+      </w:r>
+      <w:r>
+        <w:rPr>
+          <w:rStyle w:val="NormalTok"/>
+        </w:rPr>
+        <w:t xml:space="preserve">    /lnalpha │  -.5443067   .0239625                     -.5912723   -.4973411</w:t>
+      </w:r>
+      <w:r>
+        <w:br/>
+      </w:r>
+      <w:r>
+        <w:rPr>
+          <w:rStyle w:val="NormalTok"/>
+        </w:rPr>
+        <w:t xml:space="preserve">─────────────┼────────────────────────────────────────────────────────────────</w:t>
+      </w:r>
+      <w:r>
+        <w:br/>
+      </w:r>
+      <w:r>
+        <w:rPr>
+          <w:rStyle w:val="NormalTok"/>
+        </w:rPr>
+        <w:t xml:space="preserve">       </w:t>
+      </w:r>
+      <w:r>
+        <w:rPr>
+          <w:rStyle w:val="KeywordTok"/>
+        </w:rPr>
+        <w:t xml:space="preserve">alpha</w:t>
+      </w:r>
+      <w:r>
+        <w:rPr>
+          <w:rStyle w:val="NormalTok"/>
+        </w:rPr>
+        <w:t xml:space="preserve"> │   .5802439   .0139041                      .5536224    .6081455</w:t>
+      </w:r>
+      <w:r>
+        <w:br/>
+      </w:r>
+      <w:r>
+        <w:rPr>
+          <w:rStyle w:val="NormalTok"/>
+        </w:rPr>
+        <w:t xml:space="preserve">─────────────┴────────────────────────────────────────────────────────────────</w:t>
+      </w:r>
+      <w:r>
+        <w:br/>
+      </w:r>
+      <w:r>
+        <w:rPr>
+          <w:rStyle w:val="NormalTok"/>
+        </w:rPr>
+        <w:t xml:space="preserve">Note: Estimates are transformed only </w:t>
+      </w:r>
+      <w:r>
+        <w:rPr>
+          <w:rStyle w:val="KeywordTok"/>
+        </w:rPr>
+        <w:t xml:space="preserve">in</w:t>
+      </w:r>
+      <w:r>
+        <w:rPr>
+          <w:rStyle w:val="NormalTok"/>
+        </w:rPr>
+        <w:t xml:space="preserve"> the first equation.</w:t>
+      </w:r>
+      <w:r>
+        <w:br/>
+      </w:r>
+      <w:r>
+        <w:rPr>
+          <w:rStyle w:val="NormalTok"/>
+        </w:rPr>
+        <w:t xml:space="preserve">Note: </w:t>
+      </w:r>
+      <w:r>
+        <w:rPr>
+          <w:rStyle w:val="DataTypeTok"/>
+        </w:rPr>
+        <w:t xml:space="preserve">_cons</w:t>
+      </w:r>
+      <w:r>
+        <w:rPr>
+          <w:rStyle w:val="NormalTok"/>
+        </w:rPr>
+        <w:t xml:space="preserve"> </w:t>
+      </w:r>
+      <w:r>
+        <w:rPr>
+          <w:rStyle w:val="KeywordTok"/>
+        </w:rPr>
+        <w:t xml:space="preserve">estimates</w:t>
+      </w:r>
+      <w:r>
+        <w:rPr>
+          <w:rStyle w:val="NormalTok"/>
+        </w:rPr>
+        <w:t xml:space="preserve"> baseline incidence rate.</w:t>
+      </w:r>
+      <w:r>
+        <w:br/>
+      </w:r>
+      <w:r>
+        <w:rPr>
+          <w:rStyle w:val="NormalTok"/>
+        </w:rPr>
+        <w:t xml:space="preserve">LR </w:t>
+      </w:r>
+      <w:r>
+        <w:rPr>
+          <w:rStyle w:val="KeywordTok"/>
+        </w:rPr>
+        <w:t xml:space="preserve">test</w:t>
+      </w:r>
+      <w:r>
+        <w:rPr>
+          <w:rStyle w:val="NormalTok"/>
+        </w:rPr>
+        <w:t xml:space="preserve"> </w:t>
+      </w:r>
+      <w:r>
+        <w:rPr>
+          <w:rStyle w:val="KeywordTok"/>
+        </w:rPr>
+        <w:t xml:space="preserve">of</w:t>
+      </w:r>
+      <w:r>
+        <w:rPr>
+          <w:rStyle w:val="NormalTok"/>
+        </w:rPr>
+        <w:t xml:space="preserve"> </w:t>
+      </w:r>
+      <w:r>
+        <w:rPr>
+          <w:rStyle w:val="KeywordTok"/>
+        </w:rPr>
+        <w:t xml:space="preserve">alpha</w:t>
+      </w:r>
+      <w:r>
+        <w:rPr>
+          <w:rStyle w:val="NormalTok"/>
+        </w:rPr>
+        <w:t xml:space="preserve">=0: chibar2(01) = 3966.27              Prob &gt;= chibar2 = 0.000</w:t>
+      </w:r>
+    </w:p>
+    <w:p>
+      <w:pPr>
+        <w:pStyle w:val="Heading2"/>
+      </w:pPr>
+      <w:bookmarkStart w:id="41" w:name="predicted-values"/>
+      <w:r>
+        <w:t xml:space="preserve">Predicted Values</w:t>
+      </w:r>
+      <w:bookmarkEnd w:id="41"/>
+    </w:p>
+    <w:p>
+      <w:pPr>
+        <w:pStyle w:val="SourceCode"/>
+      </w:pPr>
+      <w:r>
+        <w:rPr>
+          <w:rStyle w:val="NormalTok"/>
+        </w:rPr>
+        <w:t xml:space="preserve">. </w:t>
+      </w:r>
+      <w:r>
+        <w:rPr>
+          <w:rStyle w:val="KeywordTok"/>
+        </w:rPr>
+        <w:t xml:space="preserve">predict</w:t>
+      </w:r>
+      <w:r>
+        <w:rPr>
+          <w:rStyle w:val="NormalTok"/>
+        </w:rPr>
+        <w:t xml:space="preserve"> yhat</w:t>
+      </w:r>
+      <w:r>
+        <w:br/>
+      </w:r>
+      <w:r>
+        <w:rPr>
+          <w:rStyle w:val="NormalTok"/>
+        </w:rPr>
+        <w:t xml:space="preserve">(option n assumed; predicted number </w:t>
+      </w:r>
+      <w:r>
+        <w:rPr>
+          <w:rStyle w:val="KeywordTok"/>
+        </w:rPr>
+        <w:t xml:space="preserve">of</w:t>
+      </w:r>
+      <w:r>
+        <w:rPr>
+          <w:rStyle w:val="NormalTok"/>
+        </w:rPr>
+        <w:t xml:space="preserve"> events)</w:t>
+      </w:r>
+    </w:p>
+    <w:p>
+      <w:pPr>
+        <w:pStyle w:val="SourceCode"/>
+      </w:pPr>
+      <w:r>
+        <w:rPr>
+          <w:rStyle w:val="NormalTok"/>
+        </w:rPr>
+        <w:t xml:space="preserve">. </w:t>
+      </w:r>
+      <w:r>
+        <w:rPr>
+          <w:rStyle w:val="KeywordTok"/>
+        </w:rPr>
+        <w:t xml:space="preserve">histogram</w:t>
+      </w:r>
+      <w:r>
+        <w:rPr>
+          <w:rStyle w:val="NormalTok"/>
+        </w:rPr>
+        <w:t xml:space="preserve"> yhat, </w:t>
+      </w:r>
+      <w:r>
+        <w:rPr>
+          <w:rStyle w:val="DecValTok"/>
+        </w:rPr>
+        <w:t xml:space="preserve">scheme</w:t>
+      </w:r>
+      <w:r>
+        <w:rPr>
+          <w:rStyle w:val="NormalTok"/>
+        </w:rPr>
+        <w:t xml:space="preserve">(michigan) </w:t>
+      </w:r>
+      <w:r>
+        <w:br/>
+      </w:r>
+      <w:r>
+        <w:rPr>
+          <w:rStyle w:val="NormalTok"/>
+        </w:rPr>
+        <w:t xml:space="preserve">(</w:t>
       </w:r>
       <w:r>
         <w:rPr>
           <w:rStyle w:val="BaseNTok"/>
         </w:rPr>
-        <w:t xml:space="preserve">black</w:t>
-      </w:r>
-      <w:r>
-        <w:rPr>
-          <w:rStyle w:val="NormalTok"/>
-        </w:rPr>
-        <w:t xml:space="preserve">  │  -.4378139   .0599275    -7.31   0.000    -.5552697    -.320358</w:t>
-      </w:r>
-      <w:r>
-        <w:br/>
-      </w:r>
-      <w:r>
-        <w:rPr>
-          <w:rStyle w:val="NormalTok"/>
-        </w:rPr>
-        <w:t xml:space="preserve">      other  │   -.248534   .0944197    -2.63   0.008    -.4335933   -.0634747</w:t>
-      </w:r>
-      <w:r>
-        <w:br/>
-      </w:r>
-      <w:r>
-        <w:rPr>
-          <w:rStyle w:val="NormalTok"/>
-        </w:rPr>
-        <w:t xml:space="preserve">             │</w:t>
-      </w:r>
-      <w:r>
-        <w:br/>
-      </w:r>
-      <w:r>
-        <w:rPr>
-          <w:rStyle w:val="NormalTok"/>
-        </w:rPr>
-        <w:t xml:space="preserve">        hisp │  -.2523914   .0861951    -2.93   0.003    -.4213307    -.083452</w:t>
-      </w:r>
-      <w:r>
-        <w:br/>
-      </w:r>
-      <w:r>
-        <w:rPr>
-          <w:rStyle w:val="NormalTok"/>
-        </w:rPr>
-        <w:t xml:space="preserve">             │</w:t>
-      </w:r>
-      <w:r>
-        <w:br/>
-      </w:r>
-      <w:r>
-        <w:rPr>
-          <w:rStyle w:val="NormalTok"/>
-        </w:rPr>
-        <w:t xml:space="preserve">       </w:t>
-      </w:r>
-      <w:r>
-        <w:rPr>
-          <w:rStyle w:val="KeywordTok"/>
-        </w:rPr>
-        <w:t xml:space="preserve">class</w:t>
-      </w:r>
-      <w:r>
-        <w:rPr>
-          <w:rStyle w:val="NormalTok"/>
-        </w:rPr>
-        <w:t xml:space="preserve"> │</w:t>
-      </w:r>
-      <w:r>
-        <w:br/>
-      </w:r>
-      <w:r>
-        <w:rPr>
-          <w:rStyle w:val="NormalTok"/>
-        </w:rPr>
-        <w:t xml:space="preserve">working c..  │  -.1323204   .0890544    -1.49   0.137    -.3068639     .042223</w:t>
-      </w:r>
-      <w:r>
-        <w:br/>
-      </w:r>
-      <w:r>
-        <w:rPr>
-          <w:rStyle w:val="NormalTok"/>
-        </w:rPr>
-        <w:t xml:space="preserve">middle cl..  │  -.0193732    .091597    -0.21   0.832       -.1989    .1601535</w:t>
-      </w:r>
-      <w:r>
-        <w:br/>
-      </w:r>
-      <w:r>
-        <w:rPr>
-          <w:rStyle w:val="FunctionTok"/>
-        </w:rPr>
-        <w:t xml:space="preserve">upper</w:t>
+        <w:t xml:space="preserve">bin</w:t>
+      </w:r>
+      <w:r>
+        <w:rPr>
+          <w:rStyle w:val="NormalTok"/>
+        </w:rPr>
+        <w:t xml:space="preserve">=44, </w:t>
+      </w:r>
+      <w:r>
+        <w:rPr>
+          <w:rStyle w:val="BaseNTok"/>
+        </w:rPr>
+        <w:t xml:space="preserve">start</w:t>
+      </w:r>
+      <w:r>
+        <w:rPr>
+          <w:rStyle w:val="NormalTok"/>
+        </w:rPr>
+        <w:t xml:space="preserve">=.50284678, </w:t>
+      </w:r>
+      <w:r>
+        <w:rPr>
+          <w:rStyle w:val="KeywordTok"/>
+        </w:rPr>
+        <w:t xml:space="preserve">width</w:t>
+      </w:r>
+      <w:r>
+        <w:rPr>
+          <w:rStyle w:val="NormalTok"/>
+        </w:rPr>
+        <w:t xml:space="preserve">=.05128577)</w:t>
+      </w:r>
+    </w:p>
+    <w:p>
+      <w:pPr>
+        <w:pStyle w:val="SourceCode"/>
+      </w:pPr>
+      <w:r>
+        <w:rPr>
+          <w:rStyle w:val="NormalTok"/>
+        </w:rPr>
+        <w:t xml:space="preserve">. </w:t>
+      </w:r>
+      <w:r>
+        <w:rPr>
+          <w:rStyle w:val="KeywordTok"/>
+        </w:rPr>
+        <w:t xml:space="preserve">graph</w:t>
       </w:r>
       <w:r>
         <w:rPr>
@@ -5357,191 +6801,152 @@
         <w:rPr>
           <w:rStyle w:val="KeywordTok"/>
         </w:rPr>
-        <w:t xml:space="preserve">class</w:t>
-      </w:r>
-      <w:r>
-        <w:rPr>
-          <w:rStyle w:val="NormalTok"/>
-        </w:rPr>
-        <w:t xml:space="preserve">  │   -.066233   .1389252    -0.48   0.634    -.3385213    .2060554</w:t>
-      </w:r>
-      <w:r>
-        <w:br/>
-      </w:r>
-      <w:r>
-        <w:rPr>
-          <w:rStyle w:val="NormalTok"/>
-        </w:rPr>
-        <w:t xml:space="preserve">             │</w:t>
-      </w:r>
-      <w:r>
-        <w:br/>
-      </w:r>
-      <w:r>
-        <w:rPr>
-          <w:rStyle w:val="NormalTok"/>
-        </w:rPr>
-        <w:t xml:space="preserve">         sex │   .1082123   .0393212     2.75   0.006     .0311442    .1852805</w:t>
-      </w:r>
-      <w:r>
-        <w:br/>
-      </w:r>
-      <w:r>
-        <w:rPr>
-          <w:rStyle w:val="NormalTok"/>
-        </w:rPr>
-        <w:t xml:space="preserve">         age │  -.0013676   .0011595    -1.18   0.238    -.0036401    .0009049</w:t>
-      </w:r>
-      <w:r>
-        <w:br/>
-      </w:r>
-      <w:r>
-        <w:rPr>
-          <w:rStyle w:val="NormalTok"/>
-        </w:rPr>
-        <w:t xml:space="preserve">       </w:t>
-      </w:r>
-      <w:r>
-        <w:rPr>
-          <w:rStyle w:val="DataTypeTok"/>
-        </w:rPr>
-        <w:t xml:space="preserve">_cons</w:t>
-      </w:r>
-      <w:r>
-        <w:rPr>
-          <w:rStyle w:val="NormalTok"/>
-        </w:rPr>
-        <w:t xml:space="preserve"> │   1.975325   .1187731    16.63   0.000     1.742534    2.208116</w:t>
-      </w:r>
-      <w:r>
-        <w:br/>
-      </w:r>
-      <w:r>
-        <w:rPr>
-          <w:rStyle w:val="NormalTok"/>
-        </w:rPr>
-        <w:t xml:space="preserve">─────────────┼────────────────────────────────────────────────────────────────</w:t>
-      </w:r>
-      <w:r>
-        <w:br/>
-      </w:r>
-      <w:r>
-        <w:rPr>
-          <w:rStyle w:val="NormalTok"/>
-        </w:rPr>
-        <w:t xml:space="preserve">    /lnalpha │   -.246852   .0319159                      -.309406    -.184298</w:t>
-      </w:r>
-      <w:r>
-        <w:br/>
-      </w:r>
-      <w:r>
-        <w:rPr>
-          <w:rStyle w:val="NormalTok"/>
-        </w:rPr>
-        <w:t xml:space="preserve">─────────────┼────────────────────────────────────────────────────────────────</w:t>
-      </w:r>
-      <w:r>
-        <w:br/>
-      </w:r>
-      <w:r>
-        <w:rPr>
-          <w:rStyle w:val="NormalTok"/>
-        </w:rPr>
-        <w:t xml:space="preserve">       </w:t>
-      </w:r>
-      <w:r>
-        <w:rPr>
-          <w:rStyle w:val="KeywordTok"/>
-        </w:rPr>
-        <w:t xml:space="preserve">alpha</w:t>
-      </w:r>
-      <w:r>
-        <w:rPr>
-          <w:rStyle w:val="NormalTok"/>
-        </w:rPr>
-        <w:t xml:space="preserve"> │   .7812563   .0249345                      .7338827    .8316879</w:t>
-      </w:r>
-      <w:r>
-        <w:br/>
-      </w:r>
-      <w:r>
-        <w:rPr>
-          <w:rStyle w:val="NormalTok"/>
-        </w:rPr>
-        <w:t xml:space="preserve">─────────────┴────────────────────────────────────────────────────────────────</w:t>
-      </w:r>
-      <w:r>
-        <w:br/>
-      </w:r>
-      <w:r>
-        <w:rPr>
-          <w:rStyle w:val="NormalTok"/>
-        </w:rPr>
-        <w:t xml:space="preserve">LR </w:t>
-      </w:r>
-      <w:r>
-        <w:rPr>
-          <w:rStyle w:val="KeywordTok"/>
-        </w:rPr>
-        <w:t xml:space="preserve">test</w:t>
-      </w:r>
-      <w:r>
-        <w:rPr>
-          <w:rStyle w:val="NormalTok"/>
-        </w:rPr>
+        <w:t xml:space="preserve">export</w:t>
+      </w:r>
+      <w:r>
+        <w:rPr>
+          <w:rStyle w:val="NormalTok"/>
+        </w:rPr>
+        <w:t xml:space="preserve"> myyhats.png, </w:t>
+      </w:r>
+      <w:r>
+        <w:rPr>
+          <w:rStyle w:val="KeywordTok"/>
+        </w:rPr>
+        <w:t xml:space="preserve">width</w:t>
+      </w:r>
+      <w:r>
+        <w:rPr>
+          <w:rStyle w:val="NormalTok"/>
+        </w:rPr>
+        <w:t xml:space="preserve">(1000) </w:t>
+      </w:r>
+      <w:r>
+        <w:rPr>
+          <w:rStyle w:val="KeywordTok"/>
+        </w:rPr>
+        <w:t xml:space="preserve">replace</w:t>
+      </w:r>
+      <w:r>
+        <w:br/>
+      </w:r>
+      <w:r>
+        <w:rPr>
+          <w:rStyle w:val="NormalTok"/>
+        </w:rPr>
+        <w:t xml:space="preserve">(file myyhats.png written </w:t>
+      </w:r>
+      <w:r>
+        <w:rPr>
+          <w:rStyle w:val="KeywordTok"/>
+        </w:rPr>
+        <w:t xml:space="preserve">in</w:t>
+      </w:r>
+      <w:r>
+        <w:rPr>
+          <w:rStyle w:val="NormalTok"/>
+        </w:rPr>
+        <w:t xml:space="preserve"> PNG </w:t>
+      </w:r>
+      <w:r>
+        <w:rPr>
+          <w:rStyle w:val="KeywordTok"/>
+        </w:rPr>
+        <w:t xml:space="preserve">format</w:t>
+      </w:r>
+      <w:r>
+        <w:rPr>
+          <w:rStyle w:val="NormalTok"/>
+        </w:rPr>
+        <w:t xml:space="preserve">)</w:t>
+      </w:r>
+    </w:p>
+    <w:p>
+      <w:pPr>
+        <w:pStyle w:val="CaptionedFigure"/>
+      </w:pPr>
+      <w:r>
+        <w:drawing>
+          <wp:inline>
+            <wp:extent cx="5943600" cy="3964381"/>
+            <wp:effectExtent b="0" l="0" r="0" t="0"/>
+            <wp:docPr descr="Predicted Count of ACEs" title="" id="1" name="Picture"/>
+            <a:graphic>
+              <a:graphicData uri="http://schemas.openxmlformats.org/drawingml/2006/picture">
+                <pic:pic>
+                  <pic:nvPicPr>
+                    <pic:cNvPr descr="myyhats.png" id="0" name="Picture"/>
+                    <pic:cNvPicPr>
+                      <a:picLocks noChangeArrowheads="1" noChangeAspect="1"/>
+                    </pic:cNvPicPr>
+                  </pic:nvPicPr>
+                  <pic:blipFill>
+                    <a:blip r:embed="rId42"/>
+                    <a:stretch>
+                      <a:fillRect/>
+                    </a:stretch>
+                  </pic:blipFill>
+                  <pic:spPr bwMode="auto">
+                    <a:xfrm>
+                      <a:off x="0" y="0"/>
+                      <a:ext cx="5943600" cy="3964381"/>
+                    </a:xfrm>
+                    <a:prstGeom prst="rect">
+                      <a:avLst/>
+                    </a:prstGeom>
+                    <a:noFill/>
+                    <a:ln w="9525">
+                      <a:noFill/>
+                      <a:headEnd/>
+                      <a:tailEnd/>
+                    </a:ln>
+                  </pic:spPr>
+                </pic:pic>
+              </a:graphicData>
+            </a:graphic>
+          </wp:inline>
+        </w:drawing>
+      </w:r>
+    </w:p>
+    <w:p>
+      <w:pPr>
+        <w:pStyle w:val="ImageCaption"/>
+      </w:pPr>
+      <w:r>
+        <w:t xml:space="preserve">Predicted Count of ACEs</w:t>
+      </w:r>
+    </w:p>
+    <w:p>
+      <w:pPr>
+        <w:pStyle w:val="Heading2"/>
+      </w:pPr>
+      <w:bookmarkStart w:id="43" w:name="exposure"/>
+      <w:r>
+        <w:t xml:space="preserve">Exposure</w:t>
+      </w:r>
+      <w:bookmarkEnd w:id="43"/>
+    </w:p>
+    <w:p>
+      <w:pPr>
+        <w:pStyle w:val="FirstParagraph"/>
+      </w:pPr>
+      <w:r>
+        <w:t xml:space="preserve">In some data sets, we will have a</w:t>
+      </w:r>
+      <w:r>
         <w:t xml:space="preserve"> </w:t>
       </w:r>
       <w:r>
         <w:rPr>
-          <w:rStyle w:val="KeywordTok"/>
-        </w:rPr>
-        <w:t xml:space="preserve">of</w:t>
-      </w:r>
-      <w:r>
-        <w:rPr>
-          <w:rStyle w:val="NormalTok"/>
-        </w:rPr>
+          <w:i/>
+        </w:rPr>
+        <w:t xml:space="preserve">years exposed</w:t>
+      </w:r>
+      <w:r>
         <w:t xml:space="preserve"> </w:t>
       </w:r>
       <w:r>
-        <w:rPr>
-          <w:rStyle w:val="KeywordTok"/>
-        </w:rPr>
-        <w:t xml:space="preserve">alpha</w:t>
-      </w:r>
-      <w:r>
-        <w:rPr>
-          <w:rStyle w:val="NormalTok"/>
-        </w:rPr>
-        <w:t xml:space="preserve">=0: chibar2(01) = 1.3e+04              Prob &gt;= chibar2 = 0.000</w:t>
-      </w:r>
-    </w:p>
-    <w:p>
-      <w:pPr>
-        <w:pStyle w:val="Heading2"/>
-      </w:pPr>
-      <w:bookmarkStart w:id="40" w:name="predicted-values"/>
-      <w:r>
-        <w:t xml:space="preserve">Predicted Values</w:t>
-      </w:r>
-      <w:bookmarkEnd w:id="40"/>
-    </w:p>
-    <w:p>
-      <w:pPr>
-        <w:pStyle w:val="Heading2"/>
-      </w:pPr>
-      <w:bookmarkStart w:id="41" w:name="exposure"/>
-      <w:r>
-        <w:t xml:space="preserve">Exposure</w:t>
-      </w:r>
-      <w:bookmarkEnd w:id="41"/>
-    </w:p>
-    <w:p>
-      <w:pPr>
-        <w:pStyle w:val="FirstParagraph"/>
-      </w:pPr>
-      <w:r>
-        <w:t xml:space="preserve">In some data sets, we will have a</w:t>
+        <w:t xml:space="preserve">or</w:t>
       </w:r>
       <w:r>
         <w:t xml:space="preserve"> </w:t>
@@ -5550,39 +6955,14 @@
         <w:rPr>
           <w:i/>
         </w:rPr>
-        <w:t xml:space="preserve">years exposed</w:t>
+        <w:t xml:space="preserve">time exposed</w:t>
       </w:r>
       <w:r>
         <w:t xml:space="preserve"> </w:t>
       </w:r>
       <w:r>
-        <w:t xml:space="preserve">or</w:t>
-      </w:r>
-      <w:r>
-        <w:t xml:space="preserve"> </w:t>
-      </w:r>
-      <w:r>
-        <w:rPr>
-          <w:i/>
-        </w:rPr>
-        <w:t xml:space="preserve">time exposed</w:t>
-      </w:r>
-      <w:r>
-        <w:t xml:space="preserve"> </w:t>
-      </w:r>
-      <w:r>
         <w:t xml:space="preserve">variable. It is important to control for this variable.</w:t>
       </w:r>
-    </w:p>
-    <w:p>
-      <w:pPr>
-        <w:pStyle w:val="Heading1"/>
-      </w:pPr>
-      <w:bookmarkStart w:id="42" w:name="zero-inflated-models"/>
-      <w:r>
-        <w:t xml:space="preserve">Zero-Inflated Models</w:t>
-      </w:r>
-      <w:bookmarkEnd w:id="42"/>
     </w:p>
     <w:sectPr>
       <w:footerReference w:type="even" r:id="rId10"/>

</xml_diff>

<commit_message>
clarified; split into subsections; better subheadings
</commit_message>
<xml_diff>
--- a/categorical/count-regression/count-regression.docx
+++ b/categorical/count-regression/count-regression.docx
@@ -368,7 +368,7 @@
       </w:pPr>
       <w:bookmarkStart w:id="24" w:name="other-canonical-examples-of-count-data"/>
       <w:r>
-        <w:t xml:space="preserve">Other Canonical Examples of Count Data 🌳 🤧</w:t>
+        <w:t xml:space="preserve">Other Canonical Examples of Count Data 🎋 🤧</w:t>
       </w:r>
       <w:bookmarkEnd w:id="24"/>
     </w:p>
@@ -381,7 +381,7 @@
         </w:numPr>
       </w:pPr>
       <w:r>
-        <w:t xml:space="preserve">🏵 🎄 🌵 Plants / trees in a field</w:t>
+        <w:t xml:space="preserve">🌵 🎄 🌵 Plants / trees in a field</w:t>
       </w:r>
     </w:p>
     <w:p>
@@ -393,7 +393,7 @@
         </w:numPr>
       </w:pPr>
       <w:r>
-        <w:t xml:space="preserve">🤧 🤧 🤢 Cases of disease / unit area</w:t>
+        <w:t xml:space="preserve">🤒 🤒 🤮 Cases of disease / unit area</w:t>
       </w:r>
     </w:p>
     <w:p>
@@ -1025,7 +1025,7 @@
         <w:rPr>
           <w:rStyle w:val="NormalTok"/>
         </w:rPr>
-        <w:t xml:space="preserve">=-2.9297853, </w:t>
+        <w:t xml:space="preserve">=-3.0031285, </w:t>
       </w:r>
       <w:r>
         <w:rPr>
@@ -1037,7 +1037,7 @@
         <w:rPr>
           <w:rStyle w:val="NormalTok"/>
         </w:rPr>
-        <w:t xml:space="preserve">=.2228604)</w:t>
+        <w:t xml:space="preserve">=.20304677)</w:t>
       </w:r>
     </w:p>
     <w:p>
@@ -1422,7 +1422,7 @@
         <w:rPr>
           <w:rStyle w:val="NormalTok"/>
         </w:rPr>
-        <w:t xml:space="preserve">=.17241379)</w:t>
+        <w:t xml:space="preserve">=.13793103)</w:t>
       </w:r>
     </w:p>
     <w:p>
@@ -1572,7 +1572,7 @@
       </w:pPr>
       <w:bookmarkStart w:id="32" w:name="X357e98edc6cd1ad732137669d768bce34022f26"/>
       <w:r>
-        <w:t xml:space="preserve">Poisson is the Natural Form for Observations Distributed in Time or Space 🏢 🏨 🏫 ⏳ ⏳ ⏳</w:t>
+        <w:t xml:space="preserve">Poisson is the Natural Form for Observations Distributed in Time or Space 🏢 🏭 🏨 ⏳ ⏳ ⏳</w:t>
       </w:r>
       <w:bookmarkEnd w:id="32"/>
     </w:p>
@@ -1824,7 +1824,7 @@
         <w:rPr>
           <w:rStyle w:val="NormalTok"/>
         </w:rPr>
-        <w:t xml:space="preserve">(11 </w:t>
+        <w:t xml:space="preserve">(9 </w:t>
       </w:r>
       <w:r>
         <w:rPr>
@@ -1857,7 +1857,7 @@
         <w:rPr>
           <w:rStyle w:val="NormalTok"/>
         </w:rPr>
-        <w:t xml:space="preserve">(5 observations created)</w:t>
+        <w:t xml:space="preserve">(7 observations created)</w:t>
       </w:r>
     </w:p>
     <w:p>
@@ -3127,14 +3127,24 @@
       <w:pPr>
         <w:pStyle w:val="Heading1"/>
       </w:pPr>
-      <w:bookmarkStart w:id="35" w:name="Xf1df536e50b060ded54861f736eb7b85f6b57a9"/>
-      <w:r>
-        <w:t xml:space="preserve">Poisson Regression (National Survey Of Children’s Health)</w:t>
+      <w:bookmarkStart w:id="35" w:name="poisson-regression"/>
+      <w:r>
+        <w:t xml:space="preserve">Poisson Regression</w:t>
       </w:r>
       <w:bookmarkEnd w:id="35"/>
     </w:p>
     <w:p>
       <w:pPr>
+        <w:pStyle w:val="Heading2"/>
+      </w:pPr>
+      <w:bookmarkStart w:id="36" w:name="national-survey-of-childrens-health-2018"/>
+      <w:r>
+        <w:t xml:space="preserve">National Survey of Children’s Health (2018)</w:t>
+      </w:r>
+      <w:bookmarkEnd w:id="36"/>
+    </w:p>
+    <w:p>
+      <w:pPr>
         <w:pStyle w:val="FirstParagraph"/>
       </w:pPr>
       <w:r>
@@ -4583,6 +4593,16 @@
         </w:rPr>
         <w:t xml:space="preserve">: </w:t>
       </w:r>
+    </w:p>
+    <w:p>
+      <w:pPr>
+        <w:pStyle w:val="Heading2"/>
+      </w:pPr>
+      <w:bookmarkStart w:id="37" w:name="generate-count-of-aces"/>
+      <w:r>
+        <w:t xml:space="preserve">Generate Count of Aces</w:t>
+      </w:r>
+      <w:bookmarkEnd w:id="37"/>
     </w:p>
     <w:p>
       <w:pPr>
@@ -4811,7 +4831,7 @@
                     </pic:cNvPicPr>
                   </pic:nvPicPr>
                   <pic:blipFill>
-                    <a:blip r:embed="rId36"/>
+                    <a:blip r:embed="rId38"/>
                     <a:stretch>
                       <a:fillRect/>
                     </a:stretch>
@@ -4848,6 +4868,16 @@
     </w:p>
     <w:p>
       <w:pPr>
+        <w:pStyle w:val="Heading2"/>
+      </w:pPr>
+      <w:bookmarkStart w:id="39" w:name="poisson-regression-1"/>
+      <w:r>
+        <w:t xml:space="preserve">Poisson Regression</w:t>
+      </w:r>
+      <w:bookmarkEnd w:id="39"/>
+    </w:p>
+    <w:p>
+      <w:pPr>
         <w:pStyle w:val="SourceCode"/>
       </w:pPr>
       <w:r>
@@ -5234,392 +5264,392 @@
     </w:p>
     <w:p>
       <w:pPr>
+        <w:pStyle w:val="Heading2"/>
+      </w:pPr>
+      <w:bookmarkStart w:id="40" w:name="incidence-rate-ratios"/>
+      <w:r>
+        <w:t xml:space="preserve">Incidence Rate Ratios</w:t>
+      </w:r>
+      <w:bookmarkEnd w:id="40"/>
+    </w:p>
+    <w:p>
+      <w:pPr>
+        <w:pStyle w:val="SourceCode"/>
+      </w:pPr>
+      <w:r>
+        <w:rPr>
+          <w:rStyle w:val="NormalTok"/>
+        </w:rPr>
+        <w:t xml:space="preserve">. </w:t>
+      </w:r>
+      <w:r>
+        <w:rPr>
+          <w:rStyle w:val="KeywordTok"/>
+        </w:rPr>
+        <w:t xml:space="preserve">poisson</w:t>
+      </w:r>
+      <w:r>
+        <w:rPr>
+          <w:rStyle w:val="NormalTok"/>
+        </w:rPr>
+        <w:t xml:space="preserve">, </w:t>
+      </w:r>
+      <w:r>
+        <w:rPr>
+          <w:rStyle w:val="KeywordTok"/>
+        </w:rPr>
+        <w:t xml:space="preserve">irr</w:t>
+      </w:r>
+      <w:r>
+        <w:br/>
+      </w:r>
+      <w:r>
+        <w:br/>
+      </w:r>
+      <w:r>
+        <w:rPr>
+          <w:rStyle w:val="NormalTok"/>
+        </w:rPr>
+        <w:t xml:space="preserve">Poisson regression                              Number </w:t>
+      </w:r>
+      <w:r>
+        <w:rPr>
+          <w:rStyle w:val="KeywordTok"/>
+        </w:rPr>
+        <w:t xml:space="preserve">of</w:t>
+      </w:r>
+      <w:r>
+        <w:rPr>
+          <w:rStyle w:val="NormalTok"/>
+        </w:rPr>
+        <w:t xml:space="preserve"> </w:t>
+      </w:r>
+      <w:r>
+        <w:rPr>
+          <w:rStyle w:val="KeywordTok"/>
+        </w:rPr>
+        <w:t xml:space="preserve">obs</w:t>
+      </w:r>
+      <w:r>
+        <w:rPr>
+          <w:rStyle w:val="NormalTok"/>
+        </w:rPr>
+        <w:t xml:space="preserve">     =     30,530</w:t>
+      </w:r>
+      <w:r>
+        <w:br/>
+      </w:r>
+      <w:r>
+        <w:rPr>
+          <w:rStyle w:val="NormalTok"/>
+        </w:rPr>
+        <w:t xml:space="preserve">                                                LR </w:t>
+      </w:r>
+      <w:r>
+        <w:rPr>
+          <w:rStyle w:val="FunctionTok"/>
+        </w:rPr>
+        <w:t xml:space="preserve">chi2</w:t>
+      </w:r>
+      <w:r>
+        <w:rPr>
+          <w:rStyle w:val="NormalTok"/>
+        </w:rPr>
+        <w:t xml:space="preserve">(9)        =    2054.20</w:t>
+      </w:r>
+      <w:r>
+        <w:br/>
+      </w:r>
+      <w:r>
+        <w:rPr>
+          <w:rStyle w:val="NormalTok"/>
+        </w:rPr>
+        <w:t xml:space="preserve">                                                Prob &gt; </w:t>
+      </w:r>
+      <w:r>
+        <w:rPr>
+          <w:rStyle w:val="FunctionTok"/>
+        </w:rPr>
+        <w:t xml:space="preserve">chi2</w:t>
+      </w:r>
+      <w:r>
+        <w:rPr>
+          <w:rStyle w:val="NormalTok"/>
+        </w:rPr>
+        <w:t xml:space="preserve">       =     0.0000</w:t>
+      </w:r>
+      <w:r>
+        <w:br/>
+      </w:r>
+      <w:r>
+        <w:rPr>
+          <w:rStyle w:val="NormalTok"/>
+        </w:rPr>
+        <w:t xml:space="preserve">Log likelihood = -44758.999                     Pseudo R2         =     0.0224</w:t>
+      </w:r>
+      <w:r>
+        <w:br/>
+      </w:r>
+      <w:r>
+        <w:br/>
+      </w:r>
+      <w:r>
+        <w:rPr>
+          <w:rStyle w:val="NormalTok"/>
+        </w:rPr>
+        <w:t xml:space="preserve">─────────────┬────────────────────────────────────────────────────────────────</w:t>
+      </w:r>
+      <w:r>
+        <w:br/>
+      </w:r>
+      <w:r>
+        <w:rPr>
+          <w:rStyle w:val="NormalTok"/>
+        </w:rPr>
+        <w:t xml:space="preserve">    acecount │        IRR   Std. Err.      z    P&gt;|z|     [95% Conf. Interval]</w:t>
+      </w:r>
+      <w:r>
+        <w:br/>
+      </w:r>
+      <w:r>
+        <w:rPr>
+          <w:rStyle w:val="NormalTok"/>
+        </w:rPr>
+        <w:t xml:space="preserve">─────────────┼────────────────────────────────────────────────────────────────</w:t>
+      </w:r>
+      <w:r>
+        <w:br/>
+      </w:r>
+      <w:r>
+        <w:rPr>
+          <w:rStyle w:val="NormalTok"/>
+        </w:rPr>
+        <w:t xml:space="preserve">      sc_sex │   .9872589   .0109873    -1.15   0.249     .9659573     1.00903</w:t>
+      </w:r>
+      <w:r>
+        <w:br/>
+      </w:r>
+      <w:r>
+        <w:rPr>
+          <w:rStyle w:val="NormalTok"/>
+        </w:rPr>
+        <w:t xml:space="preserve">             │</w:t>
+      </w:r>
+      <w:r>
+        <w:br/>
+      </w:r>
+      <w:r>
+        <w:rPr>
+          <w:rStyle w:val="NormalTok"/>
+        </w:rPr>
+        <w:t xml:space="preserve">   sc_race_r │</w:t>
+      </w:r>
+      <w:r>
+        <w:br/>
+      </w:r>
+      <w:r>
+        <w:rPr>
+          <w:rStyle w:val="NormalTok"/>
+        </w:rPr>
+        <w:t xml:space="preserve">Black </w:t>
+      </w:r>
+      <w:r>
+        <w:rPr>
+          <w:rStyle w:val="KeywordTok"/>
+        </w:rPr>
+        <w:t xml:space="preserve">or</w:t>
+      </w:r>
+      <w:r>
+        <w:rPr>
+          <w:rStyle w:val="NormalTok"/>
+        </w:rPr>
+        <w:t xml:space="preserve"> ..  │   1.305095   .0257001    13.52   0.000     1.255684    1.356451</w:t>
+      </w:r>
+      <w:r>
+        <w:br/>
+      </w:r>
+      <w:r>
+        <w:rPr>
+          <w:rStyle w:val="NormalTok"/>
+        </w:rPr>
+        <w:t xml:space="preserve">American ..  │   1.816854   .0812498    13.35   0.000     1.664386    1.983288</w:t>
+      </w:r>
+      <w:r>
+        <w:br/>
+      </w:r>
+      <w:r>
+        <w:rPr>
+          <w:rStyle w:val="NormalTok"/>
+        </w:rPr>
+        <w:t xml:space="preserve">Asian alone  │   .5355922   .0192021   -17.42   0.000     .4992487    .5745815</w:t>
+      </w:r>
+      <w:r>
+        <w:br/>
+      </w:r>
+      <w:r>
+        <w:rPr>
+          <w:rStyle w:val="NormalTok"/>
+        </w:rPr>
+        <w:t xml:space="preserve">Native Ha..  │   1.229664   .1192054     2.13   0.033      1.01688    1.486973</w:t>
+      </w:r>
+      <w:r>
+        <w:br/>
+      </w:r>
+      <w:r>
+        <w:rPr>
+          <w:rStyle w:val="NormalTok"/>
+        </w:rPr>
+        <w:t xml:space="preserve">Some Othe..  │   1.069886   .0347586     2.08   0.038     1.003884    1.140227</w:t>
+      </w:r>
+      <w:r>
+        <w:br/>
+      </w:r>
+      <w:r>
+        <w:rPr>
+          <w:rStyle w:val="NormalTok"/>
+        </w:rPr>
+        <w:t xml:space="preserve">Two </w:t>
+      </w:r>
+      <w:r>
+        <w:rPr>
+          <w:rStyle w:val="KeywordTok"/>
+        </w:rPr>
+        <w:t xml:space="preserve">or</w:t>
+      </w:r>
+      <w:r>
+        <w:rPr>
+          <w:rStyle w:val="NormalTok"/>
+        </w:rPr>
+        <w:t xml:space="preserve"> Mo..  │    1.32553   .0252577    14.79   0.000     1.276939     1.37597</w:t>
+      </w:r>
+      <w:r>
+        <w:br/>
+      </w:r>
+      <w:r>
+        <w:rPr>
+          <w:rStyle w:val="NormalTok"/>
+        </w:rPr>
+        <w:t xml:space="preserve">             │</w:t>
+      </w:r>
+      <w:r>
+        <w:br/>
+      </w:r>
+      <w:r>
+        <w:rPr>
+          <w:rStyle w:val="NormalTok"/>
+        </w:rPr>
+        <w:t xml:space="preserve">     higrade │</w:t>
+      </w:r>
+      <w:r>
+        <w:br/>
+      </w:r>
+      <w:r>
+        <w:rPr>
+          <w:rStyle w:val="NormalTok"/>
+        </w:rPr>
+        <w:t xml:space="preserve">High sch..)  │   1.065292   .0343446     1.96   0.050      1.00006    1.134778</w:t>
+      </w:r>
+      <w:r>
+        <w:br/>
+      </w:r>
+      <w:r>
+        <w:rPr>
+          <w:rStyle w:val="NormalTok"/>
+        </w:rPr>
+        <w:t xml:space="preserve">More than..  │   .6848121   .0209463   -12.38   0.000     .6449644    .7271216</w:t>
+      </w:r>
+      <w:r>
+        <w:br/>
+      </w:r>
+      <w:r>
+        <w:rPr>
+          <w:rStyle w:val="NormalTok"/>
+        </w:rPr>
+        <w:t xml:space="preserve">             │</w:t>
+      </w:r>
+      <w:r>
+        <w:br/>
+      </w:r>
+      <w:r>
+        <w:rPr>
+          <w:rStyle w:val="NormalTok"/>
+        </w:rPr>
+        <w:t xml:space="preserve">       </w:t>
+      </w:r>
+      <w:r>
+        <w:rPr>
+          <w:rStyle w:val="DataTypeTok"/>
+        </w:rPr>
+        <w:t xml:space="preserve">_cons</w:t>
+      </w:r>
+      <w:r>
+        <w:rPr>
+          <w:rStyle w:val="NormalTok"/>
+        </w:rPr>
+        <w:t xml:space="preserve"> │   1.404867   .0485076     9.85   0.000     1.312939    1.503231</w:t>
+      </w:r>
+      <w:r>
+        <w:br/>
+      </w:r>
+      <w:r>
+        <w:rPr>
+          <w:rStyle w:val="NormalTok"/>
+        </w:rPr>
+        <w:t xml:space="preserve">─────────────┴────────────────────────────────────────────────────────────────</w:t>
+      </w:r>
+      <w:r>
+        <w:br/>
+      </w:r>
+      <w:r>
+        <w:rPr>
+          <w:rStyle w:val="NormalTok"/>
+        </w:rPr>
+        <w:t xml:space="preserve">Note: </w:t>
+      </w:r>
+      <w:r>
+        <w:rPr>
+          <w:rStyle w:val="DataTypeTok"/>
+        </w:rPr>
+        <w:t xml:space="preserve">_cons</w:t>
+      </w:r>
+      <w:r>
+        <w:rPr>
+          <w:rStyle w:val="NormalTok"/>
+        </w:rPr>
+        <w:t xml:space="preserve"> </w:t>
+      </w:r>
+      <w:r>
+        <w:rPr>
+          <w:rStyle w:val="KeywordTok"/>
+        </w:rPr>
+        <w:t xml:space="preserve">estimates</w:t>
+      </w:r>
+      <w:r>
+        <w:rPr>
+          <w:rStyle w:val="NormalTok"/>
+        </w:rPr>
+        <w:t xml:space="preserve"> baseline incidence rate.</w:t>
+      </w:r>
+    </w:p>
+    <w:p>
+      <w:pPr>
         <w:pStyle w:val="Heading1"/>
       </w:pPr>
-      <w:bookmarkStart w:id="37" w:name="incidence-rate-ratios"/>
-      <w:r>
-        <w:t xml:space="preserve">Incidence Rate Ratios</w:t>
-      </w:r>
-      <w:bookmarkEnd w:id="37"/>
-    </w:p>
-    <w:p>
-      <w:pPr>
-        <w:pStyle w:val="SourceCode"/>
-      </w:pPr>
-      <w:r>
-        <w:rPr>
-          <w:rStyle w:val="NormalTok"/>
-        </w:rPr>
-        <w:t xml:space="preserve">. </w:t>
-      </w:r>
-      <w:r>
-        <w:rPr>
-          <w:rStyle w:val="KeywordTok"/>
-        </w:rPr>
-        <w:t xml:space="preserve">poisson</w:t>
-      </w:r>
-      <w:r>
-        <w:rPr>
-          <w:rStyle w:val="NormalTok"/>
-        </w:rPr>
-        <w:t xml:space="preserve">, </w:t>
-      </w:r>
-      <w:r>
-        <w:rPr>
-          <w:rStyle w:val="KeywordTok"/>
-        </w:rPr>
-        <w:t xml:space="preserve">irr</w:t>
-      </w:r>
-      <w:r>
-        <w:br/>
-      </w:r>
-      <w:r>
-        <w:br/>
-      </w:r>
-      <w:r>
-        <w:rPr>
-          <w:rStyle w:val="NormalTok"/>
-        </w:rPr>
-        <w:t xml:space="preserve">Poisson regression                              Number </w:t>
-      </w:r>
-      <w:r>
-        <w:rPr>
-          <w:rStyle w:val="KeywordTok"/>
-        </w:rPr>
-        <w:t xml:space="preserve">of</w:t>
-      </w:r>
-      <w:r>
-        <w:rPr>
-          <w:rStyle w:val="NormalTok"/>
-        </w:rPr>
-        <w:t xml:space="preserve"> </w:t>
-      </w:r>
-      <w:r>
-        <w:rPr>
-          <w:rStyle w:val="KeywordTok"/>
-        </w:rPr>
-        <w:t xml:space="preserve">obs</w:t>
-      </w:r>
-      <w:r>
-        <w:rPr>
-          <w:rStyle w:val="NormalTok"/>
-        </w:rPr>
-        <w:t xml:space="preserve">     =     30,530</w:t>
-      </w:r>
-      <w:r>
-        <w:br/>
-      </w:r>
-      <w:r>
-        <w:rPr>
-          <w:rStyle w:val="NormalTok"/>
-        </w:rPr>
-        <w:t xml:space="preserve">                                                LR </w:t>
-      </w:r>
-      <w:r>
-        <w:rPr>
-          <w:rStyle w:val="FunctionTok"/>
-        </w:rPr>
-        <w:t xml:space="preserve">chi2</w:t>
-      </w:r>
-      <w:r>
-        <w:rPr>
-          <w:rStyle w:val="NormalTok"/>
-        </w:rPr>
-        <w:t xml:space="preserve">(9)        =    2054.20</w:t>
-      </w:r>
-      <w:r>
-        <w:br/>
-      </w:r>
-      <w:r>
-        <w:rPr>
-          <w:rStyle w:val="NormalTok"/>
-        </w:rPr>
-        <w:t xml:space="preserve">                                                Prob &gt; </w:t>
-      </w:r>
-      <w:r>
-        <w:rPr>
-          <w:rStyle w:val="FunctionTok"/>
-        </w:rPr>
-        <w:t xml:space="preserve">chi2</w:t>
-      </w:r>
-      <w:r>
-        <w:rPr>
-          <w:rStyle w:val="NormalTok"/>
-        </w:rPr>
-        <w:t xml:space="preserve">       =     0.0000</w:t>
-      </w:r>
-      <w:r>
-        <w:br/>
-      </w:r>
-      <w:r>
-        <w:rPr>
-          <w:rStyle w:val="NormalTok"/>
-        </w:rPr>
-        <w:t xml:space="preserve">Log likelihood = -44758.999                     Pseudo R2         =     0.0224</w:t>
-      </w:r>
-      <w:r>
-        <w:br/>
-      </w:r>
-      <w:r>
-        <w:br/>
-      </w:r>
-      <w:r>
-        <w:rPr>
-          <w:rStyle w:val="NormalTok"/>
-        </w:rPr>
-        <w:t xml:space="preserve">─────────────┬────────────────────────────────────────────────────────────────</w:t>
-      </w:r>
-      <w:r>
-        <w:br/>
-      </w:r>
-      <w:r>
-        <w:rPr>
-          <w:rStyle w:val="NormalTok"/>
-        </w:rPr>
-        <w:t xml:space="preserve">    acecount │        IRR   Std. Err.      z    P&gt;|z|     [95% Conf. Interval]</w:t>
-      </w:r>
-      <w:r>
-        <w:br/>
-      </w:r>
-      <w:r>
-        <w:rPr>
-          <w:rStyle w:val="NormalTok"/>
-        </w:rPr>
-        <w:t xml:space="preserve">─────────────┼────────────────────────────────────────────────────────────────</w:t>
-      </w:r>
-      <w:r>
-        <w:br/>
-      </w:r>
-      <w:r>
-        <w:rPr>
-          <w:rStyle w:val="NormalTok"/>
-        </w:rPr>
-        <w:t xml:space="preserve">      sc_sex │   .9872589   .0109873    -1.15   0.249     .9659573     1.00903</w:t>
-      </w:r>
-      <w:r>
-        <w:br/>
-      </w:r>
-      <w:r>
-        <w:rPr>
-          <w:rStyle w:val="NormalTok"/>
-        </w:rPr>
-        <w:t xml:space="preserve">             │</w:t>
-      </w:r>
-      <w:r>
-        <w:br/>
-      </w:r>
-      <w:r>
-        <w:rPr>
-          <w:rStyle w:val="NormalTok"/>
-        </w:rPr>
-        <w:t xml:space="preserve">   sc_race_r │</w:t>
-      </w:r>
-      <w:r>
-        <w:br/>
-      </w:r>
-      <w:r>
-        <w:rPr>
-          <w:rStyle w:val="NormalTok"/>
-        </w:rPr>
-        <w:t xml:space="preserve">Black </w:t>
-      </w:r>
-      <w:r>
-        <w:rPr>
-          <w:rStyle w:val="KeywordTok"/>
-        </w:rPr>
-        <w:t xml:space="preserve">or</w:t>
-      </w:r>
-      <w:r>
-        <w:rPr>
-          <w:rStyle w:val="NormalTok"/>
-        </w:rPr>
-        <w:t xml:space="preserve"> ..  │   1.305095   .0257001    13.52   0.000     1.255684    1.356451</w:t>
-      </w:r>
-      <w:r>
-        <w:br/>
-      </w:r>
-      <w:r>
-        <w:rPr>
-          <w:rStyle w:val="NormalTok"/>
-        </w:rPr>
-        <w:t xml:space="preserve">American ..  │   1.816854   .0812498    13.35   0.000     1.664386    1.983288</w:t>
-      </w:r>
-      <w:r>
-        <w:br/>
-      </w:r>
-      <w:r>
-        <w:rPr>
-          <w:rStyle w:val="NormalTok"/>
-        </w:rPr>
-        <w:t xml:space="preserve">Asian alone  │   .5355922   .0192021   -17.42   0.000     .4992487    .5745815</w:t>
-      </w:r>
-      <w:r>
-        <w:br/>
-      </w:r>
-      <w:r>
-        <w:rPr>
-          <w:rStyle w:val="NormalTok"/>
-        </w:rPr>
-        <w:t xml:space="preserve">Native Ha..  │   1.229664   .1192054     2.13   0.033      1.01688    1.486973</w:t>
-      </w:r>
-      <w:r>
-        <w:br/>
-      </w:r>
-      <w:r>
-        <w:rPr>
-          <w:rStyle w:val="NormalTok"/>
-        </w:rPr>
-        <w:t xml:space="preserve">Some Othe..  │   1.069886   .0347586     2.08   0.038     1.003884    1.140227</w:t>
-      </w:r>
-      <w:r>
-        <w:br/>
-      </w:r>
-      <w:r>
-        <w:rPr>
-          <w:rStyle w:val="NormalTok"/>
-        </w:rPr>
-        <w:t xml:space="preserve">Two </w:t>
-      </w:r>
-      <w:r>
-        <w:rPr>
-          <w:rStyle w:val="KeywordTok"/>
-        </w:rPr>
-        <w:t xml:space="preserve">or</w:t>
-      </w:r>
-      <w:r>
-        <w:rPr>
-          <w:rStyle w:val="NormalTok"/>
-        </w:rPr>
-        <w:t xml:space="preserve"> Mo..  │    1.32553   .0252577    14.79   0.000     1.276939     1.37597</w:t>
-      </w:r>
-      <w:r>
-        <w:br/>
-      </w:r>
-      <w:r>
-        <w:rPr>
-          <w:rStyle w:val="NormalTok"/>
-        </w:rPr>
-        <w:t xml:space="preserve">             │</w:t>
-      </w:r>
-      <w:r>
-        <w:br/>
-      </w:r>
-      <w:r>
-        <w:rPr>
-          <w:rStyle w:val="NormalTok"/>
-        </w:rPr>
-        <w:t xml:space="preserve">     higrade │</w:t>
-      </w:r>
-      <w:r>
-        <w:br/>
-      </w:r>
-      <w:r>
-        <w:rPr>
-          <w:rStyle w:val="NormalTok"/>
-        </w:rPr>
-        <w:t xml:space="preserve">High sch..)  │   1.065292   .0343446     1.96   0.050      1.00006    1.134778</w:t>
-      </w:r>
-      <w:r>
-        <w:br/>
-      </w:r>
-      <w:r>
-        <w:rPr>
-          <w:rStyle w:val="NormalTok"/>
-        </w:rPr>
-        <w:t xml:space="preserve">More than..  │   .6848121   .0209463   -12.38   0.000     .6449644    .7271216</w:t>
-      </w:r>
-      <w:r>
-        <w:br/>
-      </w:r>
-      <w:r>
-        <w:rPr>
-          <w:rStyle w:val="NormalTok"/>
-        </w:rPr>
-        <w:t xml:space="preserve">             │</w:t>
-      </w:r>
-      <w:r>
-        <w:br/>
-      </w:r>
-      <w:r>
-        <w:rPr>
-          <w:rStyle w:val="NormalTok"/>
-        </w:rPr>
-        <w:t xml:space="preserve">       </w:t>
-      </w:r>
-      <w:r>
-        <w:rPr>
-          <w:rStyle w:val="DataTypeTok"/>
-        </w:rPr>
-        <w:t xml:space="preserve">_cons</w:t>
-      </w:r>
-      <w:r>
-        <w:rPr>
-          <w:rStyle w:val="NormalTok"/>
-        </w:rPr>
-        <w:t xml:space="preserve"> │   1.404867   .0485076     9.85   0.000     1.312939    1.503231</w:t>
-      </w:r>
-      <w:r>
-        <w:br/>
-      </w:r>
-      <w:r>
-        <w:rPr>
-          <w:rStyle w:val="NormalTok"/>
-        </w:rPr>
-        <w:t xml:space="preserve">─────────────┴────────────────────────────────────────────────────────────────</w:t>
-      </w:r>
-      <w:r>
-        <w:br/>
-      </w:r>
-      <w:r>
-        <w:rPr>
-          <w:rStyle w:val="NormalTok"/>
-        </w:rPr>
-        <w:t xml:space="preserve">Note: </w:t>
-      </w:r>
-      <w:r>
-        <w:rPr>
-          <w:rStyle w:val="DataTypeTok"/>
-        </w:rPr>
-        <w:t xml:space="preserve">_cons</w:t>
-      </w:r>
-      <w:r>
-        <w:rPr>
-          <w:rStyle w:val="NormalTok"/>
-        </w:rPr>
-        <w:t xml:space="preserve"> </w:t>
-      </w:r>
-      <w:r>
-        <w:rPr>
-          <w:rStyle w:val="KeywordTok"/>
-        </w:rPr>
-        <w:t xml:space="preserve">estimates</w:t>
-      </w:r>
-      <w:r>
-        <w:rPr>
-          <w:rStyle w:val="NormalTok"/>
-        </w:rPr>
-        <w:t xml:space="preserve"> baseline incidence rate.</w:t>
-      </w:r>
-    </w:p>
-    <w:p>
-      <w:pPr>
-        <w:pStyle w:val="Heading1"/>
-      </w:pPr>
-      <w:bookmarkStart w:id="38" w:name="negative-binomial-distribution"/>
+      <w:bookmarkStart w:id="41" w:name="negative-binomial-distribution"/>
       <w:r>
         <w:t xml:space="preserve">Negative Binomial Distribution</w:t>
       </w:r>
-      <w:bookmarkEnd w:id="38"/>
+      <w:bookmarkEnd w:id="41"/>
     </w:p>
     <w:p>
       <w:pPr>
         <w:pStyle w:val="Heading2"/>
       </w:pPr>
-      <w:bookmarkStart w:id="39" w:name="over-dispersion"/>
+      <w:bookmarkStart w:id="42" w:name="over-dispersion"/>
       <w:r>
         <w:t xml:space="preserve">Over-Dispersion</w:t>
       </w:r>
-      <w:bookmarkEnd w:id="39"/>
+      <w:bookmarkEnd w:id="42"/>
     </w:p>
     <w:p>
       <w:pPr>
@@ -5838,11 +5868,11 @@
       <w:pPr>
         <w:pStyle w:val="Heading2"/>
       </w:pPr>
-      <w:bookmarkStart w:id="40" w:name="negative-binomial-regression"/>
+      <w:bookmarkStart w:id="43" w:name="negative-binomial-regression"/>
       <w:r>
         <w:t xml:space="preserve">Negative Binomial Regression</w:t>
       </w:r>
-      <w:bookmarkEnd w:id="40"/>
+      <w:bookmarkEnd w:id="43"/>
     </w:p>
     <w:p>
       <w:pPr>
@@ -6645,11 +6675,11 @@
       <w:pPr>
         <w:pStyle w:val="Heading2"/>
       </w:pPr>
-      <w:bookmarkStart w:id="41" w:name="predicted-values"/>
+      <w:bookmarkStart w:id="44" w:name="predicted-values"/>
       <w:r>
         <w:t xml:space="preserve">Predicted Values</w:t>
       </w:r>
-      <w:bookmarkEnd w:id="41"/>
+      <w:bookmarkEnd w:id="44"/>
     </w:p>
     <w:p>
       <w:pPr>
@@ -6881,7 +6911,7 @@
                     </pic:cNvPicPr>
                   </pic:nvPicPr>
                   <pic:blipFill>
-                    <a:blip r:embed="rId42"/>
+                    <a:blip r:embed="rId45"/>
                     <a:stretch>
                       <a:fillRect/>
                     </a:stretch>
@@ -6920,11 +6950,11 @@
       <w:pPr>
         <w:pStyle w:val="Heading2"/>
       </w:pPr>
-      <w:bookmarkStart w:id="43" w:name="exposure"/>
+      <w:bookmarkStart w:id="46" w:name="exposure"/>
       <w:r>
         <w:t xml:space="preserve">Exposure</w:t>
       </w:r>
-      <w:bookmarkEnd w:id="43"/>
+      <w:bookmarkEnd w:id="46"/>
     </w:p>
     <w:p>
       <w:pPr>

</xml_diff>

<commit_message>
clarifications on early slides
</commit_message>
<xml_diff>
--- a/categorical/count-regression/count-regression.docx
+++ b/categorical/count-regression/count-regression.docx
@@ -35,7 +35,7 @@
         <w:pStyle w:val="Date"/>
       </w:pPr>
       <w:r>
-        <w:t xml:space="preserve">20</w:t>
+        <w:t xml:space="preserve">24</w:t>
       </w:r>
       <w:r>
         <w:t xml:space="preserve"> </w:t>
@@ -222,7 +222,7 @@
         </w:numPr>
       </w:pPr>
       <w:r>
-        <w:t xml:space="preserve">Think about OR’s, pred. prob., non-linearity</w:t>
+        <w:t xml:space="preserve">Think about IRR’s, predicted counts, non-linearity</w:t>
       </w:r>
     </w:p>
     <w:p>
@@ -364,11 +364,39 @@
     </w:p>
     <w:p>
       <w:pPr>
+        <w:pStyle w:val="FirstParagraph"/>
+      </w:pPr>
+      <w:r>
+        <w:t xml:space="preserve">From the Stata documentation:</w:t>
+      </w:r>
+    </w:p>
+    <w:p>
+      <w:pPr>
+        <w:pStyle w:val="BlockText"/>
+      </w:pPr>
+      <w:r>
+        <w:t xml:space="preserve">“</w:t>
+      </w:r>
+      <w:r>
+        <w:t xml:space="preserve">Poisson regression fits models of the number of occurrences (counts) of an event. The Poisson distribution has been applied to diverse events, such as the number of soldiers kicked to death by horses in the Prussian army (von Bortkiewicz 1898); the pattern of hits by buzz bombs launched against London during World War II (Clarke 1946); telephone connections to a wrong number</w:t>
+      </w:r>
+      <w:r>
+        <w:t xml:space="preserve"> </w:t>
+      </w:r>
+      <w:r>
+        <w:t xml:space="preserve">(Thorndike 1926); and disease incidence, typically with respect to time, but occasionally with respect to space.</w:t>
+      </w:r>
+      <w:r>
+        <w:t xml:space="preserve">”</w:t>
+      </w:r>
+    </w:p>
+    <w:p>
+      <w:pPr>
         <w:pStyle w:val="Heading1"/>
       </w:pPr>
       <w:bookmarkStart w:id="24" w:name="other-canonical-examples-of-count-data"/>
       <w:r>
-        <w:t xml:space="preserve">Other Canonical Examples of Count Data 🎋 🤧</w:t>
+        <w:t xml:space="preserve">Other Canonical Examples of Count Data 🌴 🤒</w:t>
       </w:r>
       <w:bookmarkEnd w:id="24"/>
     </w:p>
@@ -381,7 +409,7 @@
         </w:numPr>
       </w:pPr>
       <w:r>
-        <w:t xml:space="preserve">🌵 🎄 🌵 Plants / trees in a field</w:t>
+        <w:t xml:space="preserve">🏵 🎋 🌱 Plants / trees in a field</w:t>
       </w:r>
     </w:p>
     <w:p>
@@ -393,7 +421,7 @@
         </w:numPr>
       </w:pPr>
       <w:r>
-        <w:t xml:space="preserve">🤒 🤒 🤮 Cases of disease / unit area</w:t>
+        <w:t xml:space="preserve">💊 💊 💉 Cases of disease / unit area</w:t>
       </w:r>
     </w:p>
     <w:p>
@@ -493,7 +521,21 @@
         <w:t xml:space="preserve"> </w:t>
       </w:r>
       <w:r>
-        <w:t xml:space="preserve">class at 6%, and larger classes take up the remaining 2%. The characteristic test for a Poisson is that the variance equals the mean, which in the plant example means that the rare plant is randomly distributed. Note, that, In the distributions above, as the mean µ increases towards 10, the distribution approaches normality.</w:t>
+        <w:t xml:space="preserve">class at 6%, and larger classes take up the remaining 2%. The characteristic test for a Poisson is that the variance equals the mean, which in the plant example means that the rare plant is randomly distributed. Note, that, In the distributions above, as the mean</w:t>
+      </w:r>
+      <w:r>
+        <w:t xml:space="preserve"> </w:t>
+      </w:r>
+      <m:oMath>
+        <m:r>
+          <m:t>μ</m:t>
+        </m:r>
+      </m:oMath>
+      <w:r>
+        <w:t xml:space="preserve"> </w:t>
+      </w:r>
+      <w:r>
+        <w:t xml:space="preserve">increases towards 10, the distribution approaches normality.</w:t>
       </w:r>
     </w:p>
     <w:p>
@@ -1572,7 +1614,7 @@
       </w:pPr>
       <w:bookmarkStart w:id="32" w:name="X357e98edc6cd1ad732137669d768bce34022f26"/>
       <w:r>
-        <w:t xml:space="preserve">Poisson is the Natural Form for Observations Distributed in Time or Space 🏢 🏭 🏨 ⏳ ⏳ ⏳</w:t>
+        <w:t xml:space="preserve">Poisson is the Natural Form for Observations Distributed in Time or Space 🏫 🏫 🏨 ⏳ ⏳ ⏳</w:t>
       </w:r>
       <w:bookmarkEnd w:id="32"/>
     </w:p>
@@ -1824,7 +1866,7 @@
         <w:rPr>
           <w:rStyle w:val="NormalTok"/>
         </w:rPr>
-        <w:t xml:space="preserve">(9 </w:t>
+        <w:t xml:space="preserve">(10 </w:t>
       </w:r>
       <w:r>
         <w:rPr>
@@ -1857,7 +1899,7 @@
         <w:rPr>
           <w:rStyle w:val="NormalTok"/>
         </w:rPr>
-        <w:t xml:space="preserve">(7 observations created)</w:t>
+        <w:t xml:space="preserve">(5 observations created)</w:t>
       </w:r>
     </w:p>
     <w:p>
@@ -2592,15 +2634,6 @@
         <w:t xml:space="preserve">(10)) </w:t>
       </w:r>
       <w:r>
-        <w:br/>
-      </w:r>
-      <w:r>
-        <w:rPr>
-          <w:rStyle w:val="NormalTok"/>
-        </w:rPr>
-        <w:t xml:space="preserve">&gt; </w:t>
-      </w:r>
-      <w:r>
         <w:rPr>
           <w:rStyle w:val="CommentTok"/>
         </w:rPr>
@@ -3358,7 +3391,7 @@
         <w:rPr>
           <w:rStyle w:val="NormalTok"/>
         </w:rPr>
-        <w:t xml:space="preserve">──────────────────────────────────────────────────────────────────────────────</w:t>
+        <w:t xml:space="preserve">──────────────────────────────────────────────────────────────────────────────────────────────────────</w:t>
       </w:r>
       <w:r>
         <w:br/>
@@ -3475,7 +3508,7 @@
         <w:rPr>
           <w:rStyle w:val="NormalTok"/>
         </w:rPr>
-        <w:t xml:space="preserve">──────────────────────────────────────────────────────────────────────────────</w:t>
+        <w:t xml:space="preserve">──────────────────────────────────────────────────────────────────────────────────────────────────────</w:t>
       </w:r>
       <w:r>
         <w:br/>
@@ -3547,13 +3580,10 @@
         <w:t xml:space="preserve">or</w:t>
       </w:r>
       <w:r>
-        <w:br/>
-      </w:r>
-      <w:r>
-        <w:rPr>
-          <w:rStyle w:val="NormalTok"/>
-        </w:rPr>
-        <w:t xml:space="preserve">                                                Guardian Divorced</w:t>
+        <w:rPr>
+          <w:rStyle w:val="NormalTok"/>
+        </w:rPr>
+        <w:t xml:space="preserve"> Guardian Divorced</w:t>
       </w:r>
       <w:r>
         <w:br/>
@@ -3583,13 +3613,10 @@
         <w:t xml:space="preserve">or</w:t>
       </w:r>
       <w:r>
-        <w:br/>
-      </w:r>
-      <w:r>
-        <w:rPr>
-          <w:rStyle w:val="NormalTok"/>
-        </w:rPr>
-        <w:t xml:space="preserve">                                                Guardian Died</w:t>
+        <w:rPr>
+          <w:rStyle w:val="NormalTok"/>
+        </w:rPr>
+        <w:t xml:space="preserve"> Guardian Died</w:t>
       </w:r>
       <w:r>
         <w:br/>
@@ -3619,13 +3646,10 @@
         <w:t xml:space="preserve">or</w:t>
       </w:r>
       <w:r>
-        <w:br/>
-      </w:r>
-      <w:r>
-        <w:rPr>
-          <w:rStyle w:val="NormalTok"/>
-        </w:rPr>
-        <w:t xml:space="preserve">                                                Guardian Time </w:t>
+        <w:rPr>
+          <w:rStyle w:val="NormalTok"/>
+        </w:rPr>
+        <w:t xml:space="preserve"> Guardian Time </w:t>
       </w:r>
       <w:r>
         <w:rPr>
@@ -3658,16 +3682,7 @@
         <w:rPr>
           <w:rStyle w:val="NormalTok"/>
         </w:rPr>
-        <w:t xml:space="preserve">    %30.0g     ace6_lab   Child Experienced - Adults Slap,</w:t>
-      </w:r>
-      <w:r>
-        <w:br/>
-      </w:r>
-      <w:r>
-        <w:rPr>
-          <w:rStyle w:val="NormalTok"/>
-        </w:rPr>
-        <w:t xml:space="preserve">                                                Hit, Kick, Punch Others</w:t>
+        <w:t xml:space="preserve">    %30.0g     ace6_lab   Child Experienced - Adults Slap, Hit, Kick, Punch Others</w:t>
       </w:r>
       <w:r>
         <w:br/>
@@ -3697,13 +3712,10 @@
         <w:t xml:space="preserve">of</w:t>
       </w:r>
       <w:r>
-        <w:br/>
-      </w:r>
-      <w:r>
-        <w:rPr>
-          <w:rStyle w:val="NormalTok"/>
-        </w:rPr>
-        <w:t xml:space="preserve">                                                Violence</w:t>
+        <w:rPr>
+          <w:rStyle w:val="NormalTok"/>
+        </w:rPr>
+        <w:t xml:space="preserve"> Violence</w:t>
       </w:r>
       <w:r>
         <w:br/>
@@ -3724,16 +3736,7 @@
         <w:rPr>
           <w:rStyle w:val="NormalTok"/>
         </w:rPr>
-        <w:t xml:space="preserve">    %30.0g     ace8_lab   Child Experienced - Lived with</w:t>
-      </w:r>
-      <w:r>
-        <w:br/>
-      </w:r>
-      <w:r>
-        <w:rPr>
-          <w:rStyle w:val="NormalTok"/>
-        </w:rPr>
-        <w:t xml:space="preserve">                                                Mentally Ill</w:t>
+        <w:t xml:space="preserve">    %30.0g     ace8_lab   Child Experienced - Lived with Mentally Ill</w:t>
       </w:r>
       <w:r>
         <w:br/>
@@ -3754,16 +3757,7 @@
         <w:rPr>
           <w:rStyle w:val="NormalTok"/>
         </w:rPr>
-        <w:t xml:space="preserve">    %30.0g     ace9_lab   Child Experienced - Lived with</w:t>
-      </w:r>
-      <w:r>
-        <w:br/>
-      </w:r>
-      <w:r>
-        <w:rPr>
-          <w:rStyle w:val="NormalTok"/>
-        </w:rPr>
-        <w:t xml:space="preserve">                                                Person with Alcohol/Drug</w:t>
+        <w:t xml:space="preserve">    %30.0g     ace9_lab   Child Experienced - Lived with Person with Alcohol/Drug</w:t>
       </w:r>
       <w:r>
         <w:br/>
@@ -3802,16 +3796,7 @@
         <w:rPr>
           <w:rStyle w:val="NormalTok"/>
         </w:rPr>
-        <w:t xml:space="preserve">                                              Child Experienced - Treated</w:t>
-      </w:r>
-      <w:r>
-        <w:br/>
-      </w:r>
-      <w:r>
-        <w:rPr>
-          <w:rStyle w:val="NormalTok"/>
-        </w:rPr>
-        <w:t xml:space="preserve">                                                Unfairly Because </w:t>
+        <w:t xml:space="preserve">                                              Child Experienced - Treated Unfairly Because </w:t>
       </w:r>
       <w:r>
         <w:rPr>
@@ -3844,16 +3829,7 @@
         <w:rPr>
           <w:rStyle w:val="NormalTok"/>
         </w:rPr>
-        <w:t xml:space="preserve">    %30.0g     ace1_lab   Hard to Cover Basics Like Food</w:t>
-      </w:r>
-      <w:r>
-        <w:br/>
-      </w:r>
-      <w:r>
-        <w:rPr>
-          <w:rStyle w:val="NormalTok"/>
-        </w:rPr>
-        <w:t xml:space="preserve">                                                </w:t>
+        <w:t xml:space="preserve">    %30.0g     ace1_lab   Hard to Cover Basics Like Food </w:t>
       </w:r>
       <w:r>
         <w:rPr>
@@ -3991,16 +3967,7 @@
         <w:rPr>
           <w:rStyle w:val="NormalTok"/>
         </w:rPr>
-        <w:t xml:space="preserve"> Education among</w:t>
-      </w:r>
-      <w:r>
-        <w:br/>
-      </w:r>
-      <w:r>
-        <w:rPr>
-          <w:rStyle w:val="NormalTok"/>
-        </w:rPr>
-        <w:t xml:space="preserve">                                                Reported Adults</w:t>
+        <w:t xml:space="preserve"> Education among Reported Adults</w:t>
       </w:r>
       <w:r>
         <w:br/>
@@ -4033,16 +4000,7 @@
         <w:rPr>
           <w:rStyle w:val="NormalTok"/>
         </w:rPr>
-        <w:t xml:space="preserve"> k2q32b (Depression</w:t>
-      </w:r>
-      <w:r>
-        <w:br/>
-      </w:r>
-      <w:r>
-        <w:rPr>
-          <w:rStyle w:val="NormalTok"/>
-        </w:rPr>
-        <w:t xml:space="preserve">                                                Currently)</w:t>
+        <w:t xml:space="preserve"> k2q32b (Depression Currently)</w:t>
       </w:r>
       <w:r>
         <w:br/>
@@ -4075,16 +4033,7 @@
         <w:rPr>
           <w:rStyle w:val="NormalTok"/>
         </w:rPr>
-        <w:t xml:space="preserve"> ace1 (Hard to Cover</w:t>
-      </w:r>
-      <w:r>
-        <w:br/>
-      </w:r>
-      <w:r>
-        <w:rPr>
-          <w:rStyle w:val="NormalTok"/>
-        </w:rPr>
-        <w:t xml:space="preserve">                                                Basics Like Food </w:t>
+        <w:t xml:space="preserve"> ace1 (Hard to Cover Basics Like Food </w:t>
       </w:r>
       <w:r>
         <w:rPr>
@@ -4093,10 +4042,13 @@
         <w:t xml:space="preserve">or</w:t>
       </w:r>
       <w:r>
-        <w:rPr>
-          <w:rStyle w:val="NormalTok"/>
-        </w:rPr>
-        <w:t xml:space="preserve"> Housing)</w:t>
+        <w:br/>
+      </w:r>
+      <w:r>
+        <w:rPr>
+          <w:rStyle w:val="NormalTok"/>
+        </w:rPr>
+        <w:t xml:space="preserve">                                                Housing)</w:t>
       </w:r>
       <w:r>
         <w:br/>
@@ -4129,16 +4081,7 @@
         <w:rPr>
           <w:rStyle w:val="NormalTok"/>
         </w:rPr>
-        <w:t xml:space="preserve"> ace3 (Child</w:t>
-      </w:r>
-      <w:r>
-        <w:br/>
-      </w:r>
-      <w:r>
-        <w:rPr>
-          <w:rStyle w:val="NormalTok"/>
-        </w:rPr>
-        <w:t xml:space="preserve">                                                Experienced - Parent </w:t>
+        <w:t xml:space="preserve"> ace3 (Child Experienced - Parent </w:t>
       </w:r>
       <w:r>
         <w:rPr>
@@ -4147,13 +4090,19 @@
         <w:t xml:space="preserve">or</w:t>
       </w:r>
       <w:r>
-        <w:br/>
-      </w:r>
-      <w:r>
-        <w:rPr>
-          <w:rStyle w:val="NormalTok"/>
-        </w:rPr>
-        <w:t xml:space="preserve">                                                Guardian Divorced)</w:t>
+        <w:rPr>
+          <w:rStyle w:val="NormalTok"/>
+        </w:rPr>
+        <w:t xml:space="preserve"> Guardian</w:t>
+      </w:r>
+      <w:r>
+        <w:br/>
+      </w:r>
+      <w:r>
+        <w:rPr>
+          <w:rStyle w:val="NormalTok"/>
+        </w:rPr>
+        <w:t xml:space="preserve">                                                Divorced)</w:t>
       </w:r>
       <w:r>
         <w:br/>
@@ -4186,16 +4135,7 @@
         <w:rPr>
           <w:rStyle w:val="NormalTok"/>
         </w:rPr>
-        <w:t xml:space="preserve"> ace4 (Child</w:t>
-      </w:r>
-      <w:r>
-        <w:br/>
-      </w:r>
-      <w:r>
-        <w:rPr>
-          <w:rStyle w:val="NormalTok"/>
-        </w:rPr>
-        <w:t xml:space="preserve">                                                Experienced - Parent </w:t>
+        <w:t xml:space="preserve"> ace4 (Child Experienced - Parent </w:t>
       </w:r>
       <w:r>
         <w:rPr>
@@ -4204,13 +4144,19 @@
         <w:t xml:space="preserve">or</w:t>
       </w:r>
       <w:r>
-        <w:br/>
-      </w:r>
-      <w:r>
-        <w:rPr>
-          <w:rStyle w:val="NormalTok"/>
-        </w:rPr>
-        <w:t xml:space="preserve">                                                Guardian Died)</w:t>
+        <w:rPr>
+          <w:rStyle w:val="NormalTok"/>
+        </w:rPr>
+        <w:t xml:space="preserve"> Guardian</w:t>
+      </w:r>
+      <w:r>
+        <w:br/>
+      </w:r>
+      <w:r>
+        <w:rPr>
+          <w:rStyle w:val="NormalTok"/>
+        </w:rPr>
+        <w:t xml:space="preserve">                                                Died)</w:t>
       </w:r>
       <w:r>
         <w:br/>
@@ -4243,16 +4189,7 @@
         <w:rPr>
           <w:rStyle w:val="NormalTok"/>
         </w:rPr>
-        <w:t xml:space="preserve"> ace5 (Child</w:t>
-      </w:r>
-      <w:r>
-        <w:br/>
-      </w:r>
-      <w:r>
-        <w:rPr>
-          <w:rStyle w:val="NormalTok"/>
-        </w:rPr>
-        <w:t xml:space="preserve">                                                Experienced - Parent </w:t>
+        <w:t xml:space="preserve"> ace5 (Child Experienced - Parent </w:t>
       </w:r>
       <w:r>
         <w:rPr>
@@ -4261,13 +4198,19 @@
         <w:t xml:space="preserve">or</w:t>
       </w:r>
       <w:r>
-        <w:br/>
-      </w:r>
-      <w:r>
-        <w:rPr>
-          <w:rStyle w:val="NormalTok"/>
-        </w:rPr>
-        <w:t xml:space="preserve">                                                Guardian Time </w:t>
+        <w:rPr>
+          <w:rStyle w:val="NormalTok"/>
+        </w:rPr>
+        <w:t xml:space="preserve"> Guardian</w:t>
+      </w:r>
+      <w:r>
+        <w:br/>
+      </w:r>
+      <w:r>
+        <w:rPr>
+          <w:rStyle w:val="NormalTok"/>
+        </w:rPr>
+        <w:t xml:space="preserve">                                                Time </w:t>
       </w:r>
       <w:r>
         <w:rPr>
@@ -4312,25 +4255,16 @@
         <w:rPr>
           <w:rStyle w:val="NormalTok"/>
         </w:rPr>
-        <w:t xml:space="preserve"> ace6 (Child</w:t>
-      </w:r>
-      <w:r>
-        <w:br/>
-      </w:r>
-      <w:r>
-        <w:rPr>
-          <w:rStyle w:val="NormalTok"/>
-        </w:rPr>
-        <w:t xml:space="preserve">                                                Experienced - Adults Slap,</w:t>
-      </w:r>
-      <w:r>
-        <w:br/>
-      </w:r>
-      <w:r>
-        <w:rPr>
-          <w:rStyle w:val="NormalTok"/>
-        </w:rPr>
-        <w:t xml:space="preserve">                                                Hit, Kick, Punch Others)</w:t>
+        <w:t xml:space="preserve"> ace6 (Child Experienced - Adults Slap, Hit,</w:t>
+      </w:r>
+      <w:r>
+        <w:br/>
+      </w:r>
+      <w:r>
+        <w:rPr>
+          <w:rStyle w:val="NormalTok"/>
+        </w:rPr>
+        <w:t xml:space="preserve">                                                Kick, Punch Others)</w:t>
       </w:r>
       <w:r>
         <w:br/>
@@ -4363,16 +4297,7 @@
         <w:rPr>
           <w:rStyle w:val="NormalTok"/>
         </w:rPr>
-        <w:t xml:space="preserve"> ace7 (Child</w:t>
-      </w:r>
-      <w:r>
-        <w:br/>
-      </w:r>
-      <w:r>
-        <w:rPr>
-          <w:rStyle w:val="NormalTok"/>
-        </w:rPr>
-        <w:t xml:space="preserve">                                                Experienced - Victim </w:t>
+        <w:t xml:space="preserve"> ace7 (Child Experienced - Victim </w:t>
       </w:r>
       <w:r>
         <w:rPr>
@@ -4381,13 +4306,10 @@
         <w:t xml:space="preserve">of</w:t>
       </w:r>
       <w:r>
-        <w:br/>
-      </w:r>
-      <w:r>
-        <w:rPr>
-          <w:rStyle w:val="NormalTok"/>
-        </w:rPr>
-        <w:t xml:space="preserve">                                                Violence)</w:t>
+        <w:rPr>
+          <w:rStyle w:val="NormalTok"/>
+        </w:rPr>
+        <w:t xml:space="preserve"> Violence)</w:t>
       </w:r>
       <w:r>
         <w:br/>
@@ -4420,25 +4342,16 @@
         <w:rPr>
           <w:rStyle w:val="NormalTok"/>
         </w:rPr>
-        <w:t xml:space="preserve"> ace8 (Child</w:t>
-      </w:r>
-      <w:r>
-        <w:br/>
-      </w:r>
-      <w:r>
-        <w:rPr>
-          <w:rStyle w:val="NormalTok"/>
-        </w:rPr>
-        <w:t xml:space="preserve">                                                Experienced - Lived with</w:t>
-      </w:r>
-      <w:r>
-        <w:br/>
-      </w:r>
-      <w:r>
-        <w:rPr>
-          <w:rStyle w:val="NormalTok"/>
-        </w:rPr>
-        <w:t xml:space="preserve">                                                Mentally Ill)</w:t>
+        <w:t xml:space="preserve"> ace8 (Child Experienced - Lived with Mentally</w:t>
+      </w:r>
+      <w:r>
+        <w:br/>
+      </w:r>
+      <w:r>
+        <w:rPr>
+          <w:rStyle w:val="NormalTok"/>
+        </w:rPr>
+        <w:t xml:space="preserve">                                                Ill)</w:t>
       </w:r>
       <w:r>
         <w:br/>
@@ -4471,34 +4384,16 @@
         <w:rPr>
           <w:rStyle w:val="NormalTok"/>
         </w:rPr>
-        <w:t xml:space="preserve"> ace9 (Child</w:t>
-      </w:r>
-      <w:r>
-        <w:br/>
-      </w:r>
-      <w:r>
-        <w:rPr>
-          <w:rStyle w:val="NormalTok"/>
-        </w:rPr>
-        <w:t xml:space="preserve">                                                Experienced - Lived with</w:t>
-      </w:r>
-      <w:r>
-        <w:br/>
-      </w:r>
-      <w:r>
-        <w:rPr>
-          <w:rStyle w:val="NormalTok"/>
-        </w:rPr>
-        <w:t xml:space="preserve">                                                Person with Alcohol/Drug</w:t>
-      </w:r>
-      <w:r>
-        <w:br/>
-      </w:r>
-      <w:r>
-        <w:rPr>
-          <w:rStyle w:val="NormalTok"/>
-        </w:rPr>
-        <w:t xml:space="preserve">                                                Problem)</w:t>
+        <w:t xml:space="preserve"> ace9 (Child Experienced - Lived with Person</w:t>
+      </w:r>
+      <w:r>
+        <w:br/>
+      </w:r>
+      <w:r>
+        <w:rPr>
+          <w:rStyle w:val="NormalTok"/>
+        </w:rPr>
+        <w:t xml:space="preserve">                                                with Alcohol/Drug Problem)</w:t>
       </w:r>
       <w:r>
         <w:br/>
@@ -4531,16 +4426,7 @@
         <w:rPr>
           <w:rStyle w:val="NormalTok"/>
         </w:rPr>
-        <w:t xml:space="preserve"> ace10 (Child</w:t>
-      </w:r>
-      <w:r>
-        <w:br/>
-      </w:r>
-      <w:r>
-        <w:rPr>
-          <w:rStyle w:val="NormalTok"/>
-        </w:rPr>
-        <w:t xml:space="preserve">                                                Experienced - Treated Unfairly</w:t>
+        <w:t xml:space="preserve"> ace10 (Child Experienced - Treated Unfairly</w:t>
       </w:r>
       <w:r>
         <w:br/>
@@ -4570,7 +4456,7 @@
         <w:rPr>
           <w:rStyle w:val="NormalTok"/>
         </w:rPr>
-        <w:t xml:space="preserve">──────────────────────────────────────────────────────────────────────────────</w:t>
+        <w:t xml:space="preserve">──────────────────────────────────────────────────────────────────────────────────────────────────────</w:t>
       </w:r>
       <w:r>
         <w:br/>
@@ -5061,61 +4947,61 @@
         <w:rPr>
           <w:rStyle w:val="NormalTok"/>
         </w:rPr>
-        <w:t xml:space="preserve">─────────────┬────────────────────────────────────────────────────────────────</w:t>
-      </w:r>
-      <w:r>
-        <w:br/>
-      </w:r>
-      <w:r>
-        <w:rPr>
-          <w:rStyle w:val="NormalTok"/>
-        </w:rPr>
-        <w:t xml:space="preserve">    acecount │      Coef.   Std. Err.      z    P&gt;|z|     [95% Conf. Interval]</w:t>
-      </w:r>
-      <w:r>
-        <w:br/>
-      </w:r>
-      <w:r>
-        <w:rPr>
-          <w:rStyle w:val="NormalTok"/>
-        </w:rPr>
-        <w:t xml:space="preserve">─────────────┼────────────────────────────────────────────────────────────────</w:t>
-      </w:r>
-      <w:r>
-        <w:br/>
-      </w:r>
-      <w:r>
-        <w:rPr>
-          <w:rStyle w:val="NormalTok"/>
-        </w:rPr>
-        <w:t xml:space="preserve">      sc_sex │   -.012823   .0111291    -1.15   0.249    -.0346357    .0089897</w:t>
-      </w:r>
-      <w:r>
-        <w:br/>
-      </w:r>
-      <w:r>
-        <w:rPr>
-          <w:rStyle w:val="NormalTok"/>
-        </w:rPr>
-        <w:t xml:space="preserve">             │</w:t>
-      </w:r>
-      <w:r>
-        <w:br/>
-      </w:r>
-      <w:r>
-        <w:rPr>
-          <w:rStyle w:val="NormalTok"/>
-        </w:rPr>
-        <w:t xml:space="preserve">   sc_race_r │</w:t>
-      </w:r>
-      <w:r>
-        <w:br/>
-      </w:r>
-      <w:r>
-        <w:rPr>
-          <w:rStyle w:val="NormalTok"/>
-        </w:rPr>
-        <w:t xml:space="preserve">Black </w:t>
+        <w:t xml:space="preserve">────────────────────────────────────┬────────────────────────────────────────────────────────────────</w:t>
+      </w:r>
+      <w:r>
+        <w:br/>
+      </w:r>
+      <w:r>
+        <w:rPr>
+          <w:rStyle w:val="NormalTok"/>
+        </w:rPr>
+        <w:t xml:space="preserve">                           acecount │      Coef.   Std. Err.      z    P&gt;|z|     [95% Conf. Interval]</w:t>
+      </w:r>
+      <w:r>
+        <w:br/>
+      </w:r>
+      <w:r>
+        <w:rPr>
+          <w:rStyle w:val="NormalTok"/>
+        </w:rPr>
+        <w:t xml:space="preserve">────────────────────────────────────┼────────────────────────────────────────────────────────────────</w:t>
+      </w:r>
+      <w:r>
+        <w:br/>
+      </w:r>
+      <w:r>
+        <w:rPr>
+          <w:rStyle w:val="NormalTok"/>
+        </w:rPr>
+        <w:t xml:space="preserve">                             sc_sex │   -.012823   .0111291    -1.15   0.249    -.0346357    .0089897</w:t>
+      </w:r>
+      <w:r>
+        <w:br/>
+      </w:r>
+      <w:r>
+        <w:rPr>
+          <w:rStyle w:val="NormalTok"/>
+        </w:rPr>
+        <w:t xml:space="preserve">                                    │</w:t>
+      </w:r>
+      <w:r>
+        <w:br/>
+      </w:r>
+      <w:r>
+        <w:rPr>
+          <w:rStyle w:val="NormalTok"/>
+        </w:rPr>
+        <w:t xml:space="preserve">                          sc_race_r │</w:t>
+      </w:r>
+      <w:r>
+        <w:br/>
+      </w:r>
+      <w:r>
+        <w:rPr>
+          <w:rStyle w:val="NormalTok"/>
+        </w:rPr>
+        <w:t xml:space="preserve">   Black </w:t>
       </w:r>
       <w:r>
         <w:rPr>
@@ -5127,52 +5013,16 @@
         <w:rPr>
           <w:rStyle w:val="NormalTok"/>
         </w:rPr>
-        <w:t xml:space="preserve"> ..  │   .2662761   .0196921    13.52   0.000     .2276802    .3048719</w:t>
-      </w:r>
-      <w:r>
-        <w:br/>
-      </w:r>
-      <w:r>
-        <w:rPr>
-          <w:rStyle w:val="NormalTok"/>
-        </w:rPr>
-        <w:t xml:space="preserve">American ..  │   .5971063   .0447201    13.35   0.000     .5094566     .684756</w:t>
-      </w:r>
-      <w:r>
-        <w:br/>
-      </w:r>
-      <w:r>
-        <w:rPr>
-          <w:rStyle w:val="NormalTok"/>
-        </w:rPr>
-        <w:t xml:space="preserve">Asian alone  │  -.6243821   .0358521   -17.42   0.000    -.6946509   -.5541134</w:t>
-      </w:r>
-      <w:r>
-        <w:br/>
-      </w:r>
-      <w:r>
-        <w:rPr>
-          <w:rStyle w:val="NormalTok"/>
-        </w:rPr>
-        <w:t xml:space="preserve">Native Ha..  │   .2067409   .0969415     2.13   0.033     .0167392    .3967427</w:t>
-      </w:r>
-      <w:r>
-        <w:br/>
-      </w:r>
-      <w:r>
-        <w:rPr>
-          <w:rStyle w:val="NormalTok"/>
-        </w:rPr>
-        <w:t xml:space="preserve">Some Othe..  │   .0675521   .0324881     2.08   0.038     .0038765    .1312277</w:t>
-      </w:r>
-      <w:r>
-        <w:br/>
-      </w:r>
-      <w:r>
-        <w:rPr>
-          <w:rStyle w:val="NormalTok"/>
-        </w:rPr>
-        <w:t xml:space="preserve">Two </w:t>
+        <w:t xml:space="preserve"> African American alone  │   .2662761   .0196921    13.52   0.000     .2276802    .3048719</w:t>
+      </w:r>
+      <w:r>
+        <w:br/>
+      </w:r>
+      <w:r>
+        <w:rPr>
+          <w:rStyle w:val="NormalTok"/>
+        </w:rPr>
+        <w:t xml:space="preserve">American Indian </w:t>
       </w:r>
       <w:r>
         <w:rPr>
@@ -5184,61 +5034,109 @@
         <w:rPr>
           <w:rStyle w:val="NormalTok"/>
         </w:rPr>
-        <w:t xml:space="preserve"> Mo..  │   .2818125   .0190548    14.79   0.000     .2444658    .3191593</w:t>
-      </w:r>
-      <w:r>
-        <w:br/>
-      </w:r>
-      <w:r>
-        <w:rPr>
-          <w:rStyle w:val="NormalTok"/>
-        </w:rPr>
-        <w:t xml:space="preserve">             │</w:t>
-      </w:r>
-      <w:r>
-        <w:br/>
-      </w:r>
-      <w:r>
-        <w:rPr>
-          <w:rStyle w:val="NormalTok"/>
-        </w:rPr>
-        <w:t xml:space="preserve">     higrade │</w:t>
-      </w:r>
-      <w:r>
-        <w:br/>
-      </w:r>
-      <w:r>
-        <w:rPr>
-          <w:rStyle w:val="NormalTok"/>
-        </w:rPr>
-        <w:t xml:space="preserve">High sch..)  │   .0632486   .0322397     1.96   0.050       .00006    .1264372</w:t>
-      </w:r>
-      <w:r>
-        <w:br/>
-      </w:r>
-      <w:r>
-        <w:rPr>
-          <w:rStyle w:val="NormalTok"/>
-        </w:rPr>
-        <w:t xml:space="preserve">More than..  │  -.3786108    .030587   -12.38   0.000    -.4385602   -.3186615</w:t>
-      </w:r>
-      <w:r>
-        <w:br/>
-      </w:r>
-      <w:r>
-        <w:rPr>
-          <w:rStyle w:val="NormalTok"/>
-        </w:rPr>
-        <w:t xml:space="preserve">             │</w:t>
-      </w:r>
-      <w:r>
-        <w:br/>
-      </w:r>
-      <w:r>
-        <w:rPr>
-          <w:rStyle w:val="NormalTok"/>
-        </w:rPr>
-        <w:t xml:space="preserve">       </w:t>
+        <w:t xml:space="preserve"> Alaska Native..  │   .5971063   .0447201    13.35   0.000     .5094566     .684756</w:t>
+      </w:r>
+      <w:r>
+        <w:br/>
+      </w:r>
+      <w:r>
+        <w:rPr>
+          <w:rStyle w:val="NormalTok"/>
+        </w:rPr>
+        <w:t xml:space="preserve">                       Asian alone  │  -.6243821   .0358521   -17.42   0.000    -.6946509   -.5541134</w:t>
+      </w:r>
+      <w:r>
+        <w:br/>
+      </w:r>
+      <w:r>
+        <w:rPr>
+          <w:rStyle w:val="NormalTok"/>
+        </w:rPr>
+        <w:t xml:space="preserve">Native Hawaiian and Other Pacifi..  │   .2067409   .0969415     2.13   0.033     .0167392    .3967427</w:t>
+      </w:r>
+      <w:r>
+        <w:br/>
+      </w:r>
+      <w:r>
+        <w:rPr>
+          <w:rStyle w:val="NormalTok"/>
+        </w:rPr>
+        <w:t xml:space="preserve">             Some Other Race alone  │   .0675521   .0324881     2.08   0.038     .0038765    .1312277</w:t>
+      </w:r>
+      <w:r>
+        <w:br/>
+      </w:r>
+      <w:r>
+        <w:rPr>
+          <w:rStyle w:val="NormalTok"/>
+        </w:rPr>
+        <w:t xml:space="preserve">                 Two </w:t>
+      </w:r>
+      <w:r>
+        <w:rPr>
+          <w:rStyle w:val="KeywordTok"/>
+        </w:rPr>
+        <w:t xml:space="preserve">or</w:t>
+      </w:r>
+      <w:r>
+        <w:rPr>
+          <w:rStyle w:val="NormalTok"/>
+        </w:rPr>
+        <w:t xml:space="preserve"> More Races  │   .2818125   .0190548    14.79   0.000     .2444658    .3191593</w:t>
+      </w:r>
+      <w:r>
+        <w:br/>
+      </w:r>
+      <w:r>
+        <w:rPr>
+          <w:rStyle w:val="NormalTok"/>
+        </w:rPr>
+        <w:t xml:space="preserve">                                    │</w:t>
+      </w:r>
+      <w:r>
+        <w:br/>
+      </w:r>
+      <w:r>
+        <w:rPr>
+          <w:rStyle w:val="NormalTok"/>
+        </w:rPr>
+        <w:t xml:space="preserve">                            higrade │</w:t>
+      </w:r>
+      <w:r>
+        <w:br/>
+      </w:r>
+      <w:r>
+        <w:rPr>
+          <w:rStyle w:val="NormalTok"/>
+        </w:rPr>
+        <w:t xml:space="preserve">High school (including vocation..)  │   .0632486   .0322397     1.96   0.050       .00006    .1264372</w:t>
+      </w:r>
+      <w:r>
+        <w:br/>
+      </w:r>
+      <w:r>
+        <w:rPr>
+          <w:rStyle w:val="NormalTok"/>
+        </w:rPr>
+        <w:t xml:space="preserve">             More than high school  │  -.3786108    .030587   -12.38   0.000    -.4385602   -.3186615</w:t>
+      </w:r>
+      <w:r>
+        <w:br/>
+      </w:r>
+      <w:r>
+        <w:rPr>
+          <w:rStyle w:val="NormalTok"/>
+        </w:rPr>
+        <w:t xml:space="preserve">                                    │</w:t>
+      </w:r>
+      <w:r>
+        <w:br/>
+      </w:r>
+      <w:r>
+        <w:rPr>
+          <w:rStyle w:val="NormalTok"/>
+        </w:rPr>
+        <w:t xml:space="preserve">                              </w:t>
       </w:r>
       <w:r>
         <w:rPr>
@@ -5259,7 +5157,7 @@
         <w:rPr>
           <w:rStyle w:val="NormalTok"/>
         </w:rPr>
-        <w:t xml:space="preserve">─────────────┴────────────────────────────────────────────────────────────────</w:t>
+        <w:t xml:space="preserve">────────────────────────────────────┴────────────────────────────────────────────────────────────────</w:t>
       </w:r>
     </w:p>
     <w:p>
@@ -5397,61 +5295,61 @@
         <w:rPr>
           <w:rStyle w:val="NormalTok"/>
         </w:rPr>
-        <w:t xml:space="preserve">─────────────┬────────────────────────────────────────────────────────────────</w:t>
-      </w:r>
-      <w:r>
-        <w:br/>
-      </w:r>
-      <w:r>
-        <w:rPr>
-          <w:rStyle w:val="NormalTok"/>
-        </w:rPr>
-        <w:t xml:space="preserve">    acecount │        IRR   Std. Err.      z    P&gt;|z|     [95% Conf. Interval]</w:t>
-      </w:r>
-      <w:r>
-        <w:br/>
-      </w:r>
-      <w:r>
-        <w:rPr>
-          <w:rStyle w:val="NormalTok"/>
-        </w:rPr>
-        <w:t xml:space="preserve">─────────────┼────────────────────────────────────────────────────────────────</w:t>
-      </w:r>
-      <w:r>
-        <w:br/>
-      </w:r>
-      <w:r>
-        <w:rPr>
-          <w:rStyle w:val="NormalTok"/>
-        </w:rPr>
-        <w:t xml:space="preserve">      sc_sex │   .9872589   .0109873    -1.15   0.249     .9659573     1.00903</w:t>
-      </w:r>
-      <w:r>
-        <w:br/>
-      </w:r>
-      <w:r>
-        <w:rPr>
-          <w:rStyle w:val="NormalTok"/>
-        </w:rPr>
-        <w:t xml:space="preserve">             │</w:t>
-      </w:r>
-      <w:r>
-        <w:br/>
-      </w:r>
-      <w:r>
-        <w:rPr>
-          <w:rStyle w:val="NormalTok"/>
-        </w:rPr>
-        <w:t xml:space="preserve">   sc_race_r │</w:t>
-      </w:r>
-      <w:r>
-        <w:br/>
-      </w:r>
-      <w:r>
-        <w:rPr>
-          <w:rStyle w:val="NormalTok"/>
-        </w:rPr>
-        <w:t xml:space="preserve">Black </w:t>
+        <w:t xml:space="preserve">────────────────────────────────────┬────────────────────────────────────────────────────────────────</w:t>
+      </w:r>
+      <w:r>
+        <w:br/>
+      </w:r>
+      <w:r>
+        <w:rPr>
+          <w:rStyle w:val="NormalTok"/>
+        </w:rPr>
+        <w:t xml:space="preserve">                           acecount │        IRR   Std. Err.      z    P&gt;|z|     [95% Conf. Interval]</w:t>
+      </w:r>
+      <w:r>
+        <w:br/>
+      </w:r>
+      <w:r>
+        <w:rPr>
+          <w:rStyle w:val="NormalTok"/>
+        </w:rPr>
+        <w:t xml:space="preserve">────────────────────────────────────┼────────────────────────────────────────────────────────────────</w:t>
+      </w:r>
+      <w:r>
+        <w:br/>
+      </w:r>
+      <w:r>
+        <w:rPr>
+          <w:rStyle w:val="NormalTok"/>
+        </w:rPr>
+        <w:t xml:space="preserve">                             sc_sex │   .9872589   .0109873    -1.15   0.249     .9659573     1.00903</w:t>
+      </w:r>
+      <w:r>
+        <w:br/>
+      </w:r>
+      <w:r>
+        <w:rPr>
+          <w:rStyle w:val="NormalTok"/>
+        </w:rPr>
+        <w:t xml:space="preserve">                                    │</w:t>
+      </w:r>
+      <w:r>
+        <w:br/>
+      </w:r>
+      <w:r>
+        <w:rPr>
+          <w:rStyle w:val="NormalTok"/>
+        </w:rPr>
+        <w:t xml:space="preserve">                          sc_race_r │</w:t>
+      </w:r>
+      <w:r>
+        <w:br/>
+      </w:r>
+      <w:r>
+        <w:rPr>
+          <w:rStyle w:val="NormalTok"/>
+        </w:rPr>
+        <w:t xml:space="preserve">   Black </w:t>
       </w:r>
       <w:r>
         <w:rPr>
@@ -5463,52 +5361,16 @@
         <w:rPr>
           <w:rStyle w:val="NormalTok"/>
         </w:rPr>
-        <w:t xml:space="preserve"> ..  │   1.305095   .0257001    13.52   0.000     1.255684    1.356451</w:t>
-      </w:r>
-      <w:r>
-        <w:br/>
-      </w:r>
-      <w:r>
-        <w:rPr>
-          <w:rStyle w:val="NormalTok"/>
-        </w:rPr>
-        <w:t xml:space="preserve">American ..  │   1.816854   .0812498    13.35   0.000     1.664386    1.983288</w:t>
-      </w:r>
-      <w:r>
-        <w:br/>
-      </w:r>
-      <w:r>
-        <w:rPr>
-          <w:rStyle w:val="NormalTok"/>
-        </w:rPr>
-        <w:t xml:space="preserve">Asian alone  │   .5355922   .0192021   -17.42   0.000     .4992487    .5745815</w:t>
-      </w:r>
-      <w:r>
-        <w:br/>
-      </w:r>
-      <w:r>
-        <w:rPr>
-          <w:rStyle w:val="NormalTok"/>
-        </w:rPr>
-        <w:t xml:space="preserve">Native Ha..  │   1.229664   .1192054     2.13   0.033      1.01688    1.486973</w:t>
-      </w:r>
-      <w:r>
-        <w:br/>
-      </w:r>
-      <w:r>
-        <w:rPr>
-          <w:rStyle w:val="NormalTok"/>
-        </w:rPr>
-        <w:t xml:space="preserve">Some Othe..  │   1.069886   .0347586     2.08   0.038     1.003884    1.140227</w:t>
-      </w:r>
-      <w:r>
-        <w:br/>
-      </w:r>
-      <w:r>
-        <w:rPr>
-          <w:rStyle w:val="NormalTok"/>
-        </w:rPr>
-        <w:t xml:space="preserve">Two </w:t>
+        <w:t xml:space="preserve"> African American alone  │   1.305095   .0257001    13.52   0.000     1.255684    1.356451</w:t>
+      </w:r>
+      <w:r>
+        <w:br/>
+      </w:r>
+      <w:r>
+        <w:rPr>
+          <w:rStyle w:val="NormalTok"/>
+        </w:rPr>
+        <w:t xml:space="preserve">American Indian </w:t>
       </w:r>
       <w:r>
         <w:rPr>
@@ -5520,61 +5382,109 @@
         <w:rPr>
           <w:rStyle w:val="NormalTok"/>
         </w:rPr>
-        <w:t xml:space="preserve"> Mo..  │    1.32553   .0252577    14.79   0.000     1.276939     1.37597</w:t>
-      </w:r>
-      <w:r>
-        <w:br/>
-      </w:r>
-      <w:r>
-        <w:rPr>
-          <w:rStyle w:val="NormalTok"/>
-        </w:rPr>
-        <w:t xml:space="preserve">             │</w:t>
-      </w:r>
-      <w:r>
-        <w:br/>
-      </w:r>
-      <w:r>
-        <w:rPr>
-          <w:rStyle w:val="NormalTok"/>
-        </w:rPr>
-        <w:t xml:space="preserve">     higrade │</w:t>
-      </w:r>
-      <w:r>
-        <w:br/>
-      </w:r>
-      <w:r>
-        <w:rPr>
-          <w:rStyle w:val="NormalTok"/>
-        </w:rPr>
-        <w:t xml:space="preserve">High sch..)  │   1.065292   .0343446     1.96   0.050      1.00006    1.134778</w:t>
-      </w:r>
-      <w:r>
-        <w:br/>
-      </w:r>
-      <w:r>
-        <w:rPr>
-          <w:rStyle w:val="NormalTok"/>
-        </w:rPr>
-        <w:t xml:space="preserve">More than..  │   .6848121   .0209463   -12.38   0.000     .6449644    .7271216</w:t>
-      </w:r>
-      <w:r>
-        <w:br/>
-      </w:r>
-      <w:r>
-        <w:rPr>
-          <w:rStyle w:val="NormalTok"/>
-        </w:rPr>
-        <w:t xml:space="preserve">             │</w:t>
-      </w:r>
-      <w:r>
-        <w:br/>
-      </w:r>
-      <w:r>
-        <w:rPr>
-          <w:rStyle w:val="NormalTok"/>
-        </w:rPr>
-        <w:t xml:space="preserve">       </w:t>
+        <w:t xml:space="preserve"> Alaska Native..  │   1.816854   .0812498    13.35   0.000     1.664386    1.983288</w:t>
+      </w:r>
+      <w:r>
+        <w:br/>
+      </w:r>
+      <w:r>
+        <w:rPr>
+          <w:rStyle w:val="NormalTok"/>
+        </w:rPr>
+        <w:t xml:space="preserve">                       Asian alone  │   .5355922   .0192021   -17.42   0.000     .4992487    .5745815</w:t>
+      </w:r>
+      <w:r>
+        <w:br/>
+      </w:r>
+      <w:r>
+        <w:rPr>
+          <w:rStyle w:val="NormalTok"/>
+        </w:rPr>
+        <w:t xml:space="preserve">Native Hawaiian and Other Pacifi..  │   1.229664   .1192054     2.13   0.033      1.01688    1.486973</w:t>
+      </w:r>
+      <w:r>
+        <w:br/>
+      </w:r>
+      <w:r>
+        <w:rPr>
+          <w:rStyle w:val="NormalTok"/>
+        </w:rPr>
+        <w:t xml:space="preserve">             Some Other Race alone  │   1.069886   .0347586     2.08   0.038     1.003884    1.140227</w:t>
+      </w:r>
+      <w:r>
+        <w:br/>
+      </w:r>
+      <w:r>
+        <w:rPr>
+          <w:rStyle w:val="NormalTok"/>
+        </w:rPr>
+        <w:t xml:space="preserve">                 Two </w:t>
+      </w:r>
+      <w:r>
+        <w:rPr>
+          <w:rStyle w:val="KeywordTok"/>
+        </w:rPr>
+        <w:t xml:space="preserve">or</w:t>
+      </w:r>
+      <w:r>
+        <w:rPr>
+          <w:rStyle w:val="NormalTok"/>
+        </w:rPr>
+        <w:t xml:space="preserve"> More Races  │    1.32553   .0252577    14.79   0.000     1.276939     1.37597</w:t>
+      </w:r>
+      <w:r>
+        <w:br/>
+      </w:r>
+      <w:r>
+        <w:rPr>
+          <w:rStyle w:val="NormalTok"/>
+        </w:rPr>
+        <w:t xml:space="preserve">                                    │</w:t>
+      </w:r>
+      <w:r>
+        <w:br/>
+      </w:r>
+      <w:r>
+        <w:rPr>
+          <w:rStyle w:val="NormalTok"/>
+        </w:rPr>
+        <w:t xml:space="preserve">                            higrade │</w:t>
+      </w:r>
+      <w:r>
+        <w:br/>
+      </w:r>
+      <w:r>
+        <w:rPr>
+          <w:rStyle w:val="NormalTok"/>
+        </w:rPr>
+        <w:t xml:space="preserve">High school (including vocation..)  │   1.065292   .0343446     1.96   0.050      1.00006    1.134778</w:t>
+      </w:r>
+      <w:r>
+        <w:br/>
+      </w:r>
+      <w:r>
+        <w:rPr>
+          <w:rStyle w:val="NormalTok"/>
+        </w:rPr>
+        <w:t xml:space="preserve">             More than high school  │   .6848121   .0209463   -12.38   0.000     .6449644    .7271216</w:t>
+      </w:r>
+      <w:r>
+        <w:br/>
+      </w:r>
+      <w:r>
+        <w:rPr>
+          <w:rStyle w:val="NormalTok"/>
+        </w:rPr>
+        <w:t xml:space="preserve">                                    │</w:t>
+      </w:r>
+      <w:r>
+        <w:br/>
+      </w:r>
+      <w:r>
+        <w:rPr>
+          <w:rStyle w:val="NormalTok"/>
+        </w:rPr>
+        <w:t xml:space="preserve">                              </w:t>
       </w:r>
       <w:r>
         <w:rPr>
@@ -5595,7 +5505,7 @@
         <w:rPr>
           <w:rStyle w:val="NormalTok"/>
         </w:rPr>
-        <w:t xml:space="preserve">─────────────┴────────────────────────────────────────────────────────────────</w:t>
+        <w:t xml:space="preserve">────────────────────────────────────┴────────────────────────────────────────────────────────────────</w:t>
       </w:r>
       <w:r>
         <w:br/>
@@ -6323,61 +6233,61 @@
         <w:rPr>
           <w:rStyle w:val="NormalTok"/>
         </w:rPr>
-        <w:t xml:space="preserve">─────────────┬────────────────────────────────────────────────────────────────</w:t>
-      </w:r>
-      <w:r>
-        <w:br/>
-      </w:r>
-      <w:r>
-        <w:rPr>
-          <w:rStyle w:val="NormalTok"/>
-        </w:rPr>
-        <w:t xml:space="preserve">    acecount │        IRR   Std. Err.      z    P&gt;|z|     [95% Conf. Interval]</w:t>
-      </w:r>
-      <w:r>
-        <w:br/>
-      </w:r>
-      <w:r>
-        <w:rPr>
-          <w:rStyle w:val="NormalTok"/>
-        </w:rPr>
-        <w:t xml:space="preserve">─────────────┼────────────────────────────────────────────────────────────────</w:t>
-      </w:r>
-      <w:r>
-        <w:br/>
-      </w:r>
-      <w:r>
-        <w:rPr>
-          <w:rStyle w:val="NormalTok"/>
-        </w:rPr>
-        <w:t xml:space="preserve">      sc_sex │   .9873253   .0140708    -0.90   0.371     .9601287    1.015292</w:t>
-      </w:r>
-      <w:r>
-        <w:br/>
-      </w:r>
-      <w:r>
-        <w:rPr>
-          <w:rStyle w:val="NormalTok"/>
-        </w:rPr>
-        <w:t xml:space="preserve">             │</w:t>
-      </w:r>
-      <w:r>
-        <w:br/>
-      </w:r>
-      <w:r>
-        <w:rPr>
-          <w:rStyle w:val="NormalTok"/>
-        </w:rPr>
-        <w:t xml:space="preserve">   sc_race_r │</w:t>
-      </w:r>
-      <w:r>
-        <w:br/>
-      </w:r>
-      <w:r>
-        <w:rPr>
-          <w:rStyle w:val="NormalTok"/>
-        </w:rPr>
-        <w:t xml:space="preserve">Black </w:t>
+        <w:t xml:space="preserve">────────────────────────────────────┬────────────────────────────────────────────────────────────────</w:t>
+      </w:r>
+      <w:r>
+        <w:br/>
+      </w:r>
+      <w:r>
+        <w:rPr>
+          <w:rStyle w:val="NormalTok"/>
+        </w:rPr>
+        <w:t xml:space="preserve">                           acecount │        IRR   Std. Err.      z    P&gt;|z|     [95% Conf. Interval]</w:t>
+      </w:r>
+      <w:r>
+        <w:br/>
+      </w:r>
+      <w:r>
+        <w:rPr>
+          <w:rStyle w:val="NormalTok"/>
+        </w:rPr>
+        <w:t xml:space="preserve">────────────────────────────────────┼────────────────────────────────────────────────────────────────</w:t>
+      </w:r>
+      <w:r>
+        <w:br/>
+      </w:r>
+      <w:r>
+        <w:rPr>
+          <w:rStyle w:val="NormalTok"/>
+        </w:rPr>
+        <w:t xml:space="preserve">                             sc_sex │   .9873253   .0140708    -0.90   0.371     .9601287    1.015292</w:t>
+      </w:r>
+      <w:r>
+        <w:br/>
+      </w:r>
+      <w:r>
+        <w:rPr>
+          <w:rStyle w:val="NormalTok"/>
+        </w:rPr>
+        <w:t xml:space="preserve">                                    │</w:t>
+      </w:r>
+      <w:r>
+        <w:br/>
+      </w:r>
+      <w:r>
+        <w:rPr>
+          <w:rStyle w:val="NormalTok"/>
+        </w:rPr>
+        <w:t xml:space="preserve">                          sc_race_r │</w:t>
+      </w:r>
+      <w:r>
+        <w:br/>
+      </w:r>
+      <w:r>
+        <w:rPr>
+          <w:rStyle w:val="NormalTok"/>
+        </w:rPr>
+        <w:t xml:space="preserve">   Black </w:t>
       </w:r>
       <w:r>
         <w:rPr>
@@ -6389,52 +6299,16 @@
         <w:rPr>
           <w:rStyle w:val="NormalTok"/>
         </w:rPr>
-        <w:t xml:space="preserve"> ..  │   1.326253   .0350126    10.70   0.000     1.259374    1.396682</w:t>
-      </w:r>
-      <w:r>
-        <w:br/>
-      </w:r>
-      <w:r>
-        <w:rPr>
-          <w:rStyle w:val="NormalTok"/>
-        </w:rPr>
-        <w:t xml:space="preserve">American ..  │   1.864104   .1222717     9.49   0.000     1.639221    2.119839</w:t>
-      </w:r>
-      <w:r>
-        <w:br/>
-      </w:r>
-      <w:r>
-        <w:rPr>
-          <w:rStyle w:val="NormalTok"/>
-        </w:rPr>
-        <w:t xml:space="preserve">Asian alone  │   .5378757   .0222161   -15.01   0.000     .4960489    .5832294</w:t>
-      </w:r>
-      <w:r>
-        <w:br/>
-      </w:r>
-      <w:r>
-        <w:rPr>
-          <w:rStyle w:val="NormalTok"/>
-        </w:rPr>
-        <w:t xml:space="preserve">Native Ha..  │   1.244574   .1624972     1.68   0.094     .9635716    1.607524</w:t>
-      </w:r>
-      <w:r>
-        <w:br/>
-      </w:r>
-      <w:r>
-        <w:rPr>
-          <w:rStyle w:val="NormalTok"/>
-        </w:rPr>
-        <w:t xml:space="preserve">Some Othe..  │   1.083969   .0459946     1.90   0.057     .9974679    1.177971</w:t>
-      </w:r>
-      <w:r>
-        <w:br/>
-      </w:r>
-      <w:r>
-        <w:rPr>
-          <w:rStyle w:val="NormalTok"/>
-        </w:rPr>
-        <w:t xml:space="preserve">Two </w:t>
+        <w:t xml:space="preserve"> African American alone  │   1.326253   .0350126    10.70   0.000     1.259374    1.396682</w:t>
+      </w:r>
+      <w:r>
+        <w:br/>
+      </w:r>
+      <w:r>
+        <w:rPr>
+          <w:rStyle w:val="NormalTok"/>
+        </w:rPr>
+        <w:t xml:space="preserve">American Indian </w:t>
       </w:r>
       <w:r>
         <w:rPr>
@@ -6446,61 +6320,109 @@
         <w:rPr>
           <w:rStyle w:val="NormalTok"/>
         </w:rPr>
-        <w:t xml:space="preserve"> Mo..  │   1.325755   .0336113    11.12   0.000     1.261488    1.393296</w:t>
-      </w:r>
-      <w:r>
-        <w:br/>
-      </w:r>
-      <w:r>
-        <w:rPr>
-          <w:rStyle w:val="NormalTok"/>
-        </w:rPr>
-        <w:t xml:space="preserve">             │</w:t>
-      </w:r>
-      <w:r>
-        <w:br/>
-      </w:r>
-      <w:r>
-        <w:rPr>
-          <w:rStyle w:val="NormalTok"/>
-        </w:rPr>
-        <w:t xml:space="preserve">     higrade │</w:t>
-      </w:r>
-      <w:r>
-        <w:br/>
-      </w:r>
-      <w:r>
-        <w:rPr>
-          <w:rStyle w:val="NormalTok"/>
-        </w:rPr>
-        <w:t xml:space="preserve">High sch..)  │    1.06806   .0468996     1.50   0.134      .979983    1.164053</w:t>
-      </w:r>
-      <w:r>
-        <w:br/>
-      </w:r>
-      <w:r>
-        <w:rPr>
-          <w:rStyle w:val="NormalTok"/>
-        </w:rPr>
-        <w:t xml:space="preserve">More than..  │   .6831897   .0282212    -9.22   0.000     .6300572     .740803</w:t>
-      </w:r>
-      <w:r>
-        <w:br/>
-      </w:r>
-      <w:r>
-        <w:rPr>
-          <w:rStyle w:val="NormalTok"/>
-        </w:rPr>
-        <w:t xml:space="preserve">             │</w:t>
-      </w:r>
-      <w:r>
-        <w:br/>
-      </w:r>
-      <w:r>
-        <w:rPr>
-          <w:rStyle w:val="NormalTok"/>
-        </w:rPr>
-        <w:t xml:space="preserve">       </w:t>
+        <w:t xml:space="preserve"> Alaska Native..  │   1.864104   .1222717     9.49   0.000     1.639221    2.119839</w:t>
+      </w:r>
+      <w:r>
+        <w:br/>
+      </w:r>
+      <w:r>
+        <w:rPr>
+          <w:rStyle w:val="NormalTok"/>
+        </w:rPr>
+        <w:t xml:space="preserve">                       Asian alone  │   .5378757   .0222161   -15.01   0.000     .4960489    .5832294</w:t>
+      </w:r>
+      <w:r>
+        <w:br/>
+      </w:r>
+      <w:r>
+        <w:rPr>
+          <w:rStyle w:val="NormalTok"/>
+        </w:rPr>
+        <w:t xml:space="preserve">Native Hawaiian and Other Pacifi..  │   1.244574   .1624972     1.68   0.094     .9635716    1.607524</w:t>
+      </w:r>
+      <w:r>
+        <w:br/>
+      </w:r>
+      <w:r>
+        <w:rPr>
+          <w:rStyle w:val="NormalTok"/>
+        </w:rPr>
+        <w:t xml:space="preserve">             Some Other Race alone  │   1.083969   .0459946     1.90   0.057     .9974679    1.177971</w:t>
+      </w:r>
+      <w:r>
+        <w:br/>
+      </w:r>
+      <w:r>
+        <w:rPr>
+          <w:rStyle w:val="NormalTok"/>
+        </w:rPr>
+        <w:t xml:space="preserve">                 Two </w:t>
+      </w:r>
+      <w:r>
+        <w:rPr>
+          <w:rStyle w:val="KeywordTok"/>
+        </w:rPr>
+        <w:t xml:space="preserve">or</w:t>
+      </w:r>
+      <w:r>
+        <w:rPr>
+          <w:rStyle w:val="NormalTok"/>
+        </w:rPr>
+        <w:t xml:space="preserve"> More Races  │   1.325755   .0336113    11.12   0.000     1.261488    1.393296</w:t>
+      </w:r>
+      <w:r>
+        <w:br/>
+      </w:r>
+      <w:r>
+        <w:rPr>
+          <w:rStyle w:val="NormalTok"/>
+        </w:rPr>
+        <w:t xml:space="preserve">                                    │</w:t>
+      </w:r>
+      <w:r>
+        <w:br/>
+      </w:r>
+      <w:r>
+        <w:rPr>
+          <w:rStyle w:val="NormalTok"/>
+        </w:rPr>
+        <w:t xml:space="preserve">                            higrade │</w:t>
+      </w:r>
+      <w:r>
+        <w:br/>
+      </w:r>
+      <w:r>
+        <w:rPr>
+          <w:rStyle w:val="NormalTok"/>
+        </w:rPr>
+        <w:t xml:space="preserve">High school (including vocation..)  │    1.06806   .0468996     1.50   0.134      .979983    1.164053</w:t>
+      </w:r>
+      <w:r>
+        <w:br/>
+      </w:r>
+      <w:r>
+        <w:rPr>
+          <w:rStyle w:val="NormalTok"/>
+        </w:rPr>
+        <w:t xml:space="preserve">             More than high school  │   .6831897   .0282212    -9.22   0.000     .6300572     .740803</w:t>
+      </w:r>
+      <w:r>
+        <w:br/>
+      </w:r>
+      <w:r>
+        <w:rPr>
+          <w:rStyle w:val="NormalTok"/>
+        </w:rPr>
+        <w:t xml:space="preserve">                                    │</w:t>
+      </w:r>
+      <w:r>
+        <w:br/>
+      </w:r>
+      <w:r>
+        <w:rPr>
+          <w:rStyle w:val="NormalTok"/>
+        </w:rPr>
+        <w:t xml:space="preserve">                              </w:t>
       </w:r>
       <w:r>
         <w:rPr>
@@ -6521,34 +6443,34 @@
         <w:rPr>
           <w:rStyle w:val="NormalTok"/>
         </w:rPr>
-        <w:t xml:space="preserve">─────────────┼────────────────────────────────────────────────────────────────</w:t>
-      </w:r>
-      <w:r>
-        <w:br/>
-      </w:r>
-      <w:r>
-        <w:rPr>
-          <w:rStyle w:val="NormalTok"/>
-        </w:rPr>
-        <w:t xml:space="preserve">    /lnalpha │  -.5443067   .0239625                     -.5912723   -.4973411</w:t>
-      </w:r>
-      <w:r>
-        <w:br/>
-      </w:r>
-      <w:r>
-        <w:rPr>
-          <w:rStyle w:val="NormalTok"/>
-        </w:rPr>
-        <w:t xml:space="preserve">─────────────┼────────────────────────────────────────────────────────────────</w:t>
-      </w:r>
-      <w:r>
-        <w:br/>
-      </w:r>
-      <w:r>
-        <w:rPr>
-          <w:rStyle w:val="NormalTok"/>
-        </w:rPr>
-        <w:t xml:space="preserve">       </w:t>
+        <w:t xml:space="preserve">────────────────────────────────────┼────────────────────────────────────────────────────────────────</w:t>
+      </w:r>
+      <w:r>
+        <w:br/>
+      </w:r>
+      <w:r>
+        <w:rPr>
+          <w:rStyle w:val="NormalTok"/>
+        </w:rPr>
+        <w:t xml:space="preserve">                           /lnalpha │  -.5443067   .0239625                     -.5912723   -.4973411</w:t>
+      </w:r>
+      <w:r>
+        <w:br/>
+      </w:r>
+      <w:r>
+        <w:rPr>
+          <w:rStyle w:val="NormalTok"/>
+        </w:rPr>
+        <w:t xml:space="preserve">────────────────────────────────────┼────────────────────────────────────────────────────────────────</w:t>
+      </w:r>
+      <w:r>
+        <w:br/>
+      </w:r>
+      <w:r>
+        <w:rPr>
+          <w:rStyle w:val="NormalTok"/>
+        </w:rPr>
+        <w:t xml:space="preserve">                              </w:t>
       </w:r>
       <w:r>
         <w:rPr>
@@ -6569,7 +6491,7 @@
         <w:rPr>
           <w:rStyle w:val="NormalTok"/>
         </w:rPr>
-        <w:t xml:space="preserve">─────────────┴────────────────────────────────────────────────────────────────</w:t>
+        <w:t xml:space="preserve">────────────────────────────────────┴────────────────────────────────────────────────────────────────</w:t>
       </w:r>
       <w:r>
         <w:br/>

</xml_diff>